<commit_message>
feat(report): add common rules table
Add and fill the common rules table in the report. Therefore use Todo to
hold the actual common rule - project level obligation.

Signed-off-by: Markus Herpich <markus@endocode.com>
</commit_message>
<xml_diff>
--- a/backend/src/src-licenseinfo/src/main/resources/templateReport.docx
+++ b/backend/src/src-licenseinfo/src/main/resources/templateReport.docx
@@ -399,7 +399,7 @@
                 <w:szCs w:val="22"/>
                 <w:rFonts w:cs="Arial"/>
               </w:rPr>
-              <w:t>2019-01-14</w:t>
+              <w:t>2019-04-01</w:t>
             </w:r>
             <w:r>
               <w:rPr>
@@ -647,18 +647,20 @@
               <w:rPr/>
               <w:fldChar w:fldCharType="separate"/>
             </w:r>
-            <w:bookmarkStart w:id="1" w:name="__Fieldmark__1432_2863671213"/>
-            <w:bookmarkStart w:id="2" w:name="__Fieldmark__37_2936216607"/>
-            <w:bookmarkStart w:id="3" w:name="__Fieldmark__34_467579353"/>
+            <w:bookmarkStart w:id="1" w:name="__Fieldmark__43_603655281"/>
+            <w:bookmarkStart w:id="2" w:name="__Fieldmark__1432_2863671213"/>
+            <w:bookmarkStart w:id="3" w:name="__Fieldmark__430_2376387130"/>
             <w:bookmarkStart w:id="4" w:name="__Fieldmark__202_693472701"/>
-            <w:bookmarkStart w:id="5" w:name="__Fieldmark__430_2376387130"/>
-            <w:bookmarkStart w:id="6" w:name="__Fieldmark__1432_2863671213"/>
-            <w:bookmarkStart w:id="7" w:name="__Fieldmark__1432_2863671213"/>
+            <w:bookmarkStart w:id="5" w:name="__Fieldmark__34_467579353"/>
+            <w:bookmarkStart w:id="6" w:name="__Fieldmark__37_2936216607"/>
+            <w:bookmarkStart w:id="7" w:name="__Fieldmark__43_603655281"/>
+            <w:bookmarkStart w:id="8" w:name="__Fieldmark__43_603655281"/>
             <w:bookmarkEnd w:id="2"/>
             <w:bookmarkEnd w:id="3"/>
             <w:bookmarkEnd w:id="4"/>
             <w:bookmarkEnd w:id="5"/>
-            <w:bookmarkEnd w:id="7"/>
+            <w:bookmarkEnd w:id="6"/>
+            <w:bookmarkEnd w:id="8"/>
             <w:r>
               <w:rPr/>
             </w:r>
@@ -694,27 +696,27 @@
               <w:rPr/>
               <w:fldChar w:fldCharType="separate"/>
             </w:r>
-            <w:bookmarkStart w:id="8" w:name="__Fieldmark__1482_2863671213"/>
-            <w:bookmarkStart w:id="9" w:name="__Fieldmark__84_2936216607"/>
-            <w:bookmarkStart w:id="10" w:name="__Fieldmark__569_2806362936"/>
-            <w:bookmarkStart w:id="11" w:name="__Fieldmark__121_11373989334"/>
-            <w:bookmarkStart w:id="12" w:name="__Fieldmark__471_2376387130"/>
-            <w:bookmarkStart w:id="13" w:name="__Fieldmark__240_693472701"/>
-            <w:bookmarkStart w:id="14" w:name="__Fieldmark__84_2119690868"/>
-            <w:bookmarkStart w:id="15" w:name="__Fieldmark__70_1861443027"/>
-            <w:bookmarkStart w:id="16" w:name="__Fieldmark__56_4120416817"/>
-            <w:bookmarkStart w:id="17" w:name="__Fieldmark__451_2806362936"/>
-            <w:bookmarkStart w:id="18" w:name="__Fieldmark__64_459903821"/>
-            <w:bookmarkStart w:id="19" w:name="__Fieldmark__78_111612999"/>
-            <w:bookmarkStart w:id="20" w:name="__Fieldmark__90_3681762000"/>
-            <w:bookmarkStart w:id="21" w:name="__Fieldmark__78_467579353"/>
-            <w:bookmarkStart w:id="22" w:name="__Fieldmark__122_4282271555"/>
-            <w:bookmarkStart w:id="23" w:name="__Fieldmark__38_2683092876"/>
-            <w:bookmarkStart w:id="24" w:name="__Fieldmark__1482_2863671213"/>
-            <w:bookmarkStart w:id="25" w:name="__Fieldmark__1482_2863671213"/>
+            <w:bookmarkStart w:id="9" w:name="__Fieldmark__38_2683092876"/>
+            <w:bookmarkStart w:id="10" w:name="__Fieldmark__451_2806362936"/>
+            <w:bookmarkStart w:id="11" w:name="__Fieldmark__96_603655281"/>
+            <w:bookmarkStart w:id="12" w:name="__Fieldmark__1482_2863671213"/>
+            <w:bookmarkStart w:id="13" w:name="__Fieldmark__122_4282271555"/>
+            <w:bookmarkStart w:id="14" w:name="__Fieldmark__78_467579353"/>
+            <w:bookmarkStart w:id="15" w:name="__Fieldmark__90_3681762000"/>
+            <w:bookmarkStart w:id="16" w:name="__Fieldmark__78_111612999"/>
+            <w:bookmarkStart w:id="17" w:name="__Fieldmark__56_4120416817"/>
+            <w:bookmarkStart w:id="18" w:name="__Fieldmark__70_1861443027"/>
+            <w:bookmarkStart w:id="19" w:name="__Fieldmark__84_2119690868"/>
+            <w:bookmarkStart w:id="20" w:name="__Fieldmark__240_693472701"/>
+            <w:bookmarkStart w:id="21" w:name="__Fieldmark__121_11373989334"/>
+            <w:bookmarkStart w:id="22" w:name="__Fieldmark__569_2806362936"/>
+            <w:bookmarkStart w:id="23" w:name="__Fieldmark__84_2936216607"/>
+            <w:bookmarkStart w:id="24" w:name="__Fieldmark__471_2376387130"/>
+            <w:bookmarkStart w:id="25" w:name="__Fieldmark__64_459903821"/>
+            <w:bookmarkStart w:id="26" w:name="__Fieldmark__96_603655281"/>
+            <w:bookmarkStart w:id="27" w:name="__Fieldmark__96_603655281"/>
             <w:bookmarkEnd w:id="9"/>
             <w:bookmarkEnd w:id="10"/>
-            <w:bookmarkEnd w:id="11"/>
             <w:bookmarkEnd w:id="12"/>
             <w:bookmarkEnd w:id="13"/>
             <w:bookmarkEnd w:id="14"/>
@@ -727,7 +729,9 @@
             <w:bookmarkEnd w:id="21"/>
             <w:bookmarkEnd w:id="22"/>
             <w:bookmarkEnd w:id="23"/>
+            <w:bookmarkEnd w:id="24"/>
             <w:bookmarkEnd w:id="25"/>
+            <w:bookmarkEnd w:id="27"/>
             <w:r>
               <w:rPr/>
             </w:r>
@@ -1205,8 +1209,8 @@
         </w:numPr>
         <w:rPr/>
       </w:pPr>
-      <w:bookmarkStart w:id="26" w:name="__RefHeading___Toc105_693472701"/>
-      <w:bookmarkEnd w:id="26"/>
+      <w:bookmarkStart w:id="28" w:name="__RefHeading___Toc105_693472701"/>
+      <w:bookmarkEnd w:id="28"/>
       <w:r>
         <w:rPr/>
         <w:t>Conclusions</w:t>
@@ -1221,8 +1225,8 @@
         </w:numPr>
         <w:rPr/>
       </w:pPr>
-      <w:bookmarkStart w:id="27" w:name="__RefHeading___Toc107_693472701"/>
-      <w:bookmarkEnd w:id="27"/>
+      <w:bookmarkStart w:id="29" w:name="__RefHeading___Toc107_693472701"/>
+      <w:bookmarkEnd w:id="29"/>
       <w:r>
         <w:rPr/>
         <w:t>Summary</w:t>
@@ -1252,8 +1256,8 @@
         </w:numPr>
         <w:rPr/>
       </w:pPr>
-      <w:bookmarkStart w:id="28" w:name="__RefHeading___Toc109_693472701"/>
-      <w:bookmarkEnd w:id="28"/>
+      <w:bookmarkStart w:id="30" w:name="__RefHeading___Toc109_693472701"/>
+      <w:bookmarkEnd w:id="30"/>
       <w:r>
         <w:rPr/>
         <w:t>Issues not Considered</w:t>
@@ -1358,8 +1362,8 @@
         </w:numPr>
         <w:rPr/>
       </w:pPr>
-      <w:bookmarkStart w:id="29" w:name="__RefHeading___Toc111_693472701"/>
-      <w:bookmarkEnd w:id="29"/>
+      <w:bookmarkStart w:id="31" w:name="__RefHeading___Toc111_693472701"/>
+      <w:bookmarkEnd w:id="31"/>
       <w:r>
         <w:rPr/>
         <w:t>Obligations to be Fulfilled</w:t>
@@ -1384,8 +1388,8 @@
         </w:numPr>
         <w:rPr/>
       </w:pPr>
-      <w:bookmarkStart w:id="30" w:name="__RefHeading___Toc113_693472701"/>
-      <w:bookmarkEnd w:id="30"/>
+      <w:bookmarkStart w:id="32" w:name="__RefHeading___Toc113_693472701"/>
+      <w:bookmarkEnd w:id="32"/>
       <w:r>
         <w:rPr/>
         <w:t>Remaining Risks</w:t>
@@ -1400,8 +1404,8 @@
         </w:numPr>
         <w:rPr/>
       </w:pPr>
-      <w:bookmarkStart w:id="31" w:name="__RefHeading___Toc115_693472701"/>
-      <w:bookmarkEnd w:id="31"/>
+      <w:bookmarkStart w:id="33" w:name="__RefHeading___Toc115_693472701"/>
+      <w:bookmarkEnd w:id="33"/>
       <w:r>
         <w:rPr/>
         <w:t>General Risks relating to OSS</w:t>
@@ -1532,8 +1536,8 @@
         </w:numPr>
         <w:rPr/>
       </w:pPr>
-      <w:bookmarkStart w:id="32" w:name="__RefHeading___Toc117_693472701"/>
-      <w:bookmarkEnd w:id="32"/>
+      <w:bookmarkStart w:id="34" w:name="__RefHeading___Toc117_693472701"/>
+      <w:bookmarkEnd w:id="34"/>
       <w:r>
         <w:rPr/>
         <w:t>Special Risks relating to OSS</w:t>
@@ -1558,15 +1562,15 @@
         </w:tblCellMar>
       </w:tblPr>
       <w:tblGrid>
-        <w:gridCol w:w="2602"/>
+        <w:gridCol w:w="2601"/>
         <w:gridCol w:w="2432"/>
-        <w:gridCol w:w="4938"/>
+        <w:gridCol w:w="4939"/>
       </w:tblGrid>
       <w:tr>
         <w:trPr/>
         <w:tc>
           <w:tcPr>
-            <w:tcW w:w="2602" w:type="dxa"/>
+            <w:tcW w:w="2601" w:type="dxa"/>
             <w:tcBorders>
               <w:top w:val="single" w:sz="4" w:space="0" w:color="000000"/>
               <w:left w:val="single" w:sz="4" w:space="0" w:color="000000"/>
@@ -1670,7 +1674,7 @@
         </w:tc>
         <w:tc>
           <w:tcPr>
-            <w:tcW w:w="4938" w:type="dxa"/>
+            <w:tcW w:w="4939" w:type="dxa"/>
             <w:tcBorders>
               <w:top w:val="single" w:sz="4" w:space="0" w:color="000000"/>
               <w:left w:val="single" w:sz="4" w:space="0" w:color="000000"/>
@@ -1743,8 +1747,8 @@
         </w:numPr>
         <w:rPr/>
       </w:pPr>
-      <w:bookmarkStart w:id="33" w:name="__RefHeading___Toc119_693472701"/>
-      <w:bookmarkEnd w:id="33"/>
+      <w:bookmarkStart w:id="35" w:name="__RefHeading___Toc119_693472701"/>
+      <w:bookmarkEnd w:id="35"/>
       <w:r>
         <w:rPr/>
         <w:t>General risks relating to commercial 3rd party software</w:t>
@@ -1769,8 +1773,8 @@
         </w:numPr>
         <w:rPr/>
       </w:pPr>
-      <w:bookmarkStart w:id="34" w:name="__RefHeading___Toc121_693472701"/>
-      <w:bookmarkEnd w:id="34"/>
+      <w:bookmarkStart w:id="36" w:name="__RefHeading___Toc121_693472701"/>
+      <w:bookmarkEnd w:id="36"/>
       <w:r>
         <w:rPr/>
         <w:t>Specific risks relating to commercial 3rd party software</w:t>
@@ -1795,8 +1799,8 @@
         </w:numPr>
         <w:rPr/>
       </w:pPr>
-      <w:bookmarkStart w:id="35" w:name="__RefHeading___Toc123_693472701"/>
-      <w:bookmarkEnd w:id="35"/>
+      <w:bookmarkStart w:id="37" w:name="__RefHeading___Toc123_693472701"/>
+      <w:bookmarkEnd w:id="37"/>
       <w:r>
         <w:rPr/>
         <w:t>Product Overview</w:t>
@@ -1811,8 +1815,8 @@
         </w:numPr>
         <w:rPr/>
       </w:pPr>
-      <w:bookmarkStart w:id="36" w:name="__RefHeading___Toc127_693472701"/>
-      <w:bookmarkEnd w:id="36"/>
+      <w:bookmarkStart w:id="38" w:name="__RefHeading___Toc127_693472701"/>
+      <w:bookmarkEnd w:id="38"/>
       <w:r>
         <w:rPr/>
         <w:t>Product description</w:t>
@@ -1837,8 +1841,8 @@
         </w:numPr>
         <w:rPr/>
       </w:pPr>
-      <w:bookmarkStart w:id="37" w:name="__RefHeading___Toc129_693472701"/>
-      <w:bookmarkEnd w:id="37"/>
+      <w:bookmarkStart w:id="39" w:name="__RefHeading___Toc129_693472701"/>
+      <w:bookmarkEnd w:id="39"/>
       <w:r>
         <w:rPr/>
         <w:t>Delivery Channels</w:t>
@@ -1863,8 +1867,8 @@
         </w:numPr>
         <w:rPr/>
       </w:pPr>
-      <w:bookmarkStart w:id="38" w:name="__RefHeading___Toc131_693472701"/>
-      <w:bookmarkEnd w:id="38"/>
+      <w:bookmarkStart w:id="40" w:name="__RefHeading___Toc131_693472701"/>
+      <w:bookmarkEnd w:id="40"/>
       <w:r>
         <w:rPr/>
         <w:t>Development Details</w:t>
@@ -2153,9 +2157,9 @@
         <w:gridCol w:w="1662"/>
         <w:gridCol w:w="1662"/>
         <w:gridCol w:w="1662"/>
-        <w:gridCol w:w="1666"/>
+        <w:gridCol w:w="1667"/>
         <w:gridCol w:w="1662"/>
-        <w:gridCol w:w="1657"/>
+        <w:gridCol w:w="1656"/>
       </w:tblGrid>
       <w:tr>
         <w:trPr/>
@@ -2319,7 +2323,7 @@
         </w:tc>
         <w:tc>
           <w:tcPr>
-            <w:tcW w:w="1666" w:type="dxa"/>
+            <w:tcW w:w="1667" w:type="dxa"/>
             <w:tcBorders>
               <w:top w:val="single" w:sz="4" w:space="0" w:color="000000"/>
               <w:left w:val="single" w:sz="4" w:space="0" w:color="000000"/>
@@ -2425,7 +2429,7 @@
         </w:tc>
         <w:tc>
           <w:tcPr>
-            <w:tcW w:w="1657" w:type="dxa"/>
+            <w:tcW w:w="1656" w:type="dxa"/>
             <w:tcBorders>
               <w:top w:val="single" w:sz="4" w:space="0" w:color="000000"/>
               <w:left w:val="single" w:sz="4" w:space="0" w:color="000000"/>
@@ -2498,11 +2502,64 @@
         </w:numPr>
         <w:rPr/>
       </w:pPr>
-      <w:bookmarkStart w:id="39" w:name="__RefHeading___Toc125_693472701"/>
-      <w:bookmarkEnd w:id="39"/>
+      <w:bookmarkStart w:id="41" w:name="__RefHeading___Toc125_693472701"/>
+      <w:bookmarkEnd w:id="41"/>
       <w:r>
         <w:rPr/>
         <w:t>Obligations</w:t>
+      </w:r>
+    </w:p>
+    <w:p>
+      <w:pPr>
+        <w:pStyle w:val="Normal"/>
+        <w:numPr>
+          <w:ilvl w:val="0"/>
+          <w:numId w:val="0"/>
+        </w:numPr>
+        <w:ind w:left="0" w:hanging="0"/>
+        <w:rPr/>
+      </w:pPr>
+      <w:r>
+        <w:rPr>
+          <w:rFonts w:ascii="Arial" w:hAnsi="Arial"/>
+          <w:b w:val="false"/>
+          <w:i w:val="false"/>
+          <w:caps w:val="false"/>
+          <w:smallCaps w:val="false"/>
+          <w:strike w:val="false"/>
+          <w:dstrike w:val="false"/>
+          <w:color w:val="000000"/>
+          <w:sz w:val="24"/>
+          <w:u w:val="none"/>
+          <w:effect w:val="none"/>
+        </w:rPr>
+        <w:br/>
+      </w:r>
+    </w:p>
+    <w:p>
+      <w:pPr>
+        <w:pStyle w:val="TextBody"/>
+        <w:rPr/>
+      </w:pPr>
+      <w:r>
+        <w:rPr/>
+        <w:t>$obligations</w:t>
+      </w:r>
+    </w:p>
+    <w:p>
+      <w:pPr>
+        <w:pStyle w:val="Heading2"/>
+        <w:numPr>
+          <w:ilvl w:val="1"/>
+          <w:numId w:val="2"/>
+        </w:numPr>
+        <w:rPr/>
+      </w:pPr>
+      <w:bookmarkStart w:id="42" w:name="__RefHeading___Toc135_693472701"/>
+      <w:bookmarkEnd w:id="42"/>
+      <w:r>
+        <w:rPr/>
+        <w:t>Common Rules</w:t>
       </w:r>
     </w:p>
     <w:p>
@@ -2530,17 +2587,106 @@
           <w:effect w:val="none"/>
         </w:rPr>
         <w:t>These Obligations belong to all OSS components.</w:t>
-        <w:br/>
-      </w:r>
-    </w:p>
-    <w:p>
-      <w:pPr>
-        <w:pStyle w:val="TextBody"/>
-        <w:rPr/>
-      </w:pPr>
-      <w:r>
-        <w:rPr/>
-        <w:t>$obligations</w:t>
+      </w:r>
+    </w:p>
+    <w:tbl>
+      <w:tblPr>
+        <w:tblW w:w="9972" w:type="dxa"/>
+        <w:jc w:val="left"/>
+        <w:tblInd w:w="0" w:type="dxa"/>
+        <w:tblBorders>
+          <w:top w:val="single" w:sz="2" w:space="0" w:color="000000"/>
+          <w:left w:val="single" w:sz="2" w:space="0" w:color="000000"/>
+          <w:bottom w:val="single" w:sz="2" w:space="0" w:color="000000"/>
+          <w:insideH w:val="single" w:sz="2" w:space="0" w:color="000000"/>
+        </w:tblBorders>
+        <w:tblCellMar>
+          <w:top w:w="55" w:type="dxa"/>
+          <w:left w:w="54" w:type="dxa"/>
+          <w:bottom w:w="55" w:type="dxa"/>
+          <w:right w:w="55" w:type="dxa"/>
+        </w:tblCellMar>
+      </w:tblPr>
+      <w:tblGrid>
+        <w:gridCol w:w="4986"/>
+        <w:gridCol w:w="4986"/>
+      </w:tblGrid>
+      <w:tr>
+        <w:trPr/>
+        <w:tc>
+          <w:tcPr>
+            <w:tcW w:w="4986" w:type="dxa"/>
+            <w:tcBorders>
+              <w:top w:val="single" w:sz="2" w:space="0" w:color="000000"/>
+              <w:left w:val="single" w:sz="2" w:space="0" w:color="000000"/>
+              <w:bottom w:val="single" w:sz="2" w:space="0" w:color="000000"/>
+              <w:insideH w:val="single" w:sz="2" w:space="0" w:color="000000"/>
+            </w:tcBorders>
+            <w:shd w:fill="auto" w:val="clear"/>
+          </w:tcPr>
+          <w:p>
+            <w:pPr>
+              <w:pStyle w:val="TableContents"/>
+              <w:rPr/>
+            </w:pPr>
+            <w:r>
+              <w:rPr/>
+              <w:t>Obligation</w:t>
+            </w:r>
+          </w:p>
+        </w:tc>
+        <w:tc>
+          <w:tcPr>
+            <w:tcW w:w="4986" w:type="dxa"/>
+            <w:tcBorders>
+              <w:top w:val="single" w:sz="2" w:space="0" w:color="000000"/>
+              <w:left w:val="single" w:sz="2" w:space="0" w:color="000000"/>
+              <w:bottom w:val="single" w:sz="2" w:space="0" w:color="000000"/>
+              <w:right w:val="single" w:sz="2" w:space="0" w:color="000000"/>
+              <w:insideH w:val="single" w:sz="2" w:space="0" w:color="000000"/>
+              <w:insideV w:val="single" w:sz="2" w:space="0" w:color="000000"/>
+            </w:tcBorders>
+            <w:shd w:fill="auto" w:val="clear"/>
+          </w:tcPr>
+          <w:p>
+            <w:pPr>
+              <w:pStyle w:val="TableContents"/>
+              <w:rPr/>
+            </w:pPr>
+            <w:r>
+              <w:rPr/>
+              <w:t>Fulfilled</w:t>
+            </w:r>
+          </w:p>
+        </w:tc>
+      </w:tr>
+    </w:tbl>
+    <w:p>
+      <w:pPr>
+        <w:pStyle w:val="Normal"/>
+        <w:numPr>
+          <w:ilvl w:val="0"/>
+          <w:numId w:val="0"/>
+        </w:numPr>
+        <w:ind w:left="0" w:hanging="0"/>
+        <w:rPr>
+          <w:rFonts w:ascii="Arial" w:hAnsi="Arial"/>
+          <w:b w:val="false"/>
+          <w:b w:val="false"/>
+          <w:i w:val="false"/>
+          <w:i w:val="false"/>
+          <w:caps w:val="false"/>
+          <w:smallCaps w:val="false"/>
+          <w:strike w:val="false"/>
+          <w:dstrike w:val="false"/>
+          <w:color w:val="000000"/>
+          <w:sz w:val="24"/>
+          <w:u w:val="none"/>
+          <w:effect w:val="none"/>
+        </w:rPr>
+      </w:pPr>
+      <w:r>
+        <w:rPr/>
       </w:r>
     </w:p>
     <w:p>
@@ -2552,24 +2698,8 @@
         </w:numPr>
         <w:rPr/>
       </w:pPr>
-      <w:bookmarkStart w:id="40" w:name="__RefHeading___Toc135_693472701"/>
-      <w:bookmarkEnd w:id="40"/>
-      <w:r>
-        <w:rPr/>
-        <w:t>Common Rules</w:t>
-      </w:r>
-    </w:p>
-    <w:p>
-      <w:pPr>
-        <w:pStyle w:val="Heading2"/>
-        <w:numPr>
-          <w:ilvl w:val="1"/>
-          <w:numId w:val="2"/>
-        </w:numPr>
-        <w:rPr/>
-      </w:pPr>
-      <w:bookmarkStart w:id="41" w:name="__RefHeading___Toc137_693472701"/>
-      <w:bookmarkEnd w:id="41"/>
+      <w:bookmarkStart w:id="43" w:name="__RefHeading___Toc137_693472701"/>
+      <w:bookmarkEnd w:id="43"/>
       <w:r>
         <w:rPr/>
         <w:t>Additional Requirements</w:t>
@@ -3989,6 +4119,132 @@
       <w:rFonts w:cs="OpenSymbol"/>
     </w:rPr>
   </w:style>
+  <w:style w:type="character" w:styleId="ListLabel73">
+    <w:name w:val="ListLabel 73"/>
+    <w:qFormat/>
+    <w:rPr>
+      <w:rFonts w:cs="OpenSymbol"/>
+    </w:rPr>
+  </w:style>
+  <w:style w:type="character" w:styleId="ListLabel74">
+    <w:name w:val="ListLabel 74"/>
+    <w:qFormat/>
+    <w:rPr>
+      <w:rFonts w:cs="OpenSymbol"/>
+    </w:rPr>
+  </w:style>
+  <w:style w:type="character" w:styleId="ListLabel75">
+    <w:name w:val="ListLabel 75"/>
+    <w:qFormat/>
+    <w:rPr>
+      <w:rFonts w:cs="OpenSymbol"/>
+    </w:rPr>
+  </w:style>
+  <w:style w:type="character" w:styleId="ListLabel76">
+    <w:name w:val="ListLabel 76"/>
+    <w:qFormat/>
+    <w:rPr>
+      <w:rFonts w:cs="OpenSymbol"/>
+    </w:rPr>
+  </w:style>
+  <w:style w:type="character" w:styleId="ListLabel77">
+    <w:name w:val="ListLabel 77"/>
+    <w:qFormat/>
+    <w:rPr>
+      <w:rFonts w:cs="OpenSymbol"/>
+    </w:rPr>
+  </w:style>
+  <w:style w:type="character" w:styleId="ListLabel78">
+    <w:name w:val="ListLabel 78"/>
+    <w:qFormat/>
+    <w:rPr>
+      <w:rFonts w:cs="OpenSymbol"/>
+    </w:rPr>
+  </w:style>
+  <w:style w:type="character" w:styleId="ListLabel79">
+    <w:name w:val="ListLabel 79"/>
+    <w:qFormat/>
+    <w:rPr>
+      <w:rFonts w:cs="OpenSymbol"/>
+    </w:rPr>
+  </w:style>
+  <w:style w:type="character" w:styleId="ListLabel80">
+    <w:name w:val="ListLabel 80"/>
+    <w:qFormat/>
+    <w:rPr>
+      <w:rFonts w:cs="OpenSymbol"/>
+    </w:rPr>
+  </w:style>
+  <w:style w:type="character" w:styleId="ListLabel81">
+    <w:name w:val="ListLabel 81"/>
+    <w:qFormat/>
+    <w:rPr>
+      <w:rFonts w:cs="OpenSymbol"/>
+    </w:rPr>
+  </w:style>
+  <w:style w:type="character" w:styleId="ListLabel82">
+    <w:name w:val="ListLabel 82"/>
+    <w:qFormat/>
+    <w:rPr>
+      <w:rFonts w:cs="OpenSymbol"/>
+    </w:rPr>
+  </w:style>
+  <w:style w:type="character" w:styleId="ListLabel83">
+    <w:name w:val="ListLabel 83"/>
+    <w:qFormat/>
+    <w:rPr>
+      <w:rFonts w:cs="OpenSymbol"/>
+    </w:rPr>
+  </w:style>
+  <w:style w:type="character" w:styleId="ListLabel84">
+    <w:name w:val="ListLabel 84"/>
+    <w:qFormat/>
+    <w:rPr>
+      <w:rFonts w:cs="OpenSymbol"/>
+    </w:rPr>
+  </w:style>
+  <w:style w:type="character" w:styleId="ListLabel85">
+    <w:name w:val="ListLabel 85"/>
+    <w:qFormat/>
+    <w:rPr>
+      <w:rFonts w:cs="OpenSymbol"/>
+    </w:rPr>
+  </w:style>
+  <w:style w:type="character" w:styleId="ListLabel86">
+    <w:name w:val="ListLabel 86"/>
+    <w:qFormat/>
+    <w:rPr>
+      <w:rFonts w:cs="OpenSymbol"/>
+    </w:rPr>
+  </w:style>
+  <w:style w:type="character" w:styleId="ListLabel87">
+    <w:name w:val="ListLabel 87"/>
+    <w:qFormat/>
+    <w:rPr>
+      <w:rFonts w:cs="OpenSymbol"/>
+    </w:rPr>
+  </w:style>
+  <w:style w:type="character" w:styleId="ListLabel88">
+    <w:name w:val="ListLabel 88"/>
+    <w:qFormat/>
+    <w:rPr>
+      <w:rFonts w:cs="OpenSymbol"/>
+    </w:rPr>
+  </w:style>
+  <w:style w:type="character" w:styleId="ListLabel89">
+    <w:name w:val="ListLabel 89"/>
+    <w:qFormat/>
+    <w:rPr>
+      <w:rFonts w:cs="OpenSymbol"/>
+    </w:rPr>
+  </w:style>
+  <w:style w:type="character" w:styleId="ListLabel90">
+    <w:name w:val="ListLabel 90"/>
+    <w:qFormat/>
+    <w:rPr>
+      <w:rFonts w:cs="OpenSymbol"/>
+    </w:rPr>
+  </w:style>
   <w:style w:type="paragraph" w:styleId="Heading">
     <w:name w:val="Heading"/>
     <w:basedOn w:val="Normal"/>

</xml_diff>

<commit_message>
fix(report): corrections to report
As per: https://github.com/siemens/sw360/issues/18

Signed-off-by: Nikolas Sepos <nikolas@endocode.com>
</commit_message>
<xml_diff>
--- a/backend/src/src-licenseinfo/src/main/resources/templateReport.docx
+++ b/backend/src/src-licenseinfo/src/main/resources/templateReport.docx
@@ -109,7 +109,7 @@
                 <w:sz w:val="32"/>
                 <w:szCs w:val="32"/>
               </w:rPr>
-              <w:t xml:space="preserve">CT RDA </w:t>
+              <w:t xml:space="preserve">$bunit </w:t>
             </w:r>
           </w:p>
         </w:tc>
@@ -399,7 +399,7 @@
                 <w:szCs w:val="22"/>
                 <w:rFonts w:cs="Arial"/>
               </w:rPr>
-              <w:t>2019-04-01</w:t>
+              <w:t>2019-05-28</w:t>
             </w:r>
             <w:r>
               <w:rPr>
@@ -600,7 +600,7 @@
                 <w:sz w:val="16"/>
                 <w:szCs w:val="16"/>
               </w:rPr>
-              <w:t>(*) in case of Siemens components, delivery of Readme_OSS and source code delivery must be done by superordinated product</w:t>
+              <w:t>(*) in case of internal components or sub projects, delivery of Readme_OSS and source code delivery must be done by superordinated product</w:t>
             </w:r>
           </w:p>
         </w:tc>
@@ -647,20 +647,22 @@
               <w:rPr/>
               <w:fldChar w:fldCharType="separate"/>
             </w:r>
-            <w:bookmarkStart w:id="1" w:name="__Fieldmark__43_603655281"/>
-            <w:bookmarkStart w:id="2" w:name="__Fieldmark__1432_2863671213"/>
-            <w:bookmarkStart w:id="3" w:name="__Fieldmark__430_2376387130"/>
-            <w:bookmarkStart w:id="4" w:name="__Fieldmark__202_693472701"/>
-            <w:bookmarkStart w:id="5" w:name="__Fieldmark__34_467579353"/>
-            <w:bookmarkStart w:id="6" w:name="__Fieldmark__37_2936216607"/>
-            <w:bookmarkStart w:id="7" w:name="__Fieldmark__43_603655281"/>
-            <w:bookmarkStart w:id="8" w:name="__Fieldmark__43_603655281"/>
+            <w:bookmarkStart w:id="1" w:name="__Fieldmark__51_2965678557"/>
+            <w:bookmarkStart w:id="2" w:name="__Fieldmark__43_4144078424"/>
+            <w:bookmarkStart w:id="3" w:name="__Fieldmark__37_2936216607"/>
+            <w:bookmarkStart w:id="4" w:name="__Fieldmark__34_467579353"/>
+            <w:bookmarkStart w:id="5" w:name="__Fieldmark__202_693472701"/>
+            <w:bookmarkStart w:id="6" w:name="__Fieldmark__430_2376387130"/>
+            <w:bookmarkStart w:id="7" w:name="__Fieldmark__1432_2863671213"/>
+            <w:bookmarkStart w:id="8" w:name="__Fieldmark__51_2965678557"/>
+            <w:bookmarkStart w:id="9" w:name="__Fieldmark__51_2965678557"/>
             <w:bookmarkEnd w:id="2"/>
             <w:bookmarkEnd w:id="3"/>
             <w:bookmarkEnd w:id="4"/>
             <w:bookmarkEnd w:id="5"/>
             <w:bookmarkEnd w:id="6"/>
-            <w:bookmarkEnd w:id="8"/>
+            <w:bookmarkEnd w:id="7"/>
+            <w:bookmarkEnd w:id="9"/>
             <w:r>
               <w:rPr/>
             </w:r>
@@ -696,27 +698,28 @@
               <w:rPr/>
               <w:fldChar w:fldCharType="separate"/>
             </w:r>
-            <w:bookmarkStart w:id="9" w:name="__Fieldmark__38_2683092876"/>
-            <w:bookmarkStart w:id="10" w:name="__Fieldmark__451_2806362936"/>
-            <w:bookmarkStart w:id="11" w:name="__Fieldmark__96_603655281"/>
-            <w:bookmarkStart w:id="12" w:name="__Fieldmark__1482_2863671213"/>
-            <w:bookmarkStart w:id="13" w:name="__Fieldmark__122_4282271555"/>
-            <w:bookmarkStart w:id="14" w:name="__Fieldmark__78_467579353"/>
-            <w:bookmarkStart w:id="15" w:name="__Fieldmark__90_3681762000"/>
-            <w:bookmarkStart w:id="16" w:name="__Fieldmark__78_111612999"/>
-            <w:bookmarkStart w:id="17" w:name="__Fieldmark__56_4120416817"/>
-            <w:bookmarkStart w:id="18" w:name="__Fieldmark__70_1861443027"/>
-            <w:bookmarkStart w:id="19" w:name="__Fieldmark__84_2119690868"/>
-            <w:bookmarkStart w:id="20" w:name="__Fieldmark__240_693472701"/>
-            <w:bookmarkStart w:id="21" w:name="__Fieldmark__121_11373989334"/>
-            <w:bookmarkStart w:id="22" w:name="__Fieldmark__569_2806362936"/>
-            <w:bookmarkStart w:id="23" w:name="__Fieldmark__84_2936216607"/>
-            <w:bookmarkStart w:id="24" w:name="__Fieldmark__471_2376387130"/>
-            <w:bookmarkStart w:id="25" w:name="__Fieldmark__64_459903821"/>
-            <w:bookmarkStart w:id="26" w:name="__Fieldmark__96_603655281"/>
-            <w:bookmarkStart w:id="27" w:name="__Fieldmark__96_603655281"/>
-            <w:bookmarkEnd w:id="9"/>
+            <w:bookmarkStart w:id="10" w:name="__Fieldmark__240_693472701"/>
+            <w:bookmarkStart w:id="11" w:name="__Fieldmark__38_2683092876"/>
+            <w:bookmarkStart w:id="12" w:name="__Fieldmark__84_2119690868"/>
+            <w:bookmarkStart w:id="13" w:name="__Fieldmark__78_467579353"/>
+            <w:bookmarkStart w:id="14" w:name="__Fieldmark__122_4282271555"/>
+            <w:bookmarkStart w:id="15" w:name="__Fieldmark__1482_2863671213"/>
+            <w:bookmarkStart w:id="16" w:name="__Fieldmark__451_2806362936"/>
+            <w:bookmarkStart w:id="17" w:name="__Fieldmark__70_1861443027"/>
+            <w:bookmarkStart w:id="18" w:name="__Fieldmark__56_4120416817"/>
+            <w:bookmarkStart w:id="19" w:name="__Fieldmark__84_2936216607"/>
+            <w:bookmarkStart w:id="20" w:name="__Fieldmark__64_459903821"/>
+            <w:bookmarkStart w:id="21" w:name="__Fieldmark__569_2806362936"/>
+            <w:bookmarkStart w:id="22" w:name="__Fieldmark__78_111612999"/>
+            <w:bookmarkStart w:id="23" w:name="__Fieldmark__471_2376387130"/>
+            <w:bookmarkStart w:id="24" w:name="__Fieldmark__90_3681762000"/>
+            <w:bookmarkStart w:id="25" w:name="__Fieldmark__96_4144078424"/>
+            <w:bookmarkStart w:id="26" w:name="__Fieldmark__107_2965678557"/>
+            <w:bookmarkStart w:id="27" w:name="__Fieldmark__121_11373989334"/>
+            <w:bookmarkStart w:id="28" w:name="__Fieldmark__107_2965678557"/>
+            <w:bookmarkStart w:id="29" w:name="__Fieldmark__107_2965678557"/>
             <w:bookmarkEnd w:id="10"/>
+            <w:bookmarkEnd w:id="11"/>
             <w:bookmarkEnd w:id="12"/>
             <w:bookmarkEnd w:id="13"/>
             <w:bookmarkEnd w:id="14"/>
@@ -732,6 +735,7 @@
             <w:bookmarkEnd w:id="24"/>
             <w:bookmarkEnd w:id="25"/>
             <w:bookmarkEnd w:id="27"/>
+            <w:bookmarkEnd w:id="29"/>
             <w:r>
               <w:rPr/>
             </w:r>
@@ -762,7 +766,55 @@
                 <w:sz w:val="20"/>
                 <w:szCs w:val="20"/>
               </w:rPr>
-              <w:t>There are remaining risks. For further detail see [1]</w:t>
+              <w:t>There are remaining risks. For further detail see [</w:t>
+            </w:r>
+            <w:r>
+              <w:rPr>
+                <w:rFonts w:cs="Arial"/>
+                <w:sz w:val="20"/>
+                <w:szCs w:val="20"/>
+              </w:rPr>
+              <w:fldChar w:fldCharType="begin"/>
+            </w:r>
+            <w:r>
+              <w:rPr>
+                <w:sz w:val="20"/>
+                <w:szCs w:val="20"/>
+                <w:rFonts w:cs="Arial"/>
+              </w:rPr>
+              <w:instrText> REF __RefHeading___Toc113_693472701 \n \h </w:instrText>
+            </w:r>
+            <w:r>
+              <w:rPr>
+                <w:sz w:val="20"/>
+                <w:szCs w:val="20"/>
+                <w:rFonts w:cs="Arial"/>
+              </w:rPr>
+              <w:fldChar w:fldCharType="separate"/>
+            </w:r>
+            <w:r>
+              <w:rPr>
+                <w:sz w:val="20"/>
+                <w:szCs w:val="20"/>
+                <w:rFonts w:cs="Arial"/>
+              </w:rPr>
+              <w:t>1.4</w:t>
+            </w:r>
+            <w:r>
+              <w:rPr>
+                <w:sz w:val="20"/>
+                <w:szCs w:val="20"/>
+                <w:rFonts w:cs="Arial"/>
+              </w:rPr>
+              <w:fldChar w:fldCharType="end"/>
+            </w:r>
+            <w:r>
+              <w:rPr>
+                <w:rFonts w:cs="Arial"/>
+                <w:sz w:val="20"/>
+                <w:szCs w:val="20"/>
+              </w:rPr>
+              <w:t>]</w:t>
             </w:r>
           </w:p>
         </w:tc>
@@ -1209,8 +1261,8 @@
         </w:numPr>
         <w:rPr/>
       </w:pPr>
-      <w:bookmarkStart w:id="28" w:name="__RefHeading___Toc105_693472701"/>
-      <w:bookmarkEnd w:id="28"/>
+      <w:bookmarkStart w:id="30" w:name="__RefHeading___Toc105_693472701"/>
+      <w:bookmarkEnd w:id="30"/>
       <w:r>
         <w:rPr/>
         <w:t>Conclusions</w:t>
@@ -1225,8 +1277,8 @@
         </w:numPr>
         <w:rPr/>
       </w:pPr>
-      <w:bookmarkStart w:id="29" w:name="__RefHeading___Toc107_693472701"/>
-      <w:bookmarkEnd w:id="29"/>
+      <w:bookmarkStart w:id="31" w:name="__RefHeading___Toc107_693472701"/>
+      <w:bookmarkEnd w:id="31"/>
       <w:r>
         <w:rPr/>
         <w:t>Summary</w:t>
@@ -1256,8 +1308,8 @@
         </w:numPr>
         <w:rPr/>
       </w:pPr>
-      <w:bookmarkStart w:id="30" w:name="__RefHeading___Toc109_693472701"/>
-      <w:bookmarkEnd w:id="30"/>
+      <w:bookmarkStart w:id="32" w:name="__RefHeading___Toc109_693472701"/>
+      <w:bookmarkEnd w:id="32"/>
       <w:r>
         <w:rPr/>
         <w:t>Issues not Considered</w:t>
@@ -1362,8 +1414,8 @@
         </w:numPr>
         <w:rPr/>
       </w:pPr>
-      <w:bookmarkStart w:id="31" w:name="__RefHeading___Toc111_693472701"/>
-      <w:bookmarkEnd w:id="31"/>
+      <w:bookmarkStart w:id="33" w:name="__RefHeading___Toc111_693472701"/>
+      <w:bookmarkEnd w:id="33"/>
       <w:r>
         <w:rPr/>
         <w:t>Obligations to be Fulfilled</w:t>
@@ -1388,8 +1440,8 @@
         </w:numPr>
         <w:rPr/>
       </w:pPr>
-      <w:bookmarkStart w:id="32" w:name="__RefHeading___Toc113_693472701"/>
-      <w:bookmarkEnd w:id="32"/>
+      <w:bookmarkStart w:id="34" w:name="__RefHeading___Toc113_693472701"/>
+      <w:bookmarkEnd w:id="34"/>
       <w:r>
         <w:rPr/>
         <w:t>Remaining Risks</w:t>
@@ -1404,8 +1456,8 @@
         </w:numPr>
         <w:rPr/>
       </w:pPr>
-      <w:bookmarkStart w:id="33" w:name="__RefHeading___Toc115_693472701"/>
-      <w:bookmarkEnd w:id="33"/>
+      <w:bookmarkStart w:id="35" w:name="__RefHeading___Toc115_693472701"/>
+      <w:bookmarkEnd w:id="35"/>
       <w:r>
         <w:rPr/>
         <w:t>General Risks relating to OSS</w:t>
@@ -1495,7 +1547,7 @@
       </w:pPr>
       <w:r>
         <w:rPr/>
-        <w:t>There is general absence of warranty/liability, e.g. – error corrections must be made by or ordered by SIEMENS, and SIEMENS must cover all damages.</w:t>
+        <w:t>There is general absence of warranty/liability, e.g. – error corrections must be made by or ordered by the organization, and the organization must cover all damages.</w:t>
       </w:r>
     </w:p>
     <w:p>
@@ -1536,8 +1588,8 @@
         </w:numPr>
         <w:rPr/>
       </w:pPr>
-      <w:bookmarkStart w:id="34" w:name="__RefHeading___Toc117_693472701"/>
-      <w:bookmarkEnd w:id="34"/>
+      <w:bookmarkStart w:id="36" w:name="__RefHeading___Toc117_693472701"/>
+      <w:bookmarkEnd w:id="36"/>
       <w:r>
         <w:rPr/>
         <w:t>Special Risks relating to OSS</w:t>
@@ -1562,15 +1614,15 @@
         </w:tblCellMar>
       </w:tblPr>
       <w:tblGrid>
-        <w:gridCol w:w="2601"/>
+        <w:gridCol w:w="2600"/>
         <w:gridCol w:w="2432"/>
-        <w:gridCol w:w="4939"/>
+        <w:gridCol w:w="4940"/>
       </w:tblGrid>
       <w:tr>
         <w:trPr/>
         <w:tc>
           <w:tcPr>
-            <w:tcW w:w="2601" w:type="dxa"/>
+            <w:tcW w:w="2600" w:type="dxa"/>
             <w:tcBorders>
               <w:top w:val="single" w:sz="4" w:space="0" w:color="000000"/>
               <w:left w:val="single" w:sz="4" w:space="0" w:color="000000"/>
@@ -1674,7 +1726,7 @@
         </w:tc>
         <w:tc>
           <w:tcPr>
-            <w:tcW w:w="4939" w:type="dxa"/>
+            <w:tcW w:w="4940" w:type="dxa"/>
             <w:tcBorders>
               <w:top w:val="single" w:sz="4" w:space="0" w:color="000000"/>
               <w:left w:val="single" w:sz="4" w:space="0" w:color="000000"/>
@@ -1747,8 +1799,8 @@
         </w:numPr>
         <w:rPr/>
       </w:pPr>
-      <w:bookmarkStart w:id="35" w:name="__RefHeading___Toc119_693472701"/>
-      <w:bookmarkEnd w:id="35"/>
+      <w:bookmarkStart w:id="37" w:name="__RefHeading___Toc119_693472701"/>
+      <w:bookmarkEnd w:id="37"/>
       <w:r>
         <w:rPr/>
         <w:t>General risks relating to commercial 3rd party software</w:t>
@@ -1773,8 +1825,8 @@
         </w:numPr>
         <w:rPr/>
       </w:pPr>
-      <w:bookmarkStart w:id="36" w:name="__RefHeading___Toc121_693472701"/>
-      <w:bookmarkEnd w:id="36"/>
+      <w:bookmarkStart w:id="38" w:name="__RefHeading___Toc121_693472701"/>
+      <w:bookmarkEnd w:id="38"/>
       <w:r>
         <w:rPr/>
         <w:t>Specific risks relating to commercial 3rd party software</w:t>
@@ -1799,8 +1851,8 @@
         </w:numPr>
         <w:rPr/>
       </w:pPr>
-      <w:bookmarkStart w:id="37" w:name="__RefHeading___Toc123_693472701"/>
-      <w:bookmarkEnd w:id="37"/>
+      <w:bookmarkStart w:id="39" w:name="__RefHeading___Toc123_693472701"/>
+      <w:bookmarkEnd w:id="39"/>
       <w:r>
         <w:rPr/>
         <w:t>Product Overview</w:t>
@@ -1815,8 +1867,8 @@
         </w:numPr>
         <w:rPr/>
       </w:pPr>
-      <w:bookmarkStart w:id="38" w:name="__RefHeading___Toc127_693472701"/>
-      <w:bookmarkEnd w:id="38"/>
+      <w:bookmarkStart w:id="40" w:name="__RefHeading___Toc127_693472701"/>
+      <w:bookmarkEnd w:id="40"/>
       <w:r>
         <w:rPr/>
         <w:t>Product description</w:t>
@@ -1841,8 +1893,8 @@
         </w:numPr>
         <w:rPr/>
       </w:pPr>
-      <w:bookmarkStart w:id="39" w:name="__RefHeading___Toc129_693472701"/>
-      <w:bookmarkEnd w:id="39"/>
+      <w:bookmarkStart w:id="41" w:name="__RefHeading___Toc129_693472701"/>
+      <w:bookmarkEnd w:id="41"/>
       <w:r>
         <w:rPr/>
         <w:t>Delivery Channels</w:t>
@@ -1867,8 +1919,8 @@
         </w:numPr>
         <w:rPr/>
       </w:pPr>
-      <w:bookmarkStart w:id="40" w:name="__RefHeading___Toc131_693472701"/>
-      <w:bookmarkEnd w:id="40"/>
+      <w:bookmarkStart w:id="42" w:name="__RefHeading___Toc131_693472701"/>
+      <w:bookmarkEnd w:id="42"/>
       <w:r>
         <w:rPr/>
         <w:t>Development Details</w:t>
@@ -2478,7 +2530,7 @@
                 <w:szCs w:val="24"/>
                 <w:u w:val="none"/>
               </w:rPr>
-              <w:t>License</w:t>
+              <w:t>Main License</w:t>
             </w:r>
           </w:p>
         </w:tc>
@@ -2502,64 +2554,21 @@
         </w:numPr>
         <w:rPr/>
       </w:pPr>
-      <w:bookmarkStart w:id="41" w:name="__RefHeading___Toc125_693472701"/>
-      <w:bookmarkEnd w:id="41"/>
-      <w:r>
-        <w:rPr/>
-        <w:t>Obligations</w:t>
-      </w:r>
-    </w:p>
-    <w:p>
-      <w:pPr>
-        <w:pStyle w:val="Normal"/>
-        <w:numPr>
-          <w:ilvl w:val="0"/>
-          <w:numId w:val="0"/>
-        </w:numPr>
-        <w:ind w:left="0" w:hanging="0"/>
-        <w:rPr/>
-      </w:pPr>
+      <w:bookmarkStart w:id="43" w:name="__RefHeading___Toc125_693472701"/>
+      <w:bookmarkEnd w:id="43"/>
+      <w:r>
+        <w:rPr/>
+        <w:t>Obligations resulting from the use of 3</w:t>
+      </w:r>
       <w:r>
         <w:rPr>
-          <w:rFonts w:ascii="Arial" w:hAnsi="Arial"/>
-          <w:b w:val="false"/>
-          <w:i w:val="false"/>
-          <w:caps w:val="false"/>
-          <w:smallCaps w:val="false"/>
-          <w:strike w:val="false"/>
-          <w:dstrike w:val="false"/>
-          <w:color w:val="000000"/>
-          <w:sz w:val="24"/>
-          <w:u w:val="none"/>
-          <w:effect w:val="none"/>
+          <w:vertAlign w:val="superscript"/>
         </w:rPr>
-        <w:br/>
-      </w:r>
-    </w:p>
-    <w:p>
-      <w:pPr>
-        <w:pStyle w:val="TextBody"/>
-        <w:rPr/>
-      </w:pPr>
-      <w:r>
-        <w:rPr/>
-        <w:t>$obligations</w:t>
-      </w:r>
-    </w:p>
-    <w:p>
-      <w:pPr>
-        <w:pStyle w:val="Heading2"/>
-        <w:numPr>
-          <w:ilvl w:val="1"/>
-          <w:numId w:val="2"/>
-        </w:numPr>
-        <w:rPr/>
-      </w:pPr>
-      <w:bookmarkStart w:id="42" w:name="__RefHeading___Toc135_693472701"/>
-      <w:bookmarkEnd w:id="42"/>
-      <w:r>
-        <w:rPr/>
-        <w:t>Common Rules</w:t>
+        <w:t>rd</w:t>
+      </w:r>
+      <w:r>
+        <w:rPr/>
+        <w:t xml:space="preserve"> party components</w:t>
       </w:r>
     </w:p>
     <w:p>
@@ -2589,78 +2598,6 @@
         <w:t>These Obligations belong to all OSS components.</w:t>
       </w:r>
     </w:p>
-    <w:tbl>
-      <w:tblPr>
-        <w:tblW w:w="9972" w:type="dxa"/>
-        <w:jc w:val="left"/>
-        <w:tblInd w:w="0" w:type="dxa"/>
-        <w:tblBorders>
-          <w:top w:val="single" w:sz="2" w:space="0" w:color="000000"/>
-          <w:left w:val="single" w:sz="2" w:space="0" w:color="000000"/>
-          <w:bottom w:val="single" w:sz="2" w:space="0" w:color="000000"/>
-          <w:insideH w:val="single" w:sz="2" w:space="0" w:color="000000"/>
-        </w:tblBorders>
-        <w:tblCellMar>
-          <w:top w:w="55" w:type="dxa"/>
-          <w:left w:w="54" w:type="dxa"/>
-          <w:bottom w:w="55" w:type="dxa"/>
-          <w:right w:w="55" w:type="dxa"/>
-        </w:tblCellMar>
-      </w:tblPr>
-      <w:tblGrid>
-        <w:gridCol w:w="4986"/>
-        <w:gridCol w:w="4986"/>
-      </w:tblGrid>
-      <w:tr>
-        <w:trPr/>
-        <w:tc>
-          <w:tcPr>
-            <w:tcW w:w="4986" w:type="dxa"/>
-            <w:tcBorders>
-              <w:top w:val="single" w:sz="2" w:space="0" w:color="000000"/>
-              <w:left w:val="single" w:sz="2" w:space="0" w:color="000000"/>
-              <w:bottom w:val="single" w:sz="2" w:space="0" w:color="000000"/>
-              <w:insideH w:val="single" w:sz="2" w:space="0" w:color="000000"/>
-            </w:tcBorders>
-            <w:shd w:fill="auto" w:val="clear"/>
-          </w:tcPr>
-          <w:p>
-            <w:pPr>
-              <w:pStyle w:val="TableContents"/>
-              <w:rPr/>
-            </w:pPr>
-            <w:r>
-              <w:rPr/>
-              <w:t>Obligation</w:t>
-            </w:r>
-          </w:p>
-        </w:tc>
-        <w:tc>
-          <w:tcPr>
-            <w:tcW w:w="4986" w:type="dxa"/>
-            <w:tcBorders>
-              <w:top w:val="single" w:sz="2" w:space="0" w:color="000000"/>
-              <w:left w:val="single" w:sz="2" w:space="0" w:color="000000"/>
-              <w:bottom w:val="single" w:sz="2" w:space="0" w:color="000000"/>
-              <w:right w:val="single" w:sz="2" w:space="0" w:color="000000"/>
-              <w:insideH w:val="single" w:sz="2" w:space="0" w:color="000000"/>
-              <w:insideV w:val="single" w:sz="2" w:space="0" w:color="000000"/>
-            </w:tcBorders>
-            <w:shd w:fill="auto" w:val="clear"/>
-          </w:tcPr>
-          <w:p>
-            <w:pPr>
-              <w:pStyle w:val="TableContents"/>
-              <w:rPr/>
-            </w:pPr>
-            <w:r>
-              <w:rPr/>
-              <w:t>Fulfilled</w:t>
-            </w:r>
-          </w:p>
-        </w:tc>
-      </w:tr>
-    </w:tbl>
     <w:p>
       <w:pPr>
         <w:pStyle w:val="Normal"/>
@@ -2686,7 +2623,124 @@
         </w:rPr>
       </w:pPr>
       <w:r>
-        <w:rPr/>
+        <w:rPr>
+          <w:rFonts w:ascii="Arial" w:hAnsi="Arial"/>
+          <w:b w:val="false"/>
+          <w:i w:val="false"/>
+          <w:caps w:val="false"/>
+          <w:smallCaps w:val="false"/>
+          <w:strike w:val="false"/>
+          <w:dstrike w:val="false"/>
+          <w:color w:val="000000"/>
+          <w:sz w:val="24"/>
+          <w:u w:val="none"/>
+          <w:effect w:val="none"/>
+        </w:rPr>
+      </w:r>
+    </w:p>
+    <w:p>
+      <w:pPr>
+        <w:pStyle w:val="Normal"/>
+        <w:numPr>
+          <w:ilvl w:val="0"/>
+          <w:numId w:val="0"/>
+        </w:numPr>
+        <w:ind w:left="0" w:hanging="0"/>
+        <w:rPr/>
+      </w:pPr>
+      <w:r>
+        <w:rPr>
+          <w:rFonts w:ascii="Arial" w:hAnsi="Arial"/>
+          <w:b w:val="false"/>
+          <w:i w:val="false"/>
+          <w:caps w:val="false"/>
+          <w:smallCaps w:val="false"/>
+          <w:strike w:val="false"/>
+          <w:dstrike w:val="false"/>
+          <w:color w:val="000000"/>
+          <w:sz w:val="24"/>
+          <w:u w:val="none"/>
+          <w:effect w:val="none"/>
+        </w:rPr>
+        <w:t>The following artifacts are available in the software catalogue sw360:</w:t>
+      </w:r>
+    </w:p>
+    <w:p>
+      <w:pPr>
+        <w:pStyle w:val="Normal"/>
+        <w:numPr>
+          <w:ilvl w:val="0"/>
+          <w:numId w:val="5"/>
+        </w:numPr>
+        <w:rPr/>
+      </w:pPr>
+      <w:r>
+        <w:rPr>
+          <w:rFonts w:ascii="Arial" w:hAnsi="Arial"/>
+          <w:b w:val="false"/>
+          <w:i w:val="false"/>
+          <w:caps w:val="false"/>
+          <w:smallCaps w:val="false"/>
+          <w:strike w:val="false"/>
+          <w:dstrike w:val="false"/>
+          <w:color w:val="000000"/>
+          <w:sz w:val="24"/>
+          <w:u w:val="none"/>
+          <w:effect w:val="none"/>
+        </w:rPr>
+        <w:t>Readme_OSS</w:t>
+      </w:r>
+    </w:p>
+    <w:p>
+      <w:pPr>
+        <w:pStyle w:val="Normal"/>
+        <w:numPr>
+          <w:ilvl w:val="0"/>
+          <w:numId w:val="5"/>
+        </w:numPr>
+        <w:rPr/>
+      </w:pPr>
+      <w:r>
+        <w:rPr>
+          <w:rFonts w:ascii="Arial" w:hAnsi="Arial"/>
+          <w:b w:val="false"/>
+          <w:i w:val="false"/>
+          <w:caps w:val="false"/>
+          <w:smallCaps w:val="false"/>
+          <w:strike w:val="false"/>
+          <w:dstrike w:val="false"/>
+          <w:color w:val="000000"/>
+          <w:sz w:val="24"/>
+          <w:u w:val="none"/>
+          <w:effect w:val="none"/>
+        </w:rPr>
+        <w:t>Source Code Package</w:t>
+        <w:br/>
+      </w:r>
+    </w:p>
+    <w:p>
+      <w:pPr>
+        <w:pStyle w:val="Normal"/>
+        <w:rPr>
+          <w:b w:val="false"/>
+          <w:b w:val="false"/>
+          <w:i w:val="false"/>
+          <w:i w:val="false"/>
+          <w:caps w:val="false"/>
+          <w:smallCaps w:val="false"/>
+          <w:color w:val="24292E"/>
+          <w:spacing w:val="0"/>
+        </w:rPr>
+      </w:pPr>
+      <w:r>
+        <w:rPr>
+          <w:b w:val="false"/>
+          <w:i w:val="false"/>
+          <w:caps w:val="false"/>
+          <w:smallCaps w:val="false"/>
+          <w:color w:val="24292E"/>
+          <w:spacing w:val="0"/>
+        </w:rPr>
       </w:r>
     </w:p>
     <w:p>
@@ -2698,11 +2752,255 @@
         </w:numPr>
         <w:rPr/>
       </w:pPr>
-      <w:bookmarkStart w:id="43" w:name="__RefHeading___Toc137_693472701"/>
-      <w:bookmarkEnd w:id="43"/>
+      <w:bookmarkStart w:id="44" w:name="__RefHeading___Toc135_693472701"/>
+      <w:bookmarkEnd w:id="44"/>
+      <w:r>
+        <w:rPr/>
+        <w:t>Common Rules</w:t>
+      </w:r>
+    </w:p>
+    <w:p>
+      <w:pPr>
+        <w:pStyle w:val="TextBody"/>
+        <w:numPr>
+          <w:ilvl w:val="0"/>
+          <w:numId w:val="0"/>
+        </w:numPr>
+        <w:spacing w:before="0" w:after="140"/>
+        <w:ind w:left="0" w:hanging="0"/>
+        <w:rPr/>
+      </w:pPr>
+      <w:r>
+        <w:rPr/>
+        <w:t>These Obligations belong to all OSS components.</w:t>
+      </w:r>
+    </w:p>
+    <w:tbl>
+      <w:tblPr>
+        <w:tblW w:w="9975" w:type="dxa"/>
+        <w:jc w:val="left"/>
+        <w:tblInd w:w="0" w:type="dxa"/>
+        <w:tblBorders>
+          <w:top w:val="single" w:sz="4" w:space="0" w:color="000000"/>
+          <w:left w:val="single" w:sz="4" w:space="0" w:color="000000"/>
+          <w:bottom w:val="single" w:sz="4" w:space="0" w:color="000000"/>
+          <w:insideH w:val="single" w:sz="4" w:space="0" w:color="000000"/>
+        </w:tblBorders>
+        <w:tblCellMar>
+          <w:top w:w="55" w:type="dxa"/>
+          <w:left w:w="50" w:type="dxa"/>
+          <w:bottom w:w="55" w:type="dxa"/>
+          <w:right w:w="55" w:type="dxa"/>
+        </w:tblCellMar>
+      </w:tblPr>
+      <w:tblGrid>
+        <w:gridCol w:w="5038"/>
+        <w:gridCol w:w="4937"/>
+      </w:tblGrid>
+      <w:tr>
+        <w:trPr/>
+        <w:tc>
+          <w:tcPr>
+            <w:tcW w:w="5038" w:type="dxa"/>
+            <w:tcBorders>
+              <w:top w:val="single" w:sz="4" w:space="0" w:color="000000"/>
+              <w:left w:val="single" w:sz="4" w:space="0" w:color="000000"/>
+              <w:bottom w:val="single" w:sz="4" w:space="0" w:color="000000"/>
+              <w:insideH w:val="single" w:sz="4" w:space="0" w:color="000000"/>
+            </w:tcBorders>
+            <w:shd w:fill="auto" w:val="clear"/>
+          </w:tcPr>
+          <w:p>
+            <w:pPr>
+              <w:pStyle w:val="TableContents"/>
+              <w:numPr>
+                <w:ilvl w:val="0"/>
+                <w:numId w:val="0"/>
+              </w:numPr>
+              <w:ind w:left="0" w:hanging="0"/>
+              <w:jc w:val="left"/>
+              <w:rPr/>
+            </w:pPr>
+            <w:r>
+              <w:rPr>
+                <w:b w:val="false"/>
+                <w:bCs w:val="false"/>
+                <w:i w:val="false"/>
+                <w:iCs w:val="false"/>
+                <w:strike w:val="false"/>
+                <w:dstrike w:val="false"/>
+                <w:outline w:val="false"/>
+                <w:shadow w:val="false"/>
+                <w:color w:val="000000"/>
+                <w:sz w:val="24"/>
+                <w:szCs w:val="24"/>
+                <w:u w:val="none"/>
+              </w:rPr>
+              <w:t>Obligation</w:t>
+            </w:r>
+          </w:p>
+        </w:tc>
+        <w:tc>
+          <w:tcPr>
+            <w:tcW w:w="4937" w:type="dxa"/>
+            <w:tcBorders>
+              <w:top w:val="single" w:sz="4" w:space="0" w:color="000000"/>
+              <w:left w:val="single" w:sz="4" w:space="0" w:color="000000"/>
+              <w:bottom w:val="single" w:sz="4" w:space="0" w:color="000000"/>
+              <w:right w:val="single" w:sz="4" w:space="0" w:color="000000"/>
+              <w:insideH w:val="single" w:sz="4" w:space="0" w:color="000000"/>
+              <w:insideV w:val="single" w:sz="4" w:space="0" w:color="000000"/>
+            </w:tcBorders>
+            <w:shd w:fill="auto" w:val="clear"/>
+          </w:tcPr>
+          <w:p>
+            <w:pPr>
+              <w:pStyle w:val="TextBody"/>
+              <w:numPr>
+                <w:ilvl w:val="0"/>
+                <w:numId w:val="0"/>
+              </w:numPr>
+              <w:spacing w:before="0" w:after="140"/>
+              <w:ind w:left="0" w:hanging="0"/>
+              <w:jc w:val="left"/>
+              <w:rPr/>
+            </w:pPr>
+            <w:r>
+              <w:rPr>
+                <w:b w:val="false"/>
+                <w:bCs w:val="false"/>
+                <w:i w:val="false"/>
+                <w:iCs w:val="false"/>
+                <w:strike w:val="false"/>
+                <w:dstrike w:val="false"/>
+                <w:outline w:val="false"/>
+                <w:shadow w:val="false"/>
+                <w:color w:val="000000"/>
+                <w:sz w:val="24"/>
+                <w:szCs w:val="24"/>
+                <w:u w:val="none"/>
+              </w:rPr>
+              <w:t>Fulfilled</w:t>
+            </w:r>
+          </w:p>
+        </w:tc>
+      </w:tr>
+    </w:tbl>
+    <w:p>
+      <w:pPr>
+        <w:pStyle w:val="Heading2"/>
+        <w:numPr>
+          <w:ilvl w:val="1"/>
+          <w:numId w:val="2"/>
+        </w:numPr>
+        <w:rPr/>
+      </w:pPr>
+      <w:bookmarkStart w:id="45" w:name="__RefHeading___Toc137_693472701"/>
+      <w:bookmarkEnd w:id="45"/>
       <w:r>
         <w:rPr/>
         <w:t>Additional Requirements</w:t>
+      </w:r>
+    </w:p>
+    <w:p>
+      <w:pPr>
+        <w:pStyle w:val="Normal"/>
+        <w:numPr>
+          <w:ilvl w:val="0"/>
+          <w:numId w:val="0"/>
+        </w:numPr>
+        <w:ind w:left="0" w:hanging="0"/>
+        <w:rPr/>
+      </w:pPr>
+      <w:r>
+        <w:rPr>
+          <w:rFonts w:ascii="Arial" w:hAnsi="Arial"/>
+          <w:b w:val="false"/>
+          <w:i w:val="false"/>
+          <w:caps w:val="false"/>
+          <w:smallCaps w:val="false"/>
+          <w:strike w:val="false"/>
+          <w:dstrike w:val="false"/>
+          <w:color w:val="000000"/>
+          <w:sz w:val="24"/>
+          <w:u w:val="none"/>
+          <w:effect w:val="none"/>
+        </w:rPr>
+        <w:t xml:space="preserve">Most of the integrated components are licensed under </w:t>
+      </w:r>
+      <w:bookmarkStart w:id="46" w:name="__DdeLink__424_4144078424"/>
+      <w:r>
+        <w:rPr>
+          <w:rFonts w:ascii="Arial" w:hAnsi="Arial"/>
+          <w:b w:val="false"/>
+          <w:i w:val="false"/>
+          <w:caps w:val="false"/>
+          <w:smallCaps w:val="false"/>
+          <w:strike w:val="false"/>
+          <w:dstrike w:val="false"/>
+          <w:color w:val="000000"/>
+          <w:sz w:val="24"/>
+          <w:u w:val="none"/>
+          <w:effect w:val="none"/>
+        </w:rPr>
+        <w:t>$list_comma_sep_licenses_above_threshold</w:t>
+      </w:r>
+      <w:bookmarkEnd w:id="46"/>
+      <w:r>
+        <w:rPr>
+          <w:rFonts w:ascii="Arial" w:hAnsi="Arial"/>
+          <w:b w:val="false"/>
+          <w:i w:val="false"/>
+          <w:caps w:val="false"/>
+          <w:smallCaps w:val="false"/>
+          <w:strike w:val="false"/>
+          <w:dstrike w:val="false"/>
+          <w:color w:val="000000"/>
+          <w:sz w:val="24"/>
+          <w:u w:val="none"/>
+          <w:effect w:val="none"/>
+        </w:rPr>
+        <w:t>. To keep the clearing report clearly arranged these additional obligations are listed here.</w:t>
+      </w:r>
+    </w:p>
+    <w:p>
+      <w:pPr>
+        <w:pStyle w:val="Normal"/>
+        <w:numPr>
+          <w:ilvl w:val="0"/>
+          <w:numId w:val="0"/>
+        </w:numPr>
+        <w:ind w:left="0" w:hanging="0"/>
+        <w:rPr>
+          <w:rFonts w:ascii="Arial" w:hAnsi="Arial"/>
+          <w:b w:val="false"/>
+          <w:b w:val="false"/>
+          <w:i w:val="false"/>
+          <w:i w:val="false"/>
+          <w:caps w:val="false"/>
+          <w:smallCaps w:val="false"/>
+          <w:strike w:val="false"/>
+          <w:dstrike w:val="false"/>
+          <w:color w:val="000000"/>
+          <w:sz w:val="24"/>
+          <w:u w:val="none"/>
+          <w:effect w:val="none"/>
+        </w:rPr>
+      </w:pPr>
+      <w:r>
+        <w:rPr>
+          <w:rFonts w:ascii="Arial" w:hAnsi="Arial"/>
+          <w:b w:val="false"/>
+          <w:i w:val="false"/>
+          <w:caps w:val="false"/>
+          <w:smallCaps w:val="false"/>
+          <w:strike w:val="false"/>
+          <w:dstrike w:val="false"/>
+          <w:color w:val="000000"/>
+          <w:sz w:val="24"/>
+          <w:u w:val="none"/>
+          <w:effect w:val="none"/>
+        </w:rPr>
       </w:r>
     </w:p>
     <w:p>
@@ -2759,24 +3057,13 @@
           <w:p>
             <w:pPr>
               <w:pStyle w:val="TableContents"/>
+              <w:numPr>
+                <w:ilvl w:val="0"/>
+                <w:numId w:val="0"/>
+              </w:numPr>
+              <w:ind w:left="0" w:hanging="0"/>
               <w:jc w:val="left"/>
-              <w:rPr>
-                <w:rFonts w:ascii="Liberation Serif" w:hAnsi="Liberation Serif"/>
-                <w:b w:val="false"/>
-                <w:b w:val="false"/>
-                <w:bCs w:val="false"/>
-                <w:i w:val="false"/>
-                <w:i w:val="false"/>
-                <w:iCs w:val="false"/>
-                <w:strike w:val="false"/>
-                <w:dstrike w:val="false"/>
-                <w:outline w:val="false"/>
-                <w:shadow w:val="false"/>
-                <w:color w:val="000000"/>
-                <w:sz w:val="24"/>
-                <w:szCs w:val="24"/>
-                <w:u w:val="none"/>
-              </w:rPr>
+              <w:rPr/>
             </w:pPr>
             <w:r>
               <w:rPr>
@@ -2811,24 +3098,13 @@
           <w:p>
             <w:pPr>
               <w:pStyle w:val="TableContents"/>
+              <w:numPr>
+                <w:ilvl w:val="0"/>
+                <w:numId w:val="0"/>
+              </w:numPr>
+              <w:ind w:left="0" w:hanging="0"/>
               <w:jc w:val="left"/>
-              <w:rPr>
-                <w:rFonts w:ascii="Liberation Serif" w:hAnsi="Liberation Serif"/>
-                <w:b w:val="false"/>
-                <w:b w:val="false"/>
-                <w:bCs w:val="false"/>
-                <w:i w:val="false"/>
-                <w:i w:val="false"/>
-                <w:iCs w:val="false"/>
-                <w:strike w:val="false"/>
-                <w:dstrike w:val="false"/>
-                <w:outline w:val="false"/>
-                <w:shadow w:val="false"/>
-                <w:color w:val="000000"/>
-                <w:sz w:val="24"/>
-                <w:szCs w:val="24"/>
-                <w:u w:val="none"/>
-              </w:rPr>
+              <w:rPr/>
             </w:pPr>
             <w:r>
               <w:rPr>
@@ -2865,24 +3141,13 @@
           <w:p>
             <w:pPr>
               <w:pStyle w:val="TableContents"/>
+              <w:numPr>
+                <w:ilvl w:val="0"/>
+                <w:numId w:val="0"/>
+              </w:numPr>
+              <w:ind w:left="0" w:hanging="0"/>
               <w:jc w:val="left"/>
-              <w:rPr>
-                <w:rFonts w:ascii="Liberation Serif" w:hAnsi="Liberation Serif"/>
-                <w:b w:val="false"/>
-                <w:b w:val="false"/>
-                <w:bCs w:val="false"/>
-                <w:i w:val="false"/>
-                <w:i w:val="false"/>
-                <w:iCs w:val="false"/>
-                <w:strike w:val="false"/>
-                <w:dstrike w:val="false"/>
-                <w:outline w:val="false"/>
-                <w:shadow w:val="false"/>
-                <w:color w:val="000000"/>
-                <w:sz w:val="24"/>
-                <w:szCs w:val="24"/>
-                <w:u w:val="none"/>
-              </w:rPr>
+              <w:rPr/>
             </w:pPr>
             <w:r>
               <w:rPr>
@@ -2914,6 +3179,201 @@
         </w:numPr>
         <w:spacing w:before="0" w:after="140"/>
         <w:ind w:left="0" w:hanging="0"/>
+        <w:rPr/>
+      </w:pPr>
+      <w:r>
+        <w:rPr/>
+      </w:r>
+    </w:p>
+    <w:p>
+      <w:pPr>
+        <w:pStyle w:val="Heading2"/>
+        <w:numPr>
+          <w:ilvl w:val="1"/>
+          <w:numId w:val="2"/>
+        </w:numPr>
+        <w:rPr/>
+      </w:pPr>
+      <w:r>
+        <w:rPr/>
+        <w:t>Readme_OSS</w:t>
+      </w:r>
+    </w:p>
+    <w:p>
+      <w:pPr>
+        <w:pStyle w:val="Heading2"/>
+        <w:numPr>
+          <w:ilvl w:val="1"/>
+          <w:numId w:val="2"/>
+        </w:numPr>
+        <w:rPr/>
+      </w:pPr>
+      <w:r>
+        <w:rPr/>
+        <w:t>Build Instructions</w:t>
+      </w:r>
+    </w:p>
+    <w:p>
+      <w:pPr>
+        <w:pStyle w:val="Normal"/>
+        <w:numPr>
+          <w:ilvl w:val="0"/>
+          <w:numId w:val="0"/>
+        </w:numPr>
+        <w:ind w:left="0" w:hanging="0"/>
+        <w:rPr/>
+      </w:pPr>
+      <w:r>
+        <w:rPr>
+          <w:rFonts w:ascii="Arial" w:hAnsi="Arial"/>
+          <w:b w:val="false"/>
+          <w:i w:val="false"/>
+          <w:caps w:val="false"/>
+          <w:smallCaps w:val="false"/>
+          <w:strike w:val="false"/>
+          <w:dstrike w:val="false"/>
+          <w:color w:val="000000"/>
+          <w:sz w:val="24"/>
+          <w:u w:val="none"/>
+          <w:effect w:val="none"/>
+        </w:rPr>
+        <w:t>Not available</w:t>
+      </w:r>
+    </w:p>
+    <w:p>
+      <w:pPr>
+        <w:pStyle w:val="Heading2"/>
+        <w:numPr>
+          <w:ilvl w:val="1"/>
+          <w:numId w:val="2"/>
+        </w:numPr>
+        <w:rPr/>
+      </w:pPr>
+      <w:r>
+        <w:rPr/>
+        <w:t>Source Code Bundle</w:t>
+      </w:r>
+    </w:p>
+    <w:p>
+      <w:pPr>
+        <w:pStyle w:val="Normal"/>
+        <w:numPr>
+          <w:ilvl w:val="0"/>
+          <w:numId w:val="0"/>
+        </w:numPr>
+        <w:ind w:left="0" w:hanging="0"/>
+        <w:rPr/>
+      </w:pPr>
+      <w:bookmarkStart w:id="47" w:name="docs-internal-guid-b3678226-7fff-98d6-cb"/>
+      <w:bookmarkEnd w:id="47"/>
+      <w:r>
+        <w:rPr>
+          <w:rFonts w:ascii="Arial" w:hAnsi="Arial"/>
+          <w:b w:val="false"/>
+          <w:i w:val="false"/>
+          <w:caps w:val="false"/>
+          <w:smallCaps w:val="false"/>
+          <w:strike w:val="false"/>
+          <w:dstrike w:val="false"/>
+          <w:color w:val="000000"/>
+          <w:sz w:val="24"/>
+          <w:u w:val="none"/>
+          <w:effect w:val="none"/>
+        </w:rPr>
+        <w:t>At least the source code bundle of the packages which are licensed under a license that require making the source code available has to be generated.</w:t>
+      </w:r>
+    </w:p>
+    <w:p>
+      <w:pPr>
+        <w:pStyle w:val="TextBody"/>
+        <w:bidi w:val="0"/>
+        <w:spacing w:lineRule="auto" w:line="288" w:before="0" w:after="0"/>
+        <w:jc w:val="left"/>
+        <w:rPr>
+          <w:rFonts w:ascii="Arial" w:hAnsi="Arial"/>
+          <w:b w:val="false"/>
+          <w:b w:val="false"/>
+          <w:i w:val="false"/>
+          <w:i w:val="false"/>
+          <w:caps w:val="false"/>
+          <w:smallCaps w:val="false"/>
+          <w:strike w:val="false"/>
+          <w:dstrike w:val="false"/>
+          <w:color w:val="000000"/>
+          <w:sz w:val="24"/>
+          <w:u w:val="none"/>
+          <w:effect w:val="none"/>
+        </w:rPr>
+      </w:pPr>
+      <w:r>
+        <w:rPr>
+          <w:rFonts w:ascii="Arial" w:hAnsi="Arial"/>
+          <w:b w:val="false"/>
+          <w:i w:val="false"/>
+          <w:caps w:val="false"/>
+          <w:smallCaps w:val="false"/>
+          <w:strike w:val="false"/>
+          <w:dstrike w:val="false"/>
+          <w:color w:val="000000"/>
+          <w:sz w:val="24"/>
+          <w:u w:val="none"/>
+          <w:effect w:val="none"/>
+        </w:rPr>
+        <w:t>Please be aware that some source packages have to be manipulated before they are distributed, these are mainly those packages which contain “do not use” licensed files.</w:t>
+      </w:r>
+    </w:p>
+    <w:p>
+      <w:pPr>
+        <w:pStyle w:val="TextBody"/>
+        <w:bidi w:val="0"/>
+        <w:spacing w:lineRule="auto" w:line="288" w:before="0" w:after="0"/>
+        <w:jc w:val="left"/>
+        <w:rPr>
+          <w:rFonts w:ascii="Arial" w:hAnsi="Arial"/>
+          <w:b w:val="false"/>
+          <w:b w:val="false"/>
+          <w:i w:val="false"/>
+          <w:i w:val="false"/>
+          <w:caps w:val="false"/>
+          <w:smallCaps w:val="false"/>
+          <w:strike w:val="false"/>
+          <w:dstrike w:val="false"/>
+          <w:color w:val="000000"/>
+          <w:sz w:val="24"/>
+          <w:u w:val="none"/>
+          <w:effect w:val="none"/>
+        </w:rPr>
+      </w:pPr>
+      <w:r>
+        <w:rPr>
+          <w:rFonts w:ascii="Arial" w:hAnsi="Arial"/>
+          <w:b w:val="false"/>
+          <w:i w:val="false"/>
+          <w:caps w:val="false"/>
+          <w:smallCaps w:val="false"/>
+          <w:strike w:val="false"/>
+          <w:dstrike w:val="false"/>
+          <w:color w:val="000000"/>
+          <w:sz w:val="24"/>
+          <w:u w:val="none"/>
+          <w:effect w:val="none"/>
+        </w:rPr>
+        <w:t>The Source Bundle can be generated via sw360 at any time.</w:t>
+      </w:r>
+    </w:p>
+    <w:p>
+      <w:pPr>
+        <w:pStyle w:val="TextBody"/>
+        <w:rPr/>
+      </w:pPr>
+      <w:r>
+        <w:rPr/>
+      </w:r>
+    </w:p>
+    <w:p>
+      <w:pPr>
+        <w:pStyle w:val="TextBody"/>
+        <w:spacing w:before="0" w:after="140"/>
         <w:rPr/>
       </w:pPr>
       <w:r>
@@ -2961,7 +3421,7 @@
     </w:r>
     <w:r>
       <w:rPr/>
-      <w:t>1</w:t>
+      <w:t>2</w:t>
     </w:r>
     <w:r>
       <w:rPr/>
@@ -3004,7 +3464,7 @@
     </w:pPr>
     <w:r>
       <w:rPr/>
-      <w:t>Readme OSS - $project-name $project-version</w:t>
+      <w:t>Project Clearing Report - $project-name $project-version</w:t>
     </w:r>
   </w:p>
 </w:hdr>
@@ -3340,6 +3800,152 @@
     </w:lvl>
   </w:abstractNum>
   <w:abstractNum w:abstractNumId="4">
+    <w:lvl w:ilvl="0">
+      <w:start w:val="1"/>
+      <w:numFmt w:val="bullet"/>
+      <w:lvlText w:val=""/>
+      <w:lvlJc w:val="left"/>
+      <w:pPr>
+        <w:tabs>
+          <w:tab w:val="num" w:pos="720"/>
+        </w:tabs>
+        <w:ind w:left="720" w:hanging="360"/>
+      </w:pPr>
+      <w:rPr>
+        <w:rFonts w:ascii="Symbol" w:hAnsi="Symbol" w:cs="Symbol" w:hint="default"/>
+        <w:rFonts w:cs="OpenSymbol"/>
+      </w:rPr>
+    </w:lvl>
+    <w:lvl w:ilvl="1">
+      <w:start w:val="1"/>
+      <w:numFmt w:val="bullet"/>
+      <w:lvlText w:val="◦"/>
+      <w:lvlJc w:val="left"/>
+      <w:pPr>
+        <w:tabs>
+          <w:tab w:val="num" w:pos="1080"/>
+        </w:tabs>
+        <w:ind w:left="1080" w:hanging="360"/>
+      </w:pPr>
+      <w:rPr>
+        <w:rFonts w:ascii="OpenSymbol" w:hAnsi="OpenSymbol" w:cs="OpenSymbol" w:hint="default"/>
+        <w:rFonts w:cs="OpenSymbol"/>
+      </w:rPr>
+    </w:lvl>
+    <w:lvl w:ilvl="2">
+      <w:start w:val="1"/>
+      <w:numFmt w:val="bullet"/>
+      <w:lvlText w:val="▪"/>
+      <w:lvlJc w:val="left"/>
+      <w:pPr>
+        <w:tabs>
+          <w:tab w:val="num" w:pos="1440"/>
+        </w:tabs>
+        <w:ind w:left="1440" w:hanging="360"/>
+      </w:pPr>
+      <w:rPr>
+        <w:rFonts w:ascii="OpenSymbol" w:hAnsi="OpenSymbol" w:cs="OpenSymbol" w:hint="default"/>
+        <w:rFonts w:cs="OpenSymbol"/>
+      </w:rPr>
+    </w:lvl>
+    <w:lvl w:ilvl="3">
+      <w:start w:val="1"/>
+      <w:numFmt w:val="bullet"/>
+      <w:lvlText w:val=""/>
+      <w:lvlJc w:val="left"/>
+      <w:pPr>
+        <w:tabs>
+          <w:tab w:val="num" w:pos="1800"/>
+        </w:tabs>
+        <w:ind w:left="1800" w:hanging="360"/>
+      </w:pPr>
+      <w:rPr>
+        <w:rFonts w:ascii="Symbol" w:hAnsi="Symbol" w:cs="Symbol" w:hint="default"/>
+        <w:rFonts w:cs="OpenSymbol"/>
+      </w:rPr>
+    </w:lvl>
+    <w:lvl w:ilvl="4">
+      <w:start w:val="1"/>
+      <w:numFmt w:val="bullet"/>
+      <w:lvlText w:val="◦"/>
+      <w:lvlJc w:val="left"/>
+      <w:pPr>
+        <w:tabs>
+          <w:tab w:val="num" w:pos="2160"/>
+        </w:tabs>
+        <w:ind w:left="2160" w:hanging="360"/>
+      </w:pPr>
+      <w:rPr>
+        <w:rFonts w:ascii="OpenSymbol" w:hAnsi="OpenSymbol" w:cs="OpenSymbol" w:hint="default"/>
+        <w:rFonts w:cs="OpenSymbol"/>
+      </w:rPr>
+    </w:lvl>
+    <w:lvl w:ilvl="5">
+      <w:start w:val="1"/>
+      <w:numFmt w:val="bullet"/>
+      <w:lvlText w:val="▪"/>
+      <w:lvlJc w:val="left"/>
+      <w:pPr>
+        <w:tabs>
+          <w:tab w:val="num" w:pos="2520"/>
+        </w:tabs>
+        <w:ind w:left="2520" w:hanging="360"/>
+      </w:pPr>
+      <w:rPr>
+        <w:rFonts w:ascii="OpenSymbol" w:hAnsi="OpenSymbol" w:cs="OpenSymbol" w:hint="default"/>
+        <w:rFonts w:cs="OpenSymbol"/>
+      </w:rPr>
+    </w:lvl>
+    <w:lvl w:ilvl="6">
+      <w:start w:val="1"/>
+      <w:numFmt w:val="bullet"/>
+      <w:lvlText w:val=""/>
+      <w:lvlJc w:val="left"/>
+      <w:pPr>
+        <w:tabs>
+          <w:tab w:val="num" w:pos="2880"/>
+        </w:tabs>
+        <w:ind w:left="2880" w:hanging="360"/>
+      </w:pPr>
+      <w:rPr>
+        <w:rFonts w:ascii="Symbol" w:hAnsi="Symbol" w:cs="Symbol" w:hint="default"/>
+        <w:rFonts w:cs="OpenSymbol"/>
+      </w:rPr>
+    </w:lvl>
+    <w:lvl w:ilvl="7">
+      <w:start w:val="1"/>
+      <w:numFmt w:val="bullet"/>
+      <w:lvlText w:val="◦"/>
+      <w:lvlJc w:val="left"/>
+      <w:pPr>
+        <w:tabs>
+          <w:tab w:val="num" w:pos="3240"/>
+        </w:tabs>
+        <w:ind w:left="3240" w:hanging="360"/>
+      </w:pPr>
+      <w:rPr>
+        <w:rFonts w:ascii="OpenSymbol" w:hAnsi="OpenSymbol" w:cs="OpenSymbol" w:hint="default"/>
+        <w:rFonts w:cs="OpenSymbol"/>
+      </w:rPr>
+    </w:lvl>
+    <w:lvl w:ilvl="8">
+      <w:start w:val="1"/>
+      <w:numFmt w:val="bullet"/>
+      <w:lvlText w:val="▪"/>
+      <w:lvlJc w:val="left"/>
+      <w:pPr>
+        <w:tabs>
+          <w:tab w:val="num" w:pos="3600"/>
+        </w:tabs>
+        <w:ind w:left="3600" w:hanging="360"/>
+      </w:pPr>
+      <w:rPr>
+        <w:rFonts w:ascii="OpenSymbol" w:hAnsi="OpenSymbol" w:cs="OpenSymbol" w:hint="default"/>
+        <w:rFonts w:cs="OpenSymbol"/>
+      </w:rPr>
+    </w:lvl>
+  </w:abstractNum>
+  <w:abstractNum w:abstractNumId="5">
     <w:lvl w:ilvl="0">
       <w:start w:val="1"/>
       <w:numFmt w:val="bullet"/>
@@ -3496,6 +4102,9 @@
   </w:num>
   <w:num w:numId="4">
     <w:abstractNumId w:val="4"/>
+  </w:num>
+  <w:num w:numId="5">
+    <w:abstractNumId w:val="5"/>
   </w:num>
 </w:numbering>
 </file>
@@ -4245,6 +4854,195 @@
       <w:rFonts w:cs="OpenSymbol"/>
     </w:rPr>
   </w:style>
+  <w:style w:type="character" w:styleId="ListLabel91">
+    <w:name w:val="ListLabel 91"/>
+    <w:qFormat/>
+    <w:rPr>
+      <w:rFonts w:cs="OpenSymbol"/>
+    </w:rPr>
+  </w:style>
+  <w:style w:type="character" w:styleId="ListLabel92">
+    <w:name w:val="ListLabel 92"/>
+    <w:qFormat/>
+    <w:rPr>
+      <w:rFonts w:cs="OpenSymbol"/>
+    </w:rPr>
+  </w:style>
+  <w:style w:type="character" w:styleId="ListLabel93">
+    <w:name w:val="ListLabel 93"/>
+    <w:qFormat/>
+    <w:rPr>
+      <w:rFonts w:cs="OpenSymbol"/>
+    </w:rPr>
+  </w:style>
+  <w:style w:type="character" w:styleId="ListLabel94">
+    <w:name w:val="ListLabel 94"/>
+    <w:qFormat/>
+    <w:rPr>
+      <w:rFonts w:cs="OpenSymbol"/>
+    </w:rPr>
+  </w:style>
+  <w:style w:type="character" w:styleId="ListLabel95">
+    <w:name w:val="ListLabel 95"/>
+    <w:qFormat/>
+    <w:rPr>
+      <w:rFonts w:cs="OpenSymbol"/>
+    </w:rPr>
+  </w:style>
+  <w:style w:type="character" w:styleId="ListLabel96">
+    <w:name w:val="ListLabel 96"/>
+    <w:qFormat/>
+    <w:rPr>
+      <w:rFonts w:cs="OpenSymbol"/>
+    </w:rPr>
+  </w:style>
+  <w:style w:type="character" w:styleId="ListLabel97">
+    <w:name w:val="ListLabel 97"/>
+    <w:qFormat/>
+    <w:rPr>
+      <w:rFonts w:cs="OpenSymbol"/>
+    </w:rPr>
+  </w:style>
+  <w:style w:type="character" w:styleId="ListLabel98">
+    <w:name w:val="ListLabel 98"/>
+    <w:qFormat/>
+    <w:rPr>
+      <w:rFonts w:cs="OpenSymbol"/>
+    </w:rPr>
+  </w:style>
+  <w:style w:type="character" w:styleId="ListLabel99">
+    <w:name w:val="ListLabel 99"/>
+    <w:qFormat/>
+    <w:rPr>
+      <w:rFonts w:cs="OpenSymbol"/>
+    </w:rPr>
+  </w:style>
+  <w:style w:type="character" w:styleId="ListLabel100">
+    <w:name w:val="ListLabel 100"/>
+    <w:qFormat/>
+    <w:rPr>
+      <w:rFonts w:cs="OpenSymbol"/>
+    </w:rPr>
+  </w:style>
+  <w:style w:type="character" w:styleId="ListLabel101">
+    <w:name w:val="ListLabel 101"/>
+    <w:qFormat/>
+    <w:rPr>
+      <w:rFonts w:cs="OpenSymbol"/>
+    </w:rPr>
+  </w:style>
+  <w:style w:type="character" w:styleId="ListLabel102">
+    <w:name w:val="ListLabel 102"/>
+    <w:qFormat/>
+    <w:rPr>
+      <w:rFonts w:cs="OpenSymbol"/>
+    </w:rPr>
+  </w:style>
+  <w:style w:type="character" w:styleId="ListLabel103">
+    <w:name w:val="ListLabel 103"/>
+    <w:qFormat/>
+    <w:rPr>
+      <w:rFonts w:cs="OpenSymbol"/>
+    </w:rPr>
+  </w:style>
+  <w:style w:type="character" w:styleId="ListLabel104">
+    <w:name w:val="ListLabel 104"/>
+    <w:qFormat/>
+    <w:rPr>
+      <w:rFonts w:cs="OpenSymbol"/>
+    </w:rPr>
+  </w:style>
+  <w:style w:type="character" w:styleId="ListLabel105">
+    <w:name w:val="ListLabel 105"/>
+    <w:qFormat/>
+    <w:rPr>
+      <w:rFonts w:cs="OpenSymbol"/>
+    </w:rPr>
+  </w:style>
+  <w:style w:type="character" w:styleId="ListLabel106">
+    <w:name w:val="ListLabel 106"/>
+    <w:qFormat/>
+    <w:rPr>
+      <w:rFonts w:cs="OpenSymbol"/>
+    </w:rPr>
+  </w:style>
+  <w:style w:type="character" w:styleId="ListLabel107">
+    <w:name w:val="ListLabel 107"/>
+    <w:qFormat/>
+    <w:rPr>
+      <w:rFonts w:cs="OpenSymbol"/>
+    </w:rPr>
+  </w:style>
+  <w:style w:type="character" w:styleId="ListLabel108">
+    <w:name w:val="ListLabel 108"/>
+    <w:qFormat/>
+    <w:rPr>
+      <w:rFonts w:cs="OpenSymbol"/>
+    </w:rPr>
+  </w:style>
+  <w:style w:type="character" w:styleId="ListLabel109">
+    <w:name w:val="ListLabel 109"/>
+    <w:qFormat/>
+    <w:rPr>
+      <w:rFonts w:cs="OpenSymbol"/>
+    </w:rPr>
+  </w:style>
+  <w:style w:type="character" w:styleId="ListLabel110">
+    <w:name w:val="ListLabel 110"/>
+    <w:qFormat/>
+    <w:rPr>
+      <w:rFonts w:cs="OpenSymbol"/>
+    </w:rPr>
+  </w:style>
+  <w:style w:type="character" w:styleId="ListLabel111">
+    <w:name w:val="ListLabel 111"/>
+    <w:qFormat/>
+    <w:rPr>
+      <w:rFonts w:cs="OpenSymbol"/>
+    </w:rPr>
+  </w:style>
+  <w:style w:type="character" w:styleId="ListLabel112">
+    <w:name w:val="ListLabel 112"/>
+    <w:qFormat/>
+    <w:rPr>
+      <w:rFonts w:cs="OpenSymbol"/>
+    </w:rPr>
+  </w:style>
+  <w:style w:type="character" w:styleId="ListLabel113">
+    <w:name w:val="ListLabel 113"/>
+    <w:qFormat/>
+    <w:rPr>
+      <w:rFonts w:cs="OpenSymbol"/>
+    </w:rPr>
+  </w:style>
+  <w:style w:type="character" w:styleId="ListLabel114">
+    <w:name w:val="ListLabel 114"/>
+    <w:qFormat/>
+    <w:rPr>
+      <w:rFonts w:cs="OpenSymbol"/>
+    </w:rPr>
+  </w:style>
+  <w:style w:type="character" w:styleId="ListLabel115">
+    <w:name w:val="ListLabel 115"/>
+    <w:qFormat/>
+    <w:rPr>
+      <w:rFonts w:cs="OpenSymbol"/>
+    </w:rPr>
+  </w:style>
+  <w:style w:type="character" w:styleId="ListLabel116">
+    <w:name w:val="ListLabel 116"/>
+    <w:qFormat/>
+    <w:rPr>
+      <w:rFonts w:cs="OpenSymbol"/>
+    </w:rPr>
+  </w:style>
+  <w:style w:type="character" w:styleId="ListLabel117">
+    <w:name w:val="ListLabel 117"/>
+    <w:qFormat/>
+    <w:rPr>
+      <w:rFonts w:cs="OpenSymbol"/>
+    </w:rPr>
+  </w:style>
   <w:style w:type="paragraph" w:styleId="Heading">
     <w:name w:val="Heading"/>
     <w:basedOn w:val="Normal"/>

</xml_diff>

<commit_message>
feat(Project-UI) License Obligation tracker at Project Level
Signed-off-by: Abdul Kapti <abdul.mannankapti@siemens.com>
</commit_message>
<xml_diff>
--- a/backend/src/src-licenseinfo/src/main/resources/templateReport.docx
+++ b/backend/src/src-licenseinfo/src/main/resources/templateReport.docx
@@ -8,12 +8,12 @@
         <w:jc w:val="right"/>
         <w:tblInd w:w="0" w:type="dxa"/>
         <w:tblBorders>
-          <w:top w:val="single" w:sz="4" w:space="0" w:color="000000"/>
-          <w:left w:val="single" w:sz="4" w:space="0" w:color="000000"/>
-          <w:bottom w:val="single" w:sz="4" w:space="0" w:color="000000"/>
-          <w:right w:val="single" w:sz="4" w:space="0" w:color="000000"/>
-          <w:insideH w:val="single" w:sz="4" w:space="0" w:color="000000"/>
-          <w:insideV w:val="single" w:sz="4" w:space="0" w:color="000000"/>
+          <w:top w:val="single" w:sz="4" w:space="0" w:color="000001"/>
+          <w:left w:val="single" w:sz="4" w:space="0" w:color="000001"/>
+          <w:bottom w:val="single" w:sz="4" w:space="0" w:color="000001"/>
+          <w:right w:val="single" w:sz="4" w:space="0" w:color="000001"/>
+          <w:insideH w:val="single" w:sz="4" w:space="0" w:color="000001"/>
+          <w:insideV w:val="single" w:sz="4" w:space="0" w:color="000001"/>
         </w:tblBorders>
         <w:tblCellMar>
           <w:top w:w="0" w:type="dxa"/>
@@ -21,7 +21,7 @@
           <w:bottom w:w="0" w:type="dxa"/>
           <w:right w:w="108" w:type="dxa"/>
         </w:tblCellMar>
-        <w:tblLook w:noVBand="0" w:val="01e0" w:noHBand="0" w:lastColumn="1" w:firstColumn="1" w:lastRow="1" w:firstRow="1"/>
+        <w:tblLook w:val="01e0" w:noVBand="0" w:noHBand="0" w:lastColumn="1" w:firstColumn="1" w:lastRow="1" w:firstRow="1"/>
       </w:tblPr>
       <w:tblGrid>
         <w:gridCol w:w="1703"/>
@@ -40,14 +40,17 @@
             <w:tcW w:w="7465" w:type="dxa"/>
             <w:gridSpan w:val="5"/>
             <w:tcBorders>
-              <w:top w:val="single" w:sz="4" w:space="0" w:color="000000"/>
-              <w:left w:val="single" w:sz="4" w:space="0" w:color="000000"/>
-              <w:bottom w:val="single" w:sz="4" w:space="0" w:color="000000"/>
-              <w:right w:val="single" w:sz="4" w:space="0" w:color="000000"/>
-              <w:insideH w:val="single" w:sz="4" w:space="0" w:color="000000"/>
-              <w:insideV w:val="single" w:sz="4" w:space="0" w:color="000000"/>
+              <w:top w:val="single" w:sz="4" w:space="0" w:color="000001"/>
+              <w:left w:val="single" w:sz="4" w:space="0" w:color="000001"/>
+              <w:bottom w:val="single" w:sz="4" w:space="0" w:color="000001"/>
+              <w:right w:val="single" w:sz="4" w:space="0" w:color="000001"/>
+              <w:insideH w:val="single" w:sz="4" w:space="0" w:color="000001"/>
+              <w:insideV w:val="single" w:sz="4" w:space="0" w:color="000001"/>
             </w:tcBorders>
             <w:shd w:fill="FFFFFF" w:val="clear"/>
+            <w:tcMar>
+              <w:left w:w="108" w:type="dxa"/>
+            </w:tcMar>
           </w:tcPr>
           <w:p>
             <w:pPr>
@@ -85,14 +88,17 @@
           <w:tcPr>
             <w:tcW w:w="1716" w:type="dxa"/>
             <w:tcBorders>
-              <w:top w:val="single" w:sz="4" w:space="0" w:color="000000"/>
-              <w:left w:val="single" w:sz="4" w:space="0" w:color="000000"/>
-              <w:bottom w:val="single" w:sz="4" w:space="0" w:color="000000"/>
-              <w:right w:val="single" w:sz="4" w:space="0" w:color="000000"/>
-              <w:insideH w:val="single" w:sz="4" w:space="0" w:color="000000"/>
-              <w:insideV w:val="single" w:sz="4" w:space="0" w:color="000000"/>
+              <w:top w:val="single" w:sz="4" w:space="0" w:color="000001"/>
+              <w:left w:val="single" w:sz="4" w:space="0" w:color="000001"/>
+              <w:bottom w:val="single" w:sz="4" w:space="0" w:color="000001"/>
+              <w:right w:val="single" w:sz="4" w:space="0" w:color="000001"/>
+              <w:insideH w:val="single" w:sz="4" w:space="0" w:color="000001"/>
+              <w:insideV w:val="single" w:sz="4" w:space="0" w:color="000001"/>
             </w:tcBorders>
             <w:shd w:fill="FFFFFF" w:val="clear"/>
+            <w:tcMar>
+              <w:left w:w="108" w:type="dxa"/>
+            </w:tcMar>
           </w:tcPr>
           <w:p>
             <w:pPr>
@@ -122,14 +128,17 @@
           <w:tcPr>
             <w:tcW w:w="1703" w:type="dxa"/>
             <w:tcBorders>
-              <w:top w:val="single" w:sz="4" w:space="0" w:color="000000"/>
-              <w:left w:val="single" w:sz="4" w:space="0" w:color="000000"/>
-              <w:bottom w:val="single" w:sz="4" w:space="0" w:color="000000"/>
-              <w:right w:val="single" w:sz="4" w:space="0" w:color="000000"/>
-              <w:insideH w:val="single" w:sz="4" w:space="0" w:color="000000"/>
-              <w:insideV w:val="single" w:sz="4" w:space="0" w:color="000000"/>
+              <w:top w:val="single" w:sz="4" w:space="0" w:color="000001"/>
+              <w:left w:val="single" w:sz="4" w:space="0" w:color="000001"/>
+              <w:bottom w:val="single" w:sz="4" w:space="0" w:color="000001"/>
+              <w:right w:val="single" w:sz="4" w:space="0" w:color="000001"/>
+              <w:insideH w:val="single" w:sz="4" w:space="0" w:color="000001"/>
+              <w:insideV w:val="single" w:sz="4" w:space="0" w:color="000001"/>
             </w:tcBorders>
             <w:shd w:fill="FFFFFF" w:val="clear"/>
+            <w:tcMar>
+              <w:left w:w="108" w:type="dxa"/>
+            </w:tcMar>
           </w:tcPr>
           <w:p>
             <w:pPr>
@@ -153,14 +162,17 @@
             <w:tcW w:w="7478" w:type="dxa"/>
             <w:gridSpan w:val="5"/>
             <w:tcBorders>
-              <w:top w:val="single" w:sz="4" w:space="0" w:color="000000"/>
-              <w:left w:val="single" w:sz="4" w:space="0" w:color="000000"/>
-              <w:bottom w:val="single" w:sz="4" w:space="0" w:color="000000"/>
-              <w:right w:val="single" w:sz="4" w:space="0" w:color="000000"/>
-              <w:insideH w:val="single" w:sz="4" w:space="0" w:color="000000"/>
-              <w:insideV w:val="single" w:sz="4" w:space="0" w:color="000000"/>
+              <w:top w:val="single" w:sz="4" w:space="0" w:color="000001"/>
+              <w:left w:val="single" w:sz="4" w:space="0" w:color="000001"/>
+              <w:bottom w:val="single" w:sz="4" w:space="0" w:color="000001"/>
+              <w:right w:val="single" w:sz="4" w:space="0" w:color="000001"/>
+              <w:insideH w:val="single" w:sz="4" w:space="0" w:color="000001"/>
+              <w:insideV w:val="single" w:sz="4" w:space="0" w:color="000001"/>
             </w:tcBorders>
             <w:shd w:fill="FFFFFF" w:val="clear"/>
+            <w:tcMar>
+              <w:left w:w="108" w:type="dxa"/>
+            </w:tcMar>
           </w:tcPr>
           <w:p>
             <w:pPr>
@@ -171,11 +183,11 @@
               <w:rPr/>
             </w:pPr>
             <w:bookmarkStart w:id="0" w:name="__DdeLink__150_111612999"/>
+            <w:bookmarkEnd w:id="0"/>
             <w:r>
               <w:rPr/>
               <w:t>$owner-group</w:t>
             </w:r>
-            <w:bookmarkEnd w:id="0"/>
           </w:p>
         </w:tc>
       </w:tr>
@@ -187,14 +199,17 @@
           <w:tcPr>
             <w:tcW w:w="1703" w:type="dxa"/>
             <w:tcBorders>
-              <w:top w:val="single" w:sz="4" w:space="0" w:color="000000"/>
-              <w:left w:val="single" w:sz="4" w:space="0" w:color="000000"/>
-              <w:bottom w:val="single" w:sz="4" w:space="0" w:color="000000"/>
-              <w:right w:val="single" w:sz="4" w:space="0" w:color="000000"/>
-              <w:insideH w:val="single" w:sz="4" w:space="0" w:color="000000"/>
-              <w:insideV w:val="single" w:sz="4" w:space="0" w:color="000000"/>
+              <w:top w:val="single" w:sz="4" w:space="0" w:color="000001"/>
+              <w:left w:val="single" w:sz="4" w:space="0" w:color="000001"/>
+              <w:bottom w:val="single" w:sz="4" w:space="0" w:color="000001"/>
+              <w:right w:val="single" w:sz="4" w:space="0" w:color="000001"/>
+              <w:insideH w:val="single" w:sz="4" w:space="0" w:color="000001"/>
+              <w:insideV w:val="single" w:sz="4" w:space="0" w:color="000001"/>
             </w:tcBorders>
             <w:shd w:fill="FFFFFF" w:val="clear"/>
+            <w:tcMar>
+              <w:left w:w="108" w:type="dxa"/>
+            </w:tcMar>
           </w:tcPr>
           <w:p>
             <w:pPr>
@@ -218,14 +233,17 @@
             <w:tcW w:w="7478" w:type="dxa"/>
             <w:gridSpan w:val="5"/>
             <w:tcBorders>
-              <w:top w:val="single" w:sz="4" w:space="0" w:color="000000"/>
-              <w:left w:val="single" w:sz="4" w:space="0" w:color="000000"/>
-              <w:bottom w:val="single" w:sz="4" w:space="0" w:color="000000"/>
-              <w:right w:val="single" w:sz="4" w:space="0" w:color="000000"/>
-              <w:insideH w:val="single" w:sz="4" w:space="0" w:color="000000"/>
-              <w:insideV w:val="single" w:sz="4" w:space="0" w:color="000000"/>
+              <w:top w:val="single" w:sz="4" w:space="0" w:color="000001"/>
+              <w:left w:val="single" w:sz="4" w:space="0" w:color="000001"/>
+              <w:bottom w:val="single" w:sz="4" w:space="0" w:color="000001"/>
+              <w:right w:val="single" w:sz="4" w:space="0" w:color="000001"/>
+              <w:insideH w:val="single" w:sz="4" w:space="0" w:color="000001"/>
+              <w:insideV w:val="single" w:sz="4" w:space="0" w:color="000001"/>
             </w:tcBorders>
             <w:shd w:fill="FFFFFF" w:val="clear"/>
+            <w:tcMar>
+              <w:left w:w="108" w:type="dxa"/>
+            </w:tcMar>
           </w:tcPr>
           <w:p>
             <w:pPr>
@@ -253,14 +271,17 @@
           <w:tcPr>
             <w:tcW w:w="1703" w:type="dxa"/>
             <w:tcBorders>
-              <w:top w:val="single" w:sz="4" w:space="0" w:color="000000"/>
-              <w:left w:val="single" w:sz="4" w:space="0" w:color="000000"/>
-              <w:bottom w:val="single" w:sz="4" w:space="0" w:color="000000"/>
-              <w:right w:val="single" w:sz="4" w:space="0" w:color="000000"/>
-              <w:insideH w:val="single" w:sz="4" w:space="0" w:color="000000"/>
-              <w:insideV w:val="single" w:sz="4" w:space="0" w:color="000000"/>
+              <w:top w:val="single" w:sz="4" w:space="0" w:color="000001"/>
+              <w:left w:val="single" w:sz="4" w:space="0" w:color="000001"/>
+              <w:bottom w:val="single" w:sz="4" w:space="0" w:color="000001"/>
+              <w:right w:val="single" w:sz="4" w:space="0" w:color="000001"/>
+              <w:insideH w:val="single" w:sz="4" w:space="0" w:color="000001"/>
+              <w:insideV w:val="single" w:sz="4" w:space="0" w:color="000001"/>
             </w:tcBorders>
             <w:shd w:fill="FFFFFF" w:val="clear"/>
+            <w:tcMar>
+              <w:left w:w="108" w:type="dxa"/>
+            </w:tcMar>
           </w:tcPr>
           <w:p>
             <w:pPr>
@@ -284,14 +305,17 @@
             <w:tcW w:w="7478" w:type="dxa"/>
             <w:gridSpan w:val="5"/>
             <w:tcBorders>
-              <w:top w:val="single" w:sz="4" w:space="0" w:color="000000"/>
-              <w:left w:val="single" w:sz="4" w:space="0" w:color="000000"/>
-              <w:bottom w:val="single" w:sz="4" w:space="0" w:color="000000"/>
-              <w:right w:val="single" w:sz="4" w:space="0" w:color="000000"/>
-              <w:insideH w:val="single" w:sz="4" w:space="0" w:color="000000"/>
-              <w:insideV w:val="single" w:sz="4" w:space="0" w:color="000000"/>
+              <w:top w:val="single" w:sz="4" w:space="0" w:color="000001"/>
+              <w:left w:val="single" w:sz="4" w:space="0" w:color="000001"/>
+              <w:bottom w:val="single" w:sz="4" w:space="0" w:color="000001"/>
+              <w:right w:val="single" w:sz="4" w:space="0" w:color="000001"/>
+              <w:insideH w:val="single" w:sz="4" w:space="0" w:color="000001"/>
+              <w:insideV w:val="single" w:sz="4" w:space="0" w:color="000001"/>
             </w:tcBorders>
             <w:shd w:fill="FFFFFF" w:val="clear"/>
+            <w:tcMar>
+              <w:left w:w="108" w:type="dxa"/>
+            </w:tcMar>
           </w:tcPr>
           <w:p>
             <w:pPr>
@@ -321,14 +345,17 @@
           <w:tcPr>
             <w:tcW w:w="1703" w:type="dxa"/>
             <w:tcBorders>
-              <w:top w:val="single" w:sz="4" w:space="0" w:color="000000"/>
-              <w:left w:val="single" w:sz="4" w:space="0" w:color="000000"/>
-              <w:bottom w:val="single" w:sz="4" w:space="0" w:color="000000"/>
-              <w:right w:val="single" w:sz="4" w:space="0" w:color="000000"/>
-              <w:insideH w:val="single" w:sz="4" w:space="0" w:color="000000"/>
-              <w:insideV w:val="single" w:sz="4" w:space="0" w:color="000000"/>
+              <w:top w:val="single" w:sz="4" w:space="0" w:color="000001"/>
+              <w:left w:val="single" w:sz="4" w:space="0" w:color="000001"/>
+              <w:bottom w:val="single" w:sz="4" w:space="0" w:color="000001"/>
+              <w:right w:val="single" w:sz="4" w:space="0" w:color="000001"/>
+              <w:insideH w:val="single" w:sz="4" w:space="0" w:color="000001"/>
+              <w:insideV w:val="single" w:sz="4" w:space="0" w:color="000001"/>
             </w:tcBorders>
             <w:shd w:fill="FFFFFF" w:val="clear"/>
+            <w:tcMar>
+              <w:left w:w="108" w:type="dxa"/>
+            </w:tcMar>
           </w:tcPr>
           <w:p>
             <w:pPr>
@@ -352,14 +379,17 @@
             <w:tcW w:w="7478" w:type="dxa"/>
             <w:gridSpan w:val="5"/>
             <w:tcBorders>
-              <w:top w:val="single" w:sz="4" w:space="0" w:color="000000"/>
-              <w:left w:val="single" w:sz="4" w:space="0" w:color="000000"/>
-              <w:bottom w:val="single" w:sz="4" w:space="0" w:color="000000"/>
-              <w:right w:val="single" w:sz="4" w:space="0" w:color="000000"/>
-              <w:insideH w:val="single" w:sz="4" w:space="0" w:color="000000"/>
-              <w:insideV w:val="single" w:sz="4" w:space="0" w:color="000000"/>
+              <w:top w:val="single" w:sz="4" w:space="0" w:color="000001"/>
+              <w:left w:val="single" w:sz="4" w:space="0" w:color="000001"/>
+              <w:bottom w:val="single" w:sz="4" w:space="0" w:color="000001"/>
+              <w:right w:val="single" w:sz="4" w:space="0" w:color="000001"/>
+              <w:insideH w:val="single" w:sz="4" w:space="0" w:color="000001"/>
+              <w:insideV w:val="single" w:sz="4" w:space="0" w:color="000001"/>
             </w:tcBorders>
             <w:shd w:fill="FFFFFF" w:val="clear"/>
+            <w:tcMar>
+              <w:left w:w="108" w:type="dxa"/>
+            </w:tcMar>
           </w:tcPr>
           <w:p>
             <w:pPr>
@@ -378,35 +408,15 @@
               <w:fldChar w:fldCharType="begin"/>
             </w:r>
             <w:r>
-              <w:rPr>
-                <w:sz w:val="22"/>
-                <w:szCs w:val="22"/>
-                <w:rFonts w:cs="Arial"/>
-              </w:rPr>
               <w:instrText> DATE \@"yyyy\-MM\-dd" </w:instrText>
             </w:r>
             <w:r>
-              <w:rPr>
-                <w:sz w:val="22"/>
-                <w:szCs w:val="22"/>
-                <w:rFonts w:cs="Arial"/>
-              </w:rPr>
               <w:fldChar w:fldCharType="separate"/>
             </w:r>
             <w:r>
-              <w:rPr>
-                <w:sz w:val="22"/>
-                <w:szCs w:val="22"/>
-                <w:rFonts w:cs="Arial"/>
-              </w:rPr>
-              <w:t>2019-05-28</w:t>
-            </w:r>
-            <w:r>
-              <w:rPr>
-                <w:sz w:val="22"/>
-                <w:szCs w:val="22"/>
-                <w:rFonts w:cs="Arial"/>
-              </w:rPr>
+              <w:t>2019-10-11</w:t>
+            </w:r>
+            <w:r>
               <w:fldChar w:fldCharType="end"/>
             </w:r>
           </w:p>
@@ -421,14 +431,17 @@
             <w:tcW w:w="9181" w:type="dxa"/>
             <w:gridSpan w:val="6"/>
             <w:tcBorders>
-              <w:top w:val="single" w:sz="4" w:space="0" w:color="000000"/>
-              <w:left w:val="single" w:sz="4" w:space="0" w:color="000000"/>
-              <w:bottom w:val="single" w:sz="4" w:space="0" w:color="000000"/>
-              <w:right w:val="single" w:sz="4" w:space="0" w:color="000000"/>
-              <w:insideH w:val="single" w:sz="4" w:space="0" w:color="000000"/>
-              <w:insideV w:val="single" w:sz="4" w:space="0" w:color="000000"/>
+              <w:top w:val="single" w:sz="4" w:space="0" w:color="000001"/>
+              <w:left w:val="single" w:sz="4" w:space="0" w:color="000001"/>
+              <w:bottom w:val="single" w:sz="4" w:space="0" w:color="000001"/>
+              <w:right w:val="single" w:sz="4" w:space="0" w:color="000001"/>
+              <w:insideH w:val="single" w:sz="4" w:space="0" w:color="000001"/>
+              <w:insideV w:val="single" w:sz="4" w:space="0" w:color="000001"/>
             </w:tcBorders>
             <w:shd w:fill="FFFFFF" w:val="clear"/>
+            <w:tcMar>
+              <w:left w:w="108" w:type="dxa"/>
+            </w:tcMar>
           </w:tcPr>
           <w:p>
             <w:pPr>
@@ -454,14 +467,17 @@
             <w:tcW w:w="3060" w:type="dxa"/>
             <w:gridSpan w:val="2"/>
             <w:tcBorders>
-              <w:top w:val="single" w:sz="4" w:space="0" w:color="000000"/>
-              <w:left w:val="single" w:sz="4" w:space="0" w:color="000000"/>
-              <w:bottom w:val="single" w:sz="4" w:space="0" w:color="000000"/>
-              <w:right w:val="single" w:sz="4" w:space="0" w:color="000000"/>
-              <w:insideH w:val="single" w:sz="4" w:space="0" w:color="000000"/>
-              <w:insideV w:val="single" w:sz="4" w:space="0" w:color="000000"/>
+              <w:top w:val="single" w:sz="4" w:space="0" w:color="000001"/>
+              <w:left w:val="single" w:sz="4" w:space="0" w:color="000001"/>
+              <w:bottom w:val="single" w:sz="4" w:space="0" w:color="000001"/>
+              <w:right w:val="single" w:sz="4" w:space="0" w:color="000001"/>
+              <w:insideH w:val="single" w:sz="4" w:space="0" w:color="000001"/>
+              <w:insideV w:val="single" w:sz="4" w:space="0" w:color="000001"/>
             </w:tcBorders>
             <w:shd w:fill="FFFFFF" w:val="clear"/>
+            <w:tcMar>
+              <w:left w:w="108" w:type="dxa"/>
+            </w:tcMar>
           </w:tcPr>
           <w:p>
             <w:pPr>
@@ -482,14 +498,17 @@
             <w:tcW w:w="3060" w:type="dxa"/>
             <w:gridSpan w:val="2"/>
             <w:tcBorders>
-              <w:top w:val="single" w:sz="4" w:space="0" w:color="000000"/>
-              <w:left w:val="single" w:sz="4" w:space="0" w:color="000000"/>
-              <w:bottom w:val="single" w:sz="4" w:space="0" w:color="000000"/>
-              <w:right w:val="single" w:sz="4" w:space="0" w:color="000000"/>
-              <w:insideH w:val="single" w:sz="4" w:space="0" w:color="000000"/>
-              <w:insideV w:val="single" w:sz="4" w:space="0" w:color="000000"/>
+              <w:top w:val="single" w:sz="4" w:space="0" w:color="000001"/>
+              <w:left w:val="single" w:sz="4" w:space="0" w:color="000001"/>
+              <w:bottom w:val="single" w:sz="4" w:space="0" w:color="000001"/>
+              <w:right w:val="single" w:sz="4" w:space="0" w:color="000001"/>
+              <w:insideH w:val="single" w:sz="4" w:space="0" w:color="000001"/>
+              <w:insideV w:val="single" w:sz="4" w:space="0" w:color="000001"/>
             </w:tcBorders>
             <w:shd w:fill="FFFFFF" w:val="clear"/>
+            <w:tcMar>
+              <w:left w:w="108" w:type="dxa"/>
+            </w:tcMar>
           </w:tcPr>
           <w:p>
             <w:pPr>
@@ -510,14 +529,17 @@
             <w:tcW w:w="3061" w:type="dxa"/>
             <w:gridSpan w:val="2"/>
             <w:tcBorders>
-              <w:top w:val="single" w:sz="4" w:space="0" w:color="000000"/>
-              <w:left w:val="single" w:sz="4" w:space="0" w:color="000000"/>
-              <w:bottom w:val="single" w:sz="4" w:space="0" w:color="000000"/>
-              <w:right w:val="single" w:sz="4" w:space="0" w:color="000000"/>
-              <w:insideH w:val="single" w:sz="4" w:space="0" w:color="000000"/>
-              <w:insideV w:val="single" w:sz="4" w:space="0" w:color="000000"/>
+              <w:top w:val="single" w:sz="4" w:space="0" w:color="000001"/>
+              <w:left w:val="single" w:sz="4" w:space="0" w:color="000001"/>
+              <w:bottom w:val="single" w:sz="4" w:space="0" w:color="000001"/>
+              <w:right w:val="single" w:sz="4" w:space="0" w:color="000001"/>
+              <w:insideH w:val="single" w:sz="4" w:space="0" w:color="000001"/>
+              <w:insideV w:val="single" w:sz="4" w:space="0" w:color="000001"/>
             </w:tcBorders>
             <w:shd w:fill="FFFFFF" w:val="clear"/>
+            <w:tcMar>
+              <w:left w:w="108" w:type="dxa"/>
+            </w:tcMar>
           </w:tcPr>
           <w:p>
             <w:pPr>
@@ -543,14 +565,17 @@
             <w:tcW w:w="6119" w:type="dxa"/>
             <w:gridSpan w:val="3"/>
             <w:tcBorders>
-              <w:top w:val="single" w:sz="4" w:space="0" w:color="000000"/>
-              <w:left w:val="single" w:sz="4" w:space="0" w:color="000000"/>
-              <w:bottom w:val="single" w:sz="4" w:space="0" w:color="000000"/>
-              <w:right w:val="single" w:sz="4" w:space="0" w:color="000000"/>
-              <w:insideH w:val="single" w:sz="4" w:space="0" w:color="000000"/>
-              <w:insideV w:val="single" w:sz="4" w:space="0" w:color="000000"/>
+              <w:top w:val="single" w:sz="4" w:space="0" w:color="000001"/>
+              <w:left w:val="single" w:sz="4" w:space="0" w:color="000001"/>
+              <w:bottom w:val="single" w:sz="4" w:space="0" w:color="000001"/>
+              <w:right w:val="single" w:sz="4" w:space="0" w:color="000001"/>
+              <w:insideH w:val="single" w:sz="4" w:space="0" w:color="000001"/>
+              <w:insideV w:val="single" w:sz="4" w:space="0" w:color="000001"/>
             </w:tcBorders>
             <w:shd w:fill="FFFFFF" w:val="clear"/>
+            <w:tcMar>
+              <w:left w:w="108" w:type="dxa"/>
+            </w:tcMar>
           </w:tcPr>
           <w:p>
             <w:pPr>
@@ -609,14 +634,17 @@
             <w:tcW w:w="3062" w:type="dxa"/>
             <w:gridSpan w:val="3"/>
             <w:tcBorders>
-              <w:top w:val="single" w:sz="4" w:space="0" w:color="000000"/>
-              <w:left w:val="single" w:sz="4" w:space="0" w:color="000000"/>
-              <w:bottom w:val="single" w:sz="4" w:space="0" w:color="000000"/>
-              <w:right w:val="single" w:sz="4" w:space="0" w:color="000000"/>
-              <w:insideH w:val="single" w:sz="4" w:space="0" w:color="000000"/>
-              <w:insideV w:val="single" w:sz="4" w:space="0" w:color="000000"/>
+              <w:top w:val="single" w:sz="4" w:space="0" w:color="000001"/>
+              <w:left w:val="single" w:sz="4" w:space="0" w:color="000001"/>
+              <w:bottom w:val="single" w:sz="4" w:space="0" w:color="000001"/>
+              <w:right w:val="single" w:sz="4" w:space="0" w:color="000001"/>
+              <w:insideH w:val="single" w:sz="4" w:space="0" w:color="000001"/>
+              <w:insideV w:val="single" w:sz="4" w:space="0" w:color="000001"/>
             </w:tcBorders>
             <w:shd w:fill="FFFFFF" w:val="clear"/>
+            <w:tcMar>
+              <w:left w:w="108" w:type="dxa"/>
+            </w:tcMar>
           </w:tcPr>
           <w:p>
             <w:pPr>
@@ -640,34 +668,33 @@
               </w:fldChar>
             </w:r>
             <w:r>
-              <w:rPr/>
               <w:instrText> FORMCHECKBOX </w:instrText>
             </w:r>
             <w:r>
-              <w:rPr/>
               <w:fldChar w:fldCharType="separate"/>
             </w:r>
-            <w:bookmarkStart w:id="1" w:name="__Fieldmark__51_2965678557"/>
-            <w:bookmarkStart w:id="2" w:name="__Fieldmark__43_4144078424"/>
-            <w:bookmarkStart w:id="3" w:name="__Fieldmark__37_2936216607"/>
-            <w:bookmarkStart w:id="4" w:name="__Fieldmark__34_467579353"/>
+            <w:bookmarkStart w:id="1" w:name="__Fieldmark__10084_949312794"/>
+            <w:bookmarkStart w:id="2" w:name="__Fieldmark__51_2965678557"/>
+            <w:bookmarkStart w:id="3" w:name="__Fieldmark__1432_2863671213"/>
+            <w:bookmarkStart w:id="4" w:name="__Fieldmark__430_2376387130"/>
             <w:bookmarkStart w:id="5" w:name="__Fieldmark__202_693472701"/>
-            <w:bookmarkStart w:id="6" w:name="__Fieldmark__430_2376387130"/>
-            <w:bookmarkStart w:id="7" w:name="__Fieldmark__1432_2863671213"/>
-            <w:bookmarkStart w:id="8" w:name="__Fieldmark__51_2965678557"/>
-            <w:bookmarkStart w:id="9" w:name="__Fieldmark__51_2965678557"/>
+            <w:bookmarkStart w:id="6" w:name="__Fieldmark__34_467579353"/>
+            <w:bookmarkStart w:id="7" w:name="__Fieldmark__37_2936216607"/>
+            <w:bookmarkStart w:id="8" w:name="__Fieldmark__43_4144078424"/>
+            <w:bookmarkStart w:id="9" w:name="__Fieldmark__10084_949312794"/>
+            <w:bookmarkStart w:id="10" w:name="__Fieldmark__10084_949312794"/>
             <w:bookmarkEnd w:id="2"/>
             <w:bookmarkEnd w:id="3"/>
             <w:bookmarkEnd w:id="4"/>
             <w:bookmarkEnd w:id="5"/>
             <w:bookmarkEnd w:id="6"/>
             <w:bookmarkEnd w:id="7"/>
-            <w:bookmarkEnd w:id="9"/>
+            <w:bookmarkEnd w:id="8"/>
+            <w:bookmarkEnd w:id="10"/>
             <w:r>
               <w:rPr/>
             </w:r>
             <w:r>
-              <w:rPr/>
               <w:fldChar w:fldCharType="end"/>
             </w:r>
             <w:r>
@@ -691,35 +718,32 @@
               </w:fldChar>
             </w:r>
             <w:r>
-              <w:rPr/>
               <w:instrText> FORMCHECKBOX </w:instrText>
             </w:r>
             <w:r>
-              <w:rPr/>
               <w:fldChar w:fldCharType="separate"/>
             </w:r>
-            <w:bookmarkStart w:id="10" w:name="__Fieldmark__240_693472701"/>
-            <w:bookmarkStart w:id="11" w:name="__Fieldmark__38_2683092876"/>
-            <w:bookmarkStart w:id="12" w:name="__Fieldmark__84_2119690868"/>
-            <w:bookmarkStart w:id="13" w:name="__Fieldmark__78_467579353"/>
-            <w:bookmarkStart w:id="14" w:name="__Fieldmark__122_4282271555"/>
-            <w:bookmarkStart w:id="15" w:name="__Fieldmark__1482_2863671213"/>
-            <w:bookmarkStart w:id="16" w:name="__Fieldmark__451_2806362936"/>
-            <w:bookmarkStart w:id="17" w:name="__Fieldmark__70_1861443027"/>
-            <w:bookmarkStart w:id="18" w:name="__Fieldmark__56_4120416817"/>
-            <w:bookmarkStart w:id="19" w:name="__Fieldmark__84_2936216607"/>
-            <w:bookmarkStart w:id="20" w:name="__Fieldmark__64_459903821"/>
-            <w:bookmarkStart w:id="21" w:name="__Fieldmark__569_2806362936"/>
-            <w:bookmarkStart w:id="22" w:name="__Fieldmark__78_111612999"/>
-            <w:bookmarkStart w:id="23" w:name="__Fieldmark__471_2376387130"/>
-            <w:bookmarkStart w:id="24" w:name="__Fieldmark__90_3681762000"/>
-            <w:bookmarkStart w:id="25" w:name="__Fieldmark__96_4144078424"/>
-            <w:bookmarkStart w:id="26" w:name="__Fieldmark__107_2965678557"/>
-            <w:bookmarkStart w:id="27" w:name="__Fieldmark__121_11373989334"/>
-            <w:bookmarkStart w:id="28" w:name="__Fieldmark__107_2965678557"/>
-            <w:bookmarkStart w:id="29" w:name="__Fieldmark__107_2965678557"/>
-            <w:bookmarkEnd w:id="10"/>
-            <w:bookmarkEnd w:id="11"/>
+            <w:bookmarkStart w:id="11" w:name="__Fieldmark__10143_949312794"/>
+            <w:bookmarkStart w:id="12" w:name="__Fieldmark__107_2965678557"/>
+            <w:bookmarkStart w:id="13" w:name="__Fieldmark__121_11373989334"/>
+            <w:bookmarkStart w:id="14" w:name="__Fieldmark__96_4144078424"/>
+            <w:bookmarkStart w:id="15" w:name="__Fieldmark__90_3681762000"/>
+            <w:bookmarkStart w:id="16" w:name="__Fieldmark__471_2376387130"/>
+            <w:bookmarkStart w:id="17" w:name="__Fieldmark__78_111612999"/>
+            <w:bookmarkStart w:id="18" w:name="__Fieldmark__569_2806362936"/>
+            <w:bookmarkStart w:id="19" w:name="__Fieldmark__64_459903821"/>
+            <w:bookmarkStart w:id="20" w:name="__Fieldmark__84_2936216607"/>
+            <w:bookmarkStart w:id="21" w:name="__Fieldmark__56_4120416817"/>
+            <w:bookmarkStart w:id="22" w:name="__Fieldmark__70_1861443027"/>
+            <w:bookmarkStart w:id="23" w:name="__Fieldmark__451_2806362936"/>
+            <w:bookmarkStart w:id="24" w:name="__Fieldmark__1482_2863671213"/>
+            <w:bookmarkStart w:id="25" w:name="__Fieldmark__122_4282271555"/>
+            <w:bookmarkStart w:id="26" w:name="__Fieldmark__78_467579353"/>
+            <w:bookmarkStart w:id="27" w:name="__Fieldmark__84_2119690868"/>
+            <w:bookmarkStart w:id="28" w:name="__Fieldmark__38_2683092876"/>
+            <w:bookmarkStart w:id="29" w:name="__Fieldmark__240_693472701"/>
+            <w:bookmarkStart w:id="30" w:name="__Fieldmark__10143_949312794"/>
+            <w:bookmarkStart w:id="31" w:name="__Fieldmark__10143_949312794"/>
             <w:bookmarkEnd w:id="12"/>
             <w:bookmarkEnd w:id="13"/>
             <w:bookmarkEnd w:id="14"/>
@@ -734,13 +758,19 @@
             <w:bookmarkEnd w:id="23"/>
             <w:bookmarkEnd w:id="24"/>
             <w:bookmarkEnd w:id="25"/>
+            <w:bookmarkEnd w:id="26"/>
             <w:bookmarkEnd w:id="27"/>
+            <w:bookmarkEnd w:id="28"/>
             <w:bookmarkEnd w:id="29"/>
-            <w:r>
-              <w:rPr/>
-            </w:r>
-            <w:r>
-              <w:rPr/>
+            <w:bookmarkEnd w:id="31"/>
+            <w:r>
+              <w:rPr>
+                <w:rFonts w:cs="Arial"/>
+                <w:sz w:val="20"/>
+                <w:szCs w:val="20"/>
+              </w:rPr>
+            </w:r>
+            <w:r>
               <w:fldChar w:fldCharType="end"/>
             </w:r>
             <w:r>
@@ -777,35 +807,15 @@
               <w:fldChar w:fldCharType="begin"/>
             </w:r>
             <w:r>
-              <w:rPr>
-                <w:sz w:val="20"/>
-                <w:szCs w:val="20"/>
-                <w:rFonts w:cs="Arial"/>
-              </w:rPr>
               <w:instrText> REF __RefHeading___Toc113_693472701 \n \h </w:instrText>
             </w:r>
             <w:r>
-              <w:rPr>
-                <w:sz w:val="20"/>
-                <w:szCs w:val="20"/>
-                <w:rFonts w:cs="Arial"/>
-              </w:rPr>
               <w:fldChar w:fldCharType="separate"/>
             </w:r>
             <w:r>
-              <w:rPr>
-                <w:sz w:val="20"/>
-                <w:szCs w:val="20"/>
-                <w:rFonts w:cs="Arial"/>
-              </w:rPr>
               <w:t>1.4</w:t>
             </w:r>
             <w:r>
-              <w:rPr>
-                <w:sz w:val="20"/>
-                <w:szCs w:val="20"/>
-                <w:rFonts w:cs="Arial"/>
-              </w:rPr>
               <w:fldChar w:fldCharType="end"/>
             </w:r>
             <w:r>
@@ -851,23 +861,131 @@
         <w:fldChar w:fldCharType="begin"/>
       </w:r>
       <w:r>
-        <w:rPr>
-          <w:rStyle w:val="IndexLink"/>
-        </w:rPr>
         <w:instrText> TOC \f \o "1-9" \h</w:instrText>
       </w:r>
       <w:r>
-        <w:rPr>
-          <w:rStyle w:val="IndexLink"/>
-        </w:rPr>
         <w:fldChar w:fldCharType="separate"/>
       </w:r>
       <w:hyperlink w:anchor="__RefHeading___Toc105_693472701">
         <w:r>
           <w:rPr>
-            <w:rStyle w:val="IndexLink"/>
+            <w:rStyle w:val="Style"/>
           </w:rPr>
           <w:t>1 Conclusions</w:t>
+          <w:tab/>
+          <w:t>2</w:t>
+        </w:r>
+      </w:hyperlink>
+    </w:p>
+    <w:p>
+      <w:pPr>
+        <w:pStyle w:val="Contents2"/>
+        <w:tabs>
+          <w:tab w:val="right" w:pos="9972" w:leader="dot"/>
+        </w:tabs>
+        <w:rPr/>
+      </w:pPr>
+      <w:hyperlink w:anchor="__RefHeading___Toc107_693472701">
+        <w:r>
+          <w:rPr>
+            <w:rStyle w:val="Style"/>
+          </w:rPr>
+          <w:t>1.1 Summary</w:t>
+          <w:tab/>
+          <w:t>2</w:t>
+        </w:r>
+      </w:hyperlink>
+    </w:p>
+    <w:p>
+      <w:pPr>
+        <w:pStyle w:val="Contents2"/>
+        <w:tabs>
+          <w:tab w:val="right" w:pos="9972" w:leader="dot"/>
+        </w:tabs>
+        <w:rPr/>
+      </w:pPr>
+      <w:hyperlink w:anchor="__RefHeading___Toc109_693472701">
+        <w:r>
+          <w:rPr>
+            <w:rStyle w:val="Style"/>
+          </w:rPr>
+          <w:t>1.2 Issues not Considered</w:t>
+          <w:tab/>
+          <w:t>2</w:t>
+        </w:r>
+      </w:hyperlink>
+    </w:p>
+    <w:p>
+      <w:pPr>
+        <w:pStyle w:val="Contents2"/>
+        <w:tabs>
+          <w:tab w:val="right" w:pos="9972" w:leader="dot"/>
+        </w:tabs>
+        <w:rPr/>
+      </w:pPr>
+      <w:hyperlink w:anchor="__RefHeading___Toc111_693472701">
+        <w:r>
+          <w:rPr>
+            <w:rStyle w:val="Style"/>
+          </w:rPr>
+          <w:t>1.3 Obligations to be Fulfilled</w:t>
+          <w:tab/>
+          <w:t>2</w:t>
+        </w:r>
+      </w:hyperlink>
+    </w:p>
+    <w:p>
+      <w:pPr>
+        <w:pStyle w:val="Contents2"/>
+        <w:tabs>
+          <w:tab w:val="right" w:pos="9972" w:leader="dot"/>
+        </w:tabs>
+        <w:rPr/>
+      </w:pPr>
+      <w:hyperlink w:anchor="__RefHeading___Toc113_693472701">
+        <w:r>
+          <w:rPr>
+            <w:rStyle w:val="Style"/>
+          </w:rPr>
+          <w:t>1.4 Remaining Risks</w:t>
+          <w:tab/>
+          <w:t>2</w:t>
+        </w:r>
+      </w:hyperlink>
+    </w:p>
+    <w:p>
+      <w:pPr>
+        <w:pStyle w:val="Contents3"/>
+        <w:tabs>
+          <w:tab w:val="right" w:pos="9972" w:leader="dot"/>
+        </w:tabs>
+        <w:rPr/>
+      </w:pPr>
+      <w:hyperlink w:anchor="__RefHeading___Toc115_693472701">
+        <w:r>
+          <w:rPr>
+            <w:rStyle w:val="Style"/>
+          </w:rPr>
+          <w:t>1.4.1 General Risks relating to OSS</w:t>
+          <w:tab/>
+          <w:t>2</w:t>
+        </w:r>
+      </w:hyperlink>
+    </w:p>
+    <w:p>
+      <w:pPr>
+        <w:pStyle w:val="Contents3"/>
+        <w:tabs>
+          <w:tab w:val="right" w:pos="9972" w:leader="dot"/>
+        </w:tabs>
+        <w:rPr/>
+      </w:pPr>
+      <w:hyperlink w:anchor="__RefHeading___Toc117_693472701">
+        <w:r>
+          <w:rPr>
+            <w:rStyle w:val="Style"/>
+          </w:rPr>
+          <w:t>1.4.2 Special Risks relating to OSS</w:t>
           <w:tab/>
           <w:t>3</w:t>
         </w:r>
@@ -875,18 +993,18 @@
     </w:p>
     <w:p>
       <w:pPr>
-        <w:pStyle w:val="Contents2"/>
+        <w:pStyle w:val="Contents3"/>
         <w:tabs>
-          <w:tab w:val="right" w:pos="9689" w:leader="dot"/>
+          <w:tab w:val="right" w:pos="9972" w:leader="dot"/>
         </w:tabs>
         <w:rPr/>
       </w:pPr>
-      <w:hyperlink w:anchor="__RefHeading___Toc107_693472701">
+      <w:hyperlink w:anchor="__RefHeading___Toc119_693472701">
         <w:r>
           <w:rPr>
-            <w:rStyle w:val="IndexLink"/>
+            <w:rStyle w:val="Style"/>
           </w:rPr>
-          <w:t>1.1 Summary</w:t>
+          <w:t>1.4.3 General risks relating to commercial 3rd party software</w:t>
           <w:tab/>
           <w:t>3</w:t>
         </w:r>
@@ -894,18 +1012,18 @@
     </w:p>
     <w:p>
       <w:pPr>
-        <w:pStyle w:val="Contents2"/>
+        <w:pStyle w:val="Contents3"/>
         <w:tabs>
-          <w:tab w:val="right" w:pos="9689" w:leader="dot"/>
+          <w:tab w:val="right" w:pos="9972" w:leader="dot"/>
         </w:tabs>
         <w:rPr/>
       </w:pPr>
-      <w:hyperlink w:anchor="__RefHeading___Toc109_693472701">
+      <w:hyperlink w:anchor="__RefHeading___Toc121_693472701">
         <w:r>
           <w:rPr>
-            <w:rStyle w:val="IndexLink"/>
+            <w:rStyle w:val="Style"/>
           </w:rPr>
-          <w:t>1.2 Issues not Considered</w:t>
+          <w:t>1.4.4 Specific risks relating to commercial 3rd party software</w:t>
           <w:tab/>
           <w:t>3</w:t>
         </w:r>
@@ -913,18 +1031,18 @@
     </w:p>
     <w:p>
       <w:pPr>
-        <w:pStyle w:val="Contents2"/>
+        <w:pStyle w:val="Contents1"/>
         <w:tabs>
-          <w:tab w:val="right" w:pos="9689" w:leader="dot"/>
+          <w:tab w:val="right" w:pos="9972" w:leader="dot"/>
         </w:tabs>
         <w:rPr/>
       </w:pPr>
-      <w:hyperlink w:anchor="__RefHeading___Toc111_693472701">
+      <w:hyperlink w:anchor="__RefHeading___Toc123_693472701">
         <w:r>
           <w:rPr>
-            <w:rStyle w:val="IndexLink"/>
+            <w:rStyle w:val="Style"/>
           </w:rPr>
-          <w:t>1.3 Obligations to be Fulfilled</w:t>
+          <w:t>2 Product Overview</w:t>
           <w:tab/>
           <w:t>3</w:t>
         </w:r>
@@ -934,16 +1052,16 @@
       <w:pPr>
         <w:pStyle w:val="Contents2"/>
         <w:tabs>
-          <w:tab w:val="right" w:pos="9689" w:leader="dot"/>
+          <w:tab w:val="right" w:pos="9972" w:leader="dot"/>
         </w:tabs>
         <w:rPr/>
       </w:pPr>
-      <w:hyperlink w:anchor="__RefHeading___Toc113_693472701">
+      <w:hyperlink w:anchor="__RefHeading___Toc127_693472701">
         <w:r>
           <w:rPr>
-            <w:rStyle w:val="IndexLink"/>
+            <w:rStyle w:val="Style"/>
           </w:rPr>
-          <w:t>1.4 Remaining Risks</w:t>
+          <w:t>2.1 Product description</w:t>
           <w:tab/>
           <w:t>3</w:t>
         </w:r>
@@ -951,18 +1069,18 @@
     </w:p>
     <w:p>
       <w:pPr>
-        <w:pStyle w:val="Contents3"/>
+        <w:pStyle w:val="Contents2"/>
         <w:tabs>
-          <w:tab w:val="right" w:pos="9406" w:leader="dot"/>
+          <w:tab w:val="right" w:pos="9972" w:leader="dot"/>
         </w:tabs>
         <w:rPr/>
       </w:pPr>
-      <w:hyperlink w:anchor="__RefHeading___Toc115_693472701">
+      <w:hyperlink w:anchor="__RefHeading___Toc129_693472701">
         <w:r>
           <w:rPr>
-            <w:rStyle w:val="IndexLink"/>
+            <w:rStyle w:val="Style"/>
           </w:rPr>
-          <w:t>1.4.1 General Risks relating to OSS</w:t>
+          <w:t>2.2 Delivery Channels</w:t>
           <w:tab/>
           <w:t>3</w:t>
         </w:r>
@@ -970,18 +1088,88 @@
     </w:p>
     <w:p>
       <w:pPr>
-        <w:pStyle w:val="Contents3"/>
+        <w:pStyle w:val="Contents2"/>
         <w:tabs>
-          <w:tab w:val="right" w:pos="9406" w:leader="dot"/>
+          <w:tab w:val="right" w:pos="9972" w:leader="dot"/>
         </w:tabs>
         <w:rPr/>
       </w:pPr>
-      <w:hyperlink w:anchor="__RefHeading___Toc117_693472701">
+      <w:hyperlink w:anchor="__RefHeading___Toc131_693472701">
         <w:r>
           <w:rPr>
-            <w:rStyle w:val="IndexLink"/>
+            <w:rStyle w:val="Style"/>
           </w:rPr>
-          <w:t>1.4.2 Specific Risks relating to OSS</w:t>
+          <w:t>2.3 Development Details</w:t>
+          <w:tab/>
+          <w:t>3</w:t>
+        </w:r>
+      </w:hyperlink>
+    </w:p>
+    <w:p>
+      <w:pPr>
+        <w:pStyle w:val="Contents2"/>
+        <w:tabs>
+          <w:tab w:val="right" w:pos="9972" w:leader="dot"/>
+        </w:tabs>
+        <w:rPr/>
+      </w:pPr>
+      <w:hyperlink w:anchor="__RefHeading___Toc10507_949312794">
+        <w:r>
+          <w:rPr>
+            <w:rStyle w:val="Style"/>
+          </w:rPr>
+          <w:t>2.4 Overview 3rd party components/services/artifacts</w:t>
+          <w:tab/>
+          <w:t>3</w:t>
+        </w:r>
+      </w:hyperlink>
+    </w:p>
+    <w:p>
+      <w:pPr>
+        <w:pStyle w:val="Contents1"/>
+        <w:tabs>
+          <w:tab w:val="right" w:pos="9972" w:leader="dot"/>
+        </w:tabs>
+        <w:rPr/>
+      </w:pPr>
+      <w:hyperlink w:anchor="__RefHeading___Toc125_693472701">
+        <w:r>
+          <w:rPr>
+            <w:rStyle w:val="Style"/>
+          </w:rPr>
+          <w:t>3 Obligations resulting from the use of 3</w:t>
+        </w:r>
+        <w:r>
+          <w:rPr>
+            <w:rStyle w:val="Style"/>
+            <w:vertAlign w:val="superscript"/>
+          </w:rPr>
+          <w:t>rd</w:t>
+        </w:r>
+        <w:r>
+          <w:rPr>
+            <w:rStyle w:val="Style"/>
+          </w:rPr>
+          <w:t xml:space="preserve"> party components</w:t>
+          <w:tab/>
+          <w:t>3</w:t>
+        </w:r>
+      </w:hyperlink>
+    </w:p>
+    <w:p>
+      <w:pPr>
+        <w:pStyle w:val="Contents2"/>
+        <w:tabs>
+          <w:tab w:val="right" w:pos="9972" w:leader="dot"/>
+        </w:tabs>
+        <w:rPr/>
+      </w:pPr>
+      <w:hyperlink w:anchor="__RefHeading___Toc135_693472701">
+        <w:r>
+          <w:rPr>
+            <w:rStyle w:val="Style"/>
+          </w:rPr>
+          <w:t>3.1 Common Rules</w:t>
           <w:tab/>
           <w:t>4</w:t>
         </w:r>
@@ -989,18 +1177,18 @@
     </w:p>
     <w:p>
       <w:pPr>
-        <w:pStyle w:val="Contents3"/>
+        <w:pStyle w:val="Contents2"/>
         <w:tabs>
-          <w:tab w:val="right" w:pos="9406" w:leader="dot"/>
+          <w:tab w:val="right" w:pos="9972" w:leader="dot"/>
         </w:tabs>
         <w:rPr/>
       </w:pPr>
-      <w:hyperlink w:anchor="__RefHeading___Toc119_693472701">
+      <w:hyperlink w:anchor="__RefHeading___Toc137_693472701">
         <w:r>
           <w:rPr>
-            <w:rStyle w:val="IndexLink"/>
+            <w:rStyle w:val="Style"/>
           </w:rPr>
-          <w:t>1.4.3 General risks relating to commercial 3rd party software</w:t>
+          <w:t>3.2 Additional Requirements</w:t>
           <w:tab/>
           <w:t>4</w:t>
         </w:r>
@@ -1008,18 +1196,18 @@
     </w:p>
     <w:p>
       <w:pPr>
-        <w:pStyle w:val="Contents3"/>
+        <w:pStyle w:val="Contents2"/>
         <w:tabs>
-          <w:tab w:val="right" w:pos="9406" w:leader="dot"/>
+          <w:tab w:val="right" w:pos="9972" w:leader="dot"/>
         </w:tabs>
         <w:rPr/>
       </w:pPr>
-      <w:hyperlink w:anchor="__RefHeading___Toc121_693472701">
+      <w:hyperlink w:anchor="__RefHeading___Toc10509_949312794">
         <w:r>
           <w:rPr>
-            <w:rStyle w:val="IndexLink"/>
+            <w:rStyle w:val="Style"/>
           </w:rPr>
-          <w:t>1.4.4 Specific risks relating to commercial 3rd party software</w:t>
+          <w:t>3.3 Readme_OSS</w:t>
           <w:tab/>
           <w:t>4</w:t>
         </w:r>
@@ -1027,18 +1215,18 @@
     </w:p>
     <w:p>
       <w:pPr>
-        <w:pStyle w:val="Contents1"/>
+        <w:pStyle w:val="Contents2"/>
         <w:tabs>
           <w:tab w:val="right" w:pos="9972" w:leader="dot"/>
         </w:tabs>
         <w:rPr/>
       </w:pPr>
-      <w:hyperlink w:anchor="__RefHeading___Toc123_693472701">
+      <w:hyperlink w:anchor="__RefHeading___Toc10511_949312794">
         <w:r>
           <w:rPr>
-            <w:rStyle w:val="IndexLink"/>
+            <w:rStyle w:val="Style"/>
           </w:rPr>
-          <w:t>2 Product Overview</w:t>
+          <w:t>3.4 Build Instructions</w:t>
           <w:tab/>
           <w:t>4</w:t>
         </w:r>
@@ -1048,16 +1236,16 @@
       <w:pPr>
         <w:pStyle w:val="Contents2"/>
         <w:tabs>
-          <w:tab w:val="right" w:pos="9689" w:leader="dot"/>
+          <w:tab w:val="right" w:pos="9972" w:leader="dot"/>
         </w:tabs>
         <w:rPr/>
       </w:pPr>
-      <w:hyperlink w:anchor="__RefHeading___Toc127_693472701">
+      <w:hyperlink w:anchor="__RefHeading___Toc10513_949312794">
         <w:r>
           <w:rPr>
-            <w:rStyle w:val="IndexLink"/>
+            <w:rStyle w:val="Style"/>
           </w:rPr>
-          <w:t>2.1 Product description</w:t>
+          <w:t>3.5 Source Code Bundle</w:t>
           <w:tab/>
           <w:t>4</w:t>
         </w:r>
@@ -1067,16 +1255,16 @@
       <w:pPr>
         <w:pStyle w:val="Contents2"/>
         <w:tabs>
-          <w:tab w:val="right" w:pos="9689" w:leader="dot"/>
+          <w:tab w:val="right" w:pos="9972" w:leader="dot"/>
         </w:tabs>
         <w:rPr/>
       </w:pPr>
-      <w:hyperlink w:anchor="__RefHeading___Toc129_693472701">
+      <w:hyperlink w:anchor="__RefHeading___Toc10733_949312794">
         <w:r>
           <w:rPr>
-            <w:rStyle w:val="IndexLink"/>
+            <w:rStyle w:val="Style"/>
           </w:rPr>
-          <w:t>2.2 Delivery Channels</w:t>
+          <w:t>3.6 Linked Obligations</w:t>
           <w:tab/>
           <w:t>4</w:t>
         </w:r>
@@ -1086,170 +1274,29 @@
       <w:pPr>
         <w:pStyle w:val="Contents2"/>
         <w:tabs>
-          <w:tab w:val="right" w:pos="9689" w:leader="dot"/>
-        </w:tabs>
-        <w:rPr/>
-      </w:pPr>
-      <w:hyperlink w:anchor="__RefHeading___Toc131_693472701">
-        <w:r>
-          <w:rPr>
-            <w:rStyle w:val="IndexLink"/>
-          </w:rPr>
-          <w:t>2.3 Development Details</w:t>
-          <w:tab/>
-          <w:t>4</w:t>
-        </w:r>
-      </w:hyperlink>
-    </w:p>
-    <w:p>
-      <w:pPr>
-        <w:pStyle w:val="Contents2"/>
-        <w:tabs>
-          <w:tab w:val="right" w:pos="9689" w:leader="dot"/>
-        </w:tabs>
-        <w:rPr/>
-      </w:pPr>
-      <w:hyperlink w:anchor="__RefHeading___Toc133_693472701">
-        <w:r>
-          <w:rPr>
-            <w:rStyle w:val="IndexLink"/>
-          </w:rPr>
-          <w:t>2.4 Overview 3rd party components/services/artifacts</w:t>
-          <w:tab/>
-          <w:t>4</w:t>
-        </w:r>
-      </w:hyperlink>
-    </w:p>
-    <w:p>
-      <w:pPr>
-        <w:pStyle w:val="Contents1"/>
-        <w:tabs>
           <w:tab w:val="right" w:pos="9972" w:leader="dot"/>
         </w:tabs>
         <w:rPr/>
       </w:pPr>
-      <w:hyperlink w:anchor="__RefHeading___Toc125_693472701">
-        <w:r>
-          <w:rPr>
-            <w:rStyle w:val="IndexLink"/>
-          </w:rPr>
-          <w:t>3 Obligations</w:t>
-          <w:tab/>
-          <w:t>4</w:t>
-        </w:r>
-      </w:hyperlink>
-    </w:p>
-    <w:p>
-      <w:pPr>
-        <w:pStyle w:val="Contents2"/>
-        <w:tabs>
-          <w:tab w:val="right" w:pos="9689" w:leader="dot"/>
-        </w:tabs>
-        <w:rPr/>
-      </w:pPr>
-      <w:hyperlink w:anchor="__RefHeading___Toc135_693472701">
-        <w:r>
-          <w:rPr>
-            <w:rStyle w:val="IndexLink"/>
-          </w:rPr>
-          <w:t>3.1 Common Rules</w:t>
-          <w:tab/>
-          <w:t>5</w:t>
-        </w:r>
-      </w:hyperlink>
-    </w:p>
-    <w:p>
-      <w:pPr>
-        <w:pStyle w:val="Contents2"/>
-        <w:tabs>
-          <w:tab w:val="right" w:pos="9689" w:leader="dot"/>
-        </w:tabs>
-        <w:rPr/>
-      </w:pPr>
-      <w:hyperlink w:anchor="__RefHeading___Toc137_693472701">
-        <w:r>
-          <w:rPr>
-            <w:rStyle w:val="IndexLink"/>
-          </w:rPr>
-          <w:t>3.2 Additional Requirements</w:t>
-          <w:tab/>
-          <w:t>5</w:t>
-        </w:r>
-      </w:hyperlink>
-    </w:p>
-    <w:p>
-      <w:pPr>
-        <w:pStyle w:val="Contents2"/>
-        <w:tabs>
-          <w:tab w:val="right" w:pos="9689" w:leader="dot"/>
-        </w:tabs>
-        <w:rPr/>
-      </w:pPr>
-      <w:hyperlink w:anchor="__RefHeading___Toc139_693472701">
-        <w:r>
-          <w:rPr>
-            <w:rStyle w:val="IndexLink"/>
-          </w:rPr>
-          <w:t>3.3 Disclosure Document</w:t>
-          <w:tab/>
-          <w:t>5</w:t>
-        </w:r>
-      </w:hyperlink>
-    </w:p>
-    <w:p>
-      <w:pPr>
-        <w:pStyle w:val="Contents2"/>
-        <w:tabs>
-          <w:tab w:val="right" w:pos="9689" w:leader="dot"/>
-        </w:tabs>
-        <w:rPr/>
-      </w:pPr>
-      <w:hyperlink w:anchor="__RefHeading___Toc141_693472701">
-        <w:r>
-          <w:rPr>
-            <w:rStyle w:val="IndexLink"/>
-          </w:rPr>
-          <w:t>3.4 Build Instructions</w:t>
-          <w:tab/>
-          <w:t>5</w:t>
-        </w:r>
-      </w:hyperlink>
-    </w:p>
-    <w:p>
-      <w:pPr>
-        <w:pStyle w:val="Contents2"/>
-        <w:tabs>
-          <w:tab w:val="right" w:pos="9689" w:leader="dot"/>
-        </w:tabs>
-        <w:rPr/>
-      </w:pPr>
-      <w:hyperlink w:anchor="__RefHeading___Toc143_693472701">
-        <w:r>
-          <w:rPr>
-            <w:rStyle w:val="IndexLink"/>
-          </w:rPr>
-          <w:t>3.5 Source Code Bundle</w:t>
-          <w:tab/>
-          <w:t>5</w:t>
-        </w:r>
-      </w:hyperlink>
-    </w:p>
-    <w:p>
-      <w:pPr>
-        <w:pStyle w:val="TextBody"/>
+      <w:r>
+        <w:rPr/>
+      </w:r>
+      <w:r>
+        <w:fldChar w:fldCharType="end"/>
+      </w:r>
+    </w:p>
+    <w:p>
+      <w:pPr>
+        <w:pStyle w:val="Heading1"/>
         <w:numPr>
           <w:ilvl w:val="0"/>
           <w:numId w:val="0"/>
         </w:numPr>
-        <w:outlineLvl w:val="0"/>
-        <w:rPr/>
-      </w:pPr>
-      <w:r>
-        <w:rPr/>
-      </w:r>
-      <w:r>
-        <w:rPr/>
-        <w:fldChar w:fldCharType="end"/>
+        <w:ind w:left="0" w:hanging="0"/>
+        <w:rPr/>
+      </w:pPr>
+      <w:r>
+        <w:rPr/>
       </w:r>
     </w:p>
     <w:p>
@@ -1261,8 +1308,8 @@
         </w:numPr>
         <w:rPr/>
       </w:pPr>
-      <w:bookmarkStart w:id="30" w:name="__RefHeading___Toc105_693472701"/>
-      <w:bookmarkEnd w:id="30"/>
+      <w:bookmarkStart w:id="32" w:name="__RefHeading___Toc105_693472701"/>
+      <w:bookmarkEnd w:id="32"/>
       <w:r>
         <w:rPr/>
         <w:t>Conclusions</w:t>
@@ -1277,8 +1324,8 @@
         </w:numPr>
         <w:rPr/>
       </w:pPr>
-      <w:bookmarkStart w:id="31" w:name="__RefHeading___Toc107_693472701"/>
-      <w:bookmarkEnd w:id="31"/>
+      <w:bookmarkStart w:id="33" w:name="__RefHeading___Toc107_693472701"/>
+      <w:bookmarkEnd w:id="33"/>
       <w:r>
         <w:rPr/>
         <w:t>Summary</w:t>
@@ -1308,8 +1355,8 @@
         </w:numPr>
         <w:rPr/>
       </w:pPr>
-      <w:bookmarkStart w:id="32" w:name="__RefHeading___Toc109_693472701"/>
-      <w:bookmarkEnd w:id="32"/>
+      <w:bookmarkStart w:id="34" w:name="__RefHeading___Toc109_693472701"/>
+      <w:bookmarkEnd w:id="34"/>
       <w:r>
         <w:rPr/>
         <w:t>Issues not Considered</w:t>
@@ -1414,8 +1461,8 @@
         </w:numPr>
         <w:rPr/>
       </w:pPr>
-      <w:bookmarkStart w:id="33" w:name="__RefHeading___Toc111_693472701"/>
-      <w:bookmarkEnd w:id="33"/>
+      <w:bookmarkStart w:id="35" w:name="__RefHeading___Toc111_693472701"/>
+      <w:bookmarkEnd w:id="35"/>
       <w:r>
         <w:rPr/>
         <w:t>Obligations to be Fulfilled</w:t>
@@ -1440,8 +1487,8 @@
         </w:numPr>
         <w:rPr/>
       </w:pPr>
-      <w:bookmarkStart w:id="34" w:name="__RefHeading___Toc113_693472701"/>
-      <w:bookmarkEnd w:id="34"/>
+      <w:bookmarkStart w:id="36" w:name="__RefHeading___Toc113_693472701"/>
+      <w:bookmarkEnd w:id="36"/>
       <w:r>
         <w:rPr/>
         <w:t>Remaining Risks</w:t>
@@ -1456,8 +1503,8 @@
         </w:numPr>
         <w:rPr/>
       </w:pPr>
-      <w:bookmarkStart w:id="35" w:name="__RefHeading___Toc115_693472701"/>
-      <w:bookmarkEnd w:id="35"/>
+      <w:bookmarkStart w:id="37" w:name="__RefHeading___Toc115_693472701"/>
+      <w:bookmarkEnd w:id="37"/>
       <w:r>
         <w:rPr/>
         <w:t>General Risks relating to OSS</w:t>
@@ -1588,8 +1635,8 @@
         </w:numPr>
         <w:rPr/>
       </w:pPr>
-      <w:bookmarkStart w:id="36" w:name="__RefHeading___Toc117_693472701"/>
-      <w:bookmarkEnd w:id="36"/>
+      <w:bookmarkStart w:id="38" w:name="__RefHeading___Toc117_693472701"/>
+      <w:bookmarkEnd w:id="38"/>
       <w:r>
         <w:rPr/>
         <w:t>Special Risks relating to OSS</w:t>
@@ -1601,10 +1648,10 @@
         <w:jc w:val="left"/>
         <w:tblInd w:w="0" w:type="dxa"/>
         <w:tblBorders>
-          <w:top w:val="single" w:sz="4" w:space="0" w:color="000000"/>
-          <w:left w:val="single" w:sz="4" w:space="0" w:color="000000"/>
-          <w:bottom w:val="single" w:sz="4" w:space="0" w:color="000000"/>
-          <w:insideH w:val="single" w:sz="4" w:space="0" w:color="000000"/>
+          <w:top w:val="single" w:sz="4" w:space="0" w:color="000001"/>
+          <w:left w:val="single" w:sz="4" w:space="0" w:color="000001"/>
+          <w:bottom w:val="single" w:sz="4" w:space="0" w:color="000001"/>
+          <w:insideH w:val="single" w:sz="4" w:space="0" w:color="000001"/>
         </w:tblBorders>
         <w:tblCellMar>
           <w:top w:w="55" w:type="dxa"/>
@@ -1614,22 +1661,25 @@
         </w:tblCellMar>
       </w:tblPr>
       <w:tblGrid>
-        <w:gridCol w:w="2600"/>
+        <w:gridCol w:w="2599"/>
         <w:gridCol w:w="2432"/>
-        <w:gridCol w:w="4940"/>
+        <w:gridCol w:w="4941"/>
       </w:tblGrid>
       <w:tr>
         <w:trPr/>
         <w:tc>
           <w:tcPr>
-            <w:tcW w:w="2600" w:type="dxa"/>
+            <w:tcW w:w="2599" w:type="dxa"/>
             <w:tcBorders>
-              <w:top w:val="single" w:sz="4" w:space="0" w:color="000000"/>
-              <w:left w:val="single" w:sz="4" w:space="0" w:color="000000"/>
-              <w:bottom w:val="single" w:sz="4" w:space="0" w:color="000000"/>
-              <w:insideH w:val="single" w:sz="4" w:space="0" w:color="000000"/>
+              <w:top w:val="single" w:sz="4" w:space="0" w:color="000001"/>
+              <w:left w:val="single" w:sz="4" w:space="0" w:color="000001"/>
+              <w:bottom w:val="single" w:sz="4" w:space="0" w:color="000001"/>
+              <w:insideH w:val="single" w:sz="4" w:space="0" w:color="000001"/>
             </w:tcBorders>
             <w:shd w:fill="auto" w:val="clear"/>
+            <w:tcMar>
+              <w:left w:w="50" w:type="dxa"/>
+            </w:tcMar>
           </w:tcPr>
           <w:p>
             <w:pPr>
@@ -1676,12 +1726,15 @@
           <w:tcPr>
             <w:tcW w:w="2432" w:type="dxa"/>
             <w:tcBorders>
-              <w:top w:val="single" w:sz="4" w:space="0" w:color="000000"/>
-              <w:left w:val="single" w:sz="4" w:space="0" w:color="000000"/>
-              <w:bottom w:val="single" w:sz="4" w:space="0" w:color="000000"/>
-              <w:insideH w:val="single" w:sz="4" w:space="0" w:color="000000"/>
+              <w:top w:val="single" w:sz="4" w:space="0" w:color="000001"/>
+              <w:left w:val="single" w:sz="4" w:space="0" w:color="000001"/>
+              <w:bottom w:val="single" w:sz="4" w:space="0" w:color="000001"/>
+              <w:insideH w:val="single" w:sz="4" w:space="0" w:color="000001"/>
             </w:tcBorders>
             <w:shd w:fill="auto" w:val="clear"/>
+            <w:tcMar>
+              <w:left w:w="50" w:type="dxa"/>
+            </w:tcMar>
           </w:tcPr>
           <w:p>
             <w:pPr>
@@ -1726,16 +1779,19 @@
         </w:tc>
         <w:tc>
           <w:tcPr>
-            <w:tcW w:w="4940" w:type="dxa"/>
+            <w:tcW w:w="4941" w:type="dxa"/>
             <w:tcBorders>
-              <w:top w:val="single" w:sz="4" w:space="0" w:color="000000"/>
-              <w:left w:val="single" w:sz="4" w:space="0" w:color="000000"/>
-              <w:bottom w:val="single" w:sz="4" w:space="0" w:color="000000"/>
-              <w:right w:val="single" w:sz="4" w:space="0" w:color="000000"/>
-              <w:insideH w:val="single" w:sz="4" w:space="0" w:color="000000"/>
-              <w:insideV w:val="single" w:sz="4" w:space="0" w:color="000000"/>
+              <w:top w:val="single" w:sz="4" w:space="0" w:color="000001"/>
+              <w:left w:val="single" w:sz="4" w:space="0" w:color="000001"/>
+              <w:bottom w:val="single" w:sz="4" w:space="0" w:color="000001"/>
+              <w:right w:val="single" w:sz="4" w:space="0" w:color="000001"/>
+              <w:insideH w:val="single" w:sz="4" w:space="0" w:color="000001"/>
+              <w:insideV w:val="single" w:sz="4" w:space="0" w:color="000001"/>
             </w:tcBorders>
             <w:shd w:fill="auto" w:val="clear"/>
+            <w:tcMar>
+              <w:left w:w="50" w:type="dxa"/>
+            </w:tcMar>
           </w:tcPr>
           <w:p>
             <w:pPr>
@@ -1799,8 +1855,8 @@
         </w:numPr>
         <w:rPr/>
       </w:pPr>
-      <w:bookmarkStart w:id="37" w:name="__RefHeading___Toc119_693472701"/>
-      <w:bookmarkEnd w:id="37"/>
+      <w:bookmarkStart w:id="39" w:name="__RefHeading___Toc119_693472701"/>
+      <w:bookmarkEnd w:id="39"/>
       <w:r>
         <w:rPr/>
         <w:t>General risks relating to commercial 3rd party software</w:t>
@@ -1825,8 +1881,8 @@
         </w:numPr>
         <w:rPr/>
       </w:pPr>
-      <w:bookmarkStart w:id="38" w:name="__RefHeading___Toc121_693472701"/>
-      <w:bookmarkEnd w:id="38"/>
+      <w:bookmarkStart w:id="40" w:name="__RefHeading___Toc121_693472701"/>
+      <w:bookmarkEnd w:id="40"/>
       <w:r>
         <w:rPr/>
         <w:t>Specific risks relating to commercial 3rd party software</w:t>
@@ -1851,8 +1907,8 @@
         </w:numPr>
         <w:rPr/>
       </w:pPr>
-      <w:bookmarkStart w:id="39" w:name="__RefHeading___Toc123_693472701"/>
-      <w:bookmarkEnd w:id="39"/>
+      <w:bookmarkStart w:id="41" w:name="__RefHeading___Toc123_693472701"/>
+      <w:bookmarkEnd w:id="41"/>
       <w:r>
         <w:rPr/>
         <w:t>Product Overview</w:t>
@@ -1867,8 +1923,8 @@
         </w:numPr>
         <w:rPr/>
       </w:pPr>
-      <w:bookmarkStart w:id="40" w:name="__RefHeading___Toc127_693472701"/>
-      <w:bookmarkEnd w:id="40"/>
+      <w:bookmarkStart w:id="42" w:name="__RefHeading___Toc127_693472701"/>
+      <w:bookmarkEnd w:id="42"/>
       <w:r>
         <w:rPr/>
         <w:t>Product description</w:t>
@@ -1893,8 +1949,8 @@
         </w:numPr>
         <w:rPr/>
       </w:pPr>
-      <w:bookmarkStart w:id="41" w:name="__RefHeading___Toc129_693472701"/>
-      <w:bookmarkEnd w:id="41"/>
+      <w:bookmarkStart w:id="43" w:name="__RefHeading___Toc129_693472701"/>
+      <w:bookmarkEnd w:id="43"/>
       <w:r>
         <w:rPr/>
         <w:t>Delivery Channels</w:t>
@@ -1919,8 +1975,8 @@
         </w:numPr>
         <w:rPr/>
       </w:pPr>
-      <w:bookmarkStart w:id="42" w:name="__RefHeading___Toc131_693472701"/>
-      <w:bookmarkEnd w:id="42"/>
+      <w:bookmarkStart w:id="44" w:name="__RefHeading___Toc131_693472701"/>
+      <w:bookmarkEnd w:id="44"/>
       <w:r>
         <w:rPr/>
         <w:t>Development Details</w:t>
@@ -1932,10 +1988,10 @@
         <w:jc w:val="left"/>
         <w:tblInd w:w="0" w:type="dxa"/>
         <w:tblBorders>
-          <w:top w:val="single" w:sz="4" w:space="0" w:color="000000"/>
-          <w:left w:val="single" w:sz="4" w:space="0" w:color="000000"/>
-          <w:bottom w:val="single" w:sz="4" w:space="0" w:color="000000"/>
-          <w:insideH w:val="single" w:sz="4" w:space="0" w:color="000000"/>
+          <w:top w:val="single" w:sz="4" w:space="0" w:color="000001"/>
+          <w:left w:val="single" w:sz="4" w:space="0" w:color="000001"/>
+          <w:bottom w:val="single" w:sz="4" w:space="0" w:color="000001"/>
+          <w:insideH w:val="single" w:sz="4" w:space="0" w:color="000001"/>
         </w:tblBorders>
         <w:tblCellMar>
           <w:top w:w="55" w:type="dxa"/>
@@ -1956,12 +2012,15 @@
           <w:tcPr>
             <w:tcW w:w="2493" w:type="dxa"/>
             <w:tcBorders>
-              <w:top w:val="single" w:sz="4" w:space="0" w:color="000000"/>
-              <w:left w:val="single" w:sz="4" w:space="0" w:color="000000"/>
-              <w:bottom w:val="single" w:sz="4" w:space="0" w:color="000000"/>
-              <w:insideH w:val="single" w:sz="4" w:space="0" w:color="000000"/>
+              <w:top w:val="single" w:sz="4" w:space="0" w:color="000001"/>
+              <w:left w:val="single" w:sz="4" w:space="0" w:color="000001"/>
+              <w:bottom w:val="single" w:sz="4" w:space="0" w:color="000001"/>
+              <w:insideH w:val="single" w:sz="4" w:space="0" w:color="000001"/>
             </w:tcBorders>
             <w:shd w:fill="auto" w:val="clear"/>
+            <w:tcMar>
+              <w:left w:w="50" w:type="dxa"/>
+            </w:tcMar>
           </w:tcPr>
           <w:p>
             <w:pPr>
@@ -2008,12 +2067,15 @@
           <w:tcPr>
             <w:tcW w:w="2493" w:type="dxa"/>
             <w:tcBorders>
-              <w:top w:val="single" w:sz="4" w:space="0" w:color="000000"/>
-              <w:left w:val="single" w:sz="4" w:space="0" w:color="000000"/>
-              <w:bottom w:val="single" w:sz="4" w:space="0" w:color="000000"/>
-              <w:insideH w:val="single" w:sz="4" w:space="0" w:color="000000"/>
+              <w:top w:val="single" w:sz="4" w:space="0" w:color="000001"/>
+              <w:left w:val="single" w:sz="4" w:space="0" w:color="000001"/>
+              <w:bottom w:val="single" w:sz="4" w:space="0" w:color="000001"/>
+              <w:insideH w:val="single" w:sz="4" w:space="0" w:color="000001"/>
             </w:tcBorders>
             <w:shd w:fill="auto" w:val="clear"/>
+            <w:tcMar>
+              <w:left w:w="50" w:type="dxa"/>
+            </w:tcMar>
           </w:tcPr>
           <w:p>
             <w:pPr>
@@ -2060,12 +2122,15 @@
           <w:tcPr>
             <w:tcW w:w="2493" w:type="dxa"/>
             <w:tcBorders>
-              <w:top w:val="single" w:sz="4" w:space="0" w:color="000000"/>
-              <w:left w:val="single" w:sz="4" w:space="0" w:color="000000"/>
-              <w:bottom w:val="single" w:sz="4" w:space="0" w:color="000000"/>
-              <w:insideH w:val="single" w:sz="4" w:space="0" w:color="000000"/>
+              <w:top w:val="single" w:sz="4" w:space="0" w:color="000001"/>
+              <w:left w:val="single" w:sz="4" w:space="0" w:color="000001"/>
+              <w:bottom w:val="single" w:sz="4" w:space="0" w:color="000001"/>
+              <w:insideH w:val="single" w:sz="4" w:space="0" w:color="000001"/>
             </w:tcBorders>
             <w:shd w:fill="auto" w:val="clear"/>
+            <w:tcMar>
+              <w:left w:w="50" w:type="dxa"/>
+            </w:tcMar>
           </w:tcPr>
           <w:p>
             <w:pPr>
@@ -2112,14 +2177,17 @@
           <w:tcPr>
             <w:tcW w:w="2492" w:type="dxa"/>
             <w:tcBorders>
-              <w:top w:val="single" w:sz="4" w:space="0" w:color="000000"/>
-              <w:left w:val="single" w:sz="4" w:space="0" w:color="000000"/>
-              <w:bottom w:val="single" w:sz="4" w:space="0" w:color="000000"/>
-              <w:right w:val="single" w:sz="4" w:space="0" w:color="000000"/>
-              <w:insideH w:val="single" w:sz="4" w:space="0" w:color="000000"/>
-              <w:insideV w:val="single" w:sz="4" w:space="0" w:color="000000"/>
+              <w:top w:val="single" w:sz="4" w:space="0" w:color="000001"/>
+              <w:left w:val="single" w:sz="4" w:space="0" w:color="000001"/>
+              <w:bottom w:val="single" w:sz="4" w:space="0" w:color="000001"/>
+              <w:right w:val="single" w:sz="4" w:space="0" w:color="000001"/>
+              <w:insideH w:val="single" w:sz="4" w:space="0" w:color="000001"/>
+              <w:insideV w:val="single" w:sz="4" w:space="0" w:color="000001"/>
             </w:tcBorders>
             <w:shd w:fill="auto" w:val="clear"/>
+            <w:tcMar>
+              <w:left w:w="50" w:type="dxa"/>
+            </w:tcMar>
           </w:tcPr>
           <w:p>
             <w:pPr>
@@ -2182,6 +2250,8 @@
         </w:numPr>
         <w:rPr/>
       </w:pPr>
+      <w:bookmarkStart w:id="45" w:name="__RefHeading___Toc10507_949312794"/>
+      <w:bookmarkEnd w:id="45"/>
       <w:r>
         <w:rPr/>
         <w:t>Overview 3rd party components/services/artifacts</w:t>
@@ -2193,10 +2263,10 @@
         <w:jc w:val="left"/>
         <w:tblInd w:w="0" w:type="dxa"/>
         <w:tblBorders>
-          <w:top w:val="single" w:sz="4" w:space="0" w:color="000000"/>
-          <w:left w:val="single" w:sz="4" w:space="0" w:color="000000"/>
-          <w:bottom w:val="single" w:sz="4" w:space="0" w:color="000000"/>
-          <w:insideH w:val="single" w:sz="4" w:space="0" w:color="000000"/>
+          <w:top w:val="single" w:sz="4" w:space="0" w:color="000001"/>
+          <w:left w:val="single" w:sz="4" w:space="0" w:color="000001"/>
+          <w:bottom w:val="single" w:sz="4" w:space="0" w:color="000001"/>
+          <w:insideH w:val="single" w:sz="4" w:space="0" w:color="000001"/>
         </w:tblBorders>
         <w:tblCellMar>
           <w:top w:w="55" w:type="dxa"/>
@@ -2219,12 +2289,15 @@
           <w:tcPr>
             <w:tcW w:w="1662" w:type="dxa"/>
             <w:tcBorders>
-              <w:top w:val="single" w:sz="4" w:space="0" w:color="000000"/>
-              <w:left w:val="single" w:sz="4" w:space="0" w:color="000000"/>
-              <w:bottom w:val="single" w:sz="4" w:space="0" w:color="000000"/>
-              <w:insideH w:val="single" w:sz="4" w:space="0" w:color="000000"/>
+              <w:top w:val="single" w:sz="4" w:space="0" w:color="000001"/>
+              <w:left w:val="single" w:sz="4" w:space="0" w:color="000001"/>
+              <w:bottom w:val="single" w:sz="4" w:space="0" w:color="000001"/>
+              <w:insideH w:val="single" w:sz="4" w:space="0" w:color="000001"/>
             </w:tcBorders>
             <w:shd w:fill="auto" w:val="clear"/>
+            <w:tcMar>
+              <w:left w:w="50" w:type="dxa"/>
+            </w:tcMar>
           </w:tcPr>
           <w:p>
             <w:pPr>
@@ -2272,12 +2345,15 @@
           <w:tcPr>
             <w:tcW w:w="1662" w:type="dxa"/>
             <w:tcBorders>
-              <w:top w:val="single" w:sz="4" w:space="0" w:color="000000"/>
-              <w:left w:val="single" w:sz="4" w:space="0" w:color="000000"/>
-              <w:bottom w:val="single" w:sz="4" w:space="0" w:color="000000"/>
-              <w:insideH w:val="single" w:sz="4" w:space="0" w:color="000000"/>
+              <w:top w:val="single" w:sz="4" w:space="0" w:color="000001"/>
+              <w:left w:val="single" w:sz="4" w:space="0" w:color="000001"/>
+              <w:bottom w:val="single" w:sz="4" w:space="0" w:color="000001"/>
+              <w:insideH w:val="single" w:sz="4" w:space="0" w:color="000001"/>
             </w:tcBorders>
             <w:shd w:fill="auto" w:val="clear"/>
+            <w:tcMar>
+              <w:left w:w="50" w:type="dxa"/>
+            </w:tcMar>
           </w:tcPr>
           <w:p>
             <w:pPr>
@@ -2324,12 +2400,15 @@
           <w:tcPr>
             <w:tcW w:w="1662" w:type="dxa"/>
             <w:tcBorders>
-              <w:top w:val="single" w:sz="4" w:space="0" w:color="000000"/>
-              <w:left w:val="single" w:sz="4" w:space="0" w:color="000000"/>
-              <w:bottom w:val="single" w:sz="4" w:space="0" w:color="000000"/>
-              <w:insideH w:val="single" w:sz="4" w:space="0" w:color="000000"/>
+              <w:top w:val="single" w:sz="4" w:space="0" w:color="000001"/>
+              <w:left w:val="single" w:sz="4" w:space="0" w:color="000001"/>
+              <w:bottom w:val="single" w:sz="4" w:space="0" w:color="000001"/>
+              <w:insideH w:val="single" w:sz="4" w:space="0" w:color="000001"/>
             </w:tcBorders>
             <w:shd w:fill="auto" w:val="clear"/>
+            <w:tcMar>
+              <w:left w:w="50" w:type="dxa"/>
+            </w:tcMar>
           </w:tcPr>
           <w:p>
             <w:pPr>
@@ -2377,12 +2456,15 @@
           <w:tcPr>
             <w:tcW w:w="1667" w:type="dxa"/>
             <w:tcBorders>
-              <w:top w:val="single" w:sz="4" w:space="0" w:color="000000"/>
-              <w:left w:val="single" w:sz="4" w:space="0" w:color="000000"/>
-              <w:bottom w:val="single" w:sz="4" w:space="0" w:color="000000"/>
-              <w:insideH w:val="single" w:sz="4" w:space="0" w:color="000000"/>
+              <w:top w:val="single" w:sz="4" w:space="0" w:color="000001"/>
+              <w:left w:val="single" w:sz="4" w:space="0" w:color="000001"/>
+              <w:bottom w:val="single" w:sz="4" w:space="0" w:color="000001"/>
+              <w:insideH w:val="single" w:sz="4" w:space="0" w:color="000001"/>
             </w:tcBorders>
             <w:shd w:fill="auto" w:val="clear"/>
+            <w:tcMar>
+              <w:left w:w="50" w:type="dxa"/>
+            </w:tcMar>
           </w:tcPr>
           <w:p>
             <w:pPr>
@@ -2430,12 +2512,15 @@
           <w:tcPr>
             <w:tcW w:w="1662" w:type="dxa"/>
             <w:tcBorders>
-              <w:top w:val="single" w:sz="4" w:space="0" w:color="000000"/>
-              <w:left w:val="single" w:sz="4" w:space="0" w:color="000000"/>
-              <w:bottom w:val="single" w:sz="4" w:space="0" w:color="000000"/>
-              <w:insideH w:val="single" w:sz="4" w:space="0" w:color="000000"/>
+              <w:top w:val="single" w:sz="4" w:space="0" w:color="000001"/>
+              <w:left w:val="single" w:sz="4" w:space="0" w:color="000001"/>
+              <w:bottom w:val="single" w:sz="4" w:space="0" w:color="000001"/>
+              <w:insideH w:val="single" w:sz="4" w:space="0" w:color="000001"/>
             </w:tcBorders>
             <w:shd w:fill="auto" w:val="clear"/>
+            <w:tcMar>
+              <w:left w:w="50" w:type="dxa"/>
+            </w:tcMar>
           </w:tcPr>
           <w:p>
             <w:pPr>
@@ -2483,14 +2568,17 @@
           <w:tcPr>
             <w:tcW w:w="1656" w:type="dxa"/>
             <w:tcBorders>
-              <w:top w:val="single" w:sz="4" w:space="0" w:color="000000"/>
-              <w:left w:val="single" w:sz="4" w:space="0" w:color="000000"/>
-              <w:bottom w:val="single" w:sz="4" w:space="0" w:color="000000"/>
-              <w:right w:val="single" w:sz="4" w:space="0" w:color="000000"/>
-              <w:insideH w:val="single" w:sz="4" w:space="0" w:color="000000"/>
-              <w:insideV w:val="single" w:sz="4" w:space="0" w:color="000000"/>
+              <w:top w:val="single" w:sz="4" w:space="0" w:color="000001"/>
+              <w:left w:val="single" w:sz="4" w:space="0" w:color="000001"/>
+              <w:bottom w:val="single" w:sz="4" w:space="0" w:color="000001"/>
+              <w:right w:val="single" w:sz="4" w:space="0" w:color="000001"/>
+              <w:insideH w:val="single" w:sz="4" w:space="0" w:color="000001"/>
+              <w:insideV w:val="single" w:sz="4" w:space="0" w:color="000001"/>
             </w:tcBorders>
             <w:shd w:fill="auto" w:val="clear"/>
+            <w:tcMar>
+              <w:left w:w="50" w:type="dxa"/>
+            </w:tcMar>
           </w:tcPr>
           <w:p>
             <w:pPr>
@@ -2554,8 +2642,8 @@
         </w:numPr>
         <w:rPr/>
       </w:pPr>
-      <w:bookmarkStart w:id="43" w:name="__RefHeading___Toc125_693472701"/>
-      <w:bookmarkEnd w:id="43"/>
+      <w:bookmarkStart w:id="46" w:name="__RefHeading___Toc125_693472701"/>
+      <w:bookmarkEnd w:id="46"/>
       <w:r>
         <w:rPr/>
         <w:t>Obligations resulting from the use of 3</w:t>
@@ -2752,8 +2840,8 @@
         </w:numPr>
         <w:rPr/>
       </w:pPr>
-      <w:bookmarkStart w:id="44" w:name="__RefHeading___Toc135_693472701"/>
-      <w:bookmarkEnd w:id="44"/>
+      <w:bookmarkStart w:id="47" w:name="__RefHeading___Toc135_693472701"/>
+      <w:bookmarkEnd w:id="47"/>
       <w:r>
         <w:rPr/>
         <w:t>Common Rules</w:t>
@@ -2781,10 +2869,10 @@
         <w:jc w:val="left"/>
         <w:tblInd w:w="0" w:type="dxa"/>
         <w:tblBorders>
-          <w:top w:val="single" w:sz="4" w:space="0" w:color="000000"/>
-          <w:left w:val="single" w:sz="4" w:space="0" w:color="000000"/>
-          <w:bottom w:val="single" w:sz="4" w:space="0" w:color="000000"/>
-          <w:insideH w:val="single" w:sz="4" w:space="0" w:color="000000"/>
+          <w:top w:val="single" w:sz="4" w:space="0" w:color="000001"/>
+          <w:left w:val="single" w:sz="4" w:space="0" w:color="000001"/>
+          <w:bottom w:val="single" w:sz="4" w:space="0" w:color="000001"/>
+          <w:insideH w:val="single" w:sz="4" w:space="0" w:color="000001"/>
         </w:tblBorders>
         <w:tblCellMar>
           <w:top w:w="55" w:type="dxa"/>
@@ -2795,7 +2883,7 @@
       </w:tblPr>
       <w:tblGrid>
         <w:gridCol w:w="5038"/>
-        <w:gridCol w:w="4937"/>
+        <w:gridCol w:w="4936"/>
       </w:tblGrid>
       <w:tr>
         <w:trPr/>
@@ -2803,12 +2891,15 @@
           <w:tcPr>
             <w:tcW w:w="5038" w:type="dxa"/>
             <w:tcBorders>
-              <w:top w:val="single" w:sz="4" w:space="0" w:color="000000"/>
-              <w:left w:val="single" w:sz="4" w:space="0" w:color="000000"/>
-              <w:bottom w:val="single" w:sz="4" w:space="0" w:color="000000"/>
-              <w:insideH w:val="single" w:sz="4" w:space="0" w:color="000000"/>
+              <w:top w:val="single" w:sz="4" w:space="0" w:color="000001"/>
+              <w:left w:val="single" w:sz="4" w:space="0" w:color="000001"/>
+              <w:bottom w:val="single" w:sz="4" w:space="0" w:color="000001"/>
+              <w:insideH w:val="single" w:sz="4" w:space="0" w:color="000001"/>
             </w:tcBorders>
             <w:shd w:fill="auto" w:val="clear"/>
+            <w:tcMar>
+              <w:left w:w="50" w:type="dxa"/>
+            </w:tcMar>
           </w:tcPr>
           <w:p>
             <w:pPr>
@@ -2842,16 +2933,19 @@
         </w:tc>
         <w:tc>
           <w:tcPr>
-            <w:tcW w:w="4937" w:type="dxa"/>
+            <w:tcW w:w="4936" w:type="dxa"/>
             <w:tcBorders>
-              <w:top w:val="single" w:sz="4" w:space="0" w:color="000000"/>
-              <w:left w:val="single" w:sz="4" w:space="0" w:color="000000"/>
-              <w:bottom w:val="single" w:sz="4" w:space="0" w:color="000000"/>
-              <w:right w:val="single" w:sz="4" w:space="0" w:color="000000"/>
-              <w:insideH w:val="single" w:sz="4" w:space="0" w:color="000000"/>
-              <w:insideV w:val="single" w:sz="4" w:space="0" w:color="000000"/>
+              <w:top w:val="single" w:sz="4" w:space="0" w:color="000001"/>
+              <w:left w:val="single" w:sz="4" w:space="0" w:color="000001"/>
+              <w:bottom w:val="single" w:sz="4" w:space="0" w:color="000001"/>
+              <w:right w:val="single" w:sz="4" w:space="0" w:color="000001"/>
+              <w:insideH w:val="single" w:sz="4" w:space="0" w:color="000001"/>
+              <w:insideV w:val="single" w:sz="4" w:space="0" w:color="000001"/>
             </w:tcBorders>
             <w:shd w:fill="auto" w:val="clear"/>
+            <w:tcMar>
+              <w:left w:w="50" w:type="dxa"/>
+            </w:tcMar>
           </w:tcPr>
           <w:p>
             <w:pPr>
@@ -2895,8 +2989,8 @@
         </w:numPr>
         <w:rPr/>
       </w:pPr>
-      <w:bookmarkStart w:id="45" w:name="__RefHeading___Toc137_693472701"/>
-      <w:bookmarkEnd w:id="45"/>
+      <w:bookmarkStart w:id="48" w:name="__RefHeading___Toc137_693472701"/>
+      <w:bookmarkEnd w:id="48"/>
       <w:r>
         <w:rPr/>
         <w:t>Additional Requirements</w:t>
@@ -2928,7 +3022,7 @@
         </w:rPr>
         <w:t xml:space="preserve">Most of the integrated components are licensed under </w:t>
       </w:r>
-      <w:bookmarkStart w:id="46" w:name="__DdeLink__424_4144078424"/>
+      <w:bookmarkStart w:id="49" w:name="__DdeLink__424_4144078424"/>
       <w:r>
         <w:rPr>
           <w:rFonts w:ascii="Arial" w:hAnsi="Arial"/>
@@ -2945,7 +3039,7 @@
         </w:rPr>
         <w:t>$list_comma_sep_licenses_above_threshold</w:t>
       </w:r>
-      <w:bookmarkEnd w:id="46"/>
+      <w:bookmarkEnd w:id="49"/>
       <w:r>
         <w:rPr>
           <w:rFonts w:ascii="Arial" w:hAnsi="Arial"/>
@@ -3024,10 +3118,10 @@
         <w:jc w:val="left"/>
         <w:tblInd w:w="0" w:type="dxa"/>
         <w:tblBorders>
-          <w:top w:val="single" w:sz="4" w:space="0" w:color="000000"/>
-          <w:left w:val="single" w:sz="4" w:space="0" w:color="000000"/>
-          <w:bottom w:val="single" w:sz="4" w:space="0" w:color="000000"/>
-          <w:insideH w:val="single" w:sz="4" w:space="0" w:color="000000"/>
+          <w:top w:val="single" w:sz="4" w:space="0" w:color="000001"/>
+          <w:left w:val="single" w:sz="4" w:space="0" w:color="000001"/>
+          <w:bottom w:val="single" w:sz="4" w:space="0" w:color="000001"/>
+          <w:insideH w:val="single" w:sz="4" w:space="0" w:color="000001"/>
         </w:tblBorders>
         <w:tblCellMar>
           <w:top w:w="55" w:type="dxa"/>
@@ -3047,12 +3141,15 @@
           <w:tcPr>
             <w:tcW w:w="3324" w:type="dxa"/>
             <w:tcBorders>
-              <w:top w:val="single" w:sz="4" w:space="0" w:color="000000"/>
-              <w:left w:val="single" w:sz="4" w:space="0" w:color="000000"/>
-              <w:bottom w:val="single" w:sz="4" w:space="0" w:color="000000"/>
-              <w:insideH w:val="single" w:sz="4" w:space="0" w:color="000000"/>
+              <w:top w:val="single" w:sz="4" w:space="0" w:color="000001"/>
+              <w:left w:val="single" w:sz="4" w:space="0" w:color="000001"/>
+              <w:bottom w:val="single" w:sz="4" w:space="0" w:color="000001"/>
+              <w:insideH w:val="single" w:sz="4" w:space="0" w:color="000001"/>
             </w:tcBorders>
             <w:shd w:fill="auto" w:val="clear"/>
+            <w:tcMar>
+              <w:left w:w="50" w:type="dxa"/>
+            </w:tcMar>
           </w:tcPr>
           <w:p>
             <w:pPr>
@@ -3088,12 +3185,15 @@
           <w:tcPr>
             <w:tcW w:w="3324" w:type="dxa"/>
             <w:tcBorders>
-              <w:top w:val="single" w:sz="4" w:space="0" w:color="000000"/>
-              <w:left w:val="single" w:sz="4" w:space="0" w:color="000000"/>
-              <w:bottom w:val="single" w:sz="4" w:space="0" w:color="000000"/>
-              <w:insideH w:val="single" w:sz="4" w:space="0" w:color="000000"/>
+              <w:top w:val="single" w:sz="4" w:space="0" w:color="000001"/>
+              <w:left w:val="single" w:sz="4" w:space="0" w:color="000001"/>
+              <w:bottom w:val="single" w:sz="4" w:space="0" w:color="000001"/>
+              <w:insideH w:val="single" w:sz="4" w:space="0" w:color="000001"/>
             </w:tcBorders>
             <w:shd w:fill="auto" w:val="clear"/>
+            <w:tcMar>
+              <w:left w:w="50" w:type="dxa"/>
+            </w:tcMar>
           </w:tcPr>
           <w:p>
             <w:pPr>
@@ -3129,14 +3229,17 @@
           <w:tcPr>
             <w:tcW w:w="3324" w:type="dxa"/>
             <w:tcBorders>
-              <w:top w:val="single" w:sz="4" w:space="0" w:color="000000"/>
-              <w:left w:val="single" w:sz="4" w:space="0" w:color="000000"/>
-              <w:bottom w:val="single" w:sz="4" w:space="0" w:color="000000"/>
-              <w:right w:val="single" w:sz="4" w:space="0" w:color="000000"/>
-              <w:insideH w:val="single" w:sz="4" w:space="0" w:color="000000"/>
-              <w:insideV w:val="single" w:sz="4" w:space="0" w:color="000000"/>
+              <w:top w:val="single" w:sz="4" w:space="0" w:color="000001"/>
+              <w:left w:val="single" w:sz="4" w:space="0" w:color="000001"/>
+              <w:bottom w:val="single" w:sz="4" w:space="0" w:color="000001"/>
+              <w:right w:val="single" w:sz="4" w:space="0" w:color="000001"/>
+              <w:insideH w:val="single" w:sz="4" w:space="0" w:color="000001"/>
+              <w:insideV w:val="single" w:sz="4" w:space="0" w:color="000001"/>
             </w:tcBorders>
             <w:shd w:fill="auto" w:val="clear"/>
+            <w:tcMar>
+              <w:left w:w="50" w:type="dxa"/>
+            </w:tcMar>
           </w:tcPr>
           <w:p>
             <w:pPr>
@@ -3194,6 +3297,8 @@
         </w:numPr>
         <w:rPr/>
       </w:pPr>
+      <w:bookmarkStart w:id="50" w:name="__RefHeading___Toc10509_949312794"/>
+      <w:bookmarkEnd w:id="50"/>
       <w:r>
         <w:rPr/>
         <w:t>Readme_OSS</w:t>
@@ -3208,6 +3313,8 @@
         </w:numPr>
         <w:rPr/>
       </w:pPr>
+      <w:bookmarkStart w:id="51" w:name="__RefHeading___Toc10511_949312794"/>
+      <w:bookmarkEnd w:id="51"/>
       <w:r>
         <w:rPr/>
         <w:t>Build Instructions</w:t>
@@ -3249,6 +3356,8 @@
         </w:numPr>
         <w:rPr/>
       </w:pPr>
+      <w:bookmarkStart w:id="52" w:name="__RefHeading___Toc10513_949312794"/>
+      <w:bookmarkEnd w:id="52"/>
       <w:r>
         <w:rPr/>
         <w:t>Source Code Bundle</w:t>
@@ -3264,8 +3373,8 @@
         <w:ind w:left="0" w:hanging="0"/>
         <w:rPr/>
       </w:pPr>
-      <w:bookmarkStart w:id="47" w:name="docs-internal-guid-b3678226-7fff-98d6-cb"/>
-      <w:bookmarkEnd w:id="47"/>
+      <w:bookmarkStart w:id="53" w:name="docs-internal-guid-b3678226-7fff-98d6-cb"/>
+      <w:bookmarkEnd w:id="53"/>
       <w:r>
         <w:rPr>
           <w:rFonts w:ascii="Arial" w:hAnsi="Arial"/>
@@ -3328,21 +3437,7 @@
         <w:bidi w:val="0"/>
         <w:spacing w:lineRule="auto" w:line="288" w:before="0" w:after="0"/>
         <w:jc w:val="left"/>
-        <w:rPr>
-          <w:rFonts w:ascii="Arial" w:hAnsi="Arial"/>
-          <w:b w:val="false"/>
-          <w:b w:val="false"/>
-          <w:i w:val="false"/>
-          <w:i w:val="false"/>
-          <w:caps w:val="false"/>
-          <w:smallCaps w:val="false"/>
-          <w:strike w:val="false"/>
-          <w:dstrike w:val="false"/>
-          <w:color w:val="000000"/>
-          <w:sz w:val="24"/>
-          <w:u w:val="none"/>
-          <w:effect w:val="none"/>
-        </w:rPr>
+        <w:rPr/>
       </w:pPr>
       <w:r>
         <w:rPr>
@@ -3363,19 +3458,291 @@
     </w:p>
     <w:p>
       <w:pPr>
+        <w:pStyle w:val="Heading2"/>
+        <w:numPr>
+          <w:ilvl w:val="1"/>
+          <w:numId w:val="2"/>
+        </w:numPr>
+        <w:rPr/>
+      </w:pPr>
+      <w:bookmarkStart w:id="54" w:name="__RefHeading___Toc10733_949312794"/>
+      <w:bookmarkEnd w:id="54"/>
+      <w:r>
+        <w:rPr/>
+        <w:t>Linked Obligations</w:t>
+      </w:r>
+    </w:p>
+    <w:tbl>
+      <w:tblPr>
+        <w:tblW w:w="9972" w:type="dxa"/>
+        <w:jc w:val="left"/>
+        <w:tblInd w:w="0" w:type="dxa"/>
+        <w:tblBorders>
+          <w:top w:val="single" w:sz="4" w:space="0" w:color="000001"/>
+          <w:left w:val="single" w:sz="4" w:space="0" w:color="000001"/>
+          <w:bottom w:val="single" w:sz="4" w:space="0" w:color="000001"/>
+          <w:insideH w:val="single" w:sz="4" w:space="0" w:color="000001"/>
+        </w:tblBorders>
+        <w:tblCellMar>
+          <w:top w:w="55" w:type="dxa"/>
+          <w:left w:w="50" w:type="dxa"/>
+          <w:bottom w:w="55" w:type="dxa"/>
+          <w:right w:w="55" w:type="dxa"/>
+        </w:tblCellMar>
+      </w:tblPr>
+      <w:tblGrid>
+        <w:gridCol w:w="1661"/>
+        <w:gridCol w:w="1663"/>
+        <w:gridCol w:w="1662"/>
+        <w:gridCol w:w="1663"/>
+        <w:gridCol w:w="1662"/>
+        <w:gridCol w:w="1661"/>
+      </w:tblGrid>
+      <w:tr>
+        <w:trPr/>
+        <w:tc>
+          <w:tcPr>
+            <w:tcW w:w="1661" w:type="dxa"/>
+            <w:tcBorders>
+              <w:top w:val="single" w:sz="4" w:space="0" w:color="000001"/>
+              <w:left w:val="single" w:sz="4" w:space="0" w:color="000001"/>
+              <w:bottom w:val="single" w:sz="4" w:space="0" w:color="000001"/>
+              <w:insideH w:val="single" w:sz="4" w:space="0" w:color="000001"/>
+            </w:tcBorders>
+            <w:shd w:fill="auto" w:val="clear"/>
+            <w:tcMar>
+              <w:left w:w="50" w:type="dxa"/>
+            </w:tcMar>
+          </w:tcPr>
+          <w:p>
+            <w:pPr>
+              <w:pStyle w:val="TableContents"/>
+              <w:numPr>
+                <w:ilvl w:val="0"/>
+                <w:numId w:val="0"/>
+              </w:numPr>
+              <w:ind w:left="0" w:hanging="0"/>
+              <w:jc w:val="left"/>
+              <w:rPr/>
+            </w:pPr>
+            <w:r>
+              <w:rPr>
+                <w:b w:val="false"/>
+                <w:bCs w:val="false"/>
+                <w:i w:val="false"/>
+                <w:iCs w:val="false"/>
+                <w:strike w:val="false"/>
+                <w:dstrike w:val="false"/>
+                <w:outline w:val="false"/>
+                <w:shadow w:val="false"/>
+                <w:color w:val="000000"/>
+                <w:sz w:val="24"/>
+                <w:szCs w:val="24"/>
+                <w:u w:val="none"/>
+              </w:rPr>
+              <w:t>Obligation</w:t>
+            </w:r>
+          </w:p>
+        </w:tc>
+        <w:tc>
+          <w:tcPr>
+            <w:tcW w:w="1663" w:type="dxa"/>
+            <w:tcBorders>
+              <w:top w:val="single" w:sz="4" w:space="0" w:color="000001"/>
+              <w:left w:val="single" w:sz="4" w:space="0" w:color="000001"/>
+              <w:bottom w:val="single" w:sz="4" w:space="0" w:color="000001"/>
+              <w:insideH w:val="single" w:sz="4" w:space="0" w:color="000001"/>
+            </w:tcBorders>
+            <w:shd w:fill="auto" w:val="clear"/>
+            <w:tcMar>
+              <w:left w:w="50" w:type="dxa"/>
+            </w:tcMar>
+          </w:tcPr>
+          <w:p>
+            <w:pPr>
+              <w:pStyle w:val="TableContents"/>
+              <w:numPr>
+                <w:ilvl w:val="0"/>
+                <w:numId w:val="0"/>
+              </w:numPr>
+              <w:ind w:left="0" w:hanging="0"/>
+              <w:jc w:val="left"/>
+              <w:rPr/>
+            </w:pPr>
+            <w:r>
+              <w:rPr>
+                <w:b w:val="false"/>
+                <w:bCs w:val="false"/>
+                <w:i w:val="false"/>
+                <w:iCs w:val="false"/>
+                <w:strike w:val="false"/>
+                <w:dstrike w:val="false"/>
+                <w:outline w:val="false"/>
+                <w:shadow w:val="false"/>
+                <w:color w:val="000000"/>
+                <w:sz w:val="24"/>
+                <w:szCs w:val="24"/>
+                <w:u w:val="none"/>
+              </w:rPr>
+              <w:t>License</w:t>
+            </w:r>
+          </w:p>
+        </w:tc>
+        <w:tc>
+          <w:tcPr>
+            <w:tcW w:w="1662" w:type="dxa"/>
+            <w:tcBorders>
+              <w:top w:val="single" w:sz="4" w:space="0" w:color="000001"/>
+              <w:left w:val="single" w:sz="4" w:space="0" w:color="000001"/>
+              <w:bottom w:val="single" w:sz="4" w:space="0" w:color="000001"/>
+              <w:insideH w:val="single" w:sz="4" w:space="0" w:color="000001"/>
+            </w:tcBorders>
+            <w:shd w:fill="auto" w:val="clear"/>
+            <w:tcMar>
+              <w:left w:w="50" w:type="dxa"/>
+            </w:tcMar>
+          </w:tcPr>
+          <w:p>
+            <w:pPr>
+              <w:pStyle w:val="TableContents"/>
+              <w:numPr>
+                <w:ilvl w:val="0"/>
+                <w:numId w:val="0"/>
+              </w:numPr>
+              <w:ind w:left="0" w:hanging="0"/>
+              <w:jc w:val="left"/>
+              <w:rPr/>
+            </w:pPr>
+            <w:r>
+              <w:rPr>
+                <w:b w:val="false"/>
+                <w:bCs w:val="false"/>
+                <w:i w:val="false"/>
+                <w:iCs w:val="false"/>
+                <w:strike w:val="false"/>
+                <w:dstrike w:val="false"/>
+                <w:outline w:val="false"/>
+                <w:shadow w:val="false"/>
+                <w:color w:val="000000"/>
+                <w:sz w:val="24"/>
+                <w:szCs w:val="24"/>
+                <w:u w:val="none"/>
+              </w:rPr>
+              <w:t>Release</w:t>
+            </w:r>
+          </w:p>
+        </w:tc>
+        <w:tc>
+          <w:tcPr>
+            <w:tcW w:w="1663" w:type="dxa"/>
+            <w:tcBorders>
+              <w:top w:val="single" w:sz="4" w:space="0" w:color="000001"/>
+              <w:left w:val="single" w:sz="4" w:space="0" w:color="000001"/>
+              <w:bottom w:val="single" w:sz="4" w:space="0" w:color="000001"/>
+              <w:insideH w:val="single" w:sz="4" w:space="0" w:color="000001"/>
+            </w:tcBorders>
+            <w:shd w:fill="auto" w:val="clear"/>
+            <w:tcMar>
+              <w:left w:w="50" w:type="dxa"/>
+            </w:tcMar>
+          </w:tcPr>
+          <w:p>
+            <w:pPr>
+              <w:pStyle w:val="TableContents"/>
+              <w:numPr>
+                <w:ilvl w:val="0"/>
+                <w:numId w:val="0"/>
+              </w:numPr>
+              <w:ind w:left="0" w:hanging="0"/>
+              <w:jc w:val="left"/>
+              <w:rPr/>
+            </w:pPr>
+            <w:r>
+              <w:rPr/>
+              <w:t>Status</w:t>
+            </w:r>
+          </w:p>
+        </w:tc>
+        <w:tc>
+          <w:tcPr>
+            <w:tcW w:w="1662" w:type="dxa"/>
+            <w:tcBorders>
+              <w:top w:val="single" w:sz="4" w:space="0" w:color="000001"/>
+              <w:left w:val="single" w:sz="4" w:space="0" w:color="000001"/>
+              <w:bottom w:val="single" w:sz="4" w:space="0" w:color="000001"/>
+              <w:insideH w:val="single" w:sz="4" w:space="0" w:color="000001"/>
+            </w:tcBorders>
+            <w:shd w:fill="auto" w:val="clear"/>
+            <w:tcMar>
+              <w:left w:w="50" w:type="dxa"/>
+            </w:tcMar>
+          </w:tcPr>
+          <w:p>
+            <w:pPr>
+              <w:pStyle w:val="TableContents"/>
+              <w:numPr>
+                <w:ilvl w:val="0"/>
+                <w:numId w:val="0"/>
+              </w:numPr>
+              <w:ind w:left="0" w:hanging="0"/>
+              <w:jc w:val="left"/>
+              <w:rPr/>
+            </w:pPr>
+            <w:r>
+              <w:rPr/>
+              <w:t>Action</w:t>
+            </w:r>
+          </w:p>
+        </w:tc>
+        <w:tc>
+          <w:tcPr>
+            <w:tcW w:w="1661" w:type="dxa"/>
+            <w:tcBorders>
+              <w:top w:val="single" w:sz="4" w:space="0" w:color="000001"/>
+              <w:left w:val="single" w:sz="4" w:space="0" w:color="000001"/>
+              <w:bottom w:val="single" w:sz="4" w:space="0" w:color="000001"/>
+              <w:right w:val="single" w:sz="4" w:space="0" w:color="000001"/>
+              <w:insideH w:val="single" w:sz="4" w:space="0" w:color="000001"/>
+              <w:insideV w:val="single" w:sz="4" w:space="0" w:color="000001"/>
+            </w:tcBorders>
+            <w:shd w:fill="auto" w:val="clear"/>
+            <w:tcMar>
+              <w:left w:w="50" w:type="dxa"/>
+            </w:tcMar>
+          </w:tcPr>
+          <w:p>
+            <w:pPr>
+              <w:pStyle w:val="TableContents"/>
+              <w:numPr>
+                <w:ilvl w:val="0"/>
+                <w:numId w:val="0"/>
+              </w:numPr>
+              <w:ind w:left="0" w:hanging="0"/>
+              <w:jc w:val="left"/>
+              <w:rPr/>
+            </w:pPr>
+            <w:r>
+              <w:rPr/>
+              <w:t>Comment</w:t>
+            </w:r>
+          </w:p>
+        </w:tc>
+      </w:tr>
+    </w:tbl>
+    <w:p>
+      <w:pPr>
         <w:pStyle w:val="TextBody"/>
-        <w:rPr/>
-      </w:pPr>
-      <w:r>
-        <w:rPr/>
-      </w:r>
-    </w:p>
-    <w:p>
-      <w:pPr>
-        <w:pStyle w:val="TextBody"/>
+        <w:numPr>
+          <w:ilvl w:val="0"/>
+          <w:numId w:val="0"/>
+        </w:numPr>
         <w:spacing w:before="0" w:after="140"/>
-        <w:rPr/>
-      </w:pPr>
+        <w:ind w:left="0" w:hanging="0"/>
+        <w:rPr/>
+      </w:pPr>
+      <w:bookmarkStart w:id="55" w:name="__RefHeading___Toc10511_9493127941"/>
+      <w:bookmarkStart w:id="56" w:name="__RefHeading___Toc10511_9493127941"/>
+      <w:bookmarkEnd w:id="56"/>
       <w:r>
         <w:rPr/>
       </w:r>
@@ -3389,7 +3756,7 @@
       <w:pgNumType w:fmt="decimal"/>
       <w:formProt w:val="false"/>
       <w:textDirection w:val="lrTb"/>
-      <w:docGrid w:type="default" w:linePitch="100" w:charSpace="0"/>
+      <w:docGrid w:type="default" w:linePitch="240" w:charSpace="4294961151"/>
     </w:sectPr>
   </w:body>
 </w:document>
@@ -3412,19 +3779,15 @@
       <w:fldChar w:fldCharType="begin"/>
     </w:r>
     <w:r>
-      <w:rPr/>
       <w:instrText> PAGE </w:instrText>
     </w:r>
     <w:r>
-      <w:rPr/>
       <w:fldChar w:fldCharType="separate"/>
     </w:r>
     <w:r>
-      <w:rPr/>
-      <w:t>2</w:t>
+      <w:t>3</w:t>
     </w:r>
     <w:r>
-      <w:rPr/>
       <w:fldChar w:fldCharType="end"/>
     </w:r>
     <w:r>
@@ -3436,19 +3799,15 @@
       <w:fldChar w:fldCharType="begin"/>
     </w:r>
     <w:r>
-      <w:rPr/>
       <w:instrText> NUMPAGES </w:instrText>
     </w:r>
     <w:r>
-      <w:rPr/>
       <w:fldChar w:fldCharType="separate"/>
     </w:r>
     <w:r>
-      <w:rPr/>
       <w:t>4</w:t>
     </w:r>
     <w:r>
-      <w:rPr/>
       <w:fldChar w:fldCharType="end"/>
     </w:r>
   </w:p>
@@ -3510,7 +3869,10 @@
       <w:lvlText w:val=""/>
       <w:lvlJc w:val="left"/>
       <w:pPr>
-        <w:ind w:left="0" w:hanging="0"/>
+        <w:tabs>
+          <w:tab w:val="num" w:pos="864"/>
+        </w:tabs>
+        <w:ind w:left="864" w:hanging="864"/>
       </w:pPr>
     </w:lvl>
     <w:lvl w:ilvl="4">
@@ -3520,7 +3882,10 @@
       <w:lvlText w:val=""/>
       <w:lvlJc w:val="left"/>
       <w:pPr>
-        <w:ind w:left="0" w:hanging="0"/>
+        <w:tabs>
+          <w:tab w:val="num" w:pos="1008"/>
+        </w:tabs>
+        <w:ind w:left="1008" w:hanging="1008"/>
       </w:pPr>
     </w:lvl>
     <w:lvl w:ilvl="5">
@@ -3530,7 +3895,10 @@
       <w:lvlText w:val=""/>
       <w:lvlJc w:val="left"/>
       <w:pPr>
-        <w:ind w:left="0" w:hanging="0"/>
+        <w:tabs>
+          <w:tab w:val="num" w:pos="1152"/>
+        </w:tabs>
+        <w:ind w:left="1152" w:hanging="1152"/>
       </w:pPr>
     </w:lvl>
     <w:lvl w:ilvl="6">
@@ -3540,7 +3908,10 @@
       <w:lvlText w:val=""/>
       <w:lvlJc w:val="left"/>
       <w:pPr>
-        <w:ind w:left="0" w:hanging="0"/>
+        <w:tabs>
+          <w:tab w:val="num" w:pos="1296"/>
+        </w:tabs>
+        <w:ind w:left="1296" w:hanging="1296"/>
       </w:pPr>
     </w:lvl>
     <w:lvl w:ilvl="7">
@@ -3550,7 +3921,10 @@
       <w:lvlText w:val=""/>
       <w:lvlJc w:val="left"/>
       <w:pPr>
-        <w:ind w:left="0" w:hanging="0"/>
+        <w:tabs>
+          <w:tab w:val="num" w:pos="1440"/>
+        </w:tabs>
+        <w:ind w:left="1440" w:hanging="1440"/>
       </w:pPr>
     </w:lvl>
     <w:lvl w:ilvl="8">
@@ -3560,7 +3934,10 @@
       <w:lvlText w:val=""/>
       <w:lvlJc w:val="left"/>
       <w:pPr>
-        <w:ind w:left="0" w:hanging="0"/>
+        <w:tabs>
+          <w:tab w:val="num" w:pos="1584"/>
+        </w:tabs>
+        <w:ind w:left="1584" w:hanging="1584"/>
       </w:pPr>
     </w:lvl>
   </w:abstractNum>
@@ -4115,7 +4492,6 @@
     <w:rPrDefault>
       <w:rPr>
         <w:rFonts w:ascii="Liberation Serif" w:hAnsi="Liberation Serif" w:eastAsia="Droid Sans Fallback" w:cs="Noto Sans Devanagari"/>
-        <w:kern w:val="2"/>
         <w:sz w:val="20"/>
         <w:szCs w:val="24"/>
         <w:lang w:val="en-US" w:eastAsia="zh-CN" w:bidi="hi-IN"/>
@@ -4135,8 +4511,7 @@
     </w:pPr>
     <w:rPr>
       <w:rFonts w:ascii="Liberation Serif" w:hAnsi="Liberation Serif" w:eastAsia="Droid Sans Fallback" w:cs="Noto Sans Devanagari"/>
-      <w:color w:val="auto"/>
-      <w:kern w:val="2"/>
+      <w:color w:val="00000A"/>
       <w:sz w:val="24"/>
       <w:szCs w:val="24"/>
       <w:lang w:val="en-US" w:eastAsia="zh-CN" w:bidi="hi-IN"/>
@@ -4153,6 +4528,7 @@
       </w:numPr>
       <w:spacing w:before="240" w:after="120"/>
       <w:outlineLvl w:val="0"/>
+      <w:outlineLvl w:val="0"/>
     </w:pPr>
     <w:rPr>
       <w:b/>
@@ -4172,6 +4548,7 @@
       </w:numPr>
       <w:spacing w:before="200" w:after="120"/>
       <w:outlineLvl w:val="1"/>
+      <w:outlineLvl w:val="1"/>
     </w:pPr>
     <w:rPr>
       <w:b/>
@@ -4191,6 +4568,7 @@
       </w:numPr>
       <w:spacing w:before="140" w:after="120"/>
       <w:outlineLvl w:val="2"/>
+      <w:outlineLvl w:val="2"/>
     </w:pPr>
     <w:rPr>
       <w:b/>
@@ -5043,13 +5421,202 @@
       <w:rFonts w:cs="OpenSymbol"/>
     </w:rPr>
   </w:style>
+  <w:style w:type="character" w:styleId="ListLabel118">
+    <w:name w:val="ListLabel 118"/>
+    <w:qFormat/>
+    <w:rPr>
+      <w:rFonts w:cs="OpenSymbol"/>
+    </w:rPr>
+  </w:style>
+  <w:style w:type="character" w:styleId="ListLabel119">
+    <w:name w:val="ListLabel 119"/>
+    <w:qFormat/>
+    <w:rPr>
+      <w:rFonts w:cs="OpenSymbol"/>
+    </w:rPr>
+  </w:style>
+  <w:style w:type="character" w:styleId="ListLabel120">
+    <w:name w:val="ListLabel 120"/>
+    <w:qFormat/>
+    <w:rPr>
+      <w:rFonts w:cs="OpenSymbol"/>
+    </w:rPr>
+  </w:style>
+  <w:style w:type="character" w:styleId="ListLabel121">
+    <w:name w:val="ListLabel 121"/>
+    <w:qFormat/>
+    <w:rPr>
+      <w:rFonts w:cs="OpenSymbol"/>
+    </w:rPr>
+  </w:style>
+  <w:style w:type="character" w:styleId="ListLabel122">
+    <w:name w:val="ListLabel 122"/>
+    <w:qFormat/>
+    <w:rPr>
+      <w:rFonts w:cs="OpenSymbol"/>
+    </w:rPr>
+  </w:style>
+  <w:style w:type="character" w:styleId="ListLabel123">
+    <w:name w:val="ListLabel 123"/>
+    <w:qFormat/>
+    <w:rPr>
+      <w:rFonts w:cs="OpenSymbol"/>
+    </w:rPr>
+  </w:style>
+  <w:style w:type="character" w:styleId="ListLabel124">
+    <w:name w:val="ListLabel 124"/>
+    <w:qFormat/>
+    <w:rPr>
+      <w:rFonts w:cs="OpenSymbol"/>
+    </w:rPr>
+  </w:style>
+  <w:style w:type="character" w:styleId="ListLabel125">
+    <w:name w:val="ListLabel 125"/>
+    <w:qFormat/>
+    <w:rPr>
+      <w:rFonts w:cs="OpenSymbol"/>
+    </w:rPr>
+  </w:style>
+  <w:style w:type="character" w:styleId="ListLabel126">
+    <w:name w:val="ListLabel 126"/>
+    <w:qFormat/>
+    <w:rPr>
+      <w:rFonts w:cs="OpenSymbol"/>
+    </w:rPr>
+  </w:style>
+  <w:style w:type="character" w:styleId="ListLabel127">
+    <w:name w:val="ListLabel 127"/>
+    <w:qFormat/>
+    <w:rPr>
+      <w:rFonts w:cs="OpenSymbol"/>
+    </w:rPr>
+  </w:style>
+  <w:style w:type="character" w:styleId="ListLabel128">
+    <w:name w:val="ListLabel 128"/>
+    <w:qFormat/>
+    <w:rPr>
+      <w:rFonts w:cs="OpenSymbol"/>
+    </w:rPr>
+  </w:style>
+  <w:style w:type="character" w:styleId="ListLabel129">
+    <w:name w:val="ListLabel 129"/>
+    <w:qFormat/>
+    <w:rPr>
+      <w:rFonts w:cs="OpenSymbol"/>
+    </w:rPr>
+  </w:style>
+  <w:style w:type="character" w:styleId="ListLabel130">
+    <w:name w:val="ListLabel 130"/>
+    <w:qFormat/>
+    <w:rPr>
+      <w:rFonts w:cs="OpenSymbol"/>
+    </w:rPr>
+  </w:style>
+  <w:style w:type="character" w:styleId="ListLabel131">
+    <w:name w:val="ListLabel 131"/>
+    <w:qFormat/>
+    <w:rPr>
+      <w:rFonts w:cs="OpenSymbol"/>
+    </w:rPr>
+  </w:style>
+  <w:style w:type="character" w:styleId="ListLabel132">
+    <w:name w:val="ListLabel 132"/>
+    <w:qFormat/>
+    <w:rPr>
+      <w:rFonts w:cs="OpenSymbol"/>
+    </w:rPr>
+  </w:style>
+  <w:style w:type="character" w:styleId="ListLabel133">
+    <w:name w:val="ListLabel 133"/>
+    <w:qFormat/>
+    <w:rPr>
+      <w:rFonts w:cs="OpenSymbol"/>
+    </w:rPr>
+  </w:style>
+  <w:style w:type="character" w:styleId="ListLabel134">
+    <w:name w:val="ListLabel 134"/>
+    <w:qFormat/>
+    <w:rPr>
+      <w:rFonts w:cs="OpenSymbol"/>
+    </w:rPr>
+  </w:style>
+  <w:style w:type="character" w:styleId="ListLabel135">
+    <w:name w:val="ListLabel 135"/>
+    <w:qFormat/>
+    <w:rPr>
+      <w:rFonts w:cs="OpenSymbol"/>
+    </w:rPr>
+  </w:style>
+  <w:style w:type="character" w:styleId="ListLabel136">
+    <w:name w:val="ListLabel 136"/>
+    <w:qFormat/>
+    <w:rPr>
+      <w:rFonts w:cs="OpenSymbol"/>
+    </w:rPr>
+  </w:style>
+  <w:style w:type="character" w:styleId="ListLabel137">
+    <w:name w:val="ListLabel 137"/>
+    <w:qFormat/>
+    <w:rPr>
+      <w:rFonts w:cs="OpenSymbol"/>
+    </w:rPr>
+  </w:style>
+  <w:style w:type="character" w:styleId="ListLabel138">
+    <w:name w:val="ListLabel 138"/>
+    <w:qFormat/>
+    <w:rPr>
+      <w:rFonts w:cs="OpenSymbol"/>
+    </w:rPr>
+  </w:style>
+  <w:style w:type="character" w:styleId="ListLabel139">
+    <w:name w:val="ListLabel 139"/>
+    <w:qFormat/>
+    <w:rPr>
+      <w:rFonts w:cs="OpenSymbol"/>
+    </w:rPr>
+  </w:style>
+  <w:style w:type="character" w:styleId="ListLabel140">
+    <w:name w:val="ListLabel 140"/>
+    <w:qFormat/>
+    <w:rPr>
+      <w:rFonts w:cs="OpenSymbol"/>
+    </w:rPr>
+  </w:style>
+  <w:style w:type="character" w:styleId="ListLabel141">
+    <w:name w:val="ListLabel 141"/>
+    <w:qFormat/>
+    <w:rPr>
+      <w:rFonts w:cs="OpenSymbol"/>
+    </w:rPr>
+  </w:style>
+  <w:style w:type="character" w:styleId="ListLabel142">
+    <w:name w:val="ListLabel 142"/>
+    <w:qFormat/>
+    <w:rPr>
+      <w:rFonts w:cs="OpenSymbol"/>
+    </w:rPr>
+  </w:style>
+  <w:style w:type="character" w:styleId="ListLabel143">
+    <w:name w:val="ListLabel 143"/>
+    <w:qFormat/>
+    <w:rPr>
+      <w:rFonts w:cs="OpenSymbol"/>
+    </w:rPr>
+  </w:style>
+  <w:style w:type="character" w:styleId="ListLabel144">
+    <w:name w:val="ListLabel 144"/>
+    <w:qFormat/>
+    <w:rPr>
+      <w:rFonts w:cs="OpenSymbol"/>
+    </w:rPr>
+  </w:style>
   <w:style w:type="paragraph" w:styleId="Heading">
     <w:name w:val="Heading"/>
     <w:basedOn w:val="Normal"/>
     <w:next w:val="TextBody"/>
     <w:qFormat/>
     <w:pPr>
-      <w:keepNext w:val="true"/>
+      <w:keepNext/>
       <w:spacing w:before="240" w:after="120"/>
     </w:pPr>
     <w:rPr>

</xml_diff>

<commit_message>
feat(project-report): Layout and content update in project report
	* Renamed todo to obligation in admin section.
        * Now different levels of obligations(viz. organisation obligation, project obligation etc.) can be added in that section, the same will be
          reflected in administration section of individual project, where user can choose fill the fulfillment details of the obligation.
        * In product clearing report chapter 1.4.3 and 1.4.4 if there is no content per default the shall be the sentences "No commercial 3rd party software is used".
        * Common rules table renamed to Organisation obligation.
        * Additional requirement table renamed to component obligation.
        * Added a table for project level obligation.
        * Spliited the additional component obligation table license wise.
          etc.

Signed-off-by: Smruti Sahoo <smruti.sahoo@siemens.com>
</commit_message>
<xml_diff>
--- a/backend/src/src-licenseinfo/src/main/resources/templateReport.docx
+++ b/backend/src/src-licenseinfo/src/main/resources/templateReport.docx
@@ -17,7 +17,7 @@
         </w:tblBorders>
         <w:tblCellMar>
           <w:top w:w="0" w:type="dxa"/>
-          <w:left w:w="108" w:type="dxa"/>
+          <w:left w:w="38" w:type="dxa"/>
           <w:bottom w:w="0" w:type="dxa"/>
           <w:right w:w="108" w:type="dxa"/>
         </w:tblCellMar>
@@ -49,7 +49,7 @@
             </w:tcBorders>
             <w:shd w:fill="FFFFFF" w:val="clear"/>
             <w:tcMar>
-              <w:left w:w="108" w:type="dxa"/>
+              <w:left w:w="38" w:type="dxa"/>
             </w:tcMar>
           </w:tcPr>
           <w:p>
@@ -97,7 +97,7 @@
             </w:tcBorders>
             <w:shd w:fill="FFFFFF" w:val="clear"/>
             <w:tcMar>
-              <w:left w:w="108" w:type="dxa"/>
+              <w:left w:w="38" w:type="dxa"/>
             </w:tcMar>
           </w:tcPr>
           <w:p>
@@ -137,7 +137,7 @@
             </w:tcBorders>
             <w:shd w:fill="FFFFFF" w:val="clear"/>
             <w:tcMar>
-              <w:left w:w="108" w:type="dxa"/>
+              <w:left w:w="38" w:type="dxa"/>
             </w:tcMar>
           </w:tcPr>
           <w:p>
@@ -171,7 +171,7 @@
             </w:tcBorders>
             <w:shd w:fill="FFFFFF" w:val="clear"/>
             <w:tcMar>
-              <w:left w:w="108" w:type="dxa"/>
+              <w:left w:w="38" w:type="dxa"/>
             </w:tcMar>
           </w:tcPr>
           <w:p>
@@ -208,7 +208,7 @@
             </w:tcBorders>
             <w:shd w:fill="FFFFFF" w:val="clear"/>
             <w:tcMar>
-              <w:left w:w="108" w:type="dxa"/>
+              <w:left w:w="38" w:type="dxa"/>
             </w:tcMar>
           </w:tcPr>
           <w:p>
@@ -242,7 +242,7 @@
             </w:tcBorders>
             <w:shd w:fill="FFFFFF" w:val="clear"/>
             <w:tcMar>
-              <w:left w:w="108" w:type="dxa"/>
+              <w:left w:w="38" w:type="dxa"/>
             </w:tcMar>
           </w:tcPr>
           <w:p>
@@ -280,7 +280,7 @@
             </w:tcBorders>
             <w:shd w:fill="FFFFFF" w:val="clear"/>
             <w:tcMar>
-              <w:left w:w="108" w:type="dxa"/>
+              <w:left w:w="38" w:type="dxa"/>
             </w:tcMar>
           </w:tcPr>
           <w:p>
@@ -314,7 +314,7 @@
             </w:tcBorders>
             <w:shd w:fill="FFFFFF" w:val="clear"/>
             <w:tcMar>
-              <w:left w:w="108" w:type="dxa"/>
+              <w:left w:w="38" w:type="dxa"/>
             </w:tcMar>
           </w:tcPr>
           <w:p>
@@ -354,7 +354,7 @@
             </w:tcBorders>
             <w:shd w:fill="FFFFFF" w:val="clear"/>
             <w:tcMar>
-              <w:left w:w="108" w:type="dxa"/>
+              <w:left w:w="38" w:type="dxa"/>
             </w:tcMar>
           </w:tcPr>
           <w:p>
@@ -388,7 +388,7 @@
             </w:tcBorders>
             <w:shd w:fill="FFFFFF" w:val="clear"/>
             <w:tcMar>
-              <w:left w:w="108" w:type="dxa"/>
+              <w:left w:w="38" w:type="dxa"/>
             </w:tcMar>
           </w:tcPr>
           <w:p>
@@ -400,11 +400,7 @@
               <w:rPr/>
             </w:pPr>
             <w:r>
-              <w:rPr>
-                <w:rFonts w:cs="Arial"/>
-                <w:sz w:val="22"/>
-                <w:szCs w:val="22"/>
-              </w:rPr>
+              <w:rPr/>
               <w:fldChar w:fldCharType="begin"/>
             </w:r>
             <w:r>
@@ -414,7 +410,7 @@
               <w:fldChar w:fldCharType="separate"/>
             </w:r>
             <w:r>
-              <w:t>2019-10-11</w:t>
+              <w:t>2020-07-17</w:t>
             </w:r>
             <w:r>
               <w:fldChar w:fldCharType="end"/>
@@ -440,7 +436,7 @@
             </w:tcBorders>
             <w:shd w:fill="FFFFFF" w:val="clear"/>
             <w:tcMar>
-              <w:left w:w="108" w:type="dxa"/>
+              <w:left w:w="38" w:type="dxa"/>
             </w:tcMar>
           </w:tcPr>
           <w:p>
@@ -476,7 +472,7 @@
             </w:tcBorders>
             <w:shd w:fill="FFFFFF" w:val="clear"/>
             <w:tcMar>
-              <w:left w:w="108" w:type="dxa"/>
+              <w:left w:w="38" w:type="dxa"/>
             </w:tcMar>
           </w:tcPr>
           <w:p>
@@ -507,7 +503,7 @@
             </w:tcBorders>
             <w:shd w:fill="FFFFFF" w:val="clear"/>
             <w:tcMar>
-              <w:left w:w="108" w:type="dxa"/>
+              <w:left w:w="38" w:type="dxa"/>
             </w:tcMar>
           </w:tcPr>
           <w:p>
@@ -538,7 +534,7 @@
             </w:tcBorders>
             <w:shd w:fill="FFFFFF" w:val="clear"/>
             <w:tcMar>
-              <w:left w:w="108" w:type="dxa"/>
+              <w:left w:w="38" w:type="dxa"/>
             </w:tcMar>
           </w:tcPr>
           <w:p>
@@ -574,7 +570,7 @@
             </w:tcBorders>
             <w:shd w:fill="FFFFFF" w:val="clear"/>
             <w:tcMar>
-              <w:left w:w="108" w:type="dxa"/>
+              <w:left w:w="38" w:type="dxa"/>
             </w:tcMar>
           </w:tcPr>
           <w:p>
@@ -643,7 +639,7 @@
             </w:tcBorders>
             <w:shd w:fill="FFFFFF" w:val="clear"/>
             <w:tcMar>
-              <w:left w:w="108" w:type="dxa"/>
+              <w:left w:w="38" w:type="dxa"/>
             </w:tcMar>
           </w:tcPr>
           <w:p>
@@ -673,16 +669,30 @@
             <w:r>
               <w:fldChar w:fldCharType="separate"/>
             </w:r>
-            <w:bookmarkStart w:id="1" w:name="__Fieldmark__10084_949312794"/>
-            <w:bookmarkStart w:id="2" w:name="__Fieldmark__51_2965678557"/>
-            <w:bookmarkStart w:id="3" w:name="__Fieldmark__1432_2863671213"/>
-            <w:bookmarkStart w:id="4" w:name="__Fieldmark__430_2376387130"/>
-            <w:bookmarkStart w:id="5" w:name="__Fieldmark__202_693472701"/>
-            <w:bookmarkStart w:id="6" w:name="__Fieldmark__34_467579353"/>
-            <w:bookmarkStart w:id="7" w:name="__Fieldmark__37_2936216607"/>
-            <w:bookmarkStart w:id="8" w:name="__Fieldmark__43_4144078424"/>
-            <w:bookmarkStart w:id="9" w:name="__Fieldmark__10084_949312794"/>
-            <w:bookmarkStart w:id="10" w:name="__Fieldmark__10084_949312794"/>
+            <w:bookmarkStart w:id="1" w:name="__Fieldmark__91_203110558"/>
+            <w:bookmarkStart w:id="2" w:name="__Fieldmark__88_832989810"/>
+            <w:bookmarkStart w:id="3" w:name="__Fieldmark__82_329950323"/>
+            <w:bookmarkStart w:id="4" w:name="__Fieldmark__76_1309928450"/>
+            <w:bookmarkStart w:id="5" w:name="__Fieldmark__70_1926051911"/>
+            <w:bookmarkStart w:id="6" w:name="__Fieldmark__64_16384841"/>
+            <w:bookmarkStart w:id="7" w:name="__Fieldmark__58_1753231960"/>
+            <w:bookmarkStart w:id="8" w:name="__Fieldmark__52_1217755145"/>
+            <w:bookmarkStart w:id="9" w:name="__Fieldmark__51_2965678557"/>
+            <w:bookmarkStart w:id="10" w:name="__Fieldmark__1432_2863671213"/>
+            <w:bookmarkStart w:id="11" w:name="__Fieldmark__430_2376387130"/>
+            <w:bookmarkStart w:id="12" w:name="__Fieldmark__202_693472701"/>
+            <w:bookmarkStart w:id="13" w:name="__Fieldmark__34_467579353"/>
+            <w:bookmarkStart w:id="14" w:name="__Fieldmark__37_2936216607"/>
+            <w:bookmarkStart w:id="15" w:name="__Fieldmark__43_4144078424"/>
+            <w:bookmarkStart w:id="16" w:name="__Fieldmark__10084_949312794"/>
+            <w:bookmarkStart w:id="17" w:name="__Fieldmark__55_2113331590"/>
+            <w:bookmarkStart w:id="18" w:name="__Fieldmark__61_650581868"/>
+            <w:bookmarkStart w:id="19" w:name="__Fieldmark__67_1155022725"/>
+            <w:bookmarkStart w:id="20" w:name="__Fieldmark__73_164176574"/>
+            <w:bookmarkStart w:id="21" w:name="__Fieldmark__79_1437965342"/>
+            <w:bookmarkStart w:id="22" w:name="__Fieldmark__85_1993503595"/>
+            <w:bookmarkStart w:id="23" w:name="__Fieldmark__91_203110558"/>
+            <w:bookmarkStart w:id="24" w:name="__Fieldmark__91_203110558"/>
             <w:bookmarkEnd w:id="2"/>
             <w:bookmarkEnd w:id="3"/>
             <w:bookmarkEnd w:id="4"/>
@@ -690,7 +700,21 @@
             <w:bookmarkEnd w:id="6"/>
             <w:bookmarkEnd w:id="7"/>
             <w:bookmarkEnd w:id="8"/>
+            <w:bookmarkEnd w:id="9"/>
             <w:bookmarkEnd w:id="10"/>
+            <w:bookmarkEnd w:id="11"/>
+            <w:bookmarkEnd w:id="12"/>
+            <w:bookmarkEnd w:id="13"/>
+            <w:bookmarkEnd w:id="14"/>
+            <w:bookmarkEnd w:id="15"/>
+            <w:bookmarkEnd w:id="16"/>
+            <w:bookmarkEnd w:id="17"/>
+            <w:bookmarkEnd w:id="18"/>
+            <w:bookmarkEnd w:id="19"/>
+            <w:bookmarkEnd w:id="20"/>
+            <w:bookmarkEnd w:id="21"/>
+            <w:bookmarkEnd w:id="22"/>
+            <w:bookmarkEnd w:id="24"/>
             <w:r>
               <w:rPr/>
             </w:r>
@@ -723,46 +747,74 @@
             <w:r>
               <w:fldChar w:fldCharType="separate"/>
             </w:r>
-            <w:bookmarkStart w:id="11" w:name="__Fieldmark__10143_949312794"/>
-            <w:bookmarkStart w:id="12" w:name="__Fieldmark__107_2965678557"/>
-            <w:bookmarkStart w:id="13" w:name="__Fieldmark__121_11373989334"/>
-            <w:bookmarkStart w:id="14" w:name="__Fieldmark__96_4144078424"/>
-            <w:bookmarkStart w:id="15" w:name="__Fieldmark__90_3681762000"/>
-            <w:bookmarkStart w:id="16" w:name="__Fieldmark__471_2376387130"/>
-            <w:bookmarkStart w:id="17" w:name="__Fieldmark__78_111612999"/>
-            <w:bookmarkStart w:id="18" w:name="__Fieldmark__569_2806362936"/>
-            <w:bookmarkStart w:id="19" w:name="__Fieldmark__64_459903821"/>
-            <w:bookmarkStart w:id="20" w:name="__Fieldmark__84_2936216607"/>
-            <w:bookmarkStart w:id="21" w:name="__Fieldmark__56_4120416817"/>
-            <w:bookmarkStart w:id="22" w:name="__Fieldmark__70_1861443027"/>
-            <w:bookmarkStart w:id="23" w:name="__Fieldmark__451_2806362936"/>
-            <w:bookmarkStart w:id="24" w:name="__Fieldmark__1482_2863671213"/>
-            <w:bookmarkStart w:id="25" w:name="__Fieldmark__122_4282271555"/>
-            <w:bookmarkStart w:id="26" w:name="__Fieldmark__78_467579353"/>
-            <w:bookmarkStart w:id="27" w:name="__Fieldmark__84_2119690868"/>
-            <w:bookmarkStart w:id="28" w:name="__Fieldmark__38_2683092876"/>
-            <w:bookmarkStart w:id="29" w:name="__Fieldmark__240_693472701"/>
-            <w:bookmarkStart w:id="30" w:name="__Fieldmark__10143_949312794"/>
-            <w:bookmarkStart w:id="31" w:name="__Fieldmark__10143_949312794"/>
-            <w:bookmarkEnd w:id="12"/>
-            <w:bookmarkEnd w:id="13"/>
-            <w:bookmarkEnd w:id="14"/>
-            <w:bookmarkEnd w:id="15"/>
-            <w:bookmarkEnd w:id="16"/>
-            <w:bookmarkEnd w:id="17"/>
-            <w:bookmarkEnd w:id="18"/>
-            <w:bookmarkEnd w:id="19"/>
-            <w:bookmarkEnd w:id="20"/>
-            <w:bookmarkEnd w:id="21"/>
-            <w:bookmarkEnd w:id="22"/>
-            <w:bookmarkEnd w:id="23"/>
-            <w:bookmarkEnd w:id="24"/>
-            <w:bookmarkEnd w:id="25"/>
+            <w:bookmarkStart w:id="25" w:name="__Fieldmark__192_203110558"/>
+            <w:bookmarkStart w:id="26" w:name="__Fieldmark__186_832989810"/>
+            <w:bookmarkStart w:id="27" w:name="__Fieldmark__174_329950323"/>
+            <w:bookmarkStart w:id="28" w:name="__Fieldmark__162_1309928450"/>
+            <w:bookmarkStart w:id="29" w:name="__Fieldmark__150_1926051911"/>
+            <w:bookmarkStart w:id="30" w:name="__Fieldmark__138_16384841"/>
+            <w:bookmarkStart w:id="31" w:name="__Fieldmark__126_1753231960"/>
+            <w:bookmarkStart w:id="32" w:name="__Fieldmark__114_1217755145"/>
+            <w:bookmarkStart w:id="33" w:name="__Fieldmark__107_2965678557"/>
+            <w:bookmarkStart w:id="34" w:name="__Fieldmark__121_11373989334"/>
+            <w:bookmarkStart w:id="35" w:name="__Fieldmark__96_4144078424"/>
+            <w:bookmarkStart w:id="36" w:name="__Fieldmark__90_3681762000"/>
+            <w:bookmarkStart w:id="37" w:name="__Fieldmark__471_2376387130"/>
+            <w:bookmarkStart w:id="38" w:name="__Fieldmark__78_111612999"/>
+            <w:bookmarkStart w:id="39" w:name="__Fieldmark__569_2806362936"/>
+            <w:bookmarkStart w:id="40" w:name="__Fieldmark__64_459903821"/>
+            <w:bookmarkStart w:id="41" w:name="__Fieldmark__84_2936216607"/>
+            <w:bookmarkStart w:id="42" w:name="__Fieldmark__56_4120416817"/>
+            <w:bookmarkStart w:id="43" w:name="__Fieldmark__70_1861443027"/>
+            <w:bookmarkStart w:id="44" w:name="__Fieldmark__451_2806362936"/>
+            <w:bookmarkStart w:id="45" w:name="__Fieldmark__1482_2863671213"/>
+            <w:bookmarkStart w:id="46" w:name="__Fieldmark__122_4282271555"/>
+            <w:bookmarkStart w:id="47" w:name="__Fieldmark__78_467579353"/>
+            <w:bookmarkStart w:id="48" w:name="__Fieldmark__84_2119690868"/>
+            <w:bookmarkStart w:id="49" w:name="__Fieldmark__38_2683092876"/>
+            <w:bookmarkStart w:id="50" w:name="__Fieldmark__240_693472701"/>
+            <w:bookmarkStart w:id="51" w:name="__Fieldmark__10143_949312794"/>
+            <w:bookmarkStart w:id="52" w:name="__Fieldmark__120_2113331590"/>
+            <w:bookmarkStart w:id="53" w:name="__Fieldmark__132_650581868"/>
+            <w:bookmarkStart w:id="54" w:name="__Fieldmark__144_1155022725"/>
+            <w:bookmarkStart w:id="55" w:name="__Fieldmark__156_164176574"/>
+            <w:bookmarkStart w:id="56" w:name="__Fieldmark__168_1437965342"/>
+            <w:bookmarkStart w:id="57" w:name="__Fieldmark__180_1993503595"/>
+            <w:bookmarkStart w:id="58" w:name="__Fieldmark__192_203110558"/>
+            <w:bookmarkStart w:id="59" w:name="__Fieldmark__192_203110558"/>
             <w:bookmarkEnd w:id="26"/>
             <w:bookmarkEnd w:id="27"/>
             <w:bookmarkEnd w:id="28"/>
             <w:bookmarkEnd w:id="29"/>
+            <w:bookmarkEnd w:id="30"/>
             <w:bookmarkEnd w:id="31"/>
+            <w:bookmarkEnd w:id="32"/>
+            <w:bookmarkEnd w:id="33"/>
+            <w:bookmarkEnd w:id="34"/>
+            <w:bookmarkEnd w:id="35"/>
+            <w:bookmarkEnd w:id="36"/>
+            <w:bookmarkEnd w:id="37"/>
+            <w:bookmarkEnd w:id="38"/>
+            <w:bookmarkEnd w:id="39"/>
+            <w:bookmarkEnd w:id="40"/>
+            <w:bookmarkEnd w:id="41"/>
+            <w:bookmarkEnd w:id="42"/>
+            <w:bookmarkEnd w:id="43"/>
+            <w:bookmarkEnd w:id="44"/>
+            <w:bookmarkEnd w:id="45"/>
+            <w:bookmarkEnd w:id="46"/>
+            <w:bookmarkEnd w:id="47"/>
+            <w:bookmarkEnd w:id="48"/>
+            <w:bookmarkEnd w:id="49"/>
+            <w:bookmarkEnd w:id="50"/>
+            <w:bookmarkEnd w:id="51"/>
+            <w:bookmarkEnd w:id="52"/>
+            <w:bookmarkEnd w:id="53"/>
+            <w:bookmarkEnd w:id="54"/>
+            <w:bookmarkEnd w:id="55"/>
+            <w:bookmarkEnd w:id="56"/>
+            <w:bookmarkEnd w:id="57"/>
+            <w:bookmarkEnd w:id="59"/>
             <w:r>
               <w:rPr>
                 <w:rFonts w:cs="Arial"/>
@@ -813,7 +865,7 @@
               <w:fldChar w:fldCharType="separate"/>
             </w:r>
             <w:r>
-              <w:t>1.4</w:t>
+              <w:t>1.3</w:t>
             </w:r>
             <w:r>
               <w:fldChar w:fldCharType="end"/>
@@ -869,9 +921,9 @@
       <w:hyperlink w:anchor="__RefHeading___Toc105_693472701">
         <w:r>
           <w:rPr>
-            <w:rStyle w:val="Style"/>
+            <w:rStyle w:val="IndexLink"/>
           </w:rPr>
-          <w:t>1 Conclusions</w:t>
+          <w:t>1Conclusions</w:t>
           <w:tab/>
           <w:t>2</w:t>
         </w:r>
@@ -881,6 +933,7 @@
       <w:pPr>
         <w:pStyle w:val="Contents2"/>
         <w:tabs>
+          <w:tab w:val="right" w:pos="9689" w:leader="dot"/>
           <w:tab w:val="right" w:pos="9972" w:leader="dot"/>
         </w:tabs>
         <w:rPr/>
@@ -888,9 +941,9 @@
       <w:hyperlink w:anchor="__RefHeading___Toc107_693472701">
         <w:r>
           <w:rPr>
-            <w:rStyle w:val="Style"/>
+            <w:rStyle w:val="IndexLink"/>
           </w:rPr>
-          <w:t>1.1 Summary</w:t>
+          <w:t>1.1Summary</w:t>
           <w:tab/>
           <w:t>2</w:t>
         </w:r>
@@ -900,6 +953,7 @@
       <w:pPr>
         <w:pStyle w:val="Contents2"/>
         <w:tabs>
+          <w:tab w:val="right" w:pos="9689" w:leader="dot"/>
           <w:tab w:val="right" w:pos="9972" w:leader="dot"/>
         </w:tabs>
         <w:rPr/>
@@ -907,9 +961,9 @@
       <w:hyperlink w:anchor="__RefHeading___Toc109_693472701">
         <w:r>
           <w:rPr>
-            <w:rStyle w:val="Style"/>
+            <w:rStyle w:val="IndexLink"/>
           </w:rPr>
-          <w:t>1.2 Issues not Considered</w:t>
+          <w:t>1.2Issues not considered</w:t>
           <w:tab/>
           <w:t>2</w:t>
         </w:r>
@@ -919,16 +973,17 @@
       <w:pPr>
         <w:pStyle w:val="Contents2"/>
         <w:tabs>
+          <w:tab w:val="right" w:pos="9689" w:leader="dot"/>
           <w:tab w:val="right" w:pos="9972" w:leader="dot"/>
         </w:tabs>
         <w:rPr/>
       </w:pPr>
-      <w:hyperlink w:anchor="__RefHeading___Toc111_693472701">
+      <w:hyperlink w:anchor="__RefHeading___Toc113_693472701">
         <w:r>
           <w:rPr>
-            <w:rStyle w:val="Style"/>
+            <w:rStyle w:val="IndexLink"/>
           </w:rPr>
-          <w:t>1.3 Obligations to be Fulfilled</w:t>
+          <w:t>1.3Remaining Risks</w:t>
           <w:tab/>
           <w:t>2</w:t>
         </w:r>
@@ -936,18 +991,19 @@
     </w:p>
     <w:p>
       <w:pPr>
-        <w:pStyle w:val="Contents2"/>
+        <w:pStyle w:val="Contents3"/>
         <w:tabs>
+          <w:tab w:val="right" w:pos="9406" w:leader="dot"/>
           <w:tab w:val="right" w:pos="9972" w:leader="dot"/>
         </w:tabs>
         <w:rPr/>
       </w:pPr>
-      <w:hyperlink w:anchor="__RefHeading___Toc113_693472701">
+      <w:hyperlink w:anchor="__RefHeading___Toc115_693472701">
         <w:r>
           <w:rPr>
-            <w:rStyle w:val="Style"/>
+            <w:rStyle w:val="IndexLink"/>
           </w:rPr>
-          <w:t>1.4 Remaining Risks</w:t>
+          <w:t>1.3.1General risks relating to OSS</w:t>
           <w:tab/>
           <w:t>2</w:t>
         </w:r>
@@ -957,25 +1013,7 @@
       <w:pPr>
         <w:pStyle w:val="Contents3"/>
         <w:tabs>
-          <w:tab w:val="right" w:pos="9972" w:leader="dot"/>
-        </w:tabs>
-        <w:rPr/>
-      </w:pPr>
-      <w:hyperlink w:anchor="__RefHeading___Toc115_693472701">
-        <w:r>
-          <w:rPr>
-            <w:rStyle w:val="Style"/>
-          </w:rPr>
-          <w:t>1.4.1 General Risks relating to OSS</w:t>
-          <w:tab/>
-          <w:t>2</w:t>
-        </w:r>
-      </w:hyperlink>
-    </w:p>
-    <w:p>
-      <w:pPr>
-        <w:pStyle w:val="Contents3"/>
-        <w:tabs>
+          <w:tab w:val="right" w:pos="9406" w:leader="dot"/>
           <w:tab w:val="right" w:pos="9972" w:leader="dot"/>
         </w:tabs>
         <w:rPr/>
@@ -983,9 +1021,9 @@
       <w:hyperlink w:anchor="__RefHeading___Toc117_693472701">
         <w:r>
           <w:rPr>
-            <w:rStyle w:val="Style"/>
+            <w:rStyle w:val="IndexLink"/>
           </w:rPr>
-          <w:t>1.4.2 Special Risks relating to OSS</w:t>
+          <w:t>1.3.2Special risks relating to OSS</w:t>
           <w:tab/>
           <w:t>3</w:t>
         </w:r>
@@ -995,6 +1033,7 @@
       <w:pPr>
         <w:pStyle w:val="Contents3"/>
         <w:tabs>
+          <w:tab w:val="right" w:pos="9406" w:leader="dot"/>
           <w:tab w:val="right" w:pos="9972" w:leader="dot"/>
         </w:tabs>
         <w:rPr/>
@@ -1002,9 +1041,9 @@
       <w:hyperlink w:anchor="__RefHeading___Toc119_693472701">
         <w:r>
           <w:rPr>
-            <w:rStyle w:val="Style"/>
+            <w:rStyle w:val="IndexLink"/>
           </w:rPr>
-          <w:t>1.4.3 General risks relating to commercial 3rd party software</w:t>
+          <w:t>1.3.3General risks relating to commercial 3rd party software</w:t>
           <w:tab/>
           <w:t>3</w:t>
         </w:r>
@@ -1014,6 +1053,7 @@
       <w:pPr>
         <w:pStyle w:val="Contents3"/>
         <w:tabs>
+          <w:tab w:val="right" w:pos="9406" w:leader="dot"/>
           <w:tab w:val="right" w:pos="9972" w:leader="dot"/>
         </w:tabs>
         <w:rPr/>
@@ -1021,9 +1061,9 @@
       <w:hyperlink w:anchor="__RefHeading___Toc121_693472701">
         <w:r>
           <w:rPr>
-            <w:rStyle w:val="Style"/>
+            <w:rStyle w:val="IndexLink"/>
           </w:rPr>
-          <w:t>1.4.4 Specific risks relating to commercial 3rd party software</w:t>
+          <w:t>1.3.4Specific risks relating to commercial 3rd party software</w:t>
           <w:tab/>
           <w:t>3</w:t>
         </w:r>
@@ -1040,9 +1080,9 @@
       <w:hyperlink w:anchor="__RefHeading___Toc123_693472701">
         <w:r>
           <w:rPr>
-            <w:rStyle w:val="Style"/>
+            <w:rStyle w:val="IndexLink"/>
           </w:rPr>
-          <w:t>2 Product Overview</w:t>
+          <w:t>2Product Overview</w:t>
           <w:tab/>
           <w:t>3</w:t>
         </w:r>
@@ -1052,6 +1092,7 @@
       <w:pPr>
         <w:pStyle w:val="Contents2"/>
         <w:tabs>
+          <w:tab w:val="right" w:pos="9689" w:leader="dot"/>
           <w:tab w:val="right" w:pos="9972" w:leader="dot"/>
         </w:tabs>
         <w:rPr/>
@@ -1059,9 +1100,9 @@
       <w:hyperlink w:anchor="__RefHeading___Toc127_693472701">
         <w:r>
           <w:rPr>
-            <w:rStyle w:val="Style"/>
+            <w:rStyle w:val="IndexLink"/>
           </w:rPr>
-          <w:t>2.1 Product description</w:t>
+          <w:t>2.1Product description</w:t>
           <w:tab/>
           <w:t>3</w:t>
         </w:r>
@@ -1071,6 +1112,7 @@
       <w:pPr>
         <w:pStyle w:val="Contents2"/>
         <w:tabs>
+          <w:tab w:val="right" w:pos="9689" w:leader="dot"/>
           <w:tab w:val="right" w:pos="9972" w:leader="dot"/>
         </w:tabs>
         <w:rPr/>
@@ -1078,9 +1120,9 @@
       <w:hyperlink w:anchor="__RefHeading___Toc129_693472701">
         <w:r>
           <w:rPr>
-            <w:rStyle w:val="Style"/>
+            <w:rStyle w:val="IndexLink"/>
           </w:rPr>
-          <w:t>2.2 Delivery Channels</w:t>
+          <w:t>2.2Delivery channels</w:t>
           <w:tab/>
           <w:t>3</w:t>
         </w:r>
@@ -1090,6 +1132,7 @@
       <w:pPr>
         <w:pStyle w:val="Contents2"/>
         <w:tabs>
+          <w:tab w:val="right" w:pos="9689" w:leader="dot"/>
           <w:tab w:val="right" w:pos="9972" w:leader="dot"/>
         </w:tabs>
         <w:rPr/>
@@ -1097,9 +1140,9 @@
       <w:hyperlink w:anchor="__RefHeading___Toc131_693472701">
         <w:r>
           <w:rPr>
-            <w:rStyle w:val="Style"/>
+            <w:rStyle w:val="IndexLink"/>
           </w:rPr>
-          <w:t>2.3 Development Details</w:t>
+          <w:t>2.3Development details</w:t>
           <w:tab/>
           <w:t>3</w:t>
         </w:r>
@@ -1109,6 +1152,7 @@
       <w:pPr>
         <w:pStyle w:val="Contents2"/>
         <w:tabs>
+          <w:tab w:val="right" w:pos="9689" w:leader="dot"/>
           <w:tab w:val="right" w:pos="9972" w:leader="dot"/>
         </w:tabs>
         <w:rPr/>
@@ -1116,9 +1160,9 @@
       <w:hyperlink w:anchor="__RefHeading___Toc10507_949312794">
         <w:r>
           <w:rPr>
-            <w:rStyle w:val="Style"/>
+            <w:rStyle w:val="IndexLink"/>
           </w:rPr>
-          <w:t>2.4 Overview 3rd party components/services/artifacts</w:t>
+          <w:t>2.4Overview 3rd party components/services/artifacts</w:t>
           <w:tab/>
           <w:t>3</w:t>
         </w:r>
@@ -1135,20 +1179,20 @@
       <w:hyperlink w:anchor="__RefHeading___Toc125_693472701">
         <w:r>
           <w:rPr>
-            <w:rStyle w:val="Style"/>
+            <w:rStyle w:val="IndexLink"/>
           </w:rPr>
-          <w:t>3 Obligations resulting from the use of 3</w:t>
+          <w:t>3Obligations resulting from the use of 3</w:t>
         </w:r>
         <w:r>
           <w:rPr>
-            <w:rStyle w:val="Style"/>
+            <w:rStyle w:val="IndexLink"/>
             <w:vertAlign w:val="superscript"/>
           </w:rPr>
           <w:t>rd</w:t>
         </w:r>
         <w:r>
           <w:rPr>
-            <w:rStyle w:val="Style"/>
+            <w:rStyle w:val="IndexLink"/>
           </w:rPr>
           <w:t xml:space="preserve"> party components</w:t>
           <w:tab/>
@@ -1160,6 +1204,7 @@
       <w:pPr>
         <w:pStyle w:val="Contents2"/>
         <w:tabs>
+          <w:tab w:val="right" w:pos="9689" w:leader="dot"/>
           <w:tab w:val="right" w:pos="9972" w:leader="dot"/>
         </w:tabs>
         <w:rPr/>
@@ -1167,9 +1212,9 @@
       <w:hyperlink w:anchor="__RefHeading___Toc135_693472701">
         <w:r>
           <w:rPr>
-            <w:rStyle w:val="Style"/>
+            <w:rStyle w:val="IndexLink"/>
           </w:rPr>
-          <w:t>3.1 Common Rules</w:t>
+          <w:t>3.1Organisation Obligations</w:t>
           <w:tab/>
           <w:t>4</w:t>
         </w:r>
@@ -1179,16 +1224,17 @@
       <w:pPr>
         <w:pStyle w:val="Contents2"/>
         <w:tabs>
+          <w:tab w:val="right" w:pos="9689" w:leader="dot"/>
           <w:tab w:val="right" w:pos="9972" w:leader="dot"/>
         </w:tabs>
         <w:rPr/>
       </w:pPr>
-      <w:hyperlink w:anchor="__RefHeading___Toc137_693472701">
+      <w:hyperlink w:anchor="__RefHeading___Toc1646_1437965342">
         <w:r>
           <w:rPr>
-            <w:rStyle w:val="Style"/>
+            <w:rStyle w:val="IndexLink"/>
           </w:rPr>
-          <w:t>3.2 Additional Requirements</w:t>
+          <w:t>3.2Project/Product Obligations</w:t>
           <w:tab/>
           <w:t>4</w:t>
         </w:r>
@@ -1198,16 +1244,17 @@
       <w:pPr>
         <w:pStyle w:val="Contents2"/>
         <w:tabs>
+          <w:tab w:val="right" w:pos="9689" w:leader="dot"/>
           <w:tab w:val="right" w:pos="9972" w:leader="dot"/>
         </w:tabs>
         <w:rPr/>
       </w:pPr>
-      <w:hyperlink w:anchor="__RefHeading___Toc10509_949312794">
+      <w:hyperlink w:anchor="__RefHeading___Toc137_693472701">
         <w:r>
           <w:rPr>
-            <w:rStyle w:val="Style"/>
+            <w:rStyle w:val="IndexLink"/>
           </w:rPr>
-          <w:t>3.3 Readme_OSS</w:t>
+          <w:t>3.3Component Obligations</w:t>
           <w:tab/>
           <w:t>4</w:t>
         </w:r>
@@ -1217,16 +1264,17 @@
       <w:pPr>
         <w:pStyle w:val="Contents2"/>
         <w:tabs>
+          <w:tab w:val="right" w:pos="9689" w:leader="dot"/>
           <w:tab w:val="right" w:pos="9972" w:leader="dot"/>
         </w:tabs>
         <w:rPr/>
       </w:pPr>
-      <w:hyperlink w:anchor="__RefHeading___Toc10511_949312794">
+      <w:hyperlink w:anchor="__RefHeading___Toc10509_949312794">
         <w:r>
           <w:rPr>
-            <w:rStyle w:val="Style"/>
+            <w:rStyle w:val="IndexLink"/>
           </w:rPr>
-          <w:t>3.4 Build Instructions</w:t>
+          <w:t>3.4Readme_OSS</w:t>
           <w:tab/>
           <w:t>4</w:t>
         </w:r>
@@ -1236,16 +1284,17 @@
       <w:pPr>
         <w:pStyle w:val="Contents2"/>
         <w:tabs>
+          <w:tab w:val="right" w:pos="9689" w:leader="dot"/>
           <w:tab w:val="right" w:pos="9972" w:leader="dot"/>
         </w:tabs>
         <w:rPr/>
       </w:pPr>
-      <w:hyperlink w:anchor="__RefHeading___Toc10513_949312794">
+      <w:hyperlink w:anchor="__RefHeading___Toc10511_949312794">
         <w:r>
           <w:rPr>
-            <w:rStyle w:val="Style"/>
+            <w:rStyle w:val="IndexLink"/>
           </w:rPr>
-          <w:t>3.5 Source Code Bundle</w:t>
+          <w:t>3.5Build Instructions</w:t>
           <w:tab/>
           <w:t>4</w:t>
         </w:r>
@@ -1255,16 +1304,17 @@
       <w:pPr>
         <w:pStyle w:val="Contents2"/>
         <w:tabs>
+          <w:tab w:val="right" w:pos="9689" w:leader="dot"/>
           <w:tab w:val="right" w:pos="9972" w:leader="dot"/>
         </w:tabs>
         <w:rPr/>
       </w:pPr>
-      <w:hyperlink w:anchor="__RefHeading___Toc10733_949312794">
+      <w:hyperlink w:anchor="__RefHeading___Toc10513_949312794">
         <w:r>
           <w:rPr>
-            <w:rStyle w:val="Style"/>
+            <w:rStyle w:val="IndexLink"/>
           </w:rPr>
-          <w:t>3.6 Linked Obligations</w:t>
+          <w:t>3.6Source Code Bundle</w:t>
           <w:tab/>
           <w:t>4</w:t>
         </w:r>
@@ -1274,13 +1324,21 @@
       <w:pPr>
         <w:pStyle w:val="Contents2"/>
         <w:tabs>
+          <w:tab w:val="right" w:pos="9689" w:leader="dot"/>
           <w:tab w:val="right" w:pos="9972" w:leader="dot"/>
         </w:tabs>
         <w:rPr/>
       </w:pPr>
-      <w:r>
-        <w:rPr/>
-      </w:r>
+      <w:hyperlink w:anchor="__RefHeading___Toc10733_949312794">
+        <w:r>
+          <w:rPr>
+            <w:rStyle w:val="IndexLink"/>
+          </w:rPr>
+          <w:t>3.7Linked Obligations</w:t>
+          <w:tab/>
+          <w:t>4</w:t>
+        </w:r>
+      </w:hyperlink>
       <w:r>
         <w:fldChar w:fldCharType="end"/>
       </w:r>
@@ -1308,8 +1366,8 @@
         </w:numPr>
         <w:rPr/>
       </w:pPr>
-      <w:bookmarkStart w:id="32" w:name="__RefHeading___Toc105_693472701"/>
-      <w:bookmarkEnd w:id="32"/>
+      <w:bookmarkStart w:id="60" w:name="__RefHeading___Toc105_693472701"/>
+      <w:bookmarkEnd w:id="60"/>
       <w:r>
         <w:rPr/>
         <w:t>Conclusions</w:t>
@@ -1324,8 +1382,8 @@
         </w:numPr>
         <w:rPr/>
       </w:pPr>
-      <w:bookmarkStart w:id="33" w:name="__RefHeading___Toc107_693472701"/>
-      <w:bookmarkEnd w:id="33"/>
+      <w:bookmarkStart w:id="61" w:name="__RefHeading___Toc107_693472701"/>
+      <w:bookmarkEnd w:id="61"/>
       <w:r>
         <w:rPr/>
         <w:t>Summary</w:t>
@@ -1355,11 +1413,11 @@
         </w:numPr>
         <w:rPr/>
       </w:pPr>
-      <w:bookmarkStart w:id="34" w:name="__RefHeading___Toc109_693472701"/>
-      <w:bookmarkEnd w:id="34"/>
+      <w:bookmarkStart w:id="62" w:name="__RefHeading___Toc109_693472701"/>
+      <w:bookmarkEnd w:id="62"/>
       <w:r>
         <w:rPr/>
-        <w:t>Issues not Considered</w:t>
+        <w:t>Issues not considered</w:t>
       </w:r>
     </w:p>
     <w:p>
@@ -1461,34 +1519,8 @@
         </w:numPr>
         <w:rPr/>
       </w:pPr>
-      <w:bookmarkStart w:id="35" w:name="__RefHeading___Toc111_693472701"/>
-      <w:bookmarkEnd w:id="35"/>
-      <w:r>
-        <w:rPr/>
-        <w:t>Obligations to be Fulfilled</w:t>
-      </w:r>
-    </w:p>
-    <w:p>
-      <w:pPr>
-        <w:pStyle w:val="TextBody"/>
-        <w:rPr/>
-      </w:pPr>
-      <w:r>
-        <w:rPr/>
-        <w:t>$obligations-text</w:t>
-      </w:r>
-    </w:p>
-    <w:p>
-      <w:pPr>
-        <w:pStyle w:val="Heading2"/>
-        <w:numPr>
-          <w:ilvl w:val="1"/>
-          <w:numId w:val="2"/>
-        </w:numPr>
-        <w:rPr/>
-      </w:pPr>
-      <w:bookmarkStart w:id="36" w:name="__RefHeading___Toc113_693472701"/>
-      <w:bookmarkEnd w:id="36"/>
+      <w:bookmarkStart w:id="63" w:name="__RefHeading___Toc113_693472701"/>
+      <w:bookmarkEnd w:id="63"/>
       <w:r>
         <w:rPr/>
         <w:t>Remaining Risks</w:t>
@@ -1503,11 +1535,11 @@
         </w:numPr>
         <w:rPr/>
       </w:pPr>
-      <w:bookmarkStart w:id="37" w:name="__RefHeading___Toc115_693472701"/>
-      <w:bookmarkEnd w:id="37"/>
+      <w:bookmarkStart w:id="64" w:name="__RefHeading___Toc115_693472701"/>
+      <w:bookmarkEnd w:id="64"/>
       <w:r>
         <w:rPr/>
-        <w:t>General Risks relating to OSS</w:t>
+        <w:t>General risks relating to OSS</w:t>
       </w:r>
     </w:p>
     <w:p>
@@ -1635,18 +1667,18 @@
         </w:numPr>
         <w:rPr/>
       </w:pPr>
-      <w:bookmarkStart w:id="38" w:name="__RefHeading___Toc117_693472701"/>
-      <w:bookmarkEnd w:id="38"/>
+      <w:bookmarkStart w:id="65" w:name="__RefHeading___Toc117_693472701"/>
+      <w:bookmarkEnd w:id="65"/>
       <w:r>
         <w:rPr/>
-        <w:t>Special Risks relating to OSS</w:t>
+        <w:t>Special risks relating to OSS</w:t>
       </w:r>
     </w:p>
     <w:tbl>
       <w:tblPr>
         <w:tblW w:w="9972" w:type="dxa"/>
         <w:jc w:val="left"/>
-        <w:tblInd w:w="0" w:type="dxa"/>
+        <w:tblInd w:w="-71" w:type="dxa"/>
         <w:tblBorders>
           <w:top w:val="single" w:sz="4" w:space="0" w:color="000001"/>
           <w:left w:val="single" w:sz="4" w:space="0" w:color="000001"/>
@@ -1655,30 +1687,30 @@
         </w:tblBorders>
         <w:tblCellMar>
           <w:top w:w="55" w:type="dxa"/>
-          <w:left w:w="50" w:type="dxa"/>
+          <w:left w:w="-5" w:type="dxa"/>
           <w:bottom w:w="55" w:type="dxa"/>
           <w:right w:w="55" w:type="dxa"/>
         </w:tblCellMar>
       </w:tblPr>
       <w:tblGrid>
-        <w:gridCol w:w="2599"/>
+        <w:gridCol w:w="2585"/>
         <w:gridCol w:w="2432"/>
-        <w:gridCol w:w="4941"/>
+        <w:gridCol w:w="4955"/>
       </w:tblGrid>
       <w:tr>
         <w:trPr/>
         <w:tc>
           <w:tcPr>
-            <w:tcW w:w="2599" w:type="dxa"/>
+            <w:tcW w:w="2585" w:type="dxa"/>
             <w:tcBorders>
               <w:top w:val="single" w:sz="4" w:space="0" w:color="000001"/>
               <w:left w:val="single" w:sz="4" w:space="0" w:color="000001"/>
               <w:bottom w:val="single" w:sz="4" w:space="0" w:color="000001"/>
               <w:insideH w:val="single" w:sz="4" w:space="0" w:color="000001"/>
             </w:tcBorders>
-            <w:shd w:fill="auto" w:val="clear"/>
+            <w:shd w:fill="FFFFFF" w:val="clear"/>
             <w:tcMar>
-              <w:left w:w="50" w:type="dxa"/>
+              <w:left w:w="-5" w:type="dxa"/>
             </w:tcMar>
           </w:tcPr>
           <w:p>
@@ -1731,9 +1763,9 @@
               <w:bottom w:val="single" w:sz="4" w:space="0" w:color="000001"/>
               <w:insideH w:val="single" w:sz="4" w:space="0" w:color="000001"/>
             </w:tcBorders>
-            <w:shd w:fill="auto" w:val="clear"/>
+            <w:shd w:fill="FFFFFF" w:val="clear"/>
             <w:tcMar>
-              <w:left w:w="50" w:type="dxa"/>
+              <w:left w:w="-5" w:type="dxa"/>
             </w:tcMar>
           </w:tcPr>
           <w:p>
@@ -1779,7 +1811,7 @@
         </w:tc>
         <w:tc>
           <w:tcPr>
-            <w:tcW w:w="4941" w:type="dxa"/>
+            <w:tcW w:w="4955" w:type="dxa"/>
             <w:tcBorders>
               <w:top w:val="single" w:sz="4" w:space="0" w:color="000001"/>
               <w:left w:val="single" w:sz="4" w:space="0" w:color="000001"/>
@@ -1788,9 +1820,9 @@
               <w:insideH w:val="single" w:sz="4" w:space="0" w:color="000001"/>
               <w:insideV w:val="single" w:sz="4" w:space="0" w:color="000001"/>
             </w:tcBorders>
-            <w:shd w:fill="auto" w:val="clear"/>
+            <w:shd w:fill="FFFFFF" w:val="clear"/>
             <w:tcMar>
-              <w:left w:w="50" w:type="dxa"/>
+              <w:left w:w="-5" w:type="dxa"/>
             </w:tcMar>
           </w:tcPr>
           <w:p>
@@ -1855,8 +1887,8 @@
         </w:numPr>
         <w:rPr/>
       </w:pPr>
-      <w:bookmarkStart w:id="39" w:name="__RefHeading___Toc119_693472701"/>
-      <w:bookmarkEnd w:id="39"/>
+      <w:bookmarkStart w:id="66" w:name="__RefHeading___Toc119_693472701"/>
+      <w:bookmarkEnd w:id="66"/>
       <w:r>
         <w:rPr/>
         <w:t>General risks relating to commercial 3rd party software</w:t>
@@ -1881,8 +1913,8 @@
         </w:numPr>
         <w:rPr/>
       </w:pPr>
-      <w:bookmarkStart w:id="40" w:name="__RefHeading___Toc121_693472701"/>
-      <w:bookmarkEnd w:id="40"/>
+      <w:bookmarkStart w:id="67" w:name="__RefHeading___Toc121_693472701"/>
+      <w:bookmarkEnd w:id="67"/>
       <w:r>
         <w:rPr/>
         <w:t>Specific risks relating to commercial 3rd party software</w:t>
@@ -1907,8 +1939,8 @@
         </w:numPr>
         <w:rPr/>
       </w:pPr>
-      <w:bookmarkStart w:id="41" w:name="__RefHeading___Toc123_693472701"/>
-      <w:bookmarkEnd w:id="41"/>
+      <w:bookmarkStart w:id="68" w:name="__RefHeading___Toc123_693472701"/>
+      <w:bookmarkEnd w:id="68"/>
       <w:r>
         <w:rPr/>
         <w:t>Product Overview</w:t>
@@ -1923,8 +1955,8 @@
         </w:numPr>
         <w:rPr/>
       </w:pPr>
-      <w:bookmarkStart w:id="42" w:name="__RefHeading___Toc127_693472701"/>
-      <w:bookmarkEnd w:id="42"/>
+      <w:bookmarkStart w:id="69" w:name="__RefHeading___Toc127_693472701"/>
+      <w:bookmarkEnd w:id="69"/>
       <w:r>
         <w:rPr/>
         <w:t>Product description</w:t>
@@ -1949,11 +1981,11 @@
         </w:numPr>
         <w:rPr/>
       </w:pPr>
-      <w:bookmarkStart w:id="43" w:name="__RefHeading___Toc129_693472701"/>
-      <w:bookmarkEnd w:id="43"/>
+      <w:bookmarkStart w:id="70" w:name="__RefHeading___Toc129_693472701"/>
+      <w:bookmarkEnd w:id="70"/>
       <w:r>
         <w:rPr/>
-        <w:t>Delivery Channels</w:t>
+        <w:t>Delivery channels</w:t>
       </w:r>
     </w:p>
     <w:p>
@@ -1975,18 +2007,18 @@
         </w:numPr>
         <w:rPr/>
       </w:pPr>
-      <w:bookmarkStart w:id="44" w:name="__RefHeading___Toc131_693472701"/>
-      <w:bookmarkEnd w:id="44"/>
+      <w:bookmarkStart w:id="71" w:name="__RefHeading___Toc131_693472701"/>
+      <w:bookmarkEnd w:id="71"/>
       <w:r>
         <w:rPr/>
-        <w:t>Development Details</w:t>
+        <w:t>Development details</w:t>
       </w:r>
     </w:p>
     <w:tbl>
       <w:tblPr>
         <w:tblW w:w="9972" w:type="dxa"/>
         <w:jc w:val="left"/>
-        <w:tblInd w:w="0" w:type="dxa"/>
+        <w:tblInd w:w="-71" w:type="dxa"/>
         <w:tblBorders>
           <w:top w:val="single" w:sz="4" w:space="0" w:color="000001"/>
           <w:left w:val="single" w:sz="4" w:space="0" w:color="000001"/>
@@ -1995,7 +2027,7 @@
         </w:tblBorders>
         <w:tblCellMar>
           <w:top w:w="55" w:type="dxa"/>
-          <w:left w:w="50" w:type="dxa"/>
+          <w:left w:w="-5" w:type="dxa"/>
           <w:bottom w:w="55" w:type="dxa"/>
           <w:right w:w="55" w:type="dxa"/>
         </w:tblCellMar>
@@ -2017,9 +2049,9 @@
               <w:bottom w:val="single" w:sz="4" w:space="0" w:color="000001"/>
               <w:insideH w:val="single" w:sz="4" w:space="0" w:color="000001"/>
             </w:tcBorders>
-            <w:shd w:fill="auto" w:val="clear"/>
+            <w:shd w:fill="FFFFFF" w:val="clear"/>
             <w:tcMar>
-              <w:left w:w="50" w:type="dxa"/>
+              <w:left w:w="-5" w:type="dxa"/>
             </w:tcMar>
           </w:tcPr>
           <w:p>
@@ -2072,9 +2104,9 @@
               <w:bottom w:val="single" w:sz="4" w:space="0" w:color="000001"/>
               <w:insideH w:val="single" w:sz="4" w:space="0" w:color="000001"/>
             </w:tcBorders>
-            <w:shd w:fill="auto" w:val="clear"/>
+            <w:shd w:fill="FFFFFF" w:val="clear"/>
             <w:tcMar>
-              <w:left w:w="50" w:type="dxa"/>
+              <w:left w:w="-5" w:type="dxa"/>
             </w:tcMar>
           </w:tcPr>
           <w:p>
@@ -2127,9 +2159,9 @@
               <w:bottom w:val="single" w:sz="4" w:space="0" w:color="000001"/>
               <w:insideH w:val="single" w:sz="4" w:space="0" w:color="000001"/>
             </w:tcBorders>
-            <w:shd w:fill="auto" w:val="clear"/>
+            <w:shd w:fill="FFFFFF" w:val="clear"/>
             <w:tcMar>
-              <w:left w:w="50" w:type="dxa"/>
+              <w:left w:w="-5" w:type="dxa"/>
             </w:tcMar>
           </w:tcPr>
           <w:p>
@@ -2184,9 +2216,9 @@
               <w:insideH w:val="single" w:sz="4" w:space="0" w:color="000001"/>
               <w:insideV w:val="single" w:sz="4" w:space="0" w:color="000001"/>
             </w:tcBorders>
-            <w:shd w:fill="auto" w:val="clear"/>
+            <w:shd w:fill="FFFFFF" w:val="clear"/>
             <w:tcMar>
-              <w:left w:w="50" w:type="dxa"/>
+              <w:left w:w="-5" w:type="dxa"/>
             </w:tcMar>
           </w:tcPr>
           <w:p>
@@ -2250,8 +2282,8 @@
         </w:numPr>
         <w:rPr/>
       </w:pPr>
-      <w:bookmarkStart w:id="45" w:name="__RefHeading___Toc10507_949312794"/>
-      <w:bookmarkEnd w:id="45"/>
+      <w:bookmarkStart w:id="72" w:name="__RefHeading___Toc10507_949312794"/>
+      <w:bookmarkEnd w:id="72"/>
       <w:r>
         <w:rPr/>
         <w:t>Overview 3rd party components/services/artifacts</w:t>
@@ -2261,7 +2293,7 @@
       <w:tblPr>
         <w:tblW w:w="9972" w:type="dxa"/>
         <w:jc w:val="left"/>
-        <w:tblInd w:w="0" w:type="dxa"/>
+        <w:tblInd w:w="-71" w:type="dxa"/>
         <w:tblBorders>
           <w:top w:val="single" w:sz="4" w:space="0" w:color="000001"/>
           <w:left w:val="single" w:sz="4" w:space="0" w:color="000001"/>
@@ -2270,7 +2302,7 @@
         </w:tblBorders>
         <w:tblCellMar>
           <w:top w:w="55" w:type="dxa"/>
-          <w:left w:w="50" w:type="dxa"/>
+          <w:left w:w="-5" w:type="dxa"/>
           <w:bottom w:w="55" w:type="dxa"/>
           <w:right w:w="55" w:type="dxa"/>
         </w:tblCellMar>
@@ -2294,9 +2326,9 @@
               <w:bottom w:val="single" w:sz="4" w:space="0" w:color="000001"/>
               <w:insideH w:val="single" w:sz="4" w:space="0" w:color="000001"/>
             </w:tcBorders>
-            <w:shd w:fill="auto" w:val="clear"/>
+            <w:shd w:fill="FFFFFF" w:val="clear"/>
             <w:tcMar>
-              <w:left w:w="50" w:type="dxa"/>
+              <w:left w:w="-5" w:type="dxa"/>
             </w:tcMar>
           </w:tcPr>
           <w:p>
@@ -2350,9 +2382,9 @@
               <w:bottom w:val="single" w:sz="4" w:space="0" w:color="000001"/>
               <w:insideH w:val="single" w:sz="4" w:space="0" w:color="000001"/>
             </w:tcBorders>
-            <w:shd w:fill="auto" w:val="clear"/>
+            <w:shd w:fill="FFFFFF" w:val="clear"/>
             <w:tcMar>
-              <w:left w:w="50" w:type="dxa"/>
+              <w:left w:w="-5" w:type="dxa"/>
             </w:tcMar>
           </w:tcPr>
           <w:p>
@@ -2405,9 +2437,9 @@
               <w:bottom w:val="single" w:sz="4" w:space="0" w:color="000001"/>
               <w:insideH w:val="single" w:sz="4" w:space="0" w:color="000001"/>
             </w:tcBorders>
-            <w:shd w:fill="auto" w:val="clear"/>
+            <w:shd w:fill="FFFFFF" w:val="clear"/>
             <w:tcMar>
-              <w:left w:w="50" w:type="dxa"/>
+              <w:left w:w="-5" w:type="dxa"/>
             </w:tcMar>
           </w:tcPr>
           <w:p>
@@ -2461,9 +2493,9 @@
               <w:bottom w:val="single" w:sz="4" w:space="0" w:color="000001"/>
               <w:insideH w:val="single" w:sz="4" w:space="0" w:color="000001"/>
             </w:tcBorders>
-            <w:shd w:fill="auto" w:val="clear"/>
+            <w:shd w:fill="FFFFFF" w:val="clear"/>
             <w:tcMar>
-              <w:left w:w="50" w:type="dxa"/>
+              <w:left w:w="-5" w:type="dxa"/>
             </w:tcMar>
           </w:tcPr>
           <w:p>
@@ -2517,9 +2549,9 @@
               <w:bottom w:val="single" w:sz="4" w:space="0" w:color="000001"/>
               <w:insideH w:val="single" w:sz="4" w:space="0" w:color="000001"/>
             </w:tcBorders>
-            <w:shd w:fill="auto" w:val="clear"/>
+            <w:shd w:fill="FFFFFF" w:val="clear"/>
             <w:tcMar>
-              <w:left w:w="50" w:type="dxa"/>
+              <w:left w:w="-5" w:type="dxa"/>
             </w:tcMar>
           </w:tcPr>
           <w:p>
@@ -2575,9 +2607,9 @@
               <w:insideH w:val="single" w:sz="4" w:space="0" w:color="000001"/>
               <w:insideV w:val="single" w:sz="4" w:space="0" w:color="000001"/>
             </w:tcBorders>
-            <w:shd w:fill="auto" w:val="clear"/>
+            <w:shd w:fill="FFFFFF" w:val="clear"/>
             <w:tcMar>
-              <w:left w:w="50" w:type="dxa"/>
+              <w:left w:w="-5" w:type="dxa"/>
             </w:tcMar>
           </w:tcPr>
           <w:p>
@@ -2642,8 +2674,8 @@
         </w:numPr>
         <w:rPr/>
       </w:pPr>
-      <w:bookmarkStart w:id="46" w:name="__RefHeading___Toc125_693472701"/>
-      <w:bookmarkEnd w:id="46"/>
+      <w:bookmarkStart w:id="73" w:name="__RefHeading___Toc125_693472701"/>
+      <w:bookmarkEnd w:id="73"/>
       <w:r>
         <w:rPr/>
         <w:t>Obligations resulting from the use of 3</w:t>
@@ -2840,11 +2872,11 @@
         </w:numPr>
         <w:rPr/>
       </w:pPr>
-      <w:bookmarkStart w:id="47" w:name="__RefHeading___Toc135_693472701"/>
-      <w:bookmarkEnd w:id="47"/>
+      <w:bookmarkStart w:id="74" w:name="__RefHeading___Toc135_693472701"/>
+      <w:bookmarkEnd w:id="74"/>
       <w:r>
         <w:rPr/>
-        <w:t>Common Rules</w:t>
+        <w:t>Organisation Obligations</w:t>
       </w:r>
     </w:p>
     <w:p>
@@ -2867,7 +2899,7 @@
       <w:tblPr>
         <w:tblW w:w="9975" w:type="dxa"/>
         <w:jc w:val="left"/>
-        <w:tblInd w:w="0" w:type="dxa"/>
+        <w:tblInd w:w="-71" w:type="dxa"/>
         <w:tblBorders>
           <w:top w:val="single" w:sz="4" w:space="0" w:color="000001"/>
           <w:left w:val="single" w:sz="4" w:space="0" w:color="000001"/>
@@ -2876,29 +2908,30 @@
         </w:tblBorders>
         <w:tblCellMar>
           <w:top w:w="55" w:type="dxa"/>
-          <w:left w:w="50" w:type="dxa"/>
+          <w:left w:w="-5" w:type="dxa"/>
           <w:bottom w:w="55" w:type="dxa"/>
           <w:right w:w="55" w:type="dxa"/>
         </w:tblCellMar>
       </w:tblPr>
       <w:tblGrid>
-        <w:gridCol w:w="5038"/>
-        <w:gridCol w:w="4936"/>
+        <w:gridCol w:w="3369"/>
+        <w:gridCol w:w="3304"/>
+        <w:gridCol w:w="3302"/>
       </w:tblGrid>
       <w:tr>
         <w:trPr/>
         <w:tc>
           <w:tcPr>
-            <w:tcW w:w="5038" w:type="dxa"/>
+            <w:tcW w:w="3369" w:type="dxa"/>
             <w:tcBorders>
               <w:top w:val="single" w:sz="4" w:space="0" w:color="000001"/>
               <w:left w:val="single" w:sz="4" w:space="0" w:color="000001"/>
               <w:bottom w:val="single" w:sz="4" w:space="0" w:color="000001"/>
               <w:insideH w:val="single" w:sz="4" w:space="0" w:color="000001"/>
             </w:tcBorders>
-            <w:shd w:fill="auto" w:val="clear"/>
+            <w:shd w:fill="FFFFFF" w:val="clear"/>
             <w:tcMar>
-              <w:left w:w="50" w:type="dxa"/>
+              <w:left w:w="-5" w:type="dxa"/>
             </w:tcMar>
           </w:tcPr>
           <w:p>
@@ -2933,18 +2966,16 @@
         </w:tc>
         <w:tc>
           <w:tcPr>
-            <w:tcW w:w="4936" w:type="dxa"/>
+            <w:tcW w:w="3304" w:type="dxa"/>
             <w:tcBorders>
               <w:top w:val="single" w:sz="4" w:space="0" w:color="000001"/>
               <w:left w:val="single" w:sz="4" w:space="0" w:color="000001"/>
               <w:bottom w:val="single" w:sz="4" w:space="0" w:color="000001"/>
-              <w:right w:val="single" w:sz="4" w:space="0" w:color="000001"/>
               <w:insideH w:val="single" w:sz="4" w:space="0" w:color="000001"/>
-              <w:insideV w:val="single" w:sz="4" w:space="0" w:color="000001"/>
             </w:tcBorders>
-            <w:shd w:fill="auto" w:val="clear"/>
+            <w:shd w:fill="FFFFFF" w:val="clear"/>
             <w:tcMar>
-              <w:left w:w="50" w:type="dxa"/>
+              <w:left w:w="-5" w:type="dxa"/>
             </w:tcMar>
           </w:tcPr>
           <w:p>
@@ -2978,6 +3009,40 @@
             </w:r>
           </w:p>
         </w:tc>
+        <w:tc>
+          <w:tcPr>
+            <w:tcW w:w="3302" w:type="dxa"/>
+            <w:tcBorders>
+              <w:top w:val="single" w:sz="4" w:space="0" w:color="000001"/>
+              <w:left w:val="single" w:sz="4" w:space="0" w:color="000001"/>
+              <w:bottom w:val="single" w:sz="4" w:space="0" w:color="000001"/>
+              <w:right w:val="single" w:sz="4" w:space="0" w:color="000001"/>
+              <w:insideH w:val="single" w:sz="4" w:space="0" w:color="000001"/>
+              <w:insideV w:val="single" w:sz="4" w:space="0" w:color="000001"/>
+            </w:tcBorders>
+            <w:shd w:fill="FFFFFF" w:val="clear"/>
+            <w:tcMar>
+              <w:left w:w="-5" w:type="dxa"/>
+            </w:tcMar>
+          </w:tcPr>
+          <w:p>
+            <w:pPr>
+              <w:pStyle w:val="TextBody"/>
+              <w:numPr>
+                <w:ilvl w:val="0"/>
+                <w:numId w:val="0"/>
+              </w:numPr>
+              <w:spacing w:before="0" w:after="140"/>
+              <w:ind w:left="0" w:hanging="0"/>
+              <w:jc w:val="left"/>
+              <w:rPr/>
+            </w:pPr>
+            <w:r>
+              <w:rPr/>
+              <w:t>Comments</w:t>
+            </w:r>
+          </w:p>
+        </w:tc>
       </w:tr>
     </w:tbl>
     <w:p>
@@ -2989,112 +3054,11 @@
         </w:numPr>
         <w:rPr/>
       </w:pPr>
-      <w:bookmarkStart w:id="48" w:name="__RefHeading___Toc137_693472701"/>
-      <w:bookmarkEnd w:id="48"/>
+      <w:bookmarkStart w:id="75" w:name="__RefHeading___Toc1646_1437965342"/>
+      <w:bookmarkEnd w:id="75"/>
       <w:r>
         <w:rPr/>
-        <w:t>Additional Requirements</w:t>
-      </w:r>
-    </w:p>
-    <w:p>
-      <w:pPr>
-        <w:pStyle w:val="Normal"/>
-        <w:numPr>
-          <w:ilvl w:val="0"/>
-          <w:numId w:val="0"/>
-        </w:numPr>
-        <w:ind w:left="0" w:hanging="0"/>
-        <w:rPr/>
-      </w:pPr>
-      <w:r>
-        <w:rPr>
-          <w:rFonts w:ascii="Arial" w:hAnsi="Arial"/>
-          <w:b w:val="false"/>
-          <w:i w:val="false"/>
-          <w:caps w:val="false"/>
-          <w:smallCaps w:val="false"/>
-          <w:strike w:val="false"/>
-          <w:dstrike w:val="false"/>
-          <w:color w:val="000000"/>
-          <w:sz w:val="24"/>
-          <w:u w:val="none"/>
-          <w:effect w:val="none"/>
-        </w:rPr>
-        <w:t xml:space="preserve">Most of the integrated components are licensed under </w:t>
-      </w:r>
-      <w:bookmarkStart w:id="49" w:name="__DdeLink__424_4144078424"/>
-      <w:r>
-        <w:rPr>
-          <w:rFonts w:ascii="Arial" w:hAnsi="Arial"/>
-          <w:b w:val="false"/>
-          <w:i w:val="false"/>
-          <w:caps w:val="false"/>
-          <w:smallCaps w:val="false"/>
-          <w:strike w:val="false"/>
-          <w:dstrike w:val="false"/>
-          <w:color w:val="000000"/>
-          <w:sz w:val="24"/>
-          <w:u w:val="none"/>
-          <w:effect w:val="none"/>
-        </w:rPr>
-        <w:t>$list_comma_sep_licenses_above_threshold</w:t>
-      </w:r>
-      <w:bookmarkEnd w:id="49"/>
-      <w:r>
-        <w:rPr>
-          <w:rFonts w:ascii="Arial" w:hAnsi="Arial"/>
-          <w:b w:val="false"/>
-          <w:i w:val="false"/>
-          <w:caps w:val="false"/>
-          <w:smallCaps w:val="false"/>
-          <w:strike w:val="false"/>
-          <w:dstrike w:val="false"/>
-          <w:color w:val="000000"/>
-          <w:sz w:val="24"/>
-          <w:u w:val="none"/>
-          <w:effect w:val="none"/>
-        </w:rPr>
-        <w:t>. To keep the clearing report clearly arranged these additional obligations are listed here.</w:t>
-      </w:r>
-    </w:p>
-    <w:p>
-      <w:pPr>
-        <w:pStyle w:val="Normal"/>
-        <w:numPr>
-          <w:ilvl w:val="0"/>
-          <w:numId w:val="0"/>
-        </w:numPr>
-        <w:ind w:left="0" w:hanging="0"/>
-        <w:rPr>
-          <w:rFonts w:ascii="Arial" w:hAnsi="Arial"/>
-          <w:b w:val="false"/>
-          <w:b w:val="false"/>
-          <w:i w:val="false"/>
-          <w:i w:val="false"/>
-          <w:caps w:val="false"/>
-          <w:smallCaps w:val="false"/>
-          <w:strike w:val="false"/>
-          <w:dstrike w:val="false"/>
-          <w:color w:val="000000"/>
-          <w:sz w:val="24"/>
-          <w:u w:val="none"/>
-          <w:effect w:val="none"/>
-        </w:rPr>
-      </w:pPr>
-      <w:r>
-        <w:rPr>
-          <w:rFonts w:ascii="Arial" w:hAnsi="Arial"/>
-          <w:b w:val="false"/>
-          <w:i w:val="false"/>
-          <w:caps w:val="false"/>
-          <w:smallCaps w:val="false"/>
-          <w:strike w:val="false"/>
-          <w:dstrike w:val="false"/>
-          <w:color w:val="000000"/>
-          <w:sz w:val="24"/>
-          <w:u w:val="none"/>
-          <w:effect w:val="none"/>
-        </w:rPr>
+        <w:t>Project/Product Obligations</w:t>
       </w:r>
     </w:p>
     <w:p>
@@ -3109,14 +3073,14 @@
       </w:pPr>
       <w:r>
         <w:rPr/>
-        <w:t>$remarks-additional-requirements-text</w:t>
+        <w:t>These are the project specific obligations.</w:t>
       </w:r>
     </w:p>
     <w:tbl>
       <w:tblPr>
-        <w:tblW w:w="9972" w:type="dxa"/>
+        <w:tblW w:w="9975" w:type="dxa"/>
         <w:jc w:val="left"/>
-        <w:tblInd w:w="0" w:type="dxa"/>
+        <w:tblInd w:w="-71" w:type="dxa"/>
         <w:tblBorders>
           <w:top w:val="single" w:sz="4" w:space="0" w:color="000001"/>
           <w:left w:val="single" w:sz="4" w:space="0" w:color="000001"/>
@@ -3125,30 +3089,30 @@
         </w:tblBorders>
         <w:tblCellMar>
           <w:top w:w="55" w:type="dxa"/>
-          <w:left w:w="50" w:type="dxa"/>
+          <w:left w:w="-5" w:type="dxa"/>
           <w:bottom w:w="55" w:type="dxa"/>
           <w:right w:w="55" w:type="dxa"/>
         </w:tblCellMar>
       </w:tblPr>
       <w:tblGrid>
-        <w:gridCol w:w="3324"/>
-        <w:gridCol w:w="3324"/>
-        <w:gridCol w:w="3324"/>
+        <w:gridCol w:w="3369"/>
+        <w:gridCol w:w="3304"/>
+        <w:gridCol w:w="3302"/>
       </w:tblGrid>
       <w:tr>
         <w:trPr/>
         <w:tc>
           <w:tcPr>
-            <w:tcW w:w="3324" w:type="dxa"/>
+            <w:tcW w:w="3369" w:type="dxa"/>
             <w:tcBorders>
               <w:top w:val="single" w:sz="4" w:space="0" w:color="000001"/>
               <w:left w:val="single" w:sz="4" w:space="0" w:color="000001"/>
               <w:bottom w:val="single" w:sz="4" w:space="0" w:color="000001"/>
               <w:insideH w:val="single" w:sz="4" w:space="0" w:color="000001"/>
             </w:tcBorders>
-            <w:shd w:fill="auto" w:val="clear"/>
+            <w:shd w:fill="FFFFFF" w:val="clear"/>
             <w:tcMar>
-              <w:left w:w="50" w:type="dxa"/>
+              <w:left w:w="-5" w:type="dxa"/>
             </w:tcMar>
           </w:tcPr>
           <w:p>
@@ -3183,16 +3147,273 @@
         </w:tc>
         <w:tc>
           <w:tcPr>
-            <w:tcW w:w="3324" w:type="dxa"/>
+            <w:tcW w:w="3304" w:type="dxa"/>
             <w:tcBorders>
               <w:top w:val="single" w:sz="4" w:space="0" w:color="000001"/>
               <w:left w:val="single" w:sz="4" w:space="0" w:color="000001"/>
               <w:bottom w:val="single" w:sz="4" w:space="0" w:color="000001"/>
               <w:insideH w:val="single" w:sz="4" w:space="0" w:color="000001"/>
             </w:tcBorders>
-            <w:shd w:fill="auto" w:val="clear"/>
+            <w:shd w:fill="FFFFFF" w:val="clear"/>
             <w:tcMar>
-              <w:left w:w="50" w:type="dxa"/>
+              <w:left w:w="-5" w:type="dxa"/>
+            </w:tcMar>
+          </w:tcPr>
+          <w:p>
+            <w:pPr>
+              <w:pStyle w:val="TextBody"/>
+              <w:numPr>
+                <w:ilvl w:val="0"/>
+                <w:numId w:val="0"/>
+              </w:numPr>
+              <w:spacing w:before="0" w:after="140"/>
+              <w:ind w:left="0" w:hanging="0"/>
+              <w:jc w:val="left"/>
+              <w:rPr/>
+            </w:pPr>
+            <w:r>
+              <w:rPr>
+                <w:b w:val="false"/>
+                <w:bCs w:val="false"/>
+                <w:i w:val="false"/>
+                <w:iCs w:val="false"/>
+                <w:strike w:val="false"/>
+                <w:dstrike w:val="false"/>
+                <w:outline w:val="false"/>
+                <w:shadow w:val="false"/>
+                <w:color w:val="000000"/>
+                <w:sz w:val="24"/>
+                <w:szCs w:val="24"/>
+                <w:u w:val="none"/>
+              </w:rPr>
+              <w:t>Fulfilled</w:t>
+            </w:r>
+          </w:p>
+        </w:tc>
+        <w:tc>
+          <w:tcPr>
+            <w:tcW w:w="3302" w:type="dxa"/>
+            <w:tcBorders>
+              <w:top w:val="single" w:sz="4" w:space="0" w:color="000001"/>
+              <w:left w:val="single" w:sz="4" w:space="0" w:color="000001"/>
+              <w:bottom w:val="single" w:sz="4" w:space="0" w:color="000001"/>
+              <w:right w:val="single" w:sz="4" w:space="0" w:color="000001"/>
+              <w:insideH w:val="single" w:sz="4" w:space="0" w:color="000001"/>
+              <w:insideV w:val="single" w:sz="4" w:space="0" w:color="000001"/>
+            </w:tcBorders>
+            <w:shd w:fill="FFFFFF" w:val="clear"/>
+            <w:tcMar>
+              <w:left w:w="-5" w:type="dxa"/>
+            </w:tcMar>
+          </w:tcPr>
+          <w:p>
+            <w:pPr>
+              <w:pStyle w:val="TextBody"/>
+              <w:numPr>
+                <w:ilvl w:val="0"/>
+                <w:numId w:val="0"/>
+              </w:numPr>
+              <w:spacing w:before="0" w:after="140"/>
+              <w:ind w:left="0" w:hanging="0"/>
+              <w:jc w:val="left"/>
+              <w:rPr/>
+            </w:pPr>
+            <w:r>
+              <w:rPr/>
+              <w:t>Comments</w:t>
+            </w:r>
+          </w:p>
+        </w:tc>
+      </w:tr>
+    </w:tbl>
+    <w:p>
+      <w:pPr>
+        <w:pStyle w:val="Normal"/>
+        <w:numPr>
+          <w:ilvl w:val="0"/>
+          <w:numId w:val="0"/>
+        </w:numPr>
+        <w:ind w:left="0" w:hanging="0"/>
+        <w:rPr/>
+      </w:pPr>
+      <w:r>
+        <w:rPr/>
+      </w:r>
+    </w:p>
+    <w:p>
+      <w:pPr>
+        <w:pStyle w:val="Heading2"/>
+        <w:numPr>
+          <w:ilvl w:val="1"/>
+          <w:numId w:val="2"/>
+        </w:numPr>
+        <w:rPr/>
+      </w:pPr>
+      <w:bookmarkStart w:id="76" w:name="__RefHeading___Toc137_693472701"/>
+      <w:bookmarkEnd w:id="76"/>
+      <w:r>
+        <w:rPr/>
+        <w:t>Component Obligations</w:t>
+      </w:r>
+    </w:p>
+    <w:p>
+      <w:pPr>
+        <w:pStyle w:val="Normal"/>
+        <w:numPr>
+          <w:ilvl w:val="0"/>
+          <w:numId w:val="0"/>
+        </w:numPr>
+        <w:ind w:left="0" w:hanging="0"/>
+        <w:rPr/>
+      </w:pPr>
+      <w:r>
+        <w:rPr>
+          <w:rFonts w:ascii="Arial" w:hAnsi="Arial"/>
+          <w:b w:val="false"/>
+          <w:i w:val="false"/>
+          <w:caps w:val="false"/>
+          <w:smallCaps w:val="false"/>
+          <w:strike w:val="false"/>
+          <w:dstrike w:val="false"/>
+          <w:color w:val="000000"/>
+          <w:sz w:val="24"/>
+          <w:u w:val="none"/>
+          <w:effect w:val="none"/>
+        </w:rPr>
+        <w:t xml:space="preserve">Most of the integrated components are licensed under </w:t>
+      </w:r>
+      <w:bookmarkStart w:id="77" w:name="__DdeLink__424_4144078424"/>
+      <w:r>
+        <w:rPr>
+          <w:rFonts w:ascii="Arial" w:hAnsi="Arial"/>
+          <w:b w:val="false"/>
+          <w:i w:val="false"/>
+          <w:caps w:val="false"/>
+          <w:smallCaps w:val="false"/>
+          <w:strike w:val="false"/>
+          <w:dstrike w:val="false"/>
+          <w:color w:val="000000"/>
+          <w:sz w:val="24"/>
+          <w:u w:val="none"/>
+          <w:effect w:val="none"/>
+        </w:rPr>
+        <w:t>$list_comma_sep_licenses_above_threshold</w:t>
+      </w:r>
+      <w:bookmarkEnd w:id="77"/>
+      <w:r>
+        <w:rPr>
+          <w:rFonts w:ascii="Arial" w:hAnsi="Arial"/>
+          <w:b w:val="false"/>
+          <w:i w:val="false"/>
+          <w:caps w:val="false"/>
+          <w:smallCaps w:val="false"/>
+          <w:strike w:val="false"/>
+          <w:dstrike w:val="false"/>
+          <w:color w:val="000000"/>
+          <w:sz w:val="24"/>
+          <w:u w:val="none"/>
+          <w:effect w:val="none"/>
+        </w:rPr>
+        <w:t>. To keep the clearing report clearly arranged these additional obligations are listed here.</w:t>
+      </w:r>
+    </w:p>
+    <w:p>
+      <w:pPr>
+        <w:pStyle w:val="Normal"/>
+        <w:numPr>
+          <w:ilvl w:val="0"/>
+          <w:numId w:val="0"/>
+        </w:numPr>
+        <w:ind w:left="0" w:hanging="0"/>
+        <w:rPr/>
+      </w:pPr>
+      <w:r>
+        <w:rPr/>
+      </w:r>
+    </w:p>
+    <w:tbl>
+      <w:tblPr>
+        <w:tblW w:w="9972" w:type="dxa"/>
+        <w:jc w:val="left"/>
+        <w:tblInd w:w="-71" w:type="dxa"/>
+        <w:tblBorders>
+          <w:top w:val="single" w:sz="4" w:space="0" w:color="000001"/>
+          <w:left w:val="single" w:sz="4" w:space="0" w:color="000001"/>
+          <w:bottom w:val="single" w:sz="4" w:space="0" w:color="000001"/>
+          <w:insideH w:val="single" w:sz="4" w:space="0" w:color="000001"/>
+        </w:tblBorders>
+        <w:tblCellMar>
+          <w:top w:w="55" w:type="dxa"/>
+          <w:left w:w="-5" w:type="dxa"/>
+          <w:bottom w:w="55" w:type="dxa"/>
+          <w:right w:w="55" w:type="dxa"/>
+        </w:tblCellMar>
+      </w:tblPr>
+      <w:tblGrid>
+        <w:gridCol w:w="1994"/>
+        <w:gridCol w:w="1995"/>
+        <w:gridCol w:w="1996"/>
+        <w:gridCol w:w="1995"/>
+        <w:gridCol w:w="1992"/>
+      </w:tblGrid>
+      <w:tr>
+        <w:trPr/>
+        <w:tc>
+          <w:tcPr>
+            <w:tcW w:w="1994" w:type="dxa"/>
+            <w:tcBorders>
+              <w:top w:val="single" w:sz="4" w:space="0" w:color="000001"/>
+              <w:left w:val="single" w:sz="4" w:space="0" w:color="000001"/>
+              <w:bottom w:val="single" w:sz="4" w:space="0" w:color="000001"/>
+              <w:insideH w:val="single" w:sz="4" w:space="0" w:color="000001"/>
+            </w:tcBorders>
+            <w:shd w:fill="FFFFFF" w:val="clear"/>
+            <w:tcMar>
+              <w:left w:w="-5" w:type="dxa"/>
+            </w:tcMar>
+          </w:tcPr>
+          <w:p>
+            <w:pPr>
+              <w:pStyle w:val="TableContents"/>
+              <w:numPr>
+                <w:ilvl w:val="0"/>
+                <w:numId w:val="0"/>
+              </w:numPr>
+              <w:ind w:left="0" w:hanging="0"/>
+              <w:jc w:val="left"/>
+              <w:rPr/>
+            </w:pPr>
+            <w:r>
+              <w:rPr>
+                <w:b w:val="false"/>
+                <w:bCs w:val="false"/>
+                <w:i w:val="false"/>
+                <w:iCs w:val="false"/>
+                <w:strike w:val="false"/>
+                <w:dstrike w:val="false"/>
+                <w:outline w:val="false"/>
+                <w:shadow w:val="false"/>
+                <w:color w:val="000000"/>
+                <w:sz w:val="24"/>
+                <w:szCs w:val="24"/>
+                <w:u w:val="none"/>
+              </w:rPr>
+              <w:t>Obligation</w:t>
+            </w:r>
+          </w:p>
+        </w:tc>
+        <w:tc>
+          <w:tcPr>
+            <w:tcW w:w="1995" w:type="dxa"/>
+            <w:tcBorders>
+              <w:top w:val="single" w:sz="4" w:space="0" w:color="000001"/>
+              <w:left w:val="single" w:sz="4" w:space="0" w:color="000001"/>
+              <w:bottom w:val="single" w:sz="4" w:space="0" w:color="000001"/>
+              <w:insideH w:val="single" w:sz="4" w:space="0" w:color="000001"/>
+            </w:tcBorders>
+            <w:shd w:fill="FFFFFF" w:val="clear"/>
+            <w:tcMar>
+              <w:left w:w="-5" w:type="dxa"/>
             </w:tcMar>
           </w:tcPr>
           <w:p>
@@ -3227,18 +3448,16 @@
         </w:tc>
         <w:tc>
           <w:tcPr>
-            <w:tcW w:w="3324" w:type="dxa"/>
+            <w:tcW w:w="1996" w:type="dxa"/>
             <w:tcBorders>
               <w:top w:val="single" w:sz="4" w:space="0" w:color="000001"/>
               <w:left w:val="single" w:sz="4" w:space="0" w:color="000001"/>
               <w:bottom w:val="single" w:sz="4" w:space="0" w:color="000001"/>
-              <w:right w:val="single" w:sz="4" w:space="0" w:color="000001"/>
               <w:insideH w:val="single" w:sz="4" w:space="0" w:color="000001"/>
-              <w:insideV w:val="single" w:sz="4" w:space="0" w:color="000001"/>
             </w:tcBorders>
-            <w:shd w:fill="auto" w:val="clear"/>
+            <w:shd w:fill="FFFFFF" w:val="clear"/>
             <w:tcMar>
-              <w:left w:w="50" w:type="dxa"/>
+              <w:left w:w="-5" w:type="dxa"/>
             </w:tcMar>
           </w:tcPr>
           <w:p>
@@ -3267,7 +3486,71 @@
                 <w:szCs w:val="24"/>
                 <w:u w:val="none"/>
               </w:rPr>
-              <w:t>License section reference and short Description</w:t>
+              <w:t>License section reference and short description</w:t>
+            </w:r>
+          </w:p>
+        </w:tc>
+        <w:tc>
+          <w:tcPr>
+            <w:tcW w:w="1995" w:type="dxa"/>
+            <w:tcBorders>
+              <w:top w:val="single" w:sz="4" w:space="0" w:color="000001"/>
+              <w:left w:val="single" w:sz="4" w:space="0" w:color="000001"/>
+              <w:bottom w:val="single" w:sz="4" w:space="0" w:color="000001"/>
+              <w:insideH w:val="single" w:sz="4" w:space="0" w:color="000001"/>
+            </w:tcBorders>
+            <w:shd w:fill="FFFFFF" w:val="clear"/>
+            <w:tcMar>
+              <w:left w:w="-5" w:type="dxa"/>
+            </w:tcMar>
+          </w:tcPr>
+          <w:p>
+            <w:pPr>
+              <w:pStyle w:val="TableContents"/>
+              <w:numPr>
+                <w:ilvl w:val="0"/>
+                <w:numId w:val="0"/>
+              </w:numPr>
+              <w:ind w:left="0" w:hanging="0"/>
+              <w:jc w:val="left"/>
+              <w:rPr/>
+            </w:pPr>
+            <w:r>
+              <w:rPr/>
+              <w:t>Fulfilled</w:t>
+            </w:r>
+          </w:p>
+        </w:tc>
+        <w:tc>
+          <w:tcPr>
+            <w:tcW w:w="1992" w:type="dxa"/>
+            <w:tcBorders>
+              <w:top w:val="single" w:sz="4" w:space="0" w:color="000001"/>
+              <w:left w:val="single" w:sz="4" w:space="0" w:color="000001"/>
+              <w:bottom w:val="single" w:sz="4" w:space="0" w:color="000001"/>
+              <w:right w:val="single" w:sz="4" w:space="0" w:color="000001"/>
+              <w:insideH w:val="single" w:sz="4" w:space="0" w:color="000001"/>
+              <w:insideV w:val="single" w:sz="4" w:space="0" w:color="000001"/>
+            </w:tcBorders>
+            <w:shd w:fill="FFFFFF" w:val="clear"/>
+            <w:tcMar>
+              <w:left w:w="-5" w:type="dxa"/>
+            </w:tcMar>
+          </w:tcPr>
+          <w:p>
+            <w:pPr>
+              <w:pStyle w:val="TableContents"/>
+              <w:numPr>
+                <w:ilvl w:val="0"/>
+                <w:numId w:val="0"/>
+              </w:numPr>
+              <w:ind w:left="0" w:hanging="0"/>
+              <w:jc w:val="left"/>
+              <w:rPr/>
+            </w:pPr>
+            <w:r>
+              <w:rPr/>
+              <w:t>Comments</w:t>
             </w:r>
           </w:p>
         </w:tc>
@@ -3297,11 +3580,40 @@
         </w:numPr>
         <w:rPr/>
       </w:pPr>
-      <w:bookmarkStart w:id="50" w:name="__RefHeading___Toc10509_949312794"/>
-      <w:bookmarkEnd w:id="50"/>
+      <w:bookmarkStart w:id="78" w:name="__RefHeading___Toc10509_949312794"/>
+      <w:bookmarkEnd w:id="78"/>
       <w:r>
         <w:rPr/>
         <w:t>Readme_OSS</w:t>
+      </w:r>
+    </w:p>
+    <w:p>
+      <w:pPr>
+        <w:pStyle w:val="TextBody"/>
+        <w:numPr>
+          <w:ilvl w:val="0"/>
+          <w:numId w:val="0"/>
+        </w:numPr>
+        <w:ind w:left="0" w:hanging="0"/>
+        <w:rPr>
+          <w:rFonts w:ascii="Abyssinica SIL" w:hAnsi="Abyssinica SIL"/>
+        </w:rPr>
+      </w:pPr>
+      <w:r>
+        <w:rPr>
+          <w:rFonts w:ascii="Arial" w:hAnsi="Arial"/>
+          <w:b w:val="false"/>
+          <w:i w:val="false"/>
+          <w:caps w:val="false"/>
+          <w:smallCaps w:val="false"/>
+          <w:strike w:val="false"/>
+          <w:dstrike w:val="false"/>
+          <w:color w:val="000000"/>
+          <w:sz w:val="24"/>
+          <w:u w:val="none"/>
+          <w:effect w:val="none"/>
+        </w:rPr>
+        <w:t>$readme-OSS-text</w:t>
       </w:r>
     </w:p>
     <w:p>
@@ -3313,8 +3625,8 @@
         </w:numPr>
         <w:rPr/>
       </w:pPr>
-      <w:bookmarkStart w:id="51" w:name="__RefHeading___Toc10511_949312794"/>
-      <w:bookmarkEnd w:id="51"/>
+      <w:bookmarkStart w:id="79" w:name="__RefHeading___Toc10511_949312794"/>
+      <w:bookmarkEnd w:id="79"/>
       <w:r>
         <w:rPr/>
         <w:t>Build Instructions</w:t>
@@ -3356,8 +3668,8 @@
         </w:numPr>
         <w:rPr/>
       </w:pPr>
-      <w:bookmarkStart w:id="52" w:name="__RefHeading___Toc10513_949312794"/>
-      <w:bookmarkEnd w:id="52"/>
+      <w:bookmarkStart w:id="80" w:name="__RefHeading___Toc10513_949312794"/>
+      <w:bookmarkEnd w:id="80"/>
       <w:r>
         <w:rPr/>
         <w:t>Source Code Bundle</w:t>
@@ -3373,8 +3685,8 @@
         <w:ind w:left="0" w:hanging="0"/>
         <w:rPr/>
       </w:pPr>
-      <w:bookmarkStart w:id="53" w:name="docs-internal-guid-b3678226-7fff-98d6-cb"/>
-      <w:bookmarkEnd w:id="53"/>
+      <w:bookmarkStart w:id="81" w:name="docs-internal-guid-b3678226-7fff-98d6-cb"/>
+      <w:bookmarkEnd w:id="81"/>
       <w:r>
         <w:rPr>
           <w:rFonts w:ascii="Arial" w:hAnsi="Arial"/>
@@ -3465,8 +3777,8 @@
         </w:numPr>
         <w:rPr/>
       </w:pPr>
-      <w:bookmarkStart w:id="54" w:name="__RefHeading___Toc10733_949312794"/>
-      <w:bookmarkEnd w:id="54"/>
+      <w:bookmarkStart w:id="82" w:name="__RefHeading___Toc10733_949312794"/>
+      <w:bookmarkEnd w:id="82"/>
       <w:r>
         <w:rPr/>
         <w:t>Linked Obligations</w:t>
@@ -3476,7 +3788,7 @@
       <w:tblPr>
         <w:tblW w:w="9972" w:type="dxa"/>
         <w:jc w:val="left"/>
-        <w:tblInd w:w="0" w:type="dxa"/>
+        <w:tblInd w:w="-71" w:type="dxa"/>
         <w:tblBorders>
           <w:top w:val="single" w:sz="4" w:space="0" w:color="000001"/>
           <w:left w:val="single" w:sz="4" w:space="0" w:color="000001"/>
@@ -3485,18 +3797,18 @@
         </w:tblBorders>
         <w:tblCellMar>
           <w:top w:w="55" w:type="dxa"/>
-          <w:left w:w="50" w:type="dxa"/>
+          <w:left w:w="-5" w:type="dxa"/>
           <w:bottom w:w="55" w:type="dxa"/>
           <w:right w:w="55" w:type="dxa"/>
         </w:tblCellMar>
       </w:tblPr>
       <w:tblGrid>
         <w:gridCol w:w="1661"/>
-        <w:gridCol w:w="1663"/>
         <w:gridCol w:w="1662"/>
         <w:gridCol w:w="1663"/>
+        <w:gridCol w:w="1675"/>
         <w:gridCol w:w="1662"/>
-        <w:gridCol w:w="1661"/>
+        <w:gridCol w:w="1648"/>
       </w:tblGrid>
       <w:tr>
         <w:trPr/>
@@ -3509,9 +3821,9 @@
               <w:bottom w:val="single" w:sz="4" w:space="0" w:color="000001"/>
               <w:insideH w:val="single" w:sz="4" w:space="0" w:color="000001"/>
             </w:tcBorders>
-            <w:shd w:fill="auto" w:val="clear"/>
+            <w:shd w:fill="FFFFFF" w:val="clear"/>
             <w:tcMar>
-              <w:left w:w="50" w:type="dxa"/>
+              <w:left w:w="-5" w:type="dxa"/>
             </w:tcMar>
           </w:tcPr>
           <w:p>
@@ -3546,16 +3858,16 @@
         </w:tc>
         <w:tc>
           <w:tcPr>
-            <w:tcW w:w="1663" w:type="dxa"/>
+            <w:tcW w:w="1662" w:type="dxa"/>
             <w:tcBorders>
               <w:top w:val="single" w:sz="4" w:space="0" w:color="000001"/>
               <w:left w:val="single" w:sz="4" w:space="0" w:color="000001"/>
               <w:bottom w:val="single" w:sz="4" w:space="0" w:color="000001"/>
               <w:insideH w:val="single" w:sz="4" w:space="0" w:color="000001"/>
             </w:tcBorders>
-            <w:shd w:fill="auto" w:val="clear"/>
+            <w:shd w:fill="FFFFFF" w:val="clear"/>
             <w:tcMar>
-              <w:left w:w="50" w:type="dxa"/>
+              <w:left w:w="-5" w:type="dxa"/>
             </w:tcMar>
           </w:tcPr>
           <w:p>
@@ -3590,16 +3902,16 @@
         </w:tc>
         <w:tc>
           <w:tcPr>
-            <w:tcW w:w="1662" w:type="dxa"/>
+            <w:tcW w:w="1663" w:type="dxa"/>
             <w:tcBorders>
               <w:top w:val="single" w:sz="4" w:space="0" w:color="000001"/>
               <w:left w:val="single" w:sz="4" w:space="0" w:color="000001"/>
               <w:bottom w:val="single" w:sz="4" w:space="0" w:color="000001"/>
               <w:insideH w:val="single" w:sz="4" w:space="0" w:color="000001"/>
             </w:tcBorders>
-            <w:shd w:fill="auto" w:val="clear"/>
+            <w:shd w:fill="FFFFFF" w:val="clear"/>
             <w:tcMar>
-              <w:left w:w="50" w:type="dxa"/>
+              <w:left w:w="-5" w:type="dxa"/>
             </w:tcMar>
           </w:tcPr>
           <w:p>
@@ -3634,16 +3946,16 @@
         </w:tc>
         <w:tc>
           <w:tcPr>
-            <w:tcW w:w="1663" w:type="dxa"/>
+            <w:tcW w:w="1675" w:type="dxa"/>
             <w:tcBorders>
               <w:top w:val="single" w:sz="4" w:space="0" w:color="000001"/>
               <w:left w:val="single" w:sz="4" w:space="0" w:color="000001"/>
               <w:bottom w:val="single" w:sz="4" w:space="0" w:color="000001"/>
               <w:insideH w:val="single" w:sz="4" w:space="0" w:color="000001"/>
             </w:tcBorders>
-            <w:shd w:fill="auto" w:val="clear"/>
+            <w:shd w:fill="FFFFFF" w:val="clear"/>
             <w:tcMar>
-              <w:left w:w="50" w:type="dxa"/>
+              <w:left w:w="-5" w:type="dxa"/>
             </w:tcMar>
           </w:tcPr>
           <w:p>
@@ -3672,9 +3984,9 @@
               <w:bottom w:val="single" w:sz="4" w:space="0" w:color="000001"/>
               <w:insideH w:val="single" w:sz="4" w:space="0" w:color="000001"/>
             </w:tcBorders>
-            <w:shd w:fill="auto" w:val="clear"/>
+            <w:shd w:fill="FFFFFF" w:val="clear"/>
             <w:tcMar>
-              <w:left w:w="50" w:type="dxa"/>
+              <w:left w:w="-5" w:type="dxa"/>
             </w:tcMar>
           </w:tcPr>
           <w:p>
@@ -3696,7 +4008,7 @@
         </w:tc>
         <w:tc>
           <w:tcPr>
-            <w:tcW w:w="1661" w:type="dxa"/>
+            <w:tcW w:w="1648" w:type="dxa"/>
             <w:tcBorders>
               <w:top w:val="single" w:sz="4" w:space="0" w:color="000001"/>
               <w:left w:val="single" w:sz="4" w:space="0" w:color="000001"/>
@@ -3705,9 +4017,9 @@
               <w:insideH w:val="single" w:sz="4" w:space="0" w:color="000001"/>
               <w:insideV w:val="single" w:sz="4" w:space="0" w:color="000001"/>
             </w:tcBorders>
-            <w:shd w:fill="auto" w:val="clear"/>
+            <w:shd w:fill="FFFFFF" w:val="clear"/>
             <w:tcMar>
-              <w:left w:w="50" w:type="dxa"/>
+              <w:left w:w="-5" w:type="dxa"/>
             </w:tcMar>
           </w:tcPr>
           <w:p>
@@ -3740,9 +4052,6 @@
         <w:ind w:left="0" w:hanging="0"/>
         <w:rPr/>
       </w:pPr>
-      <w:bookmarkStart w:id="55" w:name="__RefHeading___Toc10511_9493127941"/>
-      <w:bookmarkStart w:id="56" w:name="__RefHeading___Toc10511_9493127941"/>
-      <w:bookmarkEnd w:id="56"/>
       <w:r>
         <w:rPr/>
       </w:r>
@@ -3785,7 +4094,7 @@
       <w:fldChar w:fldCharType="separate"/>
     </w:r>
     <w:r>
-      <w:t>3</w:t>
+      <w:t>4</w:t>
     </w:r>
     <w:r>
       <w:fldChar w:fldCharType="end"/>
@@ -5610,6 +5919,2660 @@
       <w:rFonts w:cs="OpenSymbol"/>
     </w:rPr>
   </w:style>
+  <w:style w:type="character" w:styleId="ListLabel145">
+    <w:name w:val="ListLabel 145"/>
+    <w:qFormat/>
+    <w:rPr>
+      <w:rFonts w:cs="OpenSymbol"/>
+    </w:rPr>
+  </w:style>
+  <w:style w:type="character" w:styleId="ListLabel146">
+    <w:name w:val="ListLabel 146"/>
+    <w:qFormat/>
+    <w:rPr>
+      <w:rFonts w:cs="OpenSymbol"/>
+    </w:rPr>
+  </w:style>
+  <w:style w:type="character" w:styleId="ListLabel147">
+    <w:name w:val="ListLabel 147"/>
+    <w:qFormat/>
+    <w:rPr>
+      <w:rFonts w:cs="OpenSymbol"/>
+    </w:rPr>
+  </w:style>
+  <w:style w:type="character" w:styleId="ListLabel148">
+    <w:name w:val="ListLabel 148"/>
+    <w:qFormat/>
+    <w:rPr>
+      <w:rFonts w:cs="OpenSymbol"/>
+    </w:rPr>
+  </w:style>
+  <w:style w:type="character" w:styleId="ListLabel149">
+    <w:name w:val="ListLabel 149"/>
+    <w:qFormat/>
+    <w:rPr>
+      <w:rFonts w:cs="OpenSymbol"/>
+    </w:rPr>
+  </w:style>
+  <w:style w:type="character" w:styleId="ListLabel150">
+    <w:name w:val="ListLabel 150"/>
+    <w:qFormat/>
+    <w:rPr>
+      <w:rFonts w:cs="OpenSymbol"/>
+    </w:rPr>
+  </w:style>
+  <w:style w:type="character" w:styleId="ListLabel151">
+    <w:name w:val="ListLabel 151"/>
+    <w:qFormat/>
+    <w:rPr>
+      <w:rFonts w:cs="OpenSymbol"/>
+    </w:rPr>
+  </w:style>
+  <w:style w:type="character" w:styleId="ListLabel152">
+    <w:name w:val="ListLabel 152"/>
+    <w:qFormat/>
+    <w:rPr>
+      <w:rFonts w:cs="OpenSymbol"/>
+    </w:rPr>
+  </w:style>
+  <w:style w:type="character" w:styleId="ListLabel153">
+    <w:name w:val="ListLabel 153"/>
+    <w:qFormat/>
+    <w:rPr>
+      <w:rFonts w:cs="OpenSymbol"/>
+    </w:rPr>
+  </w:style>
+  <w:style w:type="character" w:styleId="ListLabel154">
+    <w:name w:val="ListLabel 154"/>
+    <w:qFormat/>
+    <w:rPr>
+      <w:rFonts w:cs="OpenSymbol"/>
+    </w:rPr>
+  </w:style>
+  <w:style w:type="character" w:styleId="ListLabel155">
+    <w:name w:val="ListLabel 155"/>
+    <w:qFormat/>
+    <w:rPr>
+      <w:rFonts w:cs="OpenSymbol"/>
+    </w:rPr>
+  </w:style>
+  <w:style w:type="character" w:styleId="ListLabel156">
+    <w:name w:val="ListLabel 156"/>
+    <w:qFormat/>
+    <w:rPr>
+      <w:rFonts w:cs="OpenSymbol"/>
+    </w:rPr>
+  </w:style>
+  <w:style w:type="character" w:styleId="ListLabel157">
+    <w:name w:val="ListLabel 157"/>
+    <w:qFormat/>
+    <w:rPr>
+      <w:rFonts w:cs="OpenSymbol"/>
+    </w:rPr>
+  </w:style>
+  <w:style w:type="character" w:styleId="ListLabel158">
+    <w:name w:val="ListLabel 158"/>
+    <w:qFormat/>
+    <w:rPr>
+      <w:rFonts w:cs="OpenSymbol"/>
+    </w:rPr>
+  </w:style>
+  <w:style w:type="character" w:styleId="ListLabel159">
+    <w:name w:val="ListLabel 159"/>
+    <w:qFormat/>
+    <w:rPr>
+      <w:rFonts w:cs="OpenSymbol"/>
+    </w:rPr>
+  </w:style>
+  <w:style w:type="character" w:styleId="ListLabel160">
+    <w:name w:val="ListLabel 160"/>
+    <w:qFormat/>
+    <w:rPr>
+      <w:rFonts w:cs="OpenSymbol"/>
+    </w:rPr>
+  </w:style>
+  <w:style w:type="character" w:styleId="ListLabel161">
+    <w:name w:val="ListLabel 161"/>
+    <w:qFormat/>
+    <w:rPr>
+      <w:rFonts w:cs="OpenSymbol"/>
+    </w:rPr>
+  </w:style>
+  <w:style w:type="character" w:styleId="ListLabel162">
+    <w:name w:val="ListLabel 162"/>
+    <w:qFormat/>
+    <w:rPr>
+      <w:rFonts w:cs="OpenSymbol"/>
+    </w:rPr>
+  </w:style>
+  <w:style w:type="character" w:styleId="ListLabel163">
+    <w:name w:val="ListLabel 163"/>
+    <w:qFormat/>
+    <w:rPr>
+      <w:rFonts w:cs="OpenSymbol"/>
+    </w:rPr>
+  </w:style>
+  <w:style w:type="character" w:styleId="ListLabel164">
+    <w:name w:val="ListLabel 164"/>
+    <w:qFormat/>
+    <w:rPr>
+      <w:rFonts w:cs="OpenSymbol"/>
+    </w:rPr>
+  </w:style>
+  <w:style w:type="character" w:styleId="ListLabel165">
+    <w:name w:val="ListLabel 165"/>
+    <w:qFormat/>
+    <w:rPr>
+      <w:rFonts w:cs="OpenSymbol"/>
+    </w:rPr>
+  </w:style>
+  <w:style w:type="character" w:styleId="ListLabel166">
+    <w:name w:val="ListLabel 166"/>
+    <w:qFormat/>
+    <w:rPr>
+      <w:rFonts w:cs="OpenSymbol"/>
+    </w:rPr>
+  </w:style>
+  <w:style w:type="character" w:styleId="ListLabel167">
+    <w:name w:val="ListLabel 167"/>
+    <w:qFormat/>
+    <w:rPr>
+      <w:rFonts w:cs="OpenSymbol"/>
+    </w:rPr>
+  </w:style>
+  <w:style w:type="character" w:styleId="ListLabel168">
+    <w:name w:val="ListLabel 168"/>
+    <w:qFormat/>
+    <w:rPr>
+      <w:rFonts w:cs="OpenSymbol"/>
+    </w:rPr>
+  </w:style>
+  <w:style w:type="character" w:styleId="ListLabel169">
+    <w:name w:val="ListLabel 169"/>
+    <w:qFormat/>
+    <w:rPr>
+      <w:rFonts w:cs="OpenSymbol"/>
+    </w:rPr>
+  </w:style>
+  <w:style w:type="character" w:styleId="ListLabel170">
+    <w:name w:val="ListLabel 170"/>
+    <w:qFormat/>
+    <w:rPr>
+      <w:rFonts w:cs="OpenSymbol"/>
+    </w:rPr>
+  </w:style>
+  <w:style w:type="character" w:styleId="ListLabel171">
+    <w:name w:val="ListLabel 171"/>
+    <w:qFormat/>
+    <w:rPr>
+      <w:rFonts w:cs="OpenSymbol"/>
+    </w:rPr>
+  </w:style>
+  <w:style w:type="character" w:styleId="ListLabel172">
+    <w:name w:val="ListLabel 172"/>
+    <w:qFormat/>
+    <w:rPr>
+      <w:rFonts w:cs="OpenSymbol"/>
+    </w:rPr>
+  </w:style>
+  <w:style w:type="character" w:styleId="ListLabel173">
+    <w:name w:val="ListLabel 173"/>
+    <w:qFormat/>
+    <w:rPr>
+      <w:rFonts w:cs="OpenSymbol"/>
+    </w:rPr>
+  </w:style>
+  <w:style w:type="character" w:styleId="ListLabel174">
+    <w:name w:val="ListLabel 174"/>
+    <w:qFormat/>
+    <w:rPr>
+      <w:rFonts w:cs="OpenSymbol"/>
+    </w:rPr>
+  </w:style>
+  <w:style w:type="character" w:styleId="ListLabel175">
+    <w:name w:val="ListLabel 175"/>
+    <w:qFormat/>
+    <w:rPr>
+      <w:rFonts w:cs="OpenSymbol"/>
+    </w:rPr>
+  </w:style>
+  <w:style w:type="character" w:styleId="ListLabel176">
+    <w:name w:val="ListLabel 176"/>
+    <w:qFormat/>
+    <w:rPr>
+      <w:rFonts w:cs="OpenSymbol"/>
+    </w:rPr>
+  </w:style>
+  <w:style w:type="character" w:styleId="ListLabel177">
+    <w:name w:val="ListLabel 177"/>
+    <w:qFormat/>
+    <w:rPr>
+      <w:rFonts w:cs="OpenSymbol"/>
+    </w:rPr>
+  </w:style>
+  <w:style w:type="character" w:styleId="ListLabel178">
+    <w:name w:val="ListLabel 178"/>
+    <w:qFormat/>
+    <w:rPr>
+      <w:rFonts w:cs="OpenSymbol"/>
+    </w:rPr>
+  </w:style>
+  <w:style w:type="character" w:styleId="ListLabel179">
+    <w:name w:val="ListLabel 179"/>
+    <w:qFormat/>
+    <w:rPr>
+      <w:rFonts w:cs="OpenSymbol"/>
+    </w:rPr>
+  </w:style>
+  <w:style w:type="character" w:styleId="ListLabel180">
+    <w:name w:val="ListLabel 180"/>
+    <w:qFormat/>
+    <w:rPr>
+      <w:rFonts w:cs="OpenSymbol"/>
+    </w:rPr>
+  </w:style>
+  <w:style w:type="character" w:styleId="ListLabel181">
+    <w:name w:val="ListLabel 181"/>
+    <w:qFormat/>
+    <w:rPr>
+      <w:rFonts w:cs="OpenSymbol"/>
+    </w:rPr>
+  </w:style>
+  <w:style w:type="character" w:styleId="ListLabel182">
+    <w:name w:val="ListLabel 182"/>
+    <w:qFormat/>
+    <w:rPr>
+      <w:rFonts w:cs="OpenSymbol"/>
+    </w:rPr>
+  </w:style>
+  <w:style w:type="character" w:styleId="ListLabel183">
+    <w:name w:val="ListLabel 183"/>
+    <w:qFormat/>
+    <w:rPr>
+      <w:rFonts w:cs="OpenSymbol"/>
+    </w:rPr>
+  </w:style>
+  <w:style w:type="character" w:styleId="ListLabel184">
+    <w:name w:val="ListLabel 184"/>
+    <w:qFormat/>
+    <w:rPr>
+      <w:rFonts w:cs="OpenSymbol"/>
+    </w:rPr>
+  </w:style>
+  <w:style w:type="character" w:styleId="ListLabel185">
+    <w:name w:val="ListLabel 185"/>
+    <w:qFormat/>
+    <w:rPr>
+      <w:rFonts w:cs="OpenSymbol"/>
+    </w:rPr>
+  </w:style>
+  <w:style w:type="character" w:styleId="ListLabel186">
+    <w:name w:val="ListLabel 186"/>
+    <w:qFormat/>
+    <w:rPr>
+      <w:rFonts w:cs="OpenSymbol"/>
+    </w:rPr>
+  </w:style>
+  <w:style w:type="character" w:styleId="ListLabel187">
+    <w:name w:val="ListLabel 187"/>
+    <w:qFormat/>
+    <w:rPr>
+      <w:rFonts w:cs="OpenSymbol"/>
+    </w:rPr>
+  </w:style>
+  <w:style w:type="character" w:styleId="ListLabel188">
+    <w:name w:val="ListLabel 188"/>
+    <w:qFormat/>
+    <w:rPr>
+      <w:rFonts w:cs="OpenSymbol"/>
+    </w:rPr>
+  </w:style>
+  <w:style w:type="character" w:styleId="ListLabel189">
+    <w:name w:val="ListLabel 189"/>
+    <w:qFormat/>
+    <w:rPr>
+      <w:rFonts w:cs="OpenSymbol"/>
+    </w:rPr>
+  </w:style>
+  <w:style w:type="character" w:styleId="ListLabel190">
+    <w:name w:val="ListLabel 190"/>
+    <w:qFormat/>
+    <w:rPr>
+      <w:rFonts w:cs="OpenSymbol"/>
+    </w:rPr>
+  </w:style>
+  <w:style w:type="character" w:styleId="ListLabel191">
+    <w:name w:val="ListLabel 191"/>
+    <w:qFormat/>
+    <w:rPr>
+      <w:rFonts w:cs="OpenSymbol"/>
+    </w:rPr>
+  </w:style>
+  <w:style w:type="character" w:styleId="ListLabel192">
+    <w:name w:val="ListLabel 192"/>
+    <w:qFormat/>
+    <w:rPr>
+      <w:rFonts w:cs="OpenSymbol"/>
+    </w:rPr>
+  </w:style>
+  <w:style w:type="character" w:styleId="ListLabel193">
+    <w:name w:val="ListLabel 193"/>
+    <w:qFormat/>
+    <w:rPr>
+      <w:rFonts w:cs="OpenSymbol"/>
+    </w:rPr>
+  </w:style>
+  <w:style w:type="character" w:styleId="ListLabel194">
+    <w:name w:val="ListLabel 194"/>
+    <w:qFormat/>
+    <w:rPr>
+      <w:rFonts w:cs="OpenSymbol"/>
+    </w:rPr>
+  </w:style>
+  <w:style w:type="character" w:styleId="ListLabel195">
+    <w:name w:val="ListLabel 195"/>
+    <w:qFormat/>
+    <w:rPr>
+      <w:rFonts w:cs="OpenSymbol"/>
+    </w:rPr>
+  </w:style>
+  <w:style w:type="character" w:styleId="ListLabel196">
+    <w:name w:val="ListLabel 196"/>
+    <w:qFormat/>
+    <w:rPr>
+      <w:rFonts w:cs="OpenSymbol"/>
+    </w:rPr>
+  </w:style>
+  <w:style w:type="character" w:styleId="ListLabel197">
+    <w:name w:val="ListLabel 197"/>
+    <w:qFormat/>
+    <w:rPr>
+      <w:rFonts w:cs="OpenSymbol"/>
+    </w:rPr>
+  </w:style>
+  <w:style w:type="character" w:styleId="ListLabel198">
+    <w:name w:val="ListLabel 198"/>
+    <w:qFormat/>
+    <w:rPr>
+      <w:rFonts w:cs="OpenSymbol"/>
+    </w:rPr>
+  </w:style>
+  <w:style w:type="character" w:styleId="ListLabel199">
+    <w:name w:val="ListLabel 199"/>
+    <w:qFormat/>
+    <w:rPr>
+      <w:rFonts w:cs="OpenSymbol"/>
+    </w:rPr>
+  </w:style>
+  <w:style w:type="character" w:styleId="ListLabel200">
+    <w:name w:val="ListLabel 200"/>
+    <w:qFormat/>
+    <w:rPr>
+      <w:rFonts w:cs="OpenSymbol"/>
+    </w:rPr>
+  </w:style>
+  <w:style w:type="character" w:styleId="ListLabel201">
+    <w:name w:val="ListLabel 201"/>
+    <w:qFormat/>
+    <w:rPr>
+      <w:rFonts w:cs="OpenSymbol"/>
+    </w:rPr>
+  </w:style>
+  <w:style w:type="character" w:styleId="ListLabel202">
+    <w:name w:val="ListLabel 202"/>
+    <w:qFormat/>
+    <w:rPr>
+      <w:rFonts w:cs="OpenSymbol"/>
+    </w:rPr>
+  </w:style>
+  <w:style w:type="character" w:styleId="ListLabel203">
+    <w:name w:val="ListLabel 203"/>
+    <w:qFormat/>
+    <w:rPr>
+      <w:rFonts w:cs="OpenSymbol"/>
+    </w:rPr>
+  </w:style>
+  <w:style w:type="character" w:styleId="ListLabel204">
+    <w:name w:val="ListLabel 204"/>
+    <w:qFormat/>
+    <w:rPr>
+      <w:rFonts w:cs="OpenSymbol"/>
+    </w:rPr>
+  </w:style>
+  <w:style w:type="character" w:styleId="ListLabel205">
+    <w:name w:val="ListLabel 205"/>
+    <w:qFormat/>
+    <w:rPr>
+      <w:rFonts w:cs="OpenSymbol"/>
+    </w:rPr>
+  </w:style>
+  <w:style w:type="character" w:styleId="ListLabel206">
+    <w:name w:val="ListLabel 206"/>
+    <w:qFormat/>
+    <w:rPr>
+      <w:rFonts w:cs="OpenSymbol"/>
+    </w:rPr>
+  </w:style>
+  <w:style w:type="character" w:styleId="ListLabel207">
+    <w:name w:val="ListLabel 207"/>
+    <w:qFormat/>
+    <w:rPr>
+      <w:rFonts w:cs="OpenSymbol"/>
+    </w:rPr>
+  </w:style>
+  <w:style w:type="character" w:styleId="ListLabel208">
+    <w:name w:val="ListLabel 208"/>
+    <w:qFormat/>
+    <w:rPr>
+      <w:rFonts w:cs="OpenSymbol"/>
+    </w:rPr>
+  </w:style>
+  <w:style w:type="character" w:styleId="ListLabel209">
+    <w:name w:val="ListLabel 209"/>
+    <w:qFormat/>
+    <w:rPr>
+      <w:rFonts w:cs="OpenSymbol"/>
+    </w:rPr>
+  </w:style>
+  <w:style w:type="character" w:styleId="ListLabel210">
+    <w:name w:val="ListLabel 210"/>
+    <w:qFormat/>
+    <w:rPr>
+      <w:rFonts w:cs="OpenSymbol"/>
+    </w:rPr>
+  </w:style>
+  <w:style w:type="character" w:styleId="ListLabel211">
+    <w:name w:val="ListLabel 211"/>
+    <w:qFormat/>
+    <w:rPr>
+      <w:rFonts w:cs="OpenSymbol"/>
+    </w:rPr>
+  </w:style>
+  <w:style w:type="character" w:styleId="ListLabel212">
+    <w:name w:val="ListLabel 212"/>
+    <w:qFormat/>
+    <w:rPr>
+      <w:rFonts w:cs="OpenSymbol"/>
+    </w:rPr>
+  </w:style>
+  <w:style w:type="character" w:styleId="ListLabel213">
+    <w:name w:val="ListLabel 213"/>
+    <w:qFormat/>
+    <w:rPr>
+      <w:rFonts w:cs="OpenSymbol"/>
+    </w:rPr>
+  </w:style>
+  <w:style w:type="character" w:styleId="ListLabel214">
+    <w:name w:val="ListLabel 214"/>
+    <w:qFormat/>
+    <w:rPr>
+      <w:rFonts w:cs="OpenSymbol"/>
+    </w:rPr>
+  </w:style>
+  <w:style w:type="character" w:styleId="ListLabel215">
+    <w:name w:val="ListLabel 215"/>
+    <w:qFormat/>
+    <w:rPr>
+      <w:rFonts w:cs="OpenSymbol"/>
+    </w:rPr>
+  </w:style>
+  <w:style w:type="character" w:styleId="ListLabel216">
+    <w:name w:val="ListLabel 216"/>
+    <w:qFormat/>
+    <w:rPr>
+      <w:rFonts w:cs="OpenSymbol"/>
+    </w:rPr>
+  </w:style>
+  <w:style w:type="character" w:styleId="ListLabel217">
+    <w:name w:val="ListLabel 217"/>
+    <w:qFormat/>
+    <w:rPr>
+      <w:rFonts w:cs="OpenSymbol"/>
+    </w:rPr>
+  </w:style>
+  <w:style w:type="character" w:styleId="ListLabel218">
+    <w:name w:val="ListLabel 218"/>
+    <w:qFormat/>
+    <w:rPr>
+      <w:rFonts w:cs="OpenSymbol"/>
+    </w:rPr>
+  </w:style>
+  <w:style w:type="character" w:styleId="ListLabel219">
+    <w:name w:val="ListLabel 219"/>
+    <w:qFormat/>
+    <w:rPr>
+      <w:rFonts w:cs="OpenSymbol"/>
+    </w:rPr>
+  </w:style>
+  <w:style w:type="character" w:styleId="ListLabel220">
+    <w:name w:val="ListLabel 220"/>
+    <w:qFormat/>
+    <w:rPr>
+      <w:rFonts w:cs="OpenSymbol"/>
+    </w:rPr>
+  </w:style>
+  <w:style w:type="character" w:styleId="ListLabel221">
+    <w:name w:val="ListLabel 221"/>
+    <w:qFormat/>
+    <w:rPr>
+      <w:rFonts w:cs="OpenSymbol"/>
+    </w:rPr>
+  </w:style>
+  <w:style w:type="character" w:styleId="ListLabel222">
+    <w:name w:val="ListLabel 222"/>
+    <w:qFormat/>
+    <w:rPr>
+      <w:rFonts w:cs="OpenSymbol"/>
+    </w:rPr>
+  </w:style>
+  <w:style w:type="character" w:styleId="ListLabel223">
+    <w:name w:val="ListLabel 223"/>
+    <w:qFormat/>
+    <w:rPr>
+      <w:rFonts w:cs="OpenSymbol"/>
+    </w:rPr>
+  </w:style>
+  <w:style w:type="character" w:styleId="ListLabel224">
+    <w:name w:val="ListLabel 224"/>
+    <w:qFormat/>
+    <w:rPr>
+      <w:rFonts w:cs="OpenSymbol"/>
+    </w:rPr>
+  </w:style>
+  <w:style w:type="character" w:styleId="ListLabel225">
+    <w:name w:val="ListLabel 225"/>
+    <w:qFormat/>
+    <w:rPr>
+      <w:rFonts w:cs="OpenSymbol"/>
+    </w:rPr>
+  </w:style>
+  <w:style w:type="character" w:styleId="ListLabel226">
+    <w:name w:val="ListLabel 226"/>
+    <w:qFormat/>
+    <w:rPr>
+      <w:rFonts w:cs="OpenSymbol"/>
+    </w:rPr>
+  </w:style>
+  <w:style w:type="character" w:styleId="ListLabel227">
+    <w:name w:val="ListLabel 227"/>
+    <w:qFormat/>
+    <w:rPr>
+      <w:rFonts w:cs="OpenSymbol"/>
+    </w:rPr>
+  </w:style>
+  <w:style w:type="character" w:styleId="ListLabel228">
+    <w:name w:val="ListLabel 228"/>
+    <w:qFormat/>
+    <w:rPr>
+      <w:rFonts w:cs="OpenSymbol"/>
+    </w:rPr>
+  </w:style>
+  <w:style w:type="character" w:styleId="ListLabel229">
+    <w:name w:val="ListLabel 229"/>
+    <w:qFormat/>
+    <w:rPr>
+      <w:rFonts w:cs="OpenSymbol"/>
+    </w:rPr>
+  </w:style>
+  <w:style w:type="character" w:styleId="ListLabel230">
+    <w:name w:val="ListLabel 230"/>
+    <w:qFormat/>
+    <w:rPr>
+      <w:rFonts w:cs="OpenSymbol"/>
+    </w:rPr>
+  </w:style>
+  <w:style w:type="character" w:styleId="ListLabel231">
+    <w:name w:val="ListLabel 231"/>
+    <w:qFormat/>
+    <w:rPr>
+      <w:rFonts w:cs="OpenSymbol"/>
+    </w:rPr>
+  </w:style>
+  <w:style w:type="character" w:styleId="ListLabel232">
+    <w:name w:val="ListLabel 232"/>
+    <w:qFormat/>
+    <w:rPr>
+      <w:rFonts w:cs="OpenSymbol"/>
+    </w:rPr>
+  </w:style>
+  <w:style w:type="character" w:styleId="ListLabel233">
+    <w:name w:val="ListLabel 233"/>
+    <w:qFormat/>
+    <w:rPr>
+      <w:rFonts w:cs="OpenSymbol"/>
+    </w:rPr>
+  </w:style>
+  <w:style w:type="character" w:styleId="ListLabel234">
+    <w:name w:val="ListLabel 234"/>
+    <w:qFormat/>
+    <w:rPr>
+      <w:rFonts w:cs="OpenSymbol"/>
+    </w:rPr>
+  </w:style>
+  <w:style w:type="character" w:styleId="ListLabel235">
+    <w:name w:val="ListLabel 235"/>
+    <w:qFormat/>
+    <w:rPr>
+      <w:rFonts w:cs="OpenSymbol"/>
+    </w:rPr>
+  </w:style>
+  <w:style w:type="character" w:styleId="ListLabel236">
+    <w:name w:val="ListLabel 236"/>
+    <w:qFormat/>
+    <w:rPr>
+      <w:rFonts w:cs="OpenSymbol"/>
+    </w:rPr>
+  </w:style>
+  <w:style w:type="character" w:styleId="ListLabel237">
+    <w:name w:val="ListLabel 237"/>
+    <w:qFormat/>
+    <w:rPr>
+      <w:rFonts w:cs="OpenSymbol"/>
+    </w:rPr>
+  </w:style>
+  <w:style w:type="character" w:styleId="ListLabel238">
+    <w:name w:val="ListLabel 238"/>
+    <w:qFormat/>
+    <w:rPr>
+      <w:rFonts w:cs="OpenSymbol"/>
+    </w:rPr>
+  </w:style>
+  <w:style w:type="character" w:styleId="ListLabel239">
+    <w:name w:val="ListLabel 239"/>
+    <w:qFormat/>
+    <w:rPr>
+      <w:rFonts w:cs="OpenSymbol"/>
+    </w:rPr>
+  </w:style>
+  <w:style w:type="character" w:styleId="ListLabel240">
+    <w:name w:val="ListLabel 240"/>
+    <w:qFormat/>
+    <w:rPr>
+      <w:rFonts w:cs="OpenSymbol"/>
+    </w:rPr>
+  </w:style>
+  <w:style w:type="character" w:styleId="ListLabel241">
+    <w:name w:val="ListLabel 241"/>
+    <w:qFormat/>
+    <w:rPr>
+      <w:rFonts w:cs="OpenSymbol"/>
+    </w:rPr>
+  </w:style>
+  <w:style w:type="character" w:styleId="ListLabel242">
+    <w:name w:val="ListLabel 242"/>
+    <w:qFormat/>
+    <w:rPr>
+      <w:rFonts w:cs="OpenSymbol"/>
+    </w:rPr>
+  </w:style>
+  <w:style w:type="character" w:styleId="ListLabel243">
+    <w:name w:val="ListLabel 243"/>
+    <w:qFormat/>
+    <w:rPr>
+      <w:rFonts w:cs="OpenSymbol"/>
+    </w:rPr>
+  </w:style>
+  <w:style w:type="character" w:styleId="ListLabel244">
+    <w:name w:val="ListLabel 244"/>
+    <w:qFormat/>
+    <w:rPr>
+      <w:rFonts w:cs="OpenSymbol"/>
+    </w:rPr>
+  </w:style>
+  <w:style w:type="character" w:styleId="ListLabel245">
+    <w:name w:val="ListLabel 245"/>
+    <w:qFormat/>
+    <w:rPr>
+      <w:rFonts w:cs="OpenSymbol"/>
+    </w:rPr>
+  </w:style>
+  <w:style w:type="character" w:styleId="ListLabel246">
+    <w:name w:val="ListLabel 246"/>
+    <w:qFormat/>
+    <w:rPr>
+      <w:rFonts w:cs="OpenSymbol"/>
+    </w:rPr>
+  </w:style>
+  <w:style w:type="character" w:styleId="ListLabel247">
+    <w:name w:val="ListLabel 247"/>
+    <w:qFormat/>
+    <w:rPr>
+      <w:rFonts w:cs="OpenSymbol"/>
+    </w:rPr>
+  </w:style>
+  <w:style w:type="character" w:styleId="ListLabel248">
+    <w:name w:val="ListLabel 248"/>
+    <w:qFormat/>
+    <w:rPr>
+      <w:rFonts w:cs="OpenSymbol"/>
+    </w:rPr>
+  </w:style>
+  <w:style w:type="character" w:styleId="ListLabel249">
+    <w:name w:val="ListLabel 249"/>
+    <w:qFormat/>
+    <w:rPr>
+      <w:rFonts w:cs="OpenSymbol"/>
+    </w:rPr>
+  </w:style>
+  <w:style w:type="character" w:styleId="ListLabel250">
+    <w:name w:val="ListLabel 250"/>
+    <w:qFormat/>
+    <w:rPr>
+      <w:rFonts w:cs="OpenSymbol"/>
+    </w:rPr>
+  </w:style>
+  <w:style w:type="character" w:styleId="ListLabel251">
+    <w:name w:val="ListLabel 251"/>
+    <w:qFormat/>
+    <w:rPr>
+      <w:rFonts w:cs="OpenSymbol"/>
+    </w:rPr>
+  </w:style>
+  <w:style w:type="character" w:styleId="ListLabel252">
+    <w:name w:val="ListLabel 252"/>
+    <w:qFormat/>
+    <w:rPr>
+      <w:rFonts w:cs="OpenSymbol"/>
+    </w:rPr>
+  </w:style>
+  <w:style w:type="character" w:styleId="ListLabel253">
+    <w:name w:val="ListLabel 253"/>
+    <w:qFormat/>
+    <w:rPr>
+      <w:rFonts w:cs="OpenSymbol"/>
+    </w:rPr>
+  </w:style>
+  <w:style w:type="character" w:styleId="ListLabel254">
+    <w:name w:val="ListLabel 254"/>
+    <w:qFormat/>
+    <w:rPr>
+      <w:rFonts w:cs="OpenSymbol"/>
+    </w:rPr>
+  </w:style>
+  <w:style w:type="character" w:styleId="ListLabel255">
+    <w:name w:val="ListLabel 255"/>
+    <w:qFormat/>
+    <w:rPr>
+      <w:rFonts w:cs="OpenSymbol"/>
+    </w:rPr>
+  </w:style>
+  <w:style w:type="character" w:styleId="ListLabel256">
+    <w:name w:val="ListLabel 256"/>
+    <w:qFormat/>
+    <w:rPr>
+      <w:rFonts w:cs="OpenSymbol"/>
+    </w:rPr>
+  </w:style>
+  <w:style w:type="character" w:styleId="ListLabel257">
+    <w:name w:val="ListLabel 257"/>
+    <w:qFormat/>
+    <w:rPr>
+      <w:rFonts w:cs="OpenSymbol"/>
+    </w:rPr>
+  </w:style>
+  <w:style w:type="character" w:styleId="ListLabel258">
+    <w:name w:val="ListLabel 258"/>
+    <w:qFormat/>
+    <w:rPr>
+      <w:rFonts w:cs="OpenSymbol"/>
+    </w:rPr>
+  </w:style>
+  <w:style w:type="character" w:styleId="ListLabel259">
+    <w:name w:val="ListLabel 259"/>
+    <w:qFormat/>
+    <w:rPr>
+      <w:rFonts w:cs="OpenSymbol"/>
+    </w:rPr>
+  </w:style>
+  <w:style w:type="character" w:styleId="ListLabel260">
+    <w:name w:val="ListLabel 260"/>
+    <w:qFormat/>
+    <w:rPr>
+      <w:rFonts w:cs="OpenSymbol"/>
+    </w:rPr>
+  </w:style>
+  <w:style w:type="character" w:styleId="ListLabel261">
+    <w:name w:val="ListLabel 261"/>
+    <w:qFormat/>
+    <w:rPr>
+      <w:rFonts w:cs="OpenSymbol"/>
+    </w:rPr>
+  </w:style>
+  <w:style w:type="character" w:styleId="ListLabel262">
+    <w:name w:val="ListLabel 262"/>
+    <w:qFormat/>
+    <w:rPr>
+      <w:rFonts w:cs="OpenSymbol"/>
+    </w:rPr>
+  </w:style>
+  <w:style w:type="character" w:styleId="ListLabel263">
+    <w:name w:val="ListLabel 263"/>
+    <w:qFormat/>
+    <w:rPr>
+      <w:rFonts w:cs="OpenSymbol"/>
+    </w:rPr>
+  </w:style>
+  <w:style w:type="character" w:styleId="ListLabel264">
+    <w:name w:val="ListLabel 264"/>
+    <w:qFormat/>
+    <w:rPr>
+      <w:rFonts w:cs="OpenSymbol"/>
+    </w:rPr>
+  </w:style>
+  <w:style w:type="character" w:styleId="ListLabel265">
+    <w:name w:val="ListLabel 265"/>
+    <w:qFormat/>
+    <w:rPr>
+      <w:rFonts w:cs="OpenSymbol"/>
+    </w:rPr>
+  </w:style>
+  <w:style w:type="character" w:styleId="ListLabel266">
+    <w:name w:val="ListLabel 266"/>
+    <w:qFormat/>
+    <w:rPr>
+      <w:rFonts w:cs="OpenSymbol"/>
+    </w:rPr>
+  </w:style>
+  <w:style w:type="character" w:styleId="ListLabel267">
+    <w:name w:val="ListLabel 267"/>
+    <w:qFormat/>
+    <w:rPr>
+      <w:rFonts w:cs="OpenSymbol"/>
+    </w:rPr>
+  </w:style>
+  <w:style w:type="character" w:styleId="ListLabel268">
+    <w:name w:val="ListLabel 268"/>
+    <w:qFormat/>
+    <w:rPr>
+      <w:rFonts w:cs="OpenSymbol"/>
+    </w:rPr>
+  </w:style>
+  <w:style w:type="character" w:styleId="ListLabel269">
+    <w:name w:val="ListLabel 269"/>
+    <w:qFormat/>
+    <w:rPr>
+      <w:rFonts w:cs="OpenSymbol"/>
+    </w:rPr>
+  </w:style>
+  <w:style w:type="character" w:styleId="ListLabel270">
+    <w:name w:val="ListLabel 270"/>
+    <w:qFormat/>
+    <w:rPr>
+      <w:rFonts w:cs="OpenSymbol"/>
+    </w:rPr>
+  </w:style>
+  <w:style w:type="character" w:styleId="ListLabel271">
+    <w:name w:val="ListLabel 271"/>
+    <w:qFormat/>
+    <w:rPr>
+      <w:rFonts w:cs="OpenSymbol"/>
+    </w:rPr>
+  </w:style>
+  <w:style w:type="character" w:styleId="ListLabel272">
+    <w:name w:val="ListLabel 272"/>
+    <w:qFormat/>
+    <w:rPr>
+      <w:rFonts w:cs="OpenSymbol"/>
+    </w:rPr>
+  </w:style>
+  <w:style w:type="character" w:styleId="ListLabel273">
+    <w:name w:val="ListLabel 273"/>
+    <w:qFormat/>
+    <w:rPr>
+      <w:rFonts w:cs="OpenSymbol"/>
+    </w:rPr>
+  </w:style>
+  <w:style w:type="character" w:styleId="ListLabel274">
+    <w:name w:val="ListLabel 274"/>
+    <w:qFormat/>
+    <w:rPr>
+      <w:rFonts w:cs="OpenSymbol"/>
+    </w:rPr>
+  </w:style>
+  <w:style w:type="character" w:styleId="ListLabel275">
+    <w:name w:val="ListLabel 275"/>
+    <w:qFormat/>
+    <w:rPr>
+      <w:rFonts w:cs="OpenSymbol"/>
+    </w:rPr>
+  </w:style>
+  <w:style w:type="character" w:styleId="ListLabel276">
+    <w:name w:val="ListLabel 276"/>
+    <w:qFormat/>
+    <w:rPr>
+      <w:rFonts w:cs="OpenSymbol"/>
+    </w:rPr>
+  </w:style>
+  <w:style w:type="character" w:styleId="ListLabel277">
+    <w:name w:val="ListLabel 277"/>
+    <w:qFormat/>
+    <w:rPr>
+      <w:rFonts w:cs="OpenSymbol"/>
+    </w:rPr>
+  </w:style>
+  <w:style w:type="character" w:styleId="ListLabel278">
+    <w:name w:val="ListLabel 278"/>
+    <w:qFormat/>
+    <w:rPr>
+      <w:rFonts w:cs="OpenSymbol"/>
+    </w:rPr>
+  </w:style>
+  <w:style w:type="character" w:styleId="ListLabel279">
+    <w:name w:val="ListLabel 279"/>
+    <w:qFormat/>
+    <w:rPr>
+      <w:rFonts w:cs="OpenSymbol"/>
+    </w:rPr>
+  </w:style>
+  <w:style w:type="character" w:styleId="ListLabel280">
+    <w:name w:val="ListLabel 280"/>
+    <w:qFormat/>
+    <w:rPr>
+      <w:rFonts w:cs="OpenSymbol"/>
+    </w:rPr>
+  </w:style>
+  <w:style w:type="character" w:styleId="ListLabel281">
+    <w:name w:val="ListLabel 281"/>
+    <w:qFormat/>
+    <w:rPr>
+      <w:rFonts w:cs="OpenSymbol"/>
+    </w:rPr>
+  </w:style>
+  <w:style w:type="character" w:styleId="ListLabel282">
+    <w:name w:val="ListLabel 282"/>
+    <w:qFormat/>
+    <w:rPr>
+      <w:rFonts w:cs="OpenSymbol"/>
+    </w:rPr>
+  </w:style>
+  <w:style w:type="character" w:styleId="ListLabel283">
+    <w:name w:val="ListLabel 283"/>
+    <w:qFormat/>
+    <w:rPr>
+      <w:rFonts w:cs="OpenSymbol"/>
+    </w:rPr>
+  </w:style>
+  <w:style w:type="character" w:styleId="ListLabel284">
+    <w:name w:val="ListLabel 284"/>
+    <w:qFormat/>
+    <w:rPr>
+      <w:rFonts w:cs="OpenSymbol"/>
+    </w:rPr>
+  </w:style>
+  <w:style w:type="character" w:styleId="ListLabel285">
+    <w:name w:val="ListLabel 285"/>
+    <w:qFormat/>
+    <w:rPr>
+      <w:rFonts w:cs="OpenSymbol"/>
+    </w:rPr>
+  </w:style>
+  <w:style w:type="character" w:styleId="ListLabel286">
+    <w:name w:val="ListLabel 286"/>
+    <w:qFormat/>
+    <w:rPr>
+      <w:rFonts w:cs="OpenSymbol"/>
+    </w:rPr>
+  </w:style>
+  <w:style w:type="character" w:styleId="ListLabel287">
+    <w:name w:val="ListLabel 287"/>
+    <w:qFormat/>
+    <w:rPr>
+      <w:rFonts w:cs="OpenSymbol"/>
+    </w:rPr>
+  </w:style>
+  <w:style w:type="character" w:styleId="ListLabel288">
+    <w:name w:val="ListLabel 288"/>
+    <w:qFormat/>
+    <w:rPr>
+      <w:rFonts w:cs="OpenSymbol"/>
+    </w:rPr>
+  </w:style>
+  <w:style w:type="character" w:styleId="ListLabel289">
+    <w:name w:val="ListLabel 289"/>
+    <w:qFormat/>
+    <w:rPr>
+      <w:rFonts w:cs="OpenSymbol"/>
+    </w:rPr>
+  </w:style>
+  <w:style w:type="character" w:styleId="ListLabel290">
+    <w:name w:val="ListLabel 290"/>
+    <w:qFormat/>
+    <w:rPr>
+      <w:rFonts w:cs="OpenSymbol"/>
+    </w:rPr>
+  </w:style>
+  <w:style w:type="character" w:styleId="ListLabel291">
+    <w:name w:val="ListLabel 291"/>
+    <w:qFormat/>
+    <w:rPr>
+      <w:rFonts w:cs="OpenSymbol"/>
+    </w:rPr>
+  </w:style>
+  <w:style w:type="character" w:styleId="ListLabel292">
+    <w:name w:val="ListLabel 292"/>
+    <w:qFormat/>
+    <w:rPr>
+      <w:rFonts w:cs="OpenSymbol"/>
+    </w:rPr>
+  </w:style>
+  <w:style w:type="character" w:styleId="ListLabel293">
+    <w:name w:val="ListLabel 293"/>
+    <w:qFormat/>
+    <w:rPr>
+      <w:rFonts w:cs="OpenSymbol"/>
+    </w:rPr>
+  </w:style>
+  <w:style w:type="character" w:styleId="ListLabel294">
+    <w:name w:val="ListLabel 294"/>
+    <w:qFormat/>
+    <w:rPr>
+      <w:rFonts w:cs="OpenSymbol"/>
+    </w:rPr>
+  </w:style>
+  <w:style w:type="character" w:styleId="ListLabel295">
+    <w:name w:val="ListLabel 295"/>
+    <w:qFormat/>
+    <w:rPr>
+      <w:rFonts w:cs="OpenSymbol"/>
+    </w:rPr>
+  </w:style>
+  <w:style w:type="character" w:styleId="ListLabel296">
+    <w:name w:val="ListLabel 296"/>
+    <w:qFormat/>
+    <w:rPr>
+      <w:rFonts w:cs="OpenSymbol"/>
+    </w:rPr>
+  </w:style>
+  <w:style w:type="character" w:styleId="ListLabel297">
+    <w:name w:val="ListLabel 297"/>
+    <w:qFormat/>
+    <w:rPr>
+      <w:rFonts w:cs="OpenSymbol"/>
+    </w:rPr>
+  </w:style>
+  <w:style w:type="character" w:styleId="ListLabel298">
+    <w:name w:val="ListLabel 298"/>
+    <w:qFormat/>
+    <w:rPr>
+      <w:rFonts w:cs="OpenSymbol"/>
+    </w:rPr>
+  </w:style>
+  <w:style w:type="character" w:styleId="ListLabel299">
+    <w:name w:val="ListLabel 299"/>
+    <w:qFormat/>
+    <w:rPr>
+      <w:rFonts w:cs="OpenSymbol"/>
+    </w:rPr>
+  </w:style>
+  <w:style w:type="character" w:styleId="ListLabel300">
+    <w:name w:val="ListLabel 300"/>
+    <w:qFormat/>
+    <w:rPr>
+      <w:rFonts w:cs="OpenSymbol"/>
+    </w:rPr>
+  </w:style>
+  <w:style w:type="character" w:styleId="ListLabel301">
+    <w:name w:val="ListLabel 301"/>
+    <w:qFormat/>
+    <w:rPr>
+      <w:rFonts w:cs="OpenSymbol"/>
+    </w:rPr>
+  </w:style>
+  <w:style w:type="character" w:styleId="ListLabel302">
+    <w:name w:val="ListLabel 302"/>
+    <w:qFormat/>
+    <w:rPr>
+      <w:rFonts w:cs="OpenSymbol"/>
+    </w:rPr>
+  </w:style>
+  <w:style w:type="character" w:styleId="ListLabel303">
+    <w:name w:val="ListLabel 303"/>
+    <w:qFormat/>
+    <w:rPr>
+      <w:rFonts w:cs="OpenSymbol"/>
+    </w:rPr>
+  </w:style>
+  <w:style w:type="character" w:styleId="ListLabel304">
+    <w:name w:val="ListLabel 304"/>
+    <w:qFormat/>
+    <w:rPr>
+      <w:rFonts w:cs="OpenSymbol"/>
+    </w:rPr>
+  </w:style>
+  <w:style w:type="character" w:styleId="ListLabel305">
+    <w:name w:val="ListLabel 305"/>
+    <w:qFormat/>
+    <w:rPr>
+      <w:rFonts w:cs="OpenSymbol"/>
+    </w:rPr>
+  </w:style>
+  <w:style w:type="character" w:styleId="ListLabel306">
+    <w:name w:val="ListLabel 306"/>
+    <w:qFormat/>
+    <w:rPr>
+      <w:rFonts w:cs="OpenSymbol"/>
+    </w:rPr>
+  </w:style>
+  <w:style w:type="character" w:styleId="ListLabel307">
+    <w:name w:val="ListLabel 307"/>
+    <w:qFormat/>
+    <w:rPr>
+      <w:rFonts w:cs="OpenSymbol"/>
+    </w:rPr>
+  </w:style>
+  <w:style w:type="character" w:styleId="ListLabel308">
+    <w:name w:val="ListLabel 308"/>
+    <w:qFormat/>
+    <w:rPr>
+      <w:rFonts w:cs="OpenSymbol"/>
+    </w:rPr>
+  </w:style>
+  <w:style w:type="character" w:styleId="ListLabel309">
+    <w:name w:val="ListLabel 309"/>
+    <w:qFormat/>
+    <w:rPr>
+      <w:rFonts w:cs="OpenSymbol"/>
+    </w:rPr>
+  </w:style>
+  <w:style w:type="character" w:styleId="ListLabel310">
+    <w:name w:val="ListLabel 310"/>
+    <w:qFormat/>
+    <w:rPr>
+      <w:rFonts w:cs="OpenSymbol"/>
+    </w:rPr>
+  </w:style>
+  <w:style w:type="character" w:styleId="ListLabel311">
+    <w:name w:val="ListLabel 311"/>
+    <w:qFormat/>
+    <w:rPr>
+      <w:rFonts w:cs="OpenSymbol"/>
+    </w:rPr>
+  </w:style>
+  <w:style w:type="character" w:styleId="ListLabel312">
+    <w:name w:val="ListLabel 312"/>
+    <w:qFormat/>
+    <w:rPr>
+      <w:rFonts w:cs="OpenSymbol"/>
+    </w:rPr>
+  </w:style>
+  <w:style w:type="character" w:styleId="ListLabel313">
+    <w:name w:val="ListLabel 313"/>
+    <w:qFormat/>
+    <w:rPr>
+      <w:rFonts w:cs="OpenSymbol"/>
+    </w:rPr>
+  </w:style>
+  <w:style w:type="character" w:styleId="ListLabel314">
+    <w:name w:val="ListLabel 314"/>
+    <w:qFormat/>
+    <w:rPr>
+      <w:rFonts w:cs="OpenSymbol"/>
+    </w:rPr>
+  </w:style>
+  <w:style w:type="character" w:styleId="ListLabel315">
+    <w:name w:val="ListLabel 315"/>
+    <w:qFormat/>
+    <w:rPr>
+      <w:rFonts w:cs="OpenSymbol"/>
+    </w:rPr>
+  </w:style>
+  <w:style w:type="character" w:styleId="ListLabel316">
+    <w:name w:val="ListLabel 316"/>
+    <w:qFormat/>
+    <w:rPr>
+      <w:rFonts w:cs="OpenSymbol"/>
+    </w:rPr>
+  </w:style>
+  <w:style w:type="character" w:styleId="ListLabel317">
+    <w:name w:val="ListLabel 317"/>
+    <w:qFormat/>
+    <w:rPr>
+      <w:rFonts w:cs="OpenSymbol"/>
+    </w:rPr>
+  </w:style>
+  <w:style w:type="character" w:styleId="ListLabel318">
+    <w:name w:val="ListLabel 318"/>
+    <w:qFormat/>
+    <w:rPr>
+      <w:rFonts w:cs="OpenSymbol"/>
+    </w:rPr>
+  </w:style>
+  <w:style w:type="character" w:styleId="ListLabel319">
+    <w:name w:val="ListLabel 319"/>
+    <w:qFormat/>
+    <w:rPr>
+      <w:rFonts w:cs="OpenSymbol"/>
+    </w:rPr>
+  </w:style>
+  <w:style w:type="character" w:styleId="ListLabel320">
+    <w:name w:val="ListLabel 320"/>
+    <w:qFormat/>
+    <w:rPr>
+      <w:rFonts w:cs="OpenSymbol"/>
+    </w:rPr>
+  </w:style>
+  <w:style w:type="character" w:styleId="ListLabel321">
+    <w:name w:val="ListLabel 321"/>
+    <w:qFormat/>
+    <w:rPr>
+      <w:rFonts w:cs="OpenSymbol"/>
+    </w:rPr>
+  </w:style>
+  <w:style w:type="character" w:styleId="ListLabel322">
+    <w:name w:val="ListLabel 322"/>
+    <w:qFormat/>
+    <w:rPr>
+      <w:rFonts w:cs="OpenSymbol"/>
+    </w:rPr>
+  </w:style>
+  <w:style w:type="character" w:styleId="ListLabel323">
+    <w:name w:val="ListLabel 323"/>
+    <w:qFormat/>
+    <w:rPr>
+      <w:rFonts w:cs="OpenSymbol"/>
+    </w:rPr>
+  </w:style>
+  <w:style w:type="character" w:styleId="ListLabel324">
+    <w:name w:val="ListLabel 324"/>
+    <w:qFormat/>
+    <w:rPr>
+      <w:rFonts w:cs="OpenSymbol"/>
+    </w:rPr>
+  </w:style>
+  <w:style w:type="character" w:styleId="ListLabel325">
+    <w:name w:val="ListLabel 325"/>
+    <w:qFormat/>
+    <w:rPr>
+      <w:rFonts w:cs="OpenSymbol"/>
+    </w:rPr>
+  </w:style>
+  <w:style w:type="character" w:styleId="ListLabel326">
+    <w:name w:val="ListLabel 326"/>
+    <w:qFormat/>
+    <w:rPr>
+      <w:rFonts w:cs="OpenSymbol"/>
+    </w:rPr>
+  </w:style>
+  <w:style w:type="character" w:styleId="ListLabel327">
+    <w:name w:val="ListLabel 327"/>
+    <w:qFormat/>
+    <w:rPr>
+      <w:rFonts w:cs="OpenSymbol"/>
+    </w:rPr>
+  </w:style>
+  <w:style w:type="character" w:styleId="ListLabel328">
+    <w:name w:val="ListLabel 328"/>
+    <w:qFormat/>
+    <w:rPr>
+      <w:rFonts w:cs="OpenSymbol"/>
+    </w:rPr>
+  </w:style>
+  <w:style w:type="character" w:styleId="ListLabel329">
+    <w:name w:val="ListLabel 329"/>
+    <w:qFormat/>
+    <w:rPr>
+      <w:rFonts w:cs="OpenSymbol"/>
+    </w:rPr>
+  </w:style>
+  <w:style w:type="character" w:styleId="ListLabel330">
+    <w:name w:val="ListLabel 330"/>
+    <w:qFormat/>
+    <w:rPr>
+      <w:rFonts w:cs="OpenSymbol"/>
+    </w:rPr>
+  </w:style>
+  <w:style w:type="character" w:styleId="ListLabel331">
+    <w:name w:val="ListLabel 331"/>
+    <w:qFormat/>
+    <w:rPr>
+      <w:rFonts w:cs="OpenSymbol"/>
+    </w:rPr>
+  </w:style>
+  <w:style w:type="character" w:styleId="ListLabel332">
+    <w:name w:val="ListLabel 332"/>
+    <w:qFormat/>
+    <w:rPr>
+      <w:rFonts w:cs="OpenSymbol"/>
+    </w:rPr>
+  </w:style>
+  <w:style w:type="character" w:styleId="ListLabel333">
+    <w:name w:val="ListLabel 333"/>
+    <w:qFormat/>
+    <w:rPr>
+      <w:rFonts w:cs="OpenSymbol"/>
+    </w:rPr>
+  </w:style>
+  <w:style w:type="character" w:styleId="ListLabel334">
+    <w:name w:val="ListLabel 334"/>
+    <w:qFormat/>
+    <w:rPr>
+      <w:rFonts w:cs="OpenSymbol"/>
+    </w:rPr>
+  </w:style>
+  <w:style w:type="character" w:styleId="ListLabel335">
+    <w:name w:val="ListLabel 335"/>
+    <w:qFormat/>
+    <w:rPr>
+      <w:rFonts w:cs="OpenSymbol"/>
+    </w:rPr>
+  </w:style>
+  <w:style w:type="character" w:styleId="ListLabel336">
+    <w:name w:val="ListLabel 336"/>
+    <w:qFormat/>
+    <w:rPr>
+      <w:rFonts w:cs="OpenSymbol"/>
+    </w:rPr>
+  </w:style>
+  <w:style w:type="character" w:styleId="ListLabel337">
+    <w:name w:val="ListLabel 337"/>
+    <w:qFormat/>
+    <w:rPr>
+      <w:rFonts w:cs="OpenSymbol"/>
+    </w:rPr>
+  </w:style>
+  <w:style w:type="character" w:styleId="ListLabel338">
+    <w:name w:val="ListLabel 338"/>
+    <w:qFormat/>
+    <w:rPr>
+      <w:rFonts w:cs="OpenSymbol"/>
+    </w:rPr>
+  </w:style>
+  <w:style w:type="character" w:styleId="ListLabel339">
+    <w:name w:val="ListLabel 339"/>
+    <w:qFormat/>
+    <w:rPr>
+      <w:rFonts w:cs="OpenSymbol"/>
+    </w:rPr>
+  </w:style>
+  <w:style w:type="character" w:styleId="ListLabel340">
+    <w:name w:val="ListLabel 340"/>
+    <w:qFormat/>
+    <w:rPr>
+      <w:rFonts w:cs="OpenSymbol"/>
+    </w:rPr>
+  </w:style>
+  <w:style w:type="character" w:styleId="ListLabel341">
+    <w:name w:val="ListLabel 341"/>
+    <w:qFormat/>
+    <w:rPr>
+      <w:rFonts w:cs="OpenSymbol"/>
+    </w:rPr>
+  </w:style>
+  <w:style w:type="character" w:styleId="ListLabel342">
+    <w:name w:val="ListLabel 342"/>
+    <w:qFormat/>
+    <w:rPr>
+      <w:rFonts w:cs="OpenSymbol"/>
+    </w:rPr>
+  </w:style>
+  <w:style w:type="character" w:styleId="ListLabel343">
+    <w:name w:val="ListLabel 343"/>
+    <w:qFormat/>
+    <w:rPr>
+      <w:rFonts w:cs="OpenSymbol"/>
+    </w:rPr>
+  </w:style>
+  <w:style w:type="character" w:styleId="ListLabel344">
+    <w:name w:val="ListLabel 344"/>
+    <w:qFormat/>
+    <w:rPr>
+      <w:rFonts w:cs="OpenSymbol"/>
+    </w:rPr>
+  </w:style>
+  <w:style w:type="character" w:styleId="ListLabel345">
+    <w:name w:val="ListLabel 345"/>
+    <w:qFormat/>
+    <w:rPr>
+      <w:rFonts w:cs="OpenSymbol"/>
+    </w:rPr>
+  </w:style>
+  <w:style w:type="character" w:styleId="ListLabel346">
+    <w:name w:val="ListLabel 346"/>
+    <w:qFormat/>
+    <w:rPr>
+      <w:rFonts w:cs="OpenSymbol"/>
+    </w:rPr>
+  </w:style>
+  <w:style w:type="character" w:styleId="ListLabel347">
+    <w:name w:val="ListLabel 347"/>
+    <w:qFormat/>
+    <w:rPr>
+      <w:rFonts w:cs="OpenSymbol"/>
+    </w:rPr>
+  </w:style>
+  <w:style w:type="character" w:styleId="ListLabel348">
+    <w:name w:val="ListLabel 348"/>
+    <w:qFormat/>
+    <w:rPr>
+      <w:rFonts w:cs="OpenSymbol"/>
+    </w:rPr>
+  </w:style>
+  <w:style w:type="character" w:styleId="ListLabel349">
+    <w:name w:val="ListLabel 349"/>
+    <w:qFormat/>
+    <w:rPr>
+      <w:rFonts w:cs="OpenSymbol"/>
+    </w:rPr>
+  </w:style>
+  <w:style w:type="character" w:styleId="ListLabel350">
+    <w:name w:val="ListLabel 350"/>
+    <w:qFormat/>
+    <w:rPr>
+      <w:rFonts w:cs="OpenSymbol"/>
+    </w:rPr>
+  </w:style>
+  <w:style w:type="character" w:styleId="ListLabel351">
+    <w:name w:val="ListLabel 351"/>
+    <w:qFormat/>
+    <w:rPr>
+      <w:rFonts w:cs="OpenSymbol"/>
+    </w:rPr>
+  </w:style>
+  <w:style w:type="character" w:styleId="ListLabel352">
+    <w:name w:val="ListLabel 352"/>
+    <w:qFormat/>
+    <w:rPr>
+      <w:rFonts w:cs="OpenSymbol"/>
+    </w:rPr>
+  </w:style>
+  <w:style w:type="character" w:styleId="ListLabel353">
+    <w:name w:val="ListLabel 353"/>
+    <w:qFormat/>
+    <w:rPr>
+      <w:rFonts w:cs="OpenSymbol"/>
+    </w:rPr>
+  </w:style>
+  <w:style w:type="character" w:styleId="ListLabel354">
+    <w:name w:val="ListLabel 354"/>
+    <w:qFormat/>
+    <w:rPr>
+      <w:rFonts w:cs="OpenSymbol"/>
+    </w:rPr>
+  </w:style>
+  <w:style w:type="character" w:styleId="ListLabel355">
+    <w:name w:val="ListLabel 355"/>
+    <w:qFormat/>
+    <w:rPr>
+      <w:rFonts w:cs="OpenSymbol"/>
+    </w:rPr>
+  </w:style>
+  <w:style w:type="character" w:styleId="ListLabel356">
+    <w:name w:val="ListLabel 356"/>
+    <w:qFormat/>
+    <w:rPr>
+      <w:rFonts w:cs="OpenSymbol"/>
+    </w:rPr>
+  </w:style>
+  <w:style w:type="character" w:styleId="ListLabel357">
+    <w:name w:val="ListLabel 357"/>
+    <w:qFormat/>
+    <w:rPr>
+      <w:rFonts w:cs="OpenSymbol"/>
+    </w:rPr>
+  </w:style>
+  <w:style w:type="character" w:styleId="ListLabel358">
+    <w:name w:val="ListLabel 358"/>
+    <w:qFormat/>
+    <w:rPr>
+      <w:rFonts w:cs="OpenSymbol"/>
+    </w:rPr>
+  </w:style>
+  <w:style w:type="character" w:styleId="ListLabel359">
+    <w:name w:val="ListLabel 359"/>
+    <w:qFormat/>
+    <w:rPr>
+      <w:rFonts w:cs="OpenSymbol"/>
+    </w:rPr>
+  </w:style>
+  <w:style w:type="character" w:styleId="ListLabel360">
+    <w:name w:val="ListLabel 360"/>
+    <w:qFormat/>
+    <w:rPr>
+      <w:rFonts w:cs="OpenSymbol"/>
+    </w:rPr>
+  </w:style>
+  <w:style w:type="character" w:styleId="ListLabel361">
+    <w:name w:val="ListLabel 361"/>
+    <w:qFormat/>
+    <w:rPr>
+      <w:rFonts w:cs="OpenSymbol"/>
+    </w:rPr>
+  </w:style>
+  <w:style w:type="character" w:styleId="ListLabel362">
+    <w:name w:val="ListLabel 362"/>
+    <w:qFormat/>
+    <w:rPr>
+      <w:rFonts w:cs="OpenSymbol"/>
+    </w:rPr>
+  </w:style>
+  <w:style w:type="character" w:styleId="ListLabel363">
+    <w:name w:val="ListLabel 363"/>
+    <w:qFormat/>
+    <w:rPr>
+      <w:rFonts w:cs="OpenSymbol"/>
+    </w:rPr>
+  </w:style>
+  <w:style w:type="character" w:styleId="ListLabel364">
+    <w:name w:val="ListLabel 364"/>
+    <w:qFormat/>
+    <w:rPr>
+      <w:rFonts w:cs="OpenSymbol"/>
+    </w:rPr>
+  </w:style>
+  <w:style w:type="character" w:styleId="ListLabel365">
+    <w:name w:val="ListLabel 365"/>
+    <w:qFormat/>
+    <w:rPr>
+      <w:rFonts w:cs="OpenSymbol"/>
+    </w:rPr>
+  </w:style>
+  <w:style w:type="character" w:styleId="ListLabel366">
+    <w:name w:val="ListLabel 366"/>
+    <w:qFormat/>
+    <w:rPr>
+      <w:rFonts w:cs="OpenSymbol"/>
+    </w:rPr>
+  </w:style>
+  <w:style w:type="character" w:styleId="ListLabel367">
+    <w:name w:val="ListLabel 367"/>
+    <w:qFormat/>
+    <w:rPr>
+      <w:rFonts w:cs="OpenSymbol"/>
+    </w:rPr>
+  </w:style>
+  <w:style w:type="character" w:styleId="ListLabel368">
+    <w:name w:val="ListLabel 368"/>
+    <w:qFormat/>
+    <w:rPr>
+      <w:rFonts w:cs="OpenSymbol"/>
+    </w:rPr>
+  </w:style>
+  <w:style w:type="character" w:styleId="ListLabel369">
+    <w:name w:val="ListLabel 369"/>
+    <w:qFormat/>
+    <w:rPr>
+      <w:rFonts w:cs="OpenSymbol"/>
+    </w:rPr>
+  </w:style>
+  <w:style w:type="character" w:styleId="ListLabel370">
+    <w:name w:val="ListLabel 370"/>
+    <w:qFormat/>
+    <w:rPr>
+      <w:rFonts w:cs="OpenSymbol"/>
+    </w:rPr>
+  </w:style>
+  <w:style w:type="character" w:styleId="ListLabel371">
+    <w:name w:val="ListLabel 371"/>
+    <w:qFormat/>
+    <w:rPr>
+      <w:rFonts w:cs="OpenSymbol"/>
+    </w:rPr>
+  </w:style>
+  <w:style w:type="character" w:styleId="ListLabel372">
+    <w:name w:val="ListLabel 372"/>
+    <w:qFormat/>
+    <w:rPr>
+      <w:rFonts w:cs="OpenSymbol"/>
+    </w:rPr>
+  </w:style>
+  <w:style w:type="character" w:styleId="ListLabel373">
+    <w:name w:val="ListLabel 373"/>
+    <w:qFormat/>
+    <w:rPr>
+      <w:rFonts w:cs="OpenSymbol"/>
+    </w:rPr>
+  </w:style>
+  <w:style w:type="character" w:styleId="ListLabel374">
+    <w:name w:val="ListLabel 374"/>
+    <w:qFormat/>
+    <w:rPr>
+      <w:rFonts w:cs="OpenSymbol"/>
+    </w:rPr>
+  </w:style>
+  <w:style w:type="character" w:styleId="ListLabel375">
+    <w:name w:val="ListLabel 375"/>
+    <w:qFormat/>
+    <w:rPr>
+      <w:rFonts w:cs="OpenSymbol"/>
+    </w:rPr>
+  </w:style>
+  <w:style w:type="character" w:styleId="ListLabel376">
+    <w:name w:val="ListLabel 376"/>
+    <w:qFormat/>
+    <w:rPr>
+      <w:rFonts w:cs="OpenSymbol"/>
+    </w:rPr>
+  </w:style>
+  <w:style w:type="character" w:styleId="ListLabel377">
+    <w:name w:val="ListLabel 377"/>
+    <w:qFormat/>
+    <w:rPr>
+      <w:rFonts w:cs="OpenSymbol"/>
+    </w:rPr>
+  </w:style>
+  <w:style w:type="character" w:styleId="ListLabel378">
+    <w:name w:val="ListLabel 378"/>
+    <w:qFormat/>
+    <w:rPr>
+      <w:rFonts w:cs="OpenSymbol"/>
+    </w:rPr>
+  </w:style>
+  <w:style w:type="character" w:styleId="ListLabel379">
+    <w:name w:val="ListLabel 379"/>
+    <w:qFormat/>
+    <w:rPr>
+      <w:rFonts w:cs="OpenSymbol"/>
+    </w:rPr>
+  </w:style>
+  <w:style w:type="character" w:styleId="ListLabel380">
+    <w:name w:val="ListLabel 380"/>
+    <w:qFormat/>
+    <w:rPr>
+      <w:rFonts w:cs="OpenSymbol"/>
+    </w:rPr>
+  </w:style>
+  <w:style w:type="character" w:styleId="ListLabel381">
+    <w:name w:val="ListLabel 381"/>
+    <w:qFormat/>
+    <w:rPr>
+      <w:rFonts w:cs="OpenSymbol"/>
+    </w:rPr>
+  </w:style>
+  <w:style w:type="character" w:styleId="ListLabel382">
+    <w:name w:val="ListLabel 382"/>
+    <w:qFormat/>
+    <w:rPr>
+      <w:rFonts w:cs="OpenSymbol"/>
+    </w:rPr>
+  </w:style>
+  <w:style w:type="character" w:styleId="ListLabel383">
+    <w:name w:val="ListLabel 383"/>
+    <w:qFormat/>
+    <w:rPr>
+      <w:rFonts w:cs="OpenSymbol"/>
+    </w:rPr>
+  </w:style>
+  <w:style w:type="character" w:styleId="ListLabel384">
+    <w:name w:val="ListLabel 384"/>
+    <w:qFormat/>
+    <w:rPr>
+      <w:rFonts w:cs="OpenSymbol"/>
+    </w:rPr>
+  </w:style>
+  <w:style w:type="character" w:styleId="ListLabel385">
+    <w:name w:val="ListLabel 385"/>
+    <w:qFormat/>
+    <w:rPr>
+      <w:rFonts w:cs="OpenSymbol"/>
+    </w:rPr>
+  </w:style>
+  <w:style w:type="character" w:styleId="ListLabel386">
+    <w:name w:val="ListLabel 386"/>
+    <w:qFormat/>
+    <w:rPr>
+      <w:rFonts w:cs="OpenSymbol"/>
+    </w:rPr>
+  </w:style>
+  <w:style w:type="character" w:styleId="ListLabel387">
+    <w:name w:val="ListLabel 387"/>
+    <w:qFormat/>
+    <w:rPr>
+      <w:rFonts w:cs="OpenSymbol"/>
+    </w:rPr>
+  </w:style>
+  <w:style w:type="character" w:styleId="ListLabel388">
+    <w:name w:val="ListLabel 388"/>
+    <w:qFormat/>
+    <w:rPr>
+      <w:rFonts w:cs="OpenSymbol"/>
+    </w:rPr>
+  </w:style>
+  <w:style w:type="character" w:styleId="ListLabel389">
+    <w:name w:val="ListLabel 389"/>
+    <w:qFormat/>
+    <w:rPr>
+      <w:rFonts w:cs="OpenSymbol"/>
+    </w:rPr>
+  </w:style>
+  <w:style w:type="character" w:styleId="ListLabel390">
+    <w:name w:val="ListLabel 390"/>
+    <w:qFormat/>
+    <w:rPr>
+      <w:rFonts w:cs="OpenSymbol"/>
+    </w:rPr>
+  </w:style>
+  <w:style w:type="character" w:styleId="ListLabel391">
+    <w:name w:val="ListLabel 391"/>
+    <w:qFormat/>
+    <w:rPr>
+      <w:rFonts w:cs="OpenSymbol"/>
+    </w:rPr>
+  </w:style>
+  <w:style w:type="character" w:styleId="ListLabel392">
+    <w:name w:val="ListLabel 392"/>
+    <w:qFormat/>
+    <w:rPr>
+      <w:rFonts w:cs="OpenSymbol"/>
+    </w:rPr>
+  </w:style>
+  <w:style w:type="character" w:styleId="ListLabel393">
+    <w:name w:val="ListLabel 393"/>
+    <w:qFormat/>
+    <w:rPr>
+      <w:rFonts w:cs="OpenSymbol"/>
+    </w:rPr>
+  </w:style>
+  <w:style w:type="character" w:styleId="ListLabel394">
+    <w:name w:val="ListLabel 394"/>
+    <w:qFormat/>
+    <w:rPr>
+      <w:rFonts w:cs="OpenSymbol"/>
+    </w:rPr>
+  </w:style>
+  <w:style w:type="character" w:styleId="ListLabel395">
+    <w:name w:val="ListLabel 395"/>
+    <w:qFormat/>
+    <w:rPr>
+      <w:rFonts w:cs="OpenSymbol"/>
+    </w:rPr>
+  </w:style>
+  <w:style w:type="character" w:styleId="ListLabel396">
+    <w:name w:val="ListLabel 396"/>
+    <w:qFormat/>
+    <w:rPr>
+      <w:rFonts w:cs="OpenSymbol"/>
+    </w:rPr>
+  </w:style>
+  <w:style w:type="character" w:styleId="ListLabel397">
+    <w:name w:val="ListLabel 397"/>
+    <w:qFormat/>
+    <w:rPr>
+      <w:rFonts w:cs="OpenSymbol"/>
+    </w:rPr>
+  </w:style>
+  <w:style w:type="character" w:styleId="ListLabel398">
+    <w:name w:val="ListLabel 398"/>
+    <w:qFormat/>
+    <w:rPr>
+      <w:rFonts w:cs="OpenSymbol"/>
+    </w:rPr>
+  </w:style>
+  <w:style w:type="character" w:styleId="ListLabel399">
+    <w:name w:val="ListLabel 399"/>
+    <w:qFormat/>
+    <w:rPr>
+      <w:rFonts w:cs="OpenSymbol"/>
+    </w:rPr>
+  </w:style>
+  <w:style w:type="character" w:styleId="ListLabel400">
+    <w:name w:val="ListLabel 400"/>
+    <w:qFormat/>
+    <w:rPr>
+      <w:rFonts w:cs="OpenSymbol"/>
+    </w:rPr>
+  </w:style>
+  <w:style w:type="character" w:styleId="ListLabel401">
+    <w:name w:val="ListLabel 401"/>
+    <w:qFormat/>
+    <w:rPr>
+      <w:rFonts w:cs="OpenSymbol"/>
+    </w:rPr>
+  </w:style>
+  <w:style w:type="character" w:styleId="ListLabel402">
+    <w:name w:val="ListLabel 402"/>
+    <w:qFormat/>
+    <w:rPr>
+      <w:rFonts w:cs="OpenSymbol"/>
+    </w:rPr>
+  </w:style>
+  <w:style w:type="character" w:styleId="ListLabel403">
+    <w:name w:val="ListLabel 403"/>
+    <w:qFormat/>
+    <w:rPr>
+      <w:rFonts w:cs="OpenSymbol"/>
+    </w:rPr>
+  </w:style>
+  <w:style w:type="character" w:styleId="ListLabel404">
+    <w:name w:val="ListLabel 404"/>
+    <w:qFormat/>
+    <w:rPr>
+      <w:rFonts w:cs="OpenSymbol"/>
+    </w:rPr>
+  </w:style>
+  <w:style w:type="character" w:styleId="ListLabel405">
+    <w:name w:val="ListLabel 405"/>
+    <w:qFormat/>
+    <w:rPr>
+      <w:rFonts w:cs="OpenSymbol"/>
+    </w:rPr>
+  </w:style>
+  <w:style w:type="character" w:styleId="ListLabel406">
+    <w:name w:val="ListLabel 406"/>
+    <w:qFormat/>
+    <w:rPr>
+      <w:rFonts w:cs="OpenSymbol"/>
+    </w:rPr>
+  </w:style>
+  <w:style w:type="character" w:styleId="ListLabel407">
+    <w:name w:val="ListLabel 407"/>
+    <w:qFormat/>
+    <w:rPr>
+      <w:rFonts w:cs="OpenSymbol"/>
+    </w:rPr>
+  </w:style>
+  <w:style w:type="character" w:styleId="ListLabel408">
+    <w:name w:val="ListLabel 408"/>
+    <w:qFormat/>
+    <w:rPr>
+      <w:rFonts w:cs="OpenSymbol"/>
+    </w:rPr>
+  </w:style>
+  <w:style w:type="character" w:styleId="ListLabel409">
+    <w:name w:val="ListLabel 409"/>
+    <w:qFormat/>
+    <w:rPr>
+      <w:rFonts w:cs="OpenSymbol"/>
+    </w:rPr>
+  </w:style>
+  <w:style w:type="character" w:styleId="ListLabel410">
+    <w:name w:val="ListLabel 410"/>
+    <w:qFormat/>
+    <w:rPr>
+      <w:rFonts w:cs="OpenSymbol"/>
+    </w:rPr>
+  </w:style>
+  <w:style w:type="character" w:styleId="ListLabel411">
+    <w:name w:val="ListLabel 411"/>
+    <w:qFormat/>
+    <w:rPr>
+      <w:rFonts w:cs="OpenSymbol"/>
+    </w:rPr>
+  </w:style>
+  <w:style w:type="character" w:styleId="ListLabel412">
+    <w:name w:val="ListLabel 412"/>
+    <w:qFormat/>
+    <w:rPr>
+      <w:rFonts w:cs="OpenSymbol"/>
+    </w:rPr>
+  </w:style>
+  <w:style w:type="character" w:styleId="ListLabel413">
+    <w:name w:val="ListLabel 413"/>
+    <w:qFormat/>
+    <w:rPr>
+      <w:rFonts w:cs="OpenSymbol"/>
+    </w:rPr>
+  </w:style>
+  <w:style w:type="character" w:styleId="ListLabel414">
+    <w:name w:val="ListLabel 414"/>
+    <w:qFormat/>
+    <w:rPr>
+      <w:rFonts w:cs="OpenSymbol"/>
+    </w:rPr>
+  </w:style>
+  <w:style w:type="character" w:styleId="VisitedInternetLink">
+    <w:name w:val="Visited Internet Link"/>
+    <w:rPr>
+      <w:color w:val="800000"/>
+      <w:u w:val="single"/>
+      <w:lang w:val="zxx" w:eastAsia="zxx" w:bidi="zxx"/>
+    </w:rPr>
+  </w:style>
+  <w:style w:type="character" w:styleId="ListLabel415">
+    <w:name w:val="ListLabel 415"/>
+    <w:qFormat/>
+    <w:rPr>
+      <w:rFonts w:cs="OpenSymbol"/>
+    </w:rPr>
+  </w:style>
+  <w:style w:type="character" w:styleId="ListLabel416">
+    <w:name w:val="ListLabel 416"/>
+    <w:qFormat/>
+    <w:rPr>
+      <w:rFonts w:cs="OpenSymbol"/>
+    </w:rPr>
+  </w:style>
+  <w:style w:type="character" w:styleId="ListLabel417">
+    <w:name w:val="ListLabel 417"/>
+    <w:qFormat/>
+    <w:rPr>
+      <w:rFonts w:cs="OpenSymbol"/>
+    </w:rPr>
+  </w:style>
+  <w:style w:type="character" w:styleId="ListLabel418">
+    <w:name w:val="ListLabel 418"/>
+    <w:qFormat/>
+    <w:rPr>
+      <w:rFonts w:cs="OpenSymbol"/>
+    </w:rPr>
+  </w:style>
+  <w:style w:type="character" w:styleId="ListLabel419">
+    <w:name w:val="ListLabel 419"/>
+    <w:qFormat/>
+    <w:rPr>
+      <w:rFonts w:cs="OpenSymbol"/>
+    </w:rPr>
+  </w:style>
+  <w:style w:type="character" w:styleId="ListLabel420">
+    <w:name w:val="ListLabel 420"/>
+    <w:qFormat/>
+    <w:rPr>
+      <w:rFonts w:cs="OpenSymbol"/>
+    </w:rPr>
+  </w:style>
+  <w:style w:type="character" w:styleId="ListLabel421">
+    <w:name w:val="ListLabel 421"/>
+    <w:qFormat/>
+    <w:rPr>
+      <w:rFonts w:cs="OpenSymbol"/>
+    </w:rPr>
+  </w:style>
+  <w:style w:type="character" w:styleId="ListLabel422">
+    <w:name w:val="ListLabel 422"/>
+    <w:qFormat/>
+    <w:rPr>
+      <w:rFonts w:cs="OpenSymbol"/>
+    </w:rPr>
+  </w:style>
+  <w:style w:type="character" w:styleId="ListLabel423">
+    <w:name w:val="ListLabel 423"/>
+    <w:qFormat/>
+    <w:rPr>
+      <w:rFonts w:cs="OpenSymbol"/>
+    </w:rPr>
+  </w:style>
+  <w:style w:type="character" w:styleId="ListLabel424">
+    <w:name w:val="ListLabel 424"/>
+    <w:qFormat/>
+    <w:rPr>
+      <w:rFonts w:cs="OpenSymbol"/>
+    </w:rPr>
+  </w:style>
+  <w:style w:type="character" w:styleId="ListLabel425">
+    <w:name w:val="ListLabel 425"/>
+    <w:qFormat/>
+    <w:rPr>
+      <w:rFonts w:cs="OpenSymbol"/>
+    </w:rPr>
+  </w:style>
+  <w:style w:type="character" w:styleId="ListLabel426">
+    <w:name w:val="ListLabel 426"/>
+    <w:qFormat/>
+    <w:rPr>
+      <w:rFonts w:cs="OpenSymbol"/>
+    </w:rPr>
+  </w:style>
+  <w:style w:type="character" w:styleId="ListLabel427">
+    <w:name w:val="ListLabel 427"/>
+    <w:qFormat/>
+    <w:rPr>
+      <w:rFonts w:cs="OpenSymbol"/>
+    </w:rPr>
+  </w:style>
+  <w:style w:type="character" w:styleId="ListLabel428">
+    <w:name w:val="ListLabel 428"/>
+    <w:qFormat/>
+    <w:rPr>
+      <w:rFonts w:cs="OpenSymbol"/>
+    </w:rPr>
+  </w:style>
+  <w:style w:type="character" w:styleId="ListLabel429">
+    <w:name w:val="ListLabel 429"/>
+    <w:qFormat/>
+    <w:rPr>
+      <w:rFonts w:cs="OpenSymbol"/>
+    </w:rPr>
+  </w:style>
+  <w:style w:type="character" w:styleId="ListLabel430">
+    <w:name w:val="ListLabel 430"/>
+    <w:qFormat/>
+    <w:rPr>
+      <w:rFonts w:cs="OpenSymbol"/>
+    </w:rPr>
+  </w:style>
+  <w:style w:type="character" w:styleId="ListLabel431">
+    <w:name w:val="ListLabel 431"/>
+    <w:qFormat/>
+    <w:rPr>
+      <w:rFonts w:cs="OpenSymbol"/>
+    </w:rPr>
+  </w:style>
+  <w:style w:type="character" w:styleId="ListLabel432">
+    <w:name w:val="ListLabel 432"/>
+    <w:qFormat/>
+    <w:rPr>
+      <w:rFonts w:cs="OpenSymbol"/>
+    </w:rPr>
+  </w:style>
+  <w:style w:type="character" w:styleId="ListLabel433">
+    <w:name w:val="ListLabel 433"/>
+    <w:qFormat/>
+    <w:rPr>
+      <w:rFonts w:cs="OpenSymbol"/>
+    </w:rPr>
+  </w:style>
+  <w:style w:type="character" w:styleId="ListLabel434">
+    <w:name w:val="ListLabel 434"/>
+    <w:qFormat/>
+    <w:rPr>
+      <w:rFonts w:cs="OpenSymbol"/>
+    </w:rPr>
+  </w:style>
+  <w:style w:type="character" w:styleId="ListLabel435">
+    <w:name w:val="ListLabel 435"/>
+    <w:qFormat/>
+    <w:rPr>
+      <w:rFonts w:cs="OpenSymbol"/>
+    </w:rPr>
+  </w:style>
+  <w:style w:type="character" w:styleId="ListLabel436">
+    <w:name w:val="ListLabel 436"/>
+    <w:qFormat/>
+    <w:rPr>
+      <w:rFonts w:cs="OpenSymbol"/>
+    </w:rPr>
+  </w:style>
+  <w:style w:type="character" w:styleId="ListLabel437">
+    <w:name w:val="ListLabel 437"/>
+    <w:qFormat/>
+    <w:rPr>
+      <w:rFonts w:cs="OpenSymbol"/>
+    </w:rPr>
+  </w:style>
+  <w:style w:type="character" w:styleId="ListLabel438">
+    <w:name w:val="ListLabel 438"/>
+    <w:qFormat/>
+    <w:rPr>
+      <w:rFonts w:cs="OpenSymbol"/>
+    </w:rPr>
+  </w:style>
+  <w:style w:type="character" w:styleId="ListLabel439">
+    <w:name w:val="ListLabel 439"/>
+    <w:qFormat/>
+    <w:rPr>
+      <w:rFonts w:cs="OpenSymbol"/>
+    </w:rPr>
+  </w:style>
+  <w:style w:type="character" w:styleId="ListLabel440">
+    <w:name w:val="ListLabel 440"/>
+    <w:qFormat/>
+    <w:rPr>
+      <w:rFonts w:cs="OpenSymbol"/>
+    </w:rPr>
+  </w:style>
+  <w:style w:type="character" w:styleId="ListLabel441">
+    <w:name w:val="ListLabel 441"/>
+    <w:qFormat/>
+    <w:rPr>
+      <w:rFonts w:cs="OpenSymbol"/>
+    </w:rPr>
+  </w:style>
+  <w:style w:type="character" w:styleId="ListLabel442">
+    <w:name w:val="ListLabel 442"/>
+    <w:qFormat/>
+    <w:rPr>
+      <w:rFonts w:cs="OpenSymbol"/>
+    </w:rPr>
+  </w:style>
+  <w:style w:type="character" w:styleId="ListLabel443">
+    <w:name w:val="ListLabel 443"/>
+    <w:qFormat/>
+    <w:rPr>
+      <w:rFonts w:cs="OpenSymbol"/>
+    </w:rPr>
+  </w:style>
+  <w:style w:type="character" w:styleId="ListLabel444">
+    <w:name w:val="ListLabel 444"/>
+    <w:qFormat/>
+    <w:rPr>
+      <w:rFonts w:cs="OpenSymbol"/>
+    </w:rPr>
+  </w:style>
+  <w:style w:type="character" w:styleId="ListLabel445">
+    <w:name w:val="ListLabel 445"/>
+    <w:qFormat/>
+    <w:rPr>
+      <w:rFonts w:cs="OpenSymbol"/>
+    </w:rPr>
+  </w:style>
+  <w:style w:type="character" w:styleId="ListLabel446">
+    <w:name w:val="ListLabel 446"/>
+    <w:qFormat/>
+    <w:rPr>
+      <w:rFonts w:cs="OpenSymbol"/>
+    </w:rPr>
+  </w:style>
+  <w:style w:type="character" w:styleId="ListLabel447">
+    <w:name w:val="ListLabel 447"/>
+    <w:qFormat/>
+    <w:rPr>
+      <w:rFonts w:cs="OpenSymbol"/>
+    </w:rPr>
+  </w:style>
+  <w:style w:type="character" w:styleId="ListLabel448">
+    <w:name w:val="ListLabel 448"/>
+    <w:qFormat/>
+    <w:rPr>
+      <w:rFonts w:cs="OpenSymbol"/>
+    </w:rPr>
+  </w:style>
+  <w:style w:type="character" w:styleId="ListLabel449">
+    <w:name w:val="ListLabel 449"/>
+    <w:qFormat/>
+    <w:rPr>
+      <w:rFonts w:cs="OpenSymbol"/>
+    </w:rPr>
+  </w:style>
+  <w:style w:type="character" w:styleId="ListLabel450">
+    <w:name w:val="ListLabel 450"/>
+    <w:qFormat/>
+    <w:rPr>
+      <w:rFonts w:cs="OpenSymbol"/>
+    </w:rPr>
+  </w:style>
+  <w:style w:type="character" w:styleId="ListLabel451">
+    <w:name w:val="ListLabel 451"/>
+    <w:qFormat/>
+    <w:rPr>
+      <w:rFonts w:cs="OpenSymbol"/>
+    </w:rPr>
+  </w:style>
+  <w:style w:type="character" w:styleId="ListLabel452">
+    <w:name w:val="ListLabel 452"/>
+    <w:qFormat/>
+    <w:rPr>
+      <w:rFonts w:cs="OpenSymbol"/>
+    </w:rPr>
+  </w:style>
+  <w:style w:type="character" w:styleId="ListLabel453">
+    <w:name w:val="ListLabel 453"/>
+    <w:qFormat/>
+    <w:rPr>
+      <w:rFonts w:cs="OpenSymbol"/>
+    </w:rPr>
+  </w:style>
+  <w:style w:type="character" w:styleId="ListLabel454">
+    <w:name w:val="ListLabel 454"/>
+    <w:qFormat/>
+    <w:rPr>
+      <w:rFonts w:cs="OpenSymbol"/>
+    </w:rPr>
+  </w:style>
+  <w:style w:type="character" w:styleId="ListLabel455">
+    <w:name w:val="ListLabel 455"/>
+    <w:qFormat/>
+    <w:rPr>
+      <w:rFonts w:cs="OpenSymbol"/>
+    </w:rPr>
+  </w:style>
+  <w:style w:type="character" w:styleId="ListLabel456">
+    <w:name w:val="ListLabel 456"/>
+    <w:qFormat/>
+    <w:rPr>
+      <w:rFonts w:cs="OpenSymbol"/>
+    </w:rPr>
+  </w:style>
+  <w:style w:type="character" w:styleId="ListLabel457">
+    <w:name w:val="ListLabel 457"/>
+    <w:qFormat/>
+    <w:rPr>
+      <w:rFonts w:cs="OpenSymbol"/>
+    </w:rPr>
+  </w:style>
+  <w:style w:type="character" w:styleId="ListLabel458">
+    <w:name w:val="ListLabel 458"/>
+    <w:qFormat/>
+    <w:rPr>
+      <w:rFonts w:cs="OpenSymbol"/>
+    </w:rPr>
+  </w:style>
+  <w:style w:type="character" w:styleId="ListLabel459">
+    <w:name w:val="ListLabel 459"/>
+    <w:qFormat/>
+    <w:rPr>
+      <w:rFonts w:cs="OpenSymbol"/>
+    </w:rPr>
+  </w:style>
+  <w:style w:type="character" w:styleId="ListLabel460">
+    <w:name w:val="ListLabel 460"/>
+    <w:qFormat/>
+    <w:rPr>
+      <w:rFonts w:cs="OpenSymbol"/>
+    </w:rPr>
+  </w:style>
+  <w:style w:type="character" w:styleId="ListLabel461">
+    <w:name w:val="ListLabel 461"/>
+    <w:qFormat/>
+    <w:rPr>
+      <w:rFonts w:cs="OpenSymbol"/>
+    </w:rPr>
+  </w:style>
+  <w:style w:type="character" w:styleId="ListLabel462">
+    <w:name w:val="ListLabel 462"/>
+    <w:qFormat/>
+    <w:rPr>
+      <w:rFonts w:cs="OpenSymbol"/>
+    </w:rPr>
+  </w:style>
+  <w:style w:type="character" w:styleId="ListLabel463">
+    <w:name w:val="ListLabel 463"/>
+    <w:qFormat/>
+    <w:rPr>
+      <w:rFonts w:cs="OpenSymbol"/>
+    </w:rPr>
+  </w:style>
+  <w:style w:type="character" w:styleId="ListLabel464">
+    <w:name w:val="ListLabel 464"/>
+    <w:qFormat/>
+    <w:rPr>
+      <w:rFonts w:cs="OpenSymbol"/>
+    </w:rPr>
+  </w:style>
+  <w:style w:type="character" w:styleId="ListLabel465">
+    <w:name w:val="ListLabel 465"/>
+    <w:qFormat/>
+    <w:rPr>
+      <w:rFonts w:cs="OpenSymbol"/>
+    </w:rPr>
+  </w:style>
+  <w:style w:type="character" w:styleId="ListLabel466">
+    <w:name w:val="ListLabel 466"/>
+    <w:qFormat/>
+    <w:rPr>
+      <w:rFonts w:cs="OpenSymbol"/>
+    </w:rPr>
+  </w:style>
+  <w:style w:type="character" w:styleId="ListLabel467">
+    <w:name w:val="ListLabel 467"/>
+    <w:qFormat/>
+    <w:rPr>
+      <w:rFonts w:cs="OpenSymbol"/>
+    </w:rPr>
+  </w:style>
+  <w:style w:type="character" w:styleId="ListLabel468">
+    <w:name w:val="ListLabel 468"/>
+    <w:qFormat/>
+    <w:rPr>
+      <w:rFonts w:cs="OpenSymbol"/>
+    </w:rPr>
+  </w:style>
+  <w:style w:type="character" w:styleId="ListLabel469">
+    <w:name w:val="ListLabel 469"/>
+    <w:qFormat/>
+    <w:rPr>
+      <w:rFonts w:cs="OpenSymbol"/>
+    </w:rPr>
+  </w:style>
+  <w:style w:type="character" w:styleId="ListLabel470">
+    <w:name w:val="ListLabel 470"/>
+    <w:qFormat/>
+    <w:rPr>
+      <w:rFonts w:cs="OpenSymbol"/>
+    </w:rPr>
+  </w:style>
+  <w:style w:type="character" w:styleId="ListLabel471">
+    <w:name w:val="ListLabel 471"/>
+    <w:qFormat/>
+    <w:rPr>
+      <w:rFonts w:cs="OpenSymbol"/>
+    </w:rPr>
+  </w:style>
+  <w:style w:type="character" w:styleId="ListLabel472">
+    <w:name w:val="ListLabel 472"/>
+    <w:qFormat/>
+    <w:rPr>
+      <w:rFonts w:cs="OpenSymbol"/>
+    </w:rPr>
+  </w:style>
+  <w:style w:type="character" w:styleId="ListLabel473">
+    <w:name w:val="ListLabel 473"/>
+    <w:qFormat/>
+    <w:rPr>
+      <w:rFonts w:cs="OpenSymbol"/>
+    </w:rPr>
+  </w:style>
+  <w:style w:type="character" w:styleId="ListLabel474">
+    <w:name w:val="ListLabel 474"/>
+    <w:qFormat/>
+    <w:rPr>
+      <w:rFonts w:cs="OpenSymbol"/>
+    </w:rPr>
+  </w:style>
+  <w:style w:type="character" w:styleId="ListLabel475">
+    <w:name w:val="ListLabel 475"/>
+    <w:qFormat/>
+    <w:rPr>
+      <w:rFonts w:cs="OpenSymbol"/>
+    </w:rPr>
+  </w:style>
+  <w:style w:type="character" w:styleId="ListLabel476">
+    <w:name w:val="ListLabel 476"/>
+    <w:qFormat/>
+    <w:rPr>
+      <w:rFonts w:cs="OpenSymbol"/>
+    </w:rPr>
+  </w:style>
+  <w:style w:type="character" w:styleId="ListLabel477">
+    <w:name w:val="ListLabel 477"/>
+    <w:qFormat/>
+    <w:rPr>
+      <w:rFonts w:cs="OpenSymbol"/>
+    </w:rPr>
+  </w:style>
+  <w:style w:type="character" w:styleId="ListLabel478">
+    <w:name w:val="ListLabel 478"/>
+    <w:qFormat/>
+    <w:rPr>
+      <w:rFonts w:cs="OpenSymbol"/>
+    </w:rPr>
+  </w:style>
+  <w:style w:type="character" w:styleId="ListLabel479">
+    <w:name w:val="ListLabel 479"/>
+    <w:qFormat/>
+    <w:rPr>
+      <w:rFonts w:cs="OpenSymbol"/>
+    </w:rPr>
+  </w:style>
+  <w:style w:type="character" w:styleId="ListLabel480">
+    <w:name w:val="ListLabel 480"/>
+    <w:qFormat/>
+    <w:rPr>
+      <w:rFonts w:cs="OpenSymbol"/>
+    </w:rPr>
+  </w:style>
+  <w:style w:type="character" w:styleId="ListLabel481">
+    <w:name w:val="ListLabel 481"/>
+    <w:qFormat/>
+    <w:rPr>
+      <w:rFonts w:cs="OpenSymbol"/>
+    </w:rPr>
+  </w:style>
+  <w:style w:type="character" w:styleId="ListLabel482">
+    <w:name w:val="ListLabel 482"/>
+    <w:qFormat/>
+    <w:rPr>
+      <w:rFonts w:cs="OpenSymbol"/>
+    </w:rPr>
+  </w:style>
+  <w:style w:type="character" w:styleId="ListLabel483">
+    <w:name w:val="ListLabel 483"/>
+    <w:qFormat/>
+    <w:rPr>
+      <w:rFonts w:cs="OpenSymbol"/>
+    </w:rPr>
+  </w:style>
+  <w:style w:type="character" w:styleId="ListLabel484">
+    <w:name w:val="ListLabel 484"/>
+    <w:qFormat/>
+    <w:rPr>
+      <w:rFonts w:cs="OpenSymbol"/>
+    </w:rPr>
+  </w:style>
+  <w:style w:type="character" w:styleId="ListLabel485">
+    <w:name w:val="ListLabel 485"/>
+    <w:qFormat/>
+    <w:rPr>
+      <w:rFonts w:cs="OpenSymbol"/>
+    </w:rPr>
+  </w:style>
+  <w:style w:type="character" w:styleId="ListLabel486">
+    <w:name w:val="ListLabel 486"/>
+    <w:qFormat/>
+    <w:rPr>
+      <w:rFonts w:cs="OpenSymbol"/>
+    </w:rPr>
+  </w:style>
+  <w:style w:type="character" w:styleId="ListLabel487">
+    <w:name w:val="ListLabel 487"/>
+    <w:qFormat/>
+    <w:rPr>
+      <w:rFonts w:cs="OpenSymbol"/>
+    </w:rPr>
+  </w:style>
+  <w:style w:type="character" w:styleId="ListLabel488">
+    <w:name w:val="ListLabel 488"/>
+    <w:qFormat/>
+    <w:rPr>
+      <w:rFonts w:cs="OpenSymbol"/>
+    </w:rPr>
+  </w:style>
+  <w:style w:type="character" w:styleId="ListLabel489">
+    <w:name w:val="ListLabel 489"/>
+    <w:qFormat/>
+    <w:rPr>
+      <w:rFonts w:cs="OpenSymbol"/>
+    </w:rPr>
+  </w:style>
+  <w:style w:type="character" w:styleId="ListLabel490">
+    <w:name w:val="ListLabel 490"/>
+    <w:qFormat/>
+    <w:rPr>
+      <w:rFonts w:cs="OpenSymbol"/>
+    </w:rPr>
+  </w:style>
+  <w:style w:type="character" w:styleId="ListLabel491">
+    <w:name w:val="ListLabel 491"/>
+    <w:qFormat/>
+    <w:rPr>
+      <w:rFonts w:cs="OpenSymbol"/>
+    </w:rPr>
+  </w:style>
+  <w:style w:type="character" w:styleId="ListLabel492">
+    <w:name w:val="ListLabel 492"/>
+    <w:qFormat/>
+    <w:rPr>
+      <w:rFonts w:cs="OpenSymbol"/>
+    </w:rPr>
+  </w:style>
+  <w:style w:type="character" w:styleId="ListLabel493">
+    <w:name w:val="ListLabel 493"/>
+    <w:qFormat/>
+    <w:rPr>
+      <w:rFonts w:cs="OpenSymbol"/>
+    </w:rPr>
+  </w:style>
+  <w:style w:type="character" w:styleId="ListLabel494">
+    <w:name w:val="ListLabel 494"/>
+    <w:qFormat/>
+    <w:rPr>
+      <w:rFonts w:cs="OpenSymbol"/>
+    </w:rPr>
+  </w:style>
+  <w:style w:type="character" w:styleId="ListLabel495">
+    <w:name w:val="ListLabel 495"/>
+    <w:qFormat/>
+    <w:rPr>
+      <w:rFonts w:cs="OpenSymbol"/>
+    </w:rPr>
+  </w:style>
+  <w:style w:type="character" w:styleId="ListLabel496">
+    <w:name w:val="ListLabel 496"/>
+    <w:qFormat/>
+    <w:rPr>
+      <w:rFonts w:cs="OpenSymbol"/>
+    </w:rPr>
+  </w:style>
+  <w:style w:type="character" w:styleId="ListLabel497">
+    <w:name w:val="ListLabel 497"/>
+    <w:qFormat/>
+    <w:rPr>
+      <w:rFonts w:cs="OpenSymbol"/>
+    </w:rPr>
+  </w:style>
+  <w:style w:type="character" w:styleId="ListLabel498">
+    <w:name w:val="ListLabel 498"/>
+    <w:qFormat/>
+    <w:rPr>
+      <w:rFonts w:cs="OpenSymbol"/>
+    </w:rPr>
+  </w:style>
+  <w:style w:type="character" w:styleId="ListLabel499">
+    <w:name w:val="ListLabel 499"/>
+    <w:qFormat/>
+    <w:rPr>
+      <w:rFonts w:cs="OpenSymbol"/>
+    </w:rPr>
+  </w:style>
+  <w:style w:type="character" w:styleId="ListLabel500">
+    <w:name w:val="ListLabel 500"/>
+    <w:qFormat/>
+    <w:rPr>
+      <w:rFonts w:cs="OpenSymbol"/>
+    </w:rPr>
+  </w:style>
+  <w:style w:type="character" w:styleId="ListLabel501">
+    <w:name w:val="ListLabel 501"/>
+    <w:qFormat/>
+    <w:rPr>
+      <w:rFonts w:cs="OpenSymbol"/>
+    </w:rPr>
+  </w:style>
+  <w:style w:type="character" w:styleId="ListLabel502">
+    <w:name w:val="ListLabel 502"/>
+    <w:qFormat/>
+    <w:rPr>
+      <w:rFonts w:cs="OpenSymbol"/>
+    </w:rPr>
+  </w:style>
+  <w:style w:type="character" w:styleId="ListLabel503">
+    <w:name w:val="ListLabel 503"/>
+    <w:qFormat/>
+    <w:rPr>
+      <w:rFonts w:cs="OpenSymbol"/>
+    </w:rPr>
+  </w:style>
+  <w:style w:type="character" w:styleId="ListLabel504">
+    <w:name w:val="ListLabel 504"/>
+    <w:qFormat/>
+    <w:rPr>
+      <w:rFonts w:cs="OpenSymbol"/>
+    </w:rPr>
+  </w:style>
+  <w:style w:type="character" w:styleId="ListLabel505">
+    <w:name w:val="ListLabel 505"/>
+    <w:qFormat/>
+    <w:rPr>
+      <w:rFonts w:cs="OpenSymbol"/>
+    </w:rPr>
+  </w:style>
+  <w:style w:type="character" w:styleId="ListLabel506">
+    <w:name w:val="ListLabel 506"/>
+    <w:qFormat/>
+    <w:rPr>
+      <w:rFonts w:cs="OpenSymbol"/>
+    </w:rPr>
+  </w:style>
+  <w:style w:type="character" w:styleId="ListLabel507">
+    <w:name w:val="ListLabel 507"/>
+    <w:qFormat/>
+    <w:rPr>
+      <w:rFonts w:cs="OpenSymbol"/>
+    </w:rPr>
+  </w:style>
+  <w:style w:type="character" w:styleId="ListLabel508">
+    <w:name w:val="ListLabel 508"/>
+    <w:qFormat/>
+    <w:rPr>
+      <w:rFonts w:cs="OpenSymbol"/>
+    </w:rPr>
+  </w:style>
+  <w:style w:type="character" w:styleId="ListLabel509">
+    <w:name w:val="ListLabel 509"/>
+    <w:qFormat/>
+    <w:rPr>
+      <w:rFonts w:cs="OpenSymbol"/>
+    </w:rPr>
+  </w:style>
+  <w:style w:type="character" w:styleId="ListLabel510">
+    <w:name w:val="ListLabel 510"/>
+    <w:qFormat/>
+    <w:rPr>
+      <w:rFonts w:cs="OpenSymbol"/>
+    </w:rPr>
+  </w:style>
+  <w:style w:type="character" w:styleId="ListLabel511">
+    <w:name w:val="ListLabel 511"/>
+    <w:qFormat/>
+    <w:rPr>
+      <w:rFonts w:cs="OpenSymbol"/>
+    </w:rPr>
+  </w:style>
+  <w:style w:type="character" w:styleId="ListLabel512">
+    <w:name w:val="ListLabel 512"/>
+    <w:qFormat/>
+    <w:rPr>
+      <w:rFonts w:cs="OpenSymbol"/>
+    </w:rPr>
+  </w:style>
+  <w:style w:type="character" w:styleId="ListLabel513">
+    <w:name w:val="ListLabel 513"/>
+    <w:qFormat/>
+    <w:rPr>
+      <w:rFonts w:cs="OpenSymbol"/>
+    </w:rPr>
+  </w:style>
+  <w:style w:type="character" w:styleId="ListLabel514">
+    <w:name w:val="ListLabel 514"/>
+    <w:qFormat/>
+    <w:rPr>
+      <w:rFonts w:cs="OpenSymbol"/>
+    </w:rPr>
+  </w:style>
+  <w:style w:type="character" w:styleId="ListLabel515">
+    <w:name w:val="ListLabel 515"/>
+    <w:qFormat/>
+    <w:rPr>
+      <w:rFonts w:cs="OpenSymbol"/>
+    </w:rPr>
+  </w:style>
+  <w:style w:type="character" w:styleId="ListLabel516">
+    <w:name w:val="ListLabel 516"/>
+    <w:qFormat/>
+    <w:rPr>
+      <w:rFonts w:cs="OpenSymbol"/>
+    </w:rPr>
+  </w:style>
+  <w:style w:type="character" w:styleId="ListLabel517">
+    <w:name w:val="ListLabel 517"/>
+    <w:qFormat/>
+    <w:rPr>
+      <w:rFonts w:cs="OpenSymbol"/>
+    </w:rPr>
+  </w:style>
+  <w:style w:type="character" w:styleId="ListLabel518">
+    <w:name w:val="ListLabel 518"/>
+    <w:qFormat/>
+    <w:rPr>
+      <w:rFonts w:cs="OpenSymbol"/>
+    </w:rPr>
+  </w:style>
+  <w:style w:type="character" w:styleId="ListLabel519">
+    <w:name w:val="ListLabel 519"/>
+    <w:qFormat/>
+    <w:rPr>
+      <w:rFonts w:cs="OpenSymbol"/>
+    </w:rPr>
+  </w:style>
+  <w:style w:type="character" w:styleId="ListLabel520">
+    <w:name w:val="ListLabel 520"/>
+    <w:qFormat/>
+    <w:rPr>
+      <w:rFonts w:cs="OpenSymbol"/>
+    </w:rPr>
+  </w:style>
+  <w:style w:type="character" w:styleId="ListLabel521">
+    <w:name w:val="ListLabel 521"/>
+    <w:qFormat/>
+    <w:rPr>
+      <w:rFonts w:cs="OpenSymbol"/>
+    </w:rPr>
+  </w:style>
+  <w:style w:type="character" w:styleId="ListLabel522">
+    <w:name w:val="ListLabel 522"/>
+    <w:qFormat/>
+    <w:rPr>
+      <w:rFonts w:cs="OpenSymbol"/>
+    </w:rPr>
+  </w:style>
   <w:style w:type="paragraph" w:styleId="Heading">
     <w:name w:val="Heading"/>
     <w:basedOn w:val="Normal"/>

</xml_diff>

<commit_message>
feat(ProjectUI): Added 2 new fields in Project Obligation
Signed-off-by: Abdul Kapti <abdul.mannankapti@siemens.com>
</commit_message>
<xml_diff>
--- a/backend/src/src-licenseinfo/src/main/resources/templateReport.docx
+++ b/backend/src/src-licenseinfo/src/main/resources/templateReport.docx
@@ -17,11 +17,11 @@
         </w:tblBorders>
         <w:tblCellMar>
           <w:top w:w="0" w:type="dxa"/>
-          <w:left w:w="38" w:type="dxa"/>
+          <w:left w:w="33" w:type="dxa"/>
           <w:bottom w:w="0" w:type="dxa"/>
           <w:right w:w="108" w:type="dxa"/>
         </w:tblCellMar>
-        <w:tblLook w:val="01e0" w:noVBand="0" w:noHBand="0" w:lastColumn="1" w:firstColumn="1" w:lastRow="1" w:firstRow="1"/>
+        <w:tblLook w:noVBand="0" w:val="01e0" w:noHBand="0" w:lastColumn="1" w:firstColumn="1" w:lastRow="1" w:firstRow="1"/>
       </w:tblPr>
       <w:tblGrid>
         <w:gridCol w:w="1703"/>
@@ -48,9 +48,6 @@
               <w:insideV w:val="single" w:sz="4" w:space="0" w:color="000001"/>
             </w:tcBorders>
             <w:shd w:fill="FFFFFF" w:val="clear"/>
-            <w:tcMar>
-              <w:left w:w="38" w:type="dxa"/>
-            </w:tcMar>
           </w:tcPr>
           <w:p>
             <w:pPr>
@@ -96,9 +93,6 @@
               <w:insideV w:val="single" w:sz="4" w:space="0" w:color="000001"/>
             </w:tcBorders>
             <w:shd w:fill="FFFFFF" w:val="clear"/>
-            <w:tcMar>
-              <w:left w:w="38" w:type="dxa"/>
-            </w:tcMar>
           </w:tcPr>
           <w:p>
             <w:pPr>
@@ -136,9 +130,6 @@
               <w:insideV w:val="single" w:sz="4" w:space="0" w:color="000001"/>
             </w:tcBorders>
             <w:shd w:fill="FFFFFF" w:val="clear"/>
-            <w:tcMar>
-              <w:left w:w="38" w:type="dxa"/>
-            </w:tcMar>
           </w:tcPr>
           <w:p>
             <w:pPr>
@@ -170,9 +161,6 @@
               <w:insideV w:val="single" w:sz="4" w:space="0" w:color="000001"/>
             </w:tcBorders>
             <w:shd w:fill="FFFFFF" w:val="clear"/>
-            <w:tcMar>
-              <w:left w:w="38" w:type="dxa"/>
-            </w:tcMar>
           </w:tcPr>
           <w:p>
             <w:pPr>
@@ -207,9 +195,6 @@
               <w:insideV w:val="single" w:sz="4" w:space="0" w:color="000001"/>
             </w:tcBorders>
             <w:shd w:fill="FFFFFF" w:val="clear"/>
-            <w:tcMar>
-              <w:left w:w="38" w:type="dxa"/>
-            </w:tcMar>
           </w:tcPr>
           <w:p>
             <w:pPr>
@@ -241,9 +226,6 @@
               <w:insideV w:val="single" w:sz="4" w:space="0" w:color="000001"/>
             </w:tcBorders>
             <w:shd w:fill="FFFFFF" w:val="clear"/>
-            <w:tcMar>
-              <w:left w:w="38" w:type="dxa"/>
-            </w:tcMar>
           </w:tcPr>
           <w:p>
             <w:pPr>
@@ -279,9 +261,6 @@
               <w:insideV w:val="single" w:sz="4" w:space="0" w:color="000001"/>
             </w:tcBorders>
             <w:shd w:fill="FFFFFF" w:val="clear"/>
-            <w:tcMar>
-              <w:left w:w="38" w:type="dxa"/>
-            </w:tcMar>
           </w:tcPr>
           <w:p>
             <w:pPr>
@@ -313,9 +292,6 @@
               <w:insideV w:val="single" w:sz="4" w:space="0" w:color="000001"/>
             </w:tcBorders>
             <w:shd w:fill="FFFFFF" w:val="clear"/>
-            <w:tcMar>
-              <w:left w:w="38" w:type="dxa"/>
-            </w:tcMar>
           </w:tcPr>
           <w:p>
             <w:pPr>
@@ -353,9 +329,6 @@
               <w:insideV w:val="single" w:sz="4" w:space="0" w:color="000001"/>
             </w:tcBorders>
             <w:shd w:fill="FFFFFF" w:val="clear"/>
-            <w:tcMar>
-              <w:left w:w="38" w:type="dxa"/>
-            </w:tcMar>
           </w:tcPr>
           <w:p>
             <w:pPr>
@@ -387,9 +360,6 @@
               <w:insideV w:val="single" w:sz="4" w:space="0" w:color="000001"/>
             </w:tcBorders>
             <w:shd w:fill="FFFFFF" w:val="clear"/>
-            <w:tcMar>
-              <w:left w:w="38" w:type="dxa"/>
-            </w:tcMar>
           </w:tcPr>
           <w:p>
             <w:pPr>
@@ -404,15 +374,19 @@
               <w:fldChar w:fldCharType="begin"/>
             </w:r>
             <w:r>
+              <w:rPr/>
               <w:instrText> DATE \@"yyyy\-MM\-dd" </w:instrText>
             </w:r>
             <w:r>
+              <w:rPr/>
               <w:fldChar w:fldCharType="separate"/>
             </w:r>
             <w:r>
-              <w:t>2020-07-17</w:t>
+              <w:rPr/>
+              <w:t>2020-09-23</w:t>
             </w:r>
             <w:r>
+              <w:rPr/>
               <w:fldChar w:fldCharType="end"/>
             </w:r>
           </w:p>
@@ -435,9 +409,6 @@
               <w:insideV w:val="single" w:sz="4" w:space="0" w:color="000001"/>
             </w:tcBorders>
             <w:shd w:fill="FFFFFF" w:val="clear"/>
-            <w:tcMar>
-              <w:left w:w="38" w:type="dxa"/>
-            </w:tcMar>
           </w:tcPr>
           <w:p>
             <w:pPr>
@@ -471,9 +442,6 @@
               <w:insideV w:val="single" w:sz="4" w:space="0" w:color="000001"/>
             </w:tcBorders>
             <w:shd w:fill="FFFFFF" w:val="clear"/>
-            <w:tcMar>
-              <w:left w:w="38" w:type="dxa"/>
-            </w:tcMar>
           </w:tcPr>
           <w:p>
             <w:pPr>
@@ -502,9 +470,6 @@
               <w:insideV w:val="single" w:sz="4" w:space="0" w:color="000001"/>
             </w:tcBorders>
             <w:shd w:fill="FFFFFF" w:val="clear"/>
-            <w:tcMar>
-              <w:left w:w="38" w:type="dxa"/>
-            </w:tcMar>
           </w:tcPr>
           <w:p>
             <w:pPr>
@@ -533,9 +498,6 @@
               <w:insideV w:val="single" w:sz="4" w:space="0" w:color="000001"/>
             </w:tcBorders>
             <w:shd w:fill="FFFFFF" w:val="clear"/>
-            <w:tcMar>
-              <w:left w:w="38" w:type="dxa"/>
-            </w:tcMar>
           </w:tcPr>
           <w:p>
             <w:pPr>
@@ -569,9 +531,6 @@
               <w:insideV w:val="single" w:sz="4" w:space="0" w:color="000001"/>
             </w:tcBorders>
             <w:shd w:fill="FFFFFF" w:val="clear"/>
-            <w:tcMar>
-              <w:left w:w="38" w:type="dxa"/>
-            </w:tcMar>
           </w:tcPr>
           <w:p>
             <w:pPr>
@@ -638,9 +597,6 @@
               <w:insideV w:val="single" w:sz="4" w:space="0" w:color="000001"/>
             </w:tcBorders>
             <w:shd w:fill="FFFFFF" w:val="clear"/>
-            <w:tcMar>
-              <w:left w:w="38" w:type="dxa"/>
-            </w:tcMar>
           </w:tcPr>
           <w:p>
             <w:pPr>
@@ -664,35 +620,38 @@
               </w:fldChar>
             </w:r>
             <w:r>
+              <w:rPr/>
               <w:instrText> FORMCHECKBOX </w:instrText>
             </w:r>
             <w:r>
+              <w:rPr/>
               <w:fldChar w:fldCharType="separate"/>
             </w:r>
-            <w:bookmarkStart w:id="1" w:name="__Fieldmark__91_203110558"/>
-            <w:bookmarkStart w:id="2" w:name="__Fieldmark__88_832989810"/>
-            <w:bookmarkStart w:id="3" w:name="__Fieldmark__82_329950323"/>
-            <w:bookmarkStart w:id="4" w:name="__Fieldmark__76_1309928450"/>
-            <w:bookmarkStart w:id="5" w:name="__Fieldmark__70_1926051911"/>
-            <w:bookmarkStart w:id="6" w:name="__Fieldmark__64_16384841"/>
-            <w:bookmarkStart w:id="7" w:name="__Fieldmark__58_1753231960"/>
-            <w:bookmarkStart w:id="8" w:name="__Fieldmark__52_1217755145"/>
-            <w:bookmarkStart w:id="9" w:name="__Fieldmark__51_2965678557"/>
-            <w:bookmarkStart w:id="10" w:name="__Fieldmark__1432_2863671213"/>
-            <w:bookmarkStart w:id="11" w:name="__Fieldmark__430_2376387130"/>
-            <w:bookmarkStart w:id="12" w:name="__Fieldmark__202_693472701"/>
-            <w:bookmarkStart w:id="13" w:name="__Fieldmark__34_467579353"/>
-            <w:bookmarkStart w:id="14" w:name="__Fieldmark__37_2936216607"/>
-            <w:bookmarkStart w:id="15" w:name="__Fieldmark__43_4144078424"/>
-            <w:bookmarkStart w:id="16" w:name="__Fieldmark__10084_949312794"/>
-            <w:bookmarkStart w:id="17" w:name="__Fieldmark__55_2113331590"/>
-            <w:bookmarkStart w:id="18" w:name="__Fieldmark__61_650581868"/>
-            <w:bookmarkStart w:id="19" w:name="__Fieldmark__67_1155022725"/>
-            <w:bookmarkStart w:id="20" w:name="__Fieldmark__73_164176574"/>
-            <w:bookmarkStart w:id="21" w:name="__Fieldmark__79_1437965342"/>
-            <w:bookmarkStart w:id="22" w:name="__Fieldmark__85_1993503595"/>
-            <w:bookmarkStart w:id="23" w:name="__Fieldmark__91_203110558"/>
-            <w:bookmarkStart w:id="24" w:name="__Fieldmark__91_203110558"/>
+            <w:bookmarkStart w:id="1" w:name="__Fieldmark__94_1969839272"/>
+            <w:bookmarkStart w:id="2" w:name="__Fieldmark__91_203110558"/>
+            <w:bookmarkStart w:id="3" w:name="__Fieldmark__85_1993503595"/>
+            <w:bookmarkStart w:id="4" w:name="__Fieldmark__79_1437965342"/>
+            <w:bookmarkStart w:id="5" w:name="__Fieldmark__73_164176574"/>
+            <w:bookmarkStart w:id="6" w:name="__Fieldmark__67_1155022725"/>
+            <w:bookmarkStart w:id="7" w:name="__Fieldmark__61_650581868"/>
+            <w:bookmarkStart w:id="8" w:name="__Fieldmark__55_2113331590"/>
+            <w:bookmarkStart w:id="9" w:name="__Fieldmark__10084_949312794"/>
+            <w:bookmarkStart w:id="10" w:name="__Fieldmark__43_4144078424"/>
+            <w:bookmarkStart w:id="11" w:name="__Fieldmark__37_2936216607"/>
+            <w:bookmarkStart w:id="12" w:name="__Fieldmark__34_467579353"/>
+            <w:bookmarkStart w:id="13" w:name="__Fieldmark__202_693472701"/>
+            <w:bookmarkStart w:id="14" w:name="__Fieldmark__430_2376387130"/>
+            <w:bookmarkStart w:id="15" w:name="__Fieldmark__1432_2863671213"/>
+            <w:bookmarkStart w:id="16" w:name="__Fieldmark__51_2965678557"/>
+            <w:bookmarkStart w:id="17" w:name="__Fieldmark__52_1217755145"/>
+            <w:bookmarkStart w:id="18" w:name="__Fieldmark__58_1753231960"/>
+            <w:bookmarkStart w:id="19" w:name="__Fieldmark__64_16384841"/>
+            <w:bookmarkStart w:id="20" w:name="__Fieldmark__70_1926051911"/>
+            <w:bookmarkStart w:id="21" w:name="__Fieldmark__76_1309928450"/>
+            <w:bookmarkStart w:id="22" w:name="__Fieldmark__82_329950323"/>
+            <w:bookmarkStart w:id="23" w:name="__Fieldmark__88_832989810"/>
+            <w:bookmarkStart w:id="24" w:name="__Fieldmark__94_1969839272"/>
+            <w:bookmarkStart w:id="25" w:name="__Fieldmark__94_1969839272"/>
             <w:bookmarkEnd w:id="2"/>
             <w:bookmarkEnd w:id="3"/>
             <w:bookmarkEnd w:id="4"/>
@@ -714,11 +673,13 @@
             <w:bookmarkEnd w:id="20"/>
             <w:bookmarkEnd w:id="21"/>
             <w:bookmarkEnd w:id="22"/>
-            <w:bookmarkEnd w:id="24"/>
+            <w:bookmarkEnd w:id="23"/>
+            <w:bookmarkEnd w:id="25"/>
             <w:r>
               <w:rPr/>
             </w:r>
             <w:r>
+              <w:rPr/>
               <w:fldChar w:fldCharType="end"/>
             </w:r>
             <w:r>
@@ -742,47 +703,49 @@
               </w:fldChar>
             </w:r>
             <w:r>
+              <w:rPr/>
               <w:instrText> FORMCHECKBOX </w:instrText>
             </w:r>
             <w:r>
+              <w:rPr/>
               <w:fldChar w:fldCharType="separate"/>
             </w:r>
-            <w:bookmarkStart w:id="25" w:name="__Fieldmark__192_203110558"/>
-            <w:bookmarkStart w:id="26" w:name="__Fieldmark__186_832989810"/>
-            <w:bookmarkStart w:id="27" w:name="__Fieldmark__174_329950323"/>
-            <w:bookmarkStart w:id="28" w:name="__Fieldmark__162_1309928450"/>
-            <w:bookmarkStart w:id="29" w:name="__Fieldmark__150_1926051911"/>
-            <w:bookmarkStart w:id="30" w:name="__Fieldmark__138_16384841"/>
-            <w:bookmarkStart w:id="31" w:name="__Fieldmark__126_1753231960"/>
-            <w:bookmarkStart w:id="32" w:name="__Fieldmark__114_1217755145"/>
-            <w:bookmarkStart w:id="33" w:name="__Fieldmark__107_2965678557"/>
-            <w:bookmarkStart w:id="34" w:name="__Fieldmark__121_11373989334"/>
-            <w:bookmarkStart w:id="35" w:name="__Fieldmark__96_4144078424"/>
-            <w:bookmarkStart w:id="36" w:name="__Fieldmark__90_3681762000"/>
-            <w:bookmarkStart w:id="37" w:name="__Fieldmark__471_2376387130"/>
-            <w:bookmarkStart w:id="38" w:name="__Fieldmark__78_111612999"/>
-            <w:bookmarkStart w:id="39" w:name="__Fieldmark__569_2806362936"/>
-            <w:bookmarkStart w:id="40" w:name="__Fieldmark__64_459903821"/>
-            <w:bookmarkStart w:id="41" w:name="__Fieldmark__84_2936216607"/>
-            <w:bookmarkStart w:id="42" w:name="__Fieldmark__56_4120416817"/>
-            <w:bookmarkStart w:id="43" w:name="__Fieldmark__70_1861443027"/>
-            <w:bookmarkStart w:id="44" w:name="__Fieldmark__451_2806362936"/>
-            <w:bookmarkStart w:id="45" w:name="__Fieldmark__1482_2863671213"/>
-            <w:bookmarkStart w:id="46" w:name="__Fieldmark__122_4282271555"/>
-            <w:bookmarkStart w:id="47" w:name="__Fieldmark__78_467579353"/>
-            <w:bookmarkStart w:id="48" w:name="__Fieldmark__84_2119690868"/>
-            <w:bookmarkStart w:id="49" w:name="__Fieldmark__38_2683092876"/>
-            <w:bookmarkStart w:id="50" w:name="__Fieldmark__240_693472701"/>
-            <w:bookmarkStart w:id="51" w:name="__Fieldmark__10143_949312794"/>
-            <w:bookmarkStart w:id="52" w:name="__Fieldmark__120_2113331590"/>
-            <w:bookmarkStart w:id="53" w:name="__Fieldmark__132_650581868"/>
-            <w:bookmarkStart w:id="54" w:name="__Fieldmark__144_1155022725"/>
-            <w:bookmarkStart w:id="55" w:name="__Fieldmark__156_164176574"/>
-            <w:bookmarkStart w:id="56" w:name="__Fieldmark__168_1437965342"/>
-            <w:bookmarkStart w:id="57" w:name="__Fieldmark__180_1993503595"/>
-            <w:bookmarkStart w:id="58" w:name="__Fieldmark__192_203110558"/>
-            <w:bookmarkStart w:id="59" w:name="__Fieldmark__192_203110558"/>
-            <w:bookmarkEnd w:id="26"/>
+            <w:bookmarkStart w:id="26" w:name="__Fieldmark__198_1969839272"/>
+            <w:bookmarkStart w:id="27" w:name="__Fieldmark__192_203110558"/>
+            <w:bookmarkStart w:id="28" w:name="__Fieldmark__180_1993503595"/>
+            <w:bookmarkStart w:id="29" w:name="__Fieldmark__168_1437965342"/>
+            <w:bookmarkStart w:id="30" w:name="__Fieldmark__156_164176574"/>
+            <w:bookmarkStart w:id="31" w:name="__Fieldmark__144_1155022725"/>
+            <w:bookmarkStart w:id="32" w:name="__Fieldmark__132_650581868"/>
+            <w:bookmarkStart w:id="33" w:name="__Fieldmark__120_2113331590"/>
+            <w:bookmarkStart w:id="34" w:name="__Fieldmark__10143_949312794"/>
+            <w:bookmarkStart w:id="35" w:name="__Fieldmark__240_693472701"/>
+            <w:bookmarkStart w:id="36" w:name="__Fieldmark__38_2683092876"/>
+            <w:bookmarkStart w:id="37" w:name="__Fieldmark__84_2119690868"/>
+            <w:bookmarkStart w:id="38" w:name="__Fieldmark__78_467579353"/>
+            <w:bookmarkStart w:id="39" w:name="__Fieldmark__122_4282271555"/>
+            <w:bookmarkStart w:id="40" w:name="__Fieldmark__1482_2863671213"/>
+            <w:bookmarkStart w:id="41" w:name="__Fieldmark__451_2806362936"/>
+            <w:bookmarkStart w:id="42" w:name="__Fieldmark__70_1861443027"/>
+            <w:bookmarkStart w:id="43" w:name="__Fieldmark__56_4120416817"/>
+            <w:bookmarkStart w:id="44" w:name="__Fieldmark__84_2936216607"/>
+            <w:bookmarkStart w:id="45" w:name="__Fieldmark__64_459903821"/>
+            <w:bookmarkStart w:id="46" w:name="__Fieldmark__569_2806362936"/>
+            <w:bookmarkStart w:id="47" w:name="__Fieldmark__78_111612999"/>
+            <w:bookmarkStart w:id="48" w:name="__Fieldmark__471_2376387130"/>
+            <w:bookmarkStart w:id="49" w:name="__Fieldmark__90_3681762000"/>
+            <w:bookmarkStart w:id="50" w:name="__Fieldmark__96_4144078424"/>
+            <w:bookmarkStart w:id="51" w:name="__Fieldmark__121_11373989334"/>
+            <w:bookmarkStart w:id="52" w:name="__Fieldmark__107_2965678557"/>
+            <w:bookmarkStart w:id="53" w:name="__Fieldmark__114_1217755145"/>
+            <w:bookmarkStart w:id="54" w:name="__Fieldmark__126_1753231960"/>
+            <w:bookmarkStart w:id="55" w:name="__Fieldmark__138_16384841"/>
+            <w:bookmarkStart w:id="56" w:name="__Fieldmark__150_1926051911"/>
+            <w:bookmarkStart w:id="57" w:name="__Fieldmark__162_1309928450"/>
+            <w:bookmarkStart w:id="58" w:name="__Fieldmark__174_329950323"/>
+            <w:bookmarkStart w:id="59" w:name="__Fieldmark__186_832989810"/>
+            <w:bookmarkStart w:id="60" w:name="__Fieldmark__198_1969839272"/>
+            <w:bookmarkStart w:id="61" w:name="__Fieldmark__198_1969839272"/>
             <w:bookmarkEnd w:id="27"/>
             <w:bookmarkEnd w:id="28"/>
             <w:bookmarkEnd w:id="29"/>
@@ -814,15 +777,14 @@
             <w:bookmarkEnd w:id="55"/>
             <w:bookmarkEnd w:id="56"/>
             <w:bookmarkEnd w:id="57"/>
+            <w:bookmarkEnd w:id="58"/>
             <w:bookmarkEnd w:id="59"/>
+            <w:bookmarkEnd w:id="61"/>
             <w:r>
-              <w:rPr>
-                <w:rFonts w:cs="Arial"/>
-                <w:sz w:val="20"/>
-                <w:szCs w:val="20"/>
-              </w:rPr>
+              <w:rPr/>
             </w:r>
             <w:r>
+              <w:rPr/>
               <w:fldChar w:fldCharType="end"/>
             </w:r>
             <w:r>
@@ -851,23 +813,23 @@
               <w:t>There are remaining risks. For further detail see [</w:t>
             </w:r>
             <w:r>
-              <w:rPr>
-                <w:rFonts w:cs="Arial"/>
-                <w:sz w:val="20"/>
-                <w:szCs w:val="20"/>
-              </w:rPr>
+              <w:rPr/>
               <w:fldChar w:fldCharType="begin"/>
             </w:r>
             <w:r>
+              <w:rPr/>
               <w:instrText> REF __RefHeading___Toc113_693472701 \n \h </w:instrText>
             </w:r>
             <w:r>
+              <w:rPr/>
               <w:fldChar w:fldCharType="separate"/>
             </w:r>
             <w:r>
+              <w:rPr/>
               <w:t>1.3</w:t>
             </w:r>
             <w:r>
+              <w:rPr/>
               <w:fldChar w:fldCharType="end"/>
             </w:r>
             <w:r>
@@ -913,9 +875,15 @@
         <w:fldChar w:fldCharType="begin"/>
       </w:r>
       <w:r>
+        <w:rPr>
+          <w:rStyle w:val="IndexLink"/>
+        </w:rPr>
         <w:instrText> TOC \f \o "1-9" \h</w:instrText>
       </w:r>
       <w:r>
+        <w:rPr>
+          <w:rStyle w:val="IndexLink"/>
+        </w:rPr>
         <w:fldChar w:fldCharType="separate"/>
       </w:r>
       <w:hyperlink w:anchor="__RefHeading___Toc105_693472701">
@@ -1339,9 +1307,6 @@
           <w:t>4</w:t>
         </w:r>
       </w:hyperlink>
-      <w:r>
-        <w:fldChar w:fldCharType="end"/>
-      </w:r>
     </w:p>
     <w:p>
       <w:pPr>
@@ -1356,6 +1321,10 @@
       <w:r>
         <w:rPr/>
       </w:r>
+      <w:r>
+        <w:rPr/>
+        <w:fldChar w:fldCharType="end"/>
+      </w:r>
     </w:p>
     <w:p>
       <w:pPr>
@@ -1366,8 +1335,8 @@
         </w:numPr>
         <w:rPr/>
       </w:pPr>
-      <w:bookmarkStart w:id="60" w:name="__RefHeading___Toc105_693472701"/>
-      <w:bookmarkEnd w:id="60"/>
+      <w:bookmarkStart w:id="62" w:name="__RefHeading___Toc105_693472701"/>
+      <w:bookmarkEnd w:id="62"/>
       <w:r>
         <w:rPr/>
         <w:t>Conclusions</w:t>
@@ -1382,8 +1351,8 @@
         </w:numPr>
         <w:rPr/>
       </w:pPr>
-      <w:bookmarkStart w:id="61" w:name="__RefHeading___Toc107_693472701"/>
-      <w:bookmarkEnd w:id="61"/>
+      <w:bookmarkStart w:id="63" w:name="__RefHeading___Toc107_693472701"/>
+      <w:bookmarkEnd w:id="63"/>
       <w:r>
         <w:rPr/>
         <w:t>Summary</w:t>
@@ -1413,8 +1382,8 @@
         </w:numPr>
         <w:rPr/>
       </w:pPr>
-      <w:bookmarkStart w:id="62" w:name="__RefHeading___Toc109_693472701"/>
-      <w:bookmarkEnd w:id="62"/>
+      <w:bookmarkStart w:id="64" w:name="__RefHeading___Toc109_693472701"/>
+      <w:bookmarkEnd w:id="64"/>
       <w:r>
         <w:rPr/>
         <w:t>Issues not considered</w:t>
@@ -1519,8 +1488,8 @@
         </w:numPr>
         <w:rPr/>
       </w:pPr>
-      <w:bookmarkStart w:id="63" w:name="__RefHeading___Toc113_693472701"/>
-      <w:bookmarkEnd w:id="63"/>
+      <w:bookmarkStart w:id="65" w:name="__RefHeading___Toc113_693472701"/>
+      <w:bookmarkEnd w:id="65"/>
       <w:r>
         <w:rPr/>
         <w:t>Remaining Risks</w:t>
@@ -1535,8 +1504,8 @@
         </w:numPr>
         <w:rPr/>
       </w:pPr>
-      <w:bookmarkStart w:id="64" w:name="__RefHeading___Toc115_693472701"/>
-      <w:bookmarkEnd w:id="64"/>
+      <w:bookmarkStart w:id="66" w:name="__RefHeading___Toc115_693472701"/>
+      <w:bookmarkEnd w:id="66"/>
       <w:r>
         <w:rPr/>
         <w:t>General risks relating to OSS</w:t>
@@ -1667,8 +1636,8 @@
         </w:numPr>
         <w:rPr/>
       </w:pPr>
-      <w:bookmarkStart w:id="65" w:name="__RefHeading___Toc117_693472701"/>
-      <w:bookmarkEnd w:id="65"/>
+      <w:bookmarkStart w:id="67" w:name="__RefHeading___Toc117_693472701"/>
+      <w:bookmarkEnd w:id="67"/>
       <w:r>
         <w:rPr/>
         <w:t>Special risks relating to OSS</w:t>
@@ -1693,15 +1662,15 @@
         </w:tblCellMar>
       </w:tblPr>
       <w:tblGrid>
-        <w:gridCol w:w="2585"/>
+        <w:gridCol w:w="2584"/>
         <w:gridCol w:w="2432"/>
-        <w:gridCol w:w="4955"/>
+        <w:gridCol w:w="4956"/>
       </w:tblGrid>
       <w:tr>
         <w:trPr/>
         <w:tc>
           <w:tcPr>
-            <w:tcW w:w="2585" w:type="dxa"/>
+            <w:tcW w:w="2584" w:type="dxa"/>
             <w:tcBorders>
               <w:top w:val="single" w:sz="4" w:space="0" w:color="000001"/>
               <w:left w:val="single" w:sz="4" w:space="0" w:color="000001"/>
@@ -1709,9 +1678,6 @@
               <w:insideH w:val="single" w:sz="4" w:space="0" w:color="000001"/>
             </w:tcBorders>
             <w:shd w:fill="FFFFFF" w:val="clear"/>
-            <w:tcMar>
-              <w:left w:w="-5" w:type="dxa"/>
-            </w:tcMar>
           </w:tcPr>
           <w:p>
             <w:pPr>
@@ -1764,9 +1730,6 @@
               <w:insideH w:val="single" w:sz="4" w:space="0" w:color="000001"/>
             </w:tcBorders>
             <w:shd w:fill="FFFFFF" w:val="clear"/>
-            <w:tcMar>
-              <w:left w:w="-5" w:type="dxa"/>
-            </w:tcMar>
           </w:tcPr>
           <w:p>
             <w:pPr>
@@ -1811,7 +1774,7 @@
         </w:tc>
         <w:tc>
           <w:tcPr>
-            <w:tcW w:w="4955" w:type="dxa"/>
+            <w:tcW w:w="4956" w:type="dxa"/>
             <w:tcBorders>
               <w:top w:val="single" w:sz="4" w:space="0" w:color="000001"/>
               <w:left w:val="single" w:sz="4" w:space="0" w:color="000001"/>
@@ -1821,9 +1784,6 @@
               <w:insideV w:val="single" w:sz="4" w:space="0" w:color="000001"/>
             </w:tcBorders>
             <w:shd w:fill="FFFFFF" w:val="clear"/>
-            <w:tcMar>
-              <w:left w:w="-5" w:type="dxa"/>
-            </w:tcMar>
           </w:tcPr>
           <w:p>
             <w:pPr>
@@ -1887,8 +1847,8 @@
         </w:numPr>
         <w:rPr/>
       </w:pPr>
-      <w:bookmarkStart w:id="66" w:name="__RefHeading___Toc119_693472701"/>
-      <w:bookmarkEnd w:id="66"/>
+      <w:bookmarkStart w:id="68" w:name="__RefHeading___Toc119_693472701"/>
+      <w:bookmarkEnd w:id="68"/>
       <w:r>
         <w:rPr/>
         <w:t>General risks relating to commercial 3rd party software</w:t>
@@ -1913,8 +1873,8 @@
         </w:numPr>
         <w:rPr/>
       </w:pPr>
-      <w:bookmarkStart w:id="67" w:name="__RefHeading___Toc121_693472701"/>
-      <w:bookmarkEnd w:id="67"/>
+      <w:bookmarkStart w:id="69" w:name="__RefHeading___Toc121_693472701"/>
+      <w:bookmarkEnd w:id="69"/>
       <w:r>
         <w:rPr/>
         <w:t>Specific risks relating to commercial 3rd party software</w:t>
@@ -1939,8 +1899,8 @@
         </w:numPr>
         <w:rPr/>
       </w:pPr>
-      <w:bookmarkStart w:id="68" w:name="__RefHeading___Toc123_693472701"/>
-      <w:bookmarkEnd w:id="68"/>
+      <w:bookmarkStart w:id="70" w:name="__RefHeading___Toc123_693472701"/>
+      <w:bookmarkEnd w:id="70"/>
       <w:r>
         <w:rPr/>
         <w:t>Product Overview</w:t>
@@ -1955,8 +1915,8 @@
         </w:numPr>
         <w:rPr/>
       </w:pPr>
-      <w:bookmarkStart w:id="69" w:name="__RefHeading___Toc127_693472701"/>
-      <w:bookmarkEnd w:id="69"/>
+      <w:bookmarkStart w:id="71" w:name="__RefHeading___Toc127_693472701"/>
+      <w:bookmarkEnd w:id="71"/>
       <w:r>
         <w:rPr/>
         <w:t>Product description</w:t>
@@ -1981,8 +1941,8 @@
         </w:numPr>
         <w:rPr/>
       </w:pPr>
-      <w:bookmarkStart w:id="70" w:name="__RefHeading___Toc129_693472701"/>
-      <w:bookmarkEnd w:id="70"/>
+      <w:bookmarkStart w:id="72" w:name="__RefHeading___Toc129_693472701"/>
+      <w:bookmarkEnd w:id="72"/>
       <w:r>
         <w:rPr/>
         <w:t>Delivery channels</w:t>
@@ -2007,8 +1967,8 @@
         </w:numPr>
         <w:rPr/>
       </w:pPr>
-      <w:bookmarkStart w:id="71" w:name="__RefHeading___Toc131_693472701"/>
-      <w:bookmarkEnd w:id="71"/>
+      <w:bookmarkStart w:id="73" w:name="__RefHeading___Toc131_693472701"/>
+      <w:bookmarkEnd w:id="73"/>
       <w:r>
         <w:rPr/>
         <w:t>Development details</w:t>
@@ -2050,9 +2010,6 @@
               <w:insideH w:val="single" w:sz="4" w:space="0" w:color="000001"/>
             </w:tcBorders>
             <w:shd w:fill="FFFFFF" w:val="clear"/>
-            <w:tcMar>
-              <w:left w:w="-5" w:type="dxa"/>
-            </w:tcMar>
           </w:tcPr>
           <w:p>
             <w:pPr>
@@ -2105,9 +2062,6 @@
               <w:insideH w:val="single" w:sz="4" w:space="0" w:color="000001"/>
             </w:tcBorders>
             <w:shd w:fill="FFFFFF" w:val="clear"/>
-            <w:tcMar>
-              <w:left w:w="-5" w:type="dxa"/>
-            </w:tcMar>
           </w:tcPr>
           <w:p>
             <w:pPr>
@@ -2160,9 +2114,6 @@
               <w:insideH w:val="single" w:sz="4" w:space="0" w:color="000001"/>
             </w:tcBorders>
             <w:shd w:fill="FFFFFF" w:val="clear"/>
-            <w:tcMar>
-              <w:left w:w="-5" w:type="dxa"/>
-            </w:tcMar>
           </w:tcPr>
           <w:p>
             <w:pPr>
@@ -2217,9 +2168,6 @@
               <w:insideV w:val="single" w:sz="4" w:space="0" w:color="000001"/>
             </w:tcBorders>
             <w:shd w:fill="FFFFFF" w:val="clear"/>
-            <w:tcMar>
-              <w:left w:w="-5" w:type="dxa"/>
-            </w:tcMar>
           </w:tcPr>
           <w:p>
             <w:pPr>
@@ -2282,8 +2230,8 @@
         </w:numPr>
         <w:rPr/>
       </w:pPr>
-      <w:bookmarkStart w:id="72" w:name="__RefHeading___Toc10507_949312794"/>
-      <w:bookmarkEnd w:id="72"/>
+      <w:bookmarkStart w:id="74" w:name="__RefHeading___Toc10507_949312794"/>
+      <w:bookmarkEnd w:id="74"/>
       <w:r>
         <w:rPr/>
         <w:t>Overview 3rd party components/services/artifacts</w:t>
@@ -2327,9 +2275,6 @@
               <w:insideH w:val="single" w:sz="4" w:space="0" w:color="000001"/>
             </w:tcBorders>
             <w:shd w:fill="FFFFFF" w:val="clear"/>
-            <w:tcMar>
-              <w:left w:w="-5" w:type="dxa"/>
-            </w:tcMar>
           </w:tcPr>
           <w:p>
             <w:pPr>
@@ -2383,9 +2328,6 @@
               <w:insideH w:val="single" w:sz="4" w:space="0" w:color="000001"/>
             </w:tcBorders>
             <w:shd w:fill="FFFFFF" w:val="clear"/>
-            <w:tcMar>
-              <w:left w:w="-5" w:type="dxa"/>
-            </w:tcMar>
           </w:tcPr>
           <w:p>
             <w:pPr>
@@ -2438,9 +2380,6 @@
               <w:insideH w:val="single" w:sz="4" w:space="0" w:color="000001"/>
             </w:tcBorders>
             <w:shd w:fill="FFFFFF" w:val="clear"/>
-            <w:tcMar>
-              <w:left w:w="-5" w:type="dxa"/>
-            </w:tcMar>
           </w:tcPr>
           <w:p>
             <w:pPr>
@@ -2494,9 +2433,6 @@
               <w:insideH w:val="single" w:sz="4" w:space="0" w:color="000001"/>
             </w:tcBorders>
             <w:shd w:fill="FFFFFF" w:val="clear"/>
-            <w:tcMar>
-              <w:left w:w="-5" w:type="dxa"/>
-            </w:tcMar>
           </w:tcPr>
           <w:p>
             <w:pPr>
@@ -2550,9 +2486,6 @@
               <w:insideH w:val="single" w:sz="4" w:space="0" w:color="000001"/>
             </w:tcBorders>
             <w:shd w:fill="FFFFFF" w:val="clear"/>
-            <w:tcMar>
-              <w:left w:w="-5" w:type="dxa"/>
-            </w:tcMar>
           </w:tcPr>
           <w:p>
             <w:pPr>
@@ -2608,9 +2541,6 @@
               <w:insideV w:val="single" w:sz="4" w:space="0" w:color="000001"/>
             </w:tcBorders>
             <w:shd w:fill="FFFFFF" w:val="clear"/>
-            <w:tcMar>
-              <w:left w:w="-5" w:type="dxa"/>
-            </w:tcMar>
           </w:tcPr>
           <w:p>
             <w:pPr>
@@ -2674,8 +2604,8 @@
         </w:numPr>
         <w:rPr/>
       </w:pPr>
-      <w:bookmarkStart w:id="73" w:name="__RefHeading___Toc125_693472701"/>
-      <w:bookmarkEnd w:id="73"/>
+      <w:bookmarkStart w:id="75" w:name="__RefHeading___Toc125_693472701"/>
+      <w:bookmarkEnd w:id="75"/>
       <w:r>
         <w:rPr/>
         <w:t>Obligations resulting from the use of 3</w:t>
@@ -2872,8 +2802,8 @@
         </w:numPr>
         <w:rPr/>
       </w:pPr>
-      <w:bookmarkStart w:id="74" w:name="__RefHeading___Toc135_693472701"/>
-      <w:bookmarkEnd w:id="74"/>
+      <w:bookmarkStart w:id="76" w:name="__RefHeading___Toc135_693472701"/>
+      <w:bookmarkEnd w:id="76"/>
       <w:r>
         <w:rPr/>
         <w:t>Organisation Obligations</w:t>
@@ -2930,9 +2860,6 @@
               <w:insideH w:val="single" w:sz="4" w:space="0" w:color="000001"/>
             </w:tcBorders>
             <w:shd w:fill="FFFFFF" w:val="clear"/>
-            <w:tcMar>
-              <w:left w:w="-5" w:type="dxa"/>
-            </w:tcMar>
           </w:tcPr>
           <w:p>
             <w:pPr>
@@ -2974,9 +2901,6 @@
               <w:insideH w:val="single" w:sz="4" w:space="0" w:color="000001"/>
             </w:tcBorders>
             <w:shd w:fill="FFFFFF" w:val="clear"/>
-            <w:tcMar>
-              <w:left w:w="-5" w:type="dxa"/>
-            </w:tcMar>
           </w:tcPr>
           <w:p>
             <w:pPr>
@@ -3021,9 +2945,6 @@
               <w:insideV w:val="single" w:sz="4" w:space="0" w:color="000001"/>
             </w:tcBorders>
             <w:shd w:fill="FFFFFF" w:val="clear"/>
-            <w:tcMar>
-              <w:left w:w="-5" w:type="dxa"/>
-            </w:tcMar>
           </w:tcPr>
           <w:p>
             <w:pPr>
@@ -3054,8 +2975,8 @@
         </w:numPr>
         <w:rPr/>
       </w:pPr>
-      <w:bookmarkStart w:id="75" w:name="__RefHeading___Toc1646_1437965342"/>
-      <w:bookmarkEnd w:id="75"/>
+      <w:bookmarkStart w:id="77" w:name="__RefHeading___Toc1646_1437965342"/>
+      <w:bookmarkEnd w:id="77"/>
       <w:r>
         <w:rPr/>
         <w:t>Project/Product Obligations</w:t>
@@ -3111,9 +3032,6 @@
               <w:insideH w:val="single" w:sz="4" w:space="0" w:color="000001"/>
             </w:tcBorders>
             <w:shd w:fill="FFFFFF" w:val="clear"/>
-            <w:tcMar>
-              <w:left w:w="-5" w:type="dxa"/>
-            </w:tcMar>
           </w:tcPr>
           <w:p>
             <w:pPr>
@@ -3155,9 +3073,6 @@
               <w:insideH w:val="single" w:sz="4" w:space="0" w:color="000001"/>
             </w:tcBorders>
             <w:shd w:fill="FFFFFF" w:val="clear"/>
-            <w:tcMar>
-              <w:left w:w="-5" w:type="dxa"/>
-            </w:tcMar>
           </w:tcPr>
           <w:p>
             <w:pPr>
@@ -3202,9 +3117,6 @@
               <w:insideV w:val="single" w:sz="4" w:space="0" w:color="000001"/>
             </w:tcBorders>
             <w:shd w:fill="FFFFFF" w:val="clear"/>
-            <w:tcMar>
-              <w:left w:w="-5" w:type="dxa"/>
-            </w:tcMar>
           </w:tcPr>
           <w:p>
             <w:pPr>
@@ -3249,8 +3161,8 @@
         </w:numPr>
         <w:rPr/>
       </w:pPr>
-      <w:bookmarkStart w:id="76" w:name="__RefHeading___Toc137_693472701"/>
-      <w:bookmarkEnd w:id="76"/>
+      <w:bookmarkStart w:id="78" w:name="__RefHeading___Toc137_693472701"/>
+      <w:bookmarkEnd w:id="78"/>
       <w:r>
         <w:rPr/>
         <w:t>Component Obligations</w:t>
@@ -3282,7 +3194,7 @@
         </w:rPr>
         <w:t xml:space="preserve">Most of the integrated components are licensed under </w:t>
       </w:r>
-      <w:bookmarkStart w:id="77" w:name="__DdeLink__424_4144078424"/>
+      <w:bookmarkStart w:id="79" w:name="__DdeLink__424_4144078424"/>
       <w:r>
         <w:rPr>
           <w:rFonts w:ascii="Arial" w:hAnsi="Arial"/>
@@ -3299,7 +3211,7 @@
         </w:rPr>
         <w:t>$list_comma_sep_licenses_above_threshold</w:t>
       </w:r>
-      <w:bookmarkEnd w:id="77"/>
+      <w:bookmarkEnd w:id="79"/>
       <w:r>
         <w:rPr>
           <w:rFonts w:ascii="Arial" w:hAnsi="Arial"/>
@@ -3351,8 +3263,8 @@
       </w:tblPr>
       <w:tblGrid>
         <w:gridCol w:w="1994"/>
-        <w:gridCol w:w="1995"/>
-        <w:gridCol w:w="1996"/>
+        <w:gridCol w:w="1994"/>
+        <w:gridCol w:w="1997"/>
         <w:gridCol w:w="1995"/>
         <w:gridCol w:w="1992"/>
       </w:tblGrid>
@@ -3368,9 +3280,6 @@
               <w:insideH w:val="single" w:sz="4" w:space="0" w:color="000001"/>
             </w:tcBorders>
             <w:shd w:fill="FFFFFF" w:val="clear"/>
-            <w:tcMar>
-              <w:left w:w="-5" w:type="dxa"/>
-            </w:tcMar>
           </w:tcPr>
           <w:p>
             <w:pPr>
@@ -3404,7 +3313,7 @@
         </w:tc>
         <w:tc>
           <w:tcPr>
-            <w:tcW w:w="1995" w:type="dxa"/>
+            <w:tcW w:w="1994" w:type="dxa"/>
             <w:tcBorders>
               <w:top w:val="single" w:sz="4" w:space="0" w:color="000001"/>
               <w:left w:val="single" w:sz="4" w:space="0" w:color="000001"/>
@@ -3412,9 +3321,6 @@
               <w:insideH w:val="single" w:sz="4" w:space="0" w:color="000001"/>
             </w:tcBorders>
             <w:shd w:fill="FFFFFF" w:val="clear"/>
-            <w:tcMar>
-              <w:left w:w="-5" w:type="dxa"/>
-            </w:tcMar>
           </w:tcPr>
           <w:p>
             <w:pPr>
@@ -3448,7 +3354,7 @@
         </w:tc>
         <w:tc>
           <w:tcPr>
-            <w:tcW w:w="1996" w:type="dxa"/>
+            <w:tcW w:w="1997" w:type="dxa"/>
             <w:tcBorders>
               <w:top w:val="single" w:sz="4" w:space="0" w:color="000001"/>
               <w:left w:val="single" w:sz="4" w:space="0" w:color="000001"/>
@@ -3456,9 +3362,6 @@
               <w:insideH w:val="single" w:sz="4" w:space="0" w:color="000001"/>
             </w:tcBorders>
             <w:shd w:fill="FFFFFF" w:val="clear"/>
-            <w:tcMar>
-              <w:left w:w="-5" w:type="dxa"/>
-            </w:tcMar>
           </w:tcPr>
           <w:p>
             <w:pPr>
@@ -3500,9 +3403,6 @@
               <w:insideH w:val="single" w:sz="4" w:space="0" w:color="000001"/>
             </w:tcBorders>
             <w:shd w:fill="FFFFFF" w:val="clear"/>
-            <w:tcMar>
-              <w:left w:w="-5" w:type="dxa"/>
-            </w:tcMar>
           </w:tcPr>
           <w:p>
             <w:pPr>
@@ -3533,9 +3433,6 @@
               <w:insideV w:val="single" w:sz="4" w:space="0" w:color="000001"/>
             </w:tcBorders>
             <w:shd w:fill="FFFFFF" w:val="clear"/>
-            <w:tcMar>
-              <w:left w:w="-5" w:type="dxa"/>
-            </w:tcMar>
           </w:tcPr>
           <w:p>
             <w:pPr>
@@ -3580,8 +3477,8 @@
         </w:numPr>
         <w:rPr/>
       </w:pPr>
-      <w:bookmarkStart w:id="78" w:name="__RefHeading___Toc10509_949312794"/>
-      <w:bookmarkEnd w:id="78"/>
+      <w:bookmarkStart w:id="80" w:name="__RefHeading___Toc10509_949312794"/>
+      <w:bookmarkEnd w:id="80"/>
       <w:r>
         <w:rPr/>
         <w:t>Readme_OSS</w:t>
@@ -3625,8 +3522,8 @@
         </w:numPr>
         <w:rPr/>
       </w:pPr>
-      <w:bookmarkStart w:id="79" w:name="__RefHeading___Toc10511_949312794"/>
-      <w:bookmarkEnd w:id="79"/>
+      <w:bookmarkStart w:id="81" w:name="__RefHeading___Toc10511_949312794"/>
+      <w:bookmarkEnd w:id="81"/>
       <w:r>
         <w:rPr/>
         <w:t>Build Instructions</w:t>
@@ -3668,8 +3565,8 @@
         </w:numPr>
         <w:rPr/>
       </w:pPr>
-      <w:bookmarkStart w:id="80" w:name="__RefHeading___Toc10513_949312794"/>
-      <w:bookmarkEnd w:id="80"/>
+      <w:bookmarkStart w:id="82" w:name="__RefHeading___Toc10513_949312794"/>
+      <w:bookmarkEnd w:id="82"/>
       <w:r>
         <w:rPr/>
         <w:t>Source Code Bundle</w:t>
@@ -3685,8 +3582,8 @@
         <w:ind w:left="0" w:hanging="0"/>
         <w:rPr/>
       </w:pPr>
-      <w:bookmarkStart w:id="81" w:name="docs-internal-guid-b3678226-7fff-98d6-cb"/>
-      <w:bookmarkEnd w:id="81"/>
+      <w:bookmarkStart w:id="83" w:name="docs-internal-guid-b3678226-7fff-98d6-cb"/>
+      <w:bookmarkEnd w:id="83"/>
       <w:r>
         <w:rPr>
           <w:rFonts w:ascii="Arial" w:hAnsi="Arial"/>
@@ -3777,8 +3674,8 @@
         </w:numPr>
         <w:rPr/>
       </w:pPr>
-      <w:bookmarkStart w:id="82" w:name="__RefHeading___Toc10733_949312794"/>
-      <w:bookmarkEnd w:id="82"/>
+      <w:bookmarkStart w:id="84" w:name="__RefHeading___Toc10733_949312794"/>
+      <w:bookmarkEnd w:id="84"/>
       <w:r>
         <w:rPr/>
         <w:t>Linked Obligations</w:t>
@@ -3806,9 +3703,9 @@
         <w:gridCol w:w="1661"/>
         <w:gridCol w:w="1662"/>
         <w:gridCol w:w="1663"/>
-        <w:gridCol w:w="1675"/>
+        <w:gridCol w:w="1676"/>
         <w:gridCol w:w="1662"/>
-        <w:gridCol w:w="1648"/>
+        <w:gridCol w:w="1647"/>
       </w:tblGrid>
       <w:tr>
         <w:trPr/>
@@ -3822,9 +3719,6 @@
               <w:insideH w:val="single" w:sz="4" w:space="0" w:color="000001"/>
             </w:tcBorders>
             <w:shd w:fill="FFFFFF" w:val="clear"/>
-            <w:tcMar>
-              <w:left w:w="-5" w:type="dxa"/>
-            </w:tcMar>
           </w:tcPr>
           <w:p>
             <w:pPr>
@@ -3866,9 +3760,6 @@
               <w:insideH w:val="single" w:sz="4" w:space="0" w:color="000001"/>
             </w:tcBorders>
             <w:shd w:fill="FFFFFF" w:val="clear"/>
-            <w:tcMar>
-              <w:left w:w="-5" w:type="dxa"/>
-            </w:tcMar>
           </w:tcPr>
           <w:p>
             <w:pPr>
@@ -3910,9 +3801,6 @@
               <w:insideH w:val="single" w:sz="4" w:space="0" w:color="000001"/>
             </w:tcBorders>
             <w:shd w:fill="FFFFFF" w:val="clear"/>
-            <w:tcMar>
-              <w:left w:w="-5" w:type="dxa"/>
-            </w:tcMar>
           </w:tcPr>
           <w:p>
             <w:pPr>
@@ -3946,7 +3834,7 @@
         </w:tc>
         <w:tc>
           <w:tcPr>
-            <w:tcW w:w="1675" w:type="dxa"/>
+            <w:tcW w:w="1676" w:type="dxa"/>
             <w:tcBorders>
               <w:top w:val="single" w:sz="4" w:space="0" w:color="000001"/>
               <w:left w:val="single" w:sz="4" w:space="0" w:color="000001"/>
@@ -3954,9 +3842,6 @@
               <w:insideH w:val="single" w:sz="4" w:space="0" w:color="000001"/>
             </w:tcBorders>
             <w:shd w:fill="FFFFFF" w:val="clear"/>
-            <w:tcMar>
-              <w:left w:w="-5" w:type="dxa"/>
-            </w:tcMar>
           </w:tcPr>
           <w:p>
             <w:pPr>
@@ -3985,9 +3870,6 @@
               <w:insideH w:val="single" w:sz="4" w:space="0" w:color="000001"/>
             </w:tcBorders>
             <w:shd w:fill="FFFFFF" w:val="clear"/>
-            <w:tcMar>
-              <w:left w:w="-5" w:type="dxa"/>
-            </w:tcMar>
           </w:tcPr>
           <w:p>
             <w:pPr>
@@ -4002,13 +3884,13 @@
             </w:pPr>
             <w:r>
               <w:rPr/>
-              <w:t>Action</w:t>
+              <w:t>Type</w:t>
             </w:r>
           </w:p>
         </w:tc>
         <w:tc>
           <w:tcPr>
-            <w:tcW w:w="1648" w:type="dxa"/>
+            <w:tcW w:w="1647" w:type="dxa"/>
             <w:tcBorders>
               <w:top w:val="single" w:sz="4" w:space="0" w:color="000001"/>
               <w:left w:val="single" w:sz="4" w:space="0" w:color="000001"/>
@@ -4018,9 +3900,6 @@
               <w:insideV w:val="single" w:sz="4" w:space="0" w:color="000001"/>
             </w:tcBorders>
             <w:shd w:fill="FFFFFF" w:val="clear"/>
-            <w:tcMar>
-              <w:left w:w="-5" w:type="dxa"/>
-            </w:tcMar>
           </w:tcPr>
           <w:p>
             <w:pPr>
@@ -4065,7 +3944,7 @@
       <w:pgNumType w:fmt="decimal"/>
       <w:formProt w:val="false"/>
       <w:textDirection w:val="lrTb"/>
-      <w:docGrid w:type="default" w:linePitch="240" w:charSpace="4294961151"/>
+      <w:docGrid w:type="default" w:linePitch="240" w:charSpace="0"/>
     </w:sectPr>
   </w:body>
 </w:document>
@@ -4088,15 +3967,19 @@
       <w:fldChar w:fldCharType="begin"/>
     </w:r>
     <w:r>
+      <w:rPr/>
       <w:instrText> PAGE </w:instrText>
     </w:r>
     <w:r>
+      <w:rPr/>
       <w:fldChar w:fldCharType="separate"/>
     </w:r>
     <w:r>
+      <w:rPr/>
       <w:t>4</w:t>
     </w:r>
     <w:r>
+      <w:rPr/>
       <w:fldChar w:fldCharType="end"/>
     </w:r>
     <w:r>
@@ -4108,15 +3991,19 @@
       <w:fldChar w:fldCharType="begin"/>
     </w:r>
     <w:r>
+      <w:rPr/>
       <w:instrText> NUMPAGES </w:instrText>
     </w:r>
     <w:r>
+      <w:rPr/>
       <w:fldChar w:fldCharType="separate"/>
     </w:r>
     <w:r>
+      <w:rPr/>
       <w:t>4</w:t>
     </w:r>
     <w:r>
+      <w:rPr/>
       <w:fldChar w:fldCharType="end"/>
     </w:r>
   </w:p>
@@ -4178,10 +4065,7 @@
       <w:lvlText w:val=""/>
       <w:lvlJc w:val="left"/>
       <w:pPr>
-        <w:tabs>
-          <w:tab w:val="num" w:pos="864"/>
-        </w:tabs>
-        <w:ind w:left="864" w:hanging="864"/>
+        <w:ind w:left="0" w:hanging="0"/>
       </w:pPr>
     </w:lvl>
     <w:lvl w:ilvl="4">
@@ -4191,10 +4075,7 @@
       <w:lvlText w:val=""/>
       <w:lvlJc w:val="left"/>
       <w:pPr>
-        <w:tabs>
-          <w:tab w:val="num" w:pos="1008"/>
-        </w:tabs>
-        <w:ind w:left="1008" w:hanging="1008"/>
+        <w:ind w:left="0" w:hanging="0"/>
       </w:pPr>
     </w:lvl>
     <w:lvl w:ilvl="5">
@@ -4204,10 +4085,7 @@
       <w:lvlText w:val=""/>
       <w:lvlJc w:val="left"/>
       <w:pPr>
-        <w:tabs>
-          <w:tab w:val="num" w:pos="1152"/>
-        </w:tabs>
-        <w:ind w:left="1152" w:hanging="1152"/>
+        <w:ind w:left="0" w:hanging="0"/>
       </w:pPr>
     </w:lvl>
     <w:lvl w:ilvl="6">
@@ -4217,10 +4095,7 @@
       <w:lvlText w:val=""/>
       <w:lvlJc w:val="left"/>
       <w:pPr>
-        <w:tabs>
-          <w:tab w:val="num" w:pos="1296"/>
-        </w:tabs>
-        <w:ind w:left="1296" w:hanging="1296"/>
+        <w:ind w:left="0" w:hanging="0"/>
       </w:pPr>
     </w:lvl>
     <w:lvl w:ilvl="7">
@@ -4230,10 +4105,7 @@
       <w:lvlText w:val=""/>
       <w:lvlJc w:val="left"/>
       <w:pPr>
-        <w:tabs>
-          <w:tab w:val="num" w:pos="1440"/>
-        </w:tabs>
-        <w:ind w:left="1440" w:hanging="1440"/>
+        <w:ind w:left="0" w:hanging="0"/>
       </w:pPr>
     </w:lvl>
     <w:lvl w:ilvl="8">
@@ -4243,10 +4115,7 @@
       <w:lvlText w:val=""/>
       <w:lvlJc w:val="left"/>
       <w:pPr>
-        <w:tabs>
-          <w:tab w:val="num" w:pos="1584"/>
-        </w:tabs>
-        <w:ind w:left="1584" w:hanging="1584"/>
+        <w:ind w:left="0" w:hanging="0"/>
       </w:pPr>
     </w:lvl>
   </w:abstractNum>
@@ -4821,6 +4690,7 @@
     <w:rPr>
       <w:rFonts w:ascii="Liberation Serif" w:hAnsi="Liberation Serif" w:eastAsia="Droid Sans Fallback" w:cs="Noto Sans Devanagari"/>
       <w:color w:val="00000A"/>
+      <w:kern w:val="0"/>
       <w:sz w:val="24"/>
       <w:szCs w:val="24"/>
       <w:lang w:val="en-US" w:eastAsia="zh-CN" w:bidi="hi-IN"/>
@@ -4837,7 +4707,6 @@
       </w:numPr>
       <w:spacing w:before="240" w:after="120"/>
       <w:outlineLvl w:val="0"/>
-      <w:outlineLvl w:val="0"/>
     </w:pPr>
     <w:rPr>
       <w:b/>
@@ -4857,7 +4726,6 @@
       </w:numPr>
       <w:spacing w:before="200" w:after="120"/>
       <w:outlineLvl w:val="1"/>
-      <w:outlineLvl w:val="1"/>
     </w:pPr>
     <w:rPr>
       <w:b/>
@@ -4877,7 +4745,6 @@
       </w:numPr>
       <w:spacing w:before="140" w:after="120"/>
       <w:outlineLvl w:val="2"/>
-      <w:outlineLvl w:val="2"/>
     </w:pPr>
     <w:rPr>
       <w:b/>
@@ -8573,13 +8440,202 @@
       <w:rFonts w:cs="OpenSymbol"/>
     </w:rPr>
   </w:style>
+  <w:style w:type="character" w:styleId="ListLabel523">
+    <w:name w:val="ListLabel 523"/>
+    <w:qFormat/>
+    <w:rPr>
+      <w:rFonts w:cs="OpenSymbol"/>
+    </w:rPr>
+  </w:style>
+  <w:style w:type="character" w:styleId="ListLabel524">
+    <w:name w:val="ListLabel 524"/>
+    <w:qFormat/>
+    <w:rPr>
+      <w:rFonts w:cs="OpenSymbol"/>
+    </w:rPr>
+  </w:style>
+  <w:style w:type="character" w:styleId="ListLabel525">
+    <w:name w:val="ListLabel 525"/>
+    <w:qFormat/>
+    <w:rPr>
+      <w:rFonts w:cs="OpenSymbol"/>
+    </w:rPr>
+  </w:style>
+  <w:style w:type="character" w:styleId="ListLabel526">
+    <w:name w:val="ListLabel 526"/>
+    <w:qFormat/>
+    <w:rPr>
+      <w:rFonts w:cs="OpenSymbol"/>
+    </w:rPr>
+  </w:style>
+  <w:style w:type="character" w:styleId="ListLabel527">
+    <w:name w:val="ListLabel 527"/>
+    <w:qFormat/>
+    <w:rPr>
+      <w:rFonts w:cs="OpenSymbol"/>
+    </w:rPr>
+  </w:style>
+  <w:style w:type="character" w:styleId="ListLabel528">
+    <w:name w:val="ListLabel 528"/>
+    <w:qFormat/>
+    <w:rPr>
+      <w:rFonts w:cs="OpenSymbol"/>
+    </w:rPr>
+  </w:style>
+  <w:style w:type="character" w:styleId="ListLabel529">
+    <w:name w:val="ListLabel 529"/>
+    <w:qFormat/>
+    <w:rPr>
+      <w:rFonts w:cs="OpenSymbol"/>
+    </w:rPr>
+  </w:style>
+  <w:style w:type="character" w:styleId="ListLabel530">
+    <w:name w:val="ListLabel 530"/>
+    <w:qFormat/>
+    <w:rPr>
+      <w:rFonts w:cs="OpenSymbol"/>
+    </w:rPr>
+  </w:style>
+  <w:style w:type="character" w:styleId="ListLabel531">
+    <w:name w:val="ListLabel 531"/>
+    <w:qFormat/>
+    <w:rPr>
+      <w:rFonts w:cs="OpenSymbol"/>
+    </w:rPr>
+  </w:style>
+  <w:style w:type="character" w:styleId="ListLabel532">
+    <w:name w:val="ListLabel 532"/>
+    <w:qFormat/>
+    <w:rPr>
+      <w:rFonts w:cs="OpenSymbol"/>
+    </w:rPr>
+  </w:style>
+  <w:style w:type="character" w:styleId="ListLabel533">
+    <w:name w:val="ListLabel 533"/>
+    <w:qFormat/>
+    <w:rPr>
+      <w:rFonts w:cs="OpenSymbol"/>
+    </w:rPr>
+  </w:style>
+  <w:style w:type="character" w:styleId="ListLabel534">
+    <w:name w:val="ListLabel 534"/>
+    <w:qFormat/>
+    <w:rPr>
+      <w:rFonts w:cs="OpenSymbol"/>
+    </w:rPr>
+  </w:style>
+  <w:style w:type="character" w:styleId="ListLabel535">
+    <w:name w:val="ListLabel 535"/>
+    <w:qFormat/>
+    <w:rPr>
+      <w:rFonts w:cs="OpenSymbol"/>
+    </w:rPr>
+  </w:style>
+  <w:style w:type="character" w:styleId="ListLabel536">
+    <w:name w:val="ListLabel 536"/>
+    <w:qFormat/>
+    <w:rPr>
+      <w:rFonts w:cs="OpenSymbol"/>
+    </w:rPr>
+  </w:style>
+  <w:style w:type="character" w:styleId="ListLabel537">
+    <w:name w:val="ListLabel 537"/>
+    <w:qFormat/>
+    <w:rPr>
+      <w:rFonts w:cs="OpenSymbol"/>
+    </w:rPr>
+  </w:style>
+  <w:style w:type="character" w:styleId="ListLabel538">
+    <w:name w:val="ListLabel 538"/>
+    <w:qFormat/>
+    <w:rPr>
+      <w:rFonts w:cs="OpenSymbol"/>
+    </w:rPr>
+  </w:style>
+  <w:style w:type="character" w:styleId="ListLabel539">
+    <w:name w:val="ListLabel 539"/>
+    <w:qFormat/>
+    <w:rPr>
+      <w:rFonts w:cs="OpenSymbol"/>
+    </w:rPr>
+  </w:style>
+  <w:style w:type="character" w:styleId="ListLabel540">
+    <w:name w:val="ListLabel 540"/>
+    <w:qFormat/>
+    <w:rPr>
+      <w:rFonts w:cs="OpenSymbol"/>
+    </w:rPr>
+  </w:style>
+  <w:style w:type="character" w:styleId="ListLabel541">
+    <w:name w:val="ListLabel 541"/>
+    <w:qFormat/>
+    <w:rPr>
+      <w:rFonts w:cs="OpenSymbol"/>
+    </w:rPr>
+  </w:style>
+  <w:style w:type="character" w:styleId="ListLabel542">
+    <w:name w:val="ListLabel 542"/>
+    <w:qFormat/>
+    <w:rPr>
+      <w:rFonts w:cs="OpenSymbol"/>
+    </w:rPr>
+  </w:style>
+  <w:style w:type="character" w:styleId="ListLabel543">
+    <w:name w:val="ListLabel 543"/>
+    <w:qFormat/>
+    <w:rPr>
+      <w:rFonts w:cs="OpenSymbol"/>
+    </w:rPr>
+  </w:style>
+  <w:style w:type="character" w:styleId="ListLabel544">
+    <w:name w:val="ListLabel 544"/>
+    <w:qFormat/>
+    <w:rPr>
+      <w:rFonts w:cs="OpenSymbol"/>
+    </w:rPr>
+  </w:style>
+  <w:style w:type="character" w:styleId="ListLabel545">
+    <w:name w:val="ListLabel 545"/>
+    <w:qFormat/>
+    <w:rPr>
+      <w:rFonts w:cs="OpenSymbol"/>
+    </w:rPr>
+  </w:style>
+  <w:style w:type="character" w:styleId="ListLabel546">
+    <w:name w:val="ListLabel 546"/>
+    <w:qFormat/>
+    <w:rPr>
+      <w:rFonts w:cs="OpenSymbol"/>
+    </w:rPr>
+  </w:style>
+  <w:style w:type="character" w:styleId="ListLabel547">
+    <w:name w:val="ListLabel 547"/>
+    <w:qFormat/>
+    <w:rPr>
+      <w:rFonts w:cs="OpenSymbol"/>
+    </w:rPr>
+  </w:style>
+  <w:style w:type="character" w:styleId="ListLabel548">
+    <w:name w:val="ListLabel 548"/>
+    <w:qFormat/>
+    <w:rPr>
+      <w:rFonts w:cs="OpenSymbol"/>
+    </w:rPr>
+  </w:style>
+  <w:style w:type="character" w:styleId="ListLabel549">
+    <w:name w:val="ListLabel 549"/>
+    <w:qFormat/>
+    <w:rPr>
+      <w:rFonts w:cs="OpenSymbol"/>
+    </w:rPr>
+  </w:style>
   <w:style w:type="paragraph" w:styleId="Heading">
     <w:name w:val="Heading"/>
     <w:basedOn w:val="Normal"/>
     <w:next w:val="TextBody"/>
     <w:qFormat/>
     <w:pPr>
-      <w:keepNext/>
+      <w:keepNext w:val="true"/>
       <w:spacing w:before="240" w:after="120"/>
     </w:pPr>
     <w:rPr>

</xml_diff>

<commit_message>
fix(Report): Fixed Clearing report to show project, component, organisation obligation
Signed-off-by: Jaideep Palit <jaideep.palit@siemens.com>
</commit_message>
<xml_diff>
--- a/backend/src/src-licenseinfo/src/main/resources/templateReport.docx
+++ b/backend/src/src-licenseinfo/src/main/resources/templateReport.docx
@@ -383,7 +383,7 @@
             </w:r>
             <w:r>
               <w:rPr/>
-              <w:t>2020-09-23</w:t>
+              <w:t>2020-10-15</w:t>
             </w:r>
             <w:r>
               <w:rPr/>
@@ -627,31 +627,33 @@
               <w:rPr/>
               <w:fldChar w:fldCharType="separate"/>
             </w:r>
-            <w:bookmarkStart w:id="1" w:name="__Fieldmark__94_1969839272"/>
-            <w:bookmarkStart w:id="2" w:name="__Fieldmark__91_203110558"/>
-            <w:bookmarkStart w:id="3" w:name="__Fieldmark__85_1993503595"/>
-            <w:bookmarkStart w:id="4" w:name="__Fieldmark__79_1437965342"/>
-            <w:bookmarkStart w:id="5" w:name="__Fieldmark__73_164176574"/>
-            <w:bookmarkStart w:id="6" w:name="__Fieldmark__67_1155022725"/>
+            <w:bookmarkStart w:id="1" w:name="__Fieldmark__100_3619457584"/>
+            <w:bookmarkStart w:id="2" w:name="__Fieldmark__720_2814866261"/>
+            <w:bookmarkStart w:id="3" w:name="__Fieldmark__37_2936216607"/>
+            <w:bookmarkStart w:id="4" w:name="__Fieldmark__43_4144078424"/>
+            <w:bookmarkStart w:id="5" w:name="__Fieldmark__10084_949312794"/>
+            <w:bookmarkStart w:id="6" w:name="__Fieldmark__55_2113331590"/>
             <w:bookmarkStart w:id="7" w:name="__Fieldmark__61_650581868"/>
-            <w:bookmarkStart w:id="8" w:name="__Fieldmark__55_2113331590"/>
-            <w:bookmarkStart w:id="9" w:name="__Fieldmark__10084_949312794"/>
-            <w:bookmarkStart w:id="10" w:name="__Fieldmark__43_4144078424"/>
-            <w:bookmarkStart w:id="11" w:name="__Fieldmark__37_2936216607"/>
-            <w:bookmarkStart w:id="12" w:name="__Fieldmark__34_467579353"/>
-            <w:bookmarkStart w:id="13" w:name="__Fieldmark__202_693472701"/>
-            <w:bookmarkStart w:id="14" w:name="__Fieldmark__430_2376387130"/>
-            <w:bookmarkStart w:id="15" w:name="__Fieldmark__1432_2863671213"/>
-            <w:bookmarkStart w:id="16" w:name="__Fieldmark__51_2965678557"/>
-            <w:bookmarkStart w:id="17" w:name="__Fieldmark__52_1217755145"/>
-            <w:bookmarkStart w:id="18" w:name="__Fieldmark__58_1753231960"/>
-            <w:bookmarkStart w:id="19" w:name="__Fieldmark__64_16384841"/>
+            <w:bookmarkStart w:id="8" w:name="__Fieldmark__67_1155022725"/>
+            <w:bookmarkStart w:id="9" w:name="__Fieldmark__73_164176574"/>
+            <w:bookmarkStart w:id="10" w:name="__Fieldmark__79_1437965342"/>
+            <w:bookmarkStart w:id="11" w:name="__Fieldmark__85_1993503595"/>
+            <w:bookmarkStart w:id="12" w:name="__Fieldmark__91_203110558"/>
+            <w:bookmarkStart w:id="13" w:name="__Fieldmark__430_2376387130"/>
+            <w:bookmarkStart w:id="14" w:name="__Fieldmark__34_467579353"/>
+            <w:bookmarkStart w:id="15" w:name="__Fieldmark__202_693472701"/>
+            <w:bookmarkStart w:id="16" w:name="__Fieldmark__94_1969839272"/>
+            <w:bookmarkStart w:id="17" w:name="__Fieldmark__88_832989810"/>
+            <w:bookmarkStart w:id="18" w:name="__Fieldmark__82_329950323"/>
+            <w:bookmarkStart w:id="19" w:name="__Fieldmark__76_1309928450"/>
             <w:bookmarkStart w:id="20" w:name="__Fieldmark__70_1926051911"/>
-            <w:bookmarkStart w:id="21" w:name="__Fieldmark__76_1309928450"/>
-            <w:bookmarkStart w:id="22" w:name="__Fieldmark__82_329950323"/>
-            <w:bookmarkStart w:id="23" w:name="__Fieldmark__88_832989810"/>
-            <w:bookmarkStart w:id="24" w:name="__Fieldmark__94_1969839272"/>
-            <w:bookmarkStart w:id="25" w:name="__Fieldmark__94_1969839272"/>
+            <w:bookmarkStart w:id="21" w:name="__Fieldmark__64_16384841"/>
+            <w:bookmarkStart w:id="22" w:name="__Fieldmark__58_1753231960"/>
+            <w:bookmarkStart w:id="23" w:name="__Fieldmark__52_1217755145"/>
+            <w:bookmarkStart w:id="24" w:name="__Fieldmark__51_2965678557"/>
+            <w:bookmarkStart w:id="25" w:name="__Fieldmark__1432_2863671213"/>
+            <w:bookmarkStart w:id="26" w:name="__Fieldmark__100_3619457584"/>
+            <w:bookmarkStart w:id="27" w:name="__Fieldmark__100_3619457584"/>
             <w:bookmarkEnd w:id="2"/>
             <w:bookmarkEnd w:id="3"/>
             <w:bookmarkEnd w:id="4"/>
@@ -674,7 +676,9 @@
             <w:bookmarkEnd w:id="21"/>
             <w:bookmarkEnd w:id="22"/>
             <w:bookmarkEnd w:id="23"/>
+            <w:bookmarkEnd w:id="24"/>
             <w:bookmarkEnd w:id="25"/>
+            <w:bookmarkEnd w:id="27"/>
             <w:r>
               <w:rPr/>
             </w:r>
@@ -710,44 +714,44 @@
               <w:rPr/>
               <w:fldChar w:fldCharType="separate"/>
             </w:r>
-            <w:bookmarkStart w:id="26" w:name="__Fieldmark__198_1969839272"/>
-            <w:bookmarkStart w:id="27" w:name="__Fieldmark__192_203110558"/>
-            <w:bookmarkStart w:id="28" w:name="__Fieldmark__180_1993503595"/>
-            <w:bookmarkStart w:id="29" w:name="__Fieldmark__168_1437965342"/>
-            <w:bookmarkStart w:id="30" w:name="__Fieldmark__156_164176574"/>
-            <w:bookmarkStart w:id="31" w:name="__Fieldmark__144_1155022725"/>
-            <w:bookmarkStart w:id="32" w:name="__Fieldmark__132_650581868"/>
-            <w:bookmarkStart w:id="33" w:name="__Fieldmark__120_2113331590"/>
-            <w:bookmarkStart w:id="34" w:name="__Fieldmark__10143_949312794"/>
-            <w:bookmarkStart w:id="35" w:name="__Fieldmark__240_693472701"/>
-            <w:bookmarkStart w:id="36" w:name="__Fieldmark__38_2683092876"/>
-            <w:bookmarkStart w:id="37" w:name="__Fieldmark__84_2119690868"/>
-            <w:bookmarkStart w:id="38" w:name="__Fieldmark__78_467579353"/>
+            <w:bookmarkStart w:id="28" w:name="__Fieldmark__210_3619457584"/>
+            <w:bookmarkStart w:id="29" w:name="__Fieldmark__827_2814866261"/>
+            <w:bookmarkStart w:id="30" w:name="__Fieldmark__168_1437965342"/>
+            <w:bookmarkStart w:id="31" w:name="__Fieldmark__156_164176574"/>
+            <w:bookmarkStart w:id="32" w:name="__Fieldmark__144_1155022725"/>
+            <w:bookmarkStart w:id="33" w:name="__Fieldmark__132_650581868"/>
+            <w:bookmarkStart w:id="34" w:name="__Fieldmark__120_2113331590"/>
+            <w:bookmarkStart w:id="35" w:name="__Fieldmark__10143_949312794"/>
+            <w:bookmarkStart w:id="36" w:name="__Fieldmark__240_693472701"/>
+            <w:bookmarkStart w:id="37" w:name="__Fieldmark__38_2683092876"/>
+            <w:bookmarkStart w:id="38" w:name="__Fieldmark__84_2119690868"/>
             <w:bookmarkStart w:id="39" w:name="__Fieldmark__122_4282271555"/>
             <w:bookmarkStart w:id="40" w:name="__Fieldmark__1482_2863671213"/>
             <w:bookmarkStart w:id="41" w:name="__Fieldmark__451_2806362936"/>
             <w:bookmarkStart w:id="42" w:name="__Fieldmark__70_1861443027"/>
-            <w:bookmarkStart w:id="43" w:name="__Fieldmark__56_4120416817"/>
-            <w:bookmarkStart w:id="44" w:name="__Fieldmark__84_2936216607"/>
-            <w:bookmarkStart w:id="45" w:name="__Fieldmark__64_459903821"/>
-            <w:bookmarkStart w:id="46" w:name="__Fieldmark__569_2806362936"/>
-            <w:bookmarkStart w:id="47" w:name="__Fieldmark__78_111612999"/>
-            <w:bookmarkStart w:id="48" w:name="__Fieldmark__471_2376387130"/>
-            <w:bookmarkStart w:id="49" w:name="__Fieldmark__90_3681762000"/>
-            <w:bookmarkStart w:id="50" w:name="__Fieldmark__96_4144078424"/>
-            <w:bookmarkStart w:id="51" w:name="__Fieldmark__121_11373989334"/>
-            <w:bookmarkStart w:id="52" w:name="__Fieldmark__107_2965678557"/>
-            <w:bookmarkStart w:id="53" w:name="__Fieldmark__114_1217755145"/>
-            <w:bookmarkStart w:id="54" w:name="__Fieldmark__126_1753231960"/>
-            <w:bookmarkStart w:id="55" w:name="__Fieldmark__138_16384841"/>
+            <w:bookmarkStart w:id="43" w:name="__Fieldmark__64_459903821"/>
+            <w:bookmarkStart w:id="44" w:name="__Fieldmark__56_4120416817"/>
+            <w:bookmarkStart w:id="45" w:name="__Fieldmark__192_203110558"/>
+            <w:bookmarkStart w:id="46" w:name="__Fieldmark__78_467579353"/>
+            <w:bookmarkStart w:id="47" w:name="__Fieldmark__569_2806362936"/>
+            <w:bookmarkStart w:id="48" w:name="__Fieldmark__78_111612999"/>
+            <w:bookmarkStart w:id="49" w:name="__Fieldmark__471_2376387130"/>
+            <w:bookmarkStart w:id="50" w:name="__Fieldmark__90_3681762000"/>
+            <w:bookmarkStart w:id="51" w:name="__Fieldmark__96_4144078424"/>
+            <w:bookmarkStart w:id="52" w:name="__Fieldmark__121_11373989334"/>
+            <w:bookmarkStart w:id="53" w:name="__Fieldmark__107_2965678557"/>
+            <w:bookmarkStart w:id="54" w:name="__Fieldmark__114_1217755145"/>
+            <w:bookmarkStart w:id="55" w:name="__Fieldmark__126_1753231960"/>
             <w:bookmarkStart w:id="56" w:name="__Fieldmark__150_1926051911"/>
             <w:bookmarkStart w:id="57" w:name="__Fieldmark__162_1309928450"/>
             <w:bookmarkStart w:id="58" w:name="__Fieldmark__174_329950323"/>
             <w:bookmarkStart w:id="59" w:name="__Fieldmark__186_832989810"/>
             <w:bookmarkStart w:id="60" w:name="__Fieldmark__198_1969839272"/>
-            <w:bookmarkStart w:id="61" w:name="__Fieldmark__198_1969839272"/>
-            <w:bookmarkEnd w:id="27"/>
-            <w:bookmarkEnd w:id="28"/>
+            <w:bookmarkStart w:id="61" w:name="__Fieldmark__84_2936216607"/>
+            <w:bookmarkStart w:id="62" w:name="__Fieldmark__180_1993503595"/>
+            <w:bookmarkStart w:id="63" w:name="__Fieldmark__138_16384841"/>
+            <w:bookmarkStart w:id="64" w:name="__Fieldmark__210_3619457584"/>
+            <w:bookmarkStart w:id="65" w:name="__Fieldmark__210_3619457584"/>
             <w:bookmarkEnd w:id="29"/>
             <w:bookmarkEnd w:id="30"/>
             <w:bookmarkEnd w:id="31"/>
@@ -779,7 +783,11 @@
             <w:bookmarkEnd w:id="57"/>
             <w:bookmarkEnd w:id="58"/>
             <w:bookmarkEnd w:id="59"/>
+            <w:bookmarkEnd w:id="60"/>
             <w:bookmarkEnd w:id="61"/>
+            <w:bookmarkEnd w:id="62"/>
+            <w:bookmarkEnd w:id="63"/>
+            <w:bookmarkEnd w:id="65"/>
             <w:r>
               <w:rPr/>
             </w:r>
@@ -1237,12 +1245,24 @@
         </w:tabs>
         <w:rPr/>
       </w:pPr>
-      <w:hyperlink w:anchor="__RefHeading___Toc10509_949312794">
+      <w:hyperlink w:anchor="__RefHeading___Toc10733_949312794">
         <w:r>
           <w:rPr>
             <w:rStyle w:val="IndexLink"/>
           </w:rPr>
-          <w:t>3.4Readme_OSS</w:t>
+          <w:t>3.4Li</w:t>
+        </w:r>
+        <w:r>
+          <w:rPr>
+            <w:rStyle w:val="IndexLink"/>
+          </w:rPr>
+          <w:t>cense</w:t>
+        </w:r>
+        <w:r>
+          <w:rPr>
+            <w:rStyle w:val="IndexLink"/>
+          </w:rPr>
+          <w:t xml:space="preserve"> Obligations</w:t>
           <w:tab/>
           <w:t>4</w:t>
         </w:r>
@@ -1257,12 +1277,12 @@
         </w:tabs>
         <w:rPr/>
       </w:pPr>
-      <w:hyperlink w:anchor="__RefHeading___Toc10511_949312794">
+      <w:hyperlink w:anchor="__RefHeading___Toc10509_949312794">
         <w:r>
           <w:rPr>
             <w:rStyle w:val="IndexLink"/>
           </w:rPr>
-          <w:t>3.5Build Instructions</w:t>
+          <w:t>3.5Readme_OSS</w:t>
           <w:tab/>
           <w:t>4</w:t>
         </w:r>
@@ -1277,12 +1297,12 @@
         </w:tabs>
         <w:rPr/>
       </w:pPr>
-      <w:hyperlink w:anchor="__RefHeading___Toc10513_949312794">
+      <w:hyperlink w:anchor="__RefHeading___Toc10511_949312794">
         <w:r>
           <w:rPr>
             <w:rStyle w:val="IndexLink"/>
           </w:rPr>
-          <w:t>3.6Source Code Bundle</w:t>
+          <w:t>3.6Build Instructions</w:t>
           <w:tab/>
           <w:t>4</w:t>
         </w:r>
@@ -1297,12 +1317,12 @@
         </w:tabs>
         <w:rPr/>
       </w:pPr>
-      <w:hyperlink w:anchor="__RefHeading___Toc10733_949312794">
+      <w:hyperlink w:anchor="__RefHeading___Toc10513_949312794">
         <w:r>
           <w:rPr>
             <w:rStyle w:val="IndexLink"/>
           </w:rPr>
-          <w:t>3.7Linked Obligations</w:t>
+          <w:t>3.7Source Code Bundle</w:t>
           <w:tab/>
           <w:t>4</w:t>
         </w:r>
@@ -1335,8 +1355,8 @@
         </w:numPr>
         <w:rPr/>
       </w:pPr>
-      <w:bookmarkStart w:id="62" w:name="__RefHeading___Toc105_693472701"/>
-      <w:bookmarkEnd w:id="62"/>
+      <w:bookmarkStart w:id="66" w:name="__RefHeading___Toc105_693472701"/>
+      <w:bookmarkEnd w:id="66"/>
       <w:r>
         <w:rPr/>
         <w:t>Conclusions</w:t>
@@ -1351,8 +1371,8 @@
         </w:numPr>
         <w:rPr/>
       </w:pPr>
-      <w:bookmarkStart w:id="63" w:name="__RefHeading___Toc107_693472701"/>
-      <w:bookmarkEnd w:id="63"/>
+      <w:bookmarkStart w:id="67" w:name="__RefHeading___Toc107_693472701"/>
+      <w:bookmarkEnd w:id="67"/>
       <w:r>
         <w:rPr/>
         <w:t>Summary</w:t>
@@ -1382,8 +1402,8 @@
         </w:numPr>
         <w:rPr/>
       </w:pPr>
-      <w:bookmarkStart w:id="64" w:name="__RefHeading___Toc109_693472701"/>
-      <w:bookmarkEnd w:id="64"/>
+      <w:bookmarkStart w:id="68" w:name="__RefHeading___Toc109_693472701"/>
+      <w:bookmarkEnd w:id="68"/>
       <w:r>
         <w:rPr/>
         <w:t>Issues not considered</w:t>
@@ -1488,8 +1508,8 @@
         </w:numPr>
         <w:rPr/>
       </w:pPr>
-      <w:bookmarkStart w:id="65" w:name="__RefHeading___Toc113_693472701"/>
-      <w:bookmarkEnd w:id="65"/>
+      <w:bookmarkStart w:id="69" w:name="__RefHeading___Toc113_693472701"/>
+      <w:bookmarkEnd w:id="69"/>
       <w:r>
         <w:rPr/>
         <w:t>Remaining Risks</w:t>
@@ -1504,8 +1524,8 @@
         </w:numPr>
         <w:rPr/>
       </w:pPr>
-      <w:bookmarkStart w:id="66" w:name="__RefHeading___Toc115_693472701"/>
-      <w:bookmarkEnd w:id="66"/>
+      <w:bookmarkStart w:id="70" w:name="__RefHeading___Toc115_693472701"/>
+      <w:bookmarkEnd w:id="70"/>
       <w:r>
         <w:rPr/>
         <w:t>General risks relating to OSS</w:t>
@@ -1636,8 +1656,8 @@
         </w:numPr>
         <w:rPr/>
       </w:pPr>
-      <w:bookmarkStart w:id="67" w:name="__RefHeading___Toc117_693472701"/>
-      <w:bookmarkEnd w:id="67"/>
+      <w:bookmarkStart w:id="71" w:name="__RefHeading___Toc117_693472701"/>
+      <w:bookmarkEnd w:id="71"/>
       <w:r>
         <w:rPr/>
         <w:t>Special risks relating to OSS</w:t>
@@ -1656,21 +1676,21 @@
         </w:tblBorders>
         <w:tblCellMar>
           <w:top w:w="55" w:type="dxa"/>
-          <w:left w:w="-5" w:type="dxa"/>
+          <w:left w:w="0" w:type="dxa"/>
           <w:bottom w:w="55" w:type="dxa"/>
           <w:right w:w="55" w:type="dxa"/>
         </w:tblCellMar>
       </w:tblPr>
       <w:tblGrid>
-        <w:gridCol w:w="2584"/>
+        <w:gridCol w:w="2582"/>
         <w:gridCol w:w="2432"/>
-        <w:gridCol w:w="4956"/>
+        <w:gridCol w:w="4958"/>
       </w:tblGrid>
       <w:tr>
         <w:trPr/>
         <w:tc>
           <w:tcPr>
-            <w:tcW w:w="2584" w:type="dxa"/>
+            <w:tcW w:w="2582" w:type="dxa"/>
             <w:tcBorders>
               <w:top w:val="single" w:sz="4" w:space="0" w:color="000001"/>
               <w:left w:val="single" w:sz="4" w:space="0" w:color="000001"/>
@@ -1774,7 +1794,7 @@
         </w:tc>
         <w:tc>
           <w:tcPr>
-            <w:tcW w:w="4956" w:type="dxa"/>
+            <w:tcW w:w="4958" w:type="dxa"/>
             <w:tcBorders>
               <w:top w:val="single" w:sz="4" w:space="0" w:color="000001"/>
               <w:left w:val="single" w:sz="4" w:space="0" w:color="000001"/>
@@ -1847,8 +1867,8 @@
         </w:numPr>
         <w:rPr/>
       </w:pPr>
-      <w:bookmarkStart w:id="68" w:name="__RefHeading___Toc119_693472701"/>
-      <w:bookmarkEnd w:id="68"/>
+      <w:bookmarkStart w:id="72" w:name="__RefHeading___Toc119_693472701"/>
+      <w:bookmarkEnd w:id="72"/>
       <w:r>
         <w:rPr/>
         <w:t>General risks relating to commercial 3rd party software</w:t>
@@ -1873,8 +1893,8 @@
         </w:numPr>
         <w:rPr/>
       </w:pPr>
-      <w:bookmarkStart w:id="69" w:name="__RefHeading___Toc121_693472701"/>
-      <w:bookmarkEnd w:id="69"/>
+      <w:bookmarkStart w:id="73" w:name="__RefHeading___Toc121_693472701"/>
+      <w:bookmarkEnd w:id="73"/>
       <w:r>
         <w:rPr/>
         <w:t>Specific risks relating to commercial 3rd party software</w:t>
@@ -1899,8 +1919,8 @@
         </w:numPr>
         <w:rPr/>
       </w:pPr>
-      <w:bookmarkStart w:id="70" w:name="__RefHeading___Toc123_693472701"/>
-      <w:bookmarkEnd w:id="70"/>
+      <w:bookmarkStart w:id="74" w:name="__RefHeading___Toc123_693472701"/>
+      <w:bookmarkEnd w:id="74"/>
       <w:r>
         <w:rPr/>
         <w:t>Product Overview</w:t>
@@ -1915,8 +1935,8 @@
         </w:numPr>
         <w:rPr/>
       </w:pPr>
-      <w:bookmarkStart w:id="71" w:name="__RefHeading___Toc127_693472701"/>
-      <w:bookmarkEnd w:id="71"/>
+      <w:bookmarkStart w:id="75" w:name="__RefHeading___Toc127_693472701"/>
+      <w:bookmarkEnd w:id="75"/>
       <w:r>
         <w:rPr/>
         <w:t>Product description</w:t>
@@ -1941,8 +1961,8 @@
         </w:numPr>
         <w:rPr/>
       </w:pPr>
-      <w:bookmarkStart w:id="72" w:name="__RefHeading___Toc129_693472701"/>
-      <w:bookmarkEnd w:id="72"/>
+      <w:bookmarkStart w:id="76" w:name="__RefHeading___Toc129_693472701"/>
+      <w:bookmarkEnd w:id="76"/>
       <w:r>
         <w:rPr/>
         <w:t>Delivery channels</w:t>
@@ -1967,8 +1987,8 @@
         </w:numPr>
         <w:rPr/>
       </w:pPr>
-      <w:bookmarkStart w:id="73" w:name="__RefHeading___Toc131_693472701"/>
-      <w:bookmarkEnd w:id="73"/>
+      <w:bookmarkStart w:id="77" w:name="__RefHeading___Toc131_693472701"/>
+      <w:bookmarkEnd w:id="77"/>
       <w:r>
         <w:rPr/>
         <w:t>Development details</w:t>
@@ -1987,7 +2007,7 @@
         </w:tblBorders>
         <w:tblCellMar>
           <w:top w:w="55" w:type="dxa"/>
-          <w:left w:w="-5" w:type="dxa"/>
+          <w:left w:w="0" w:type="dxa"/>
           <w:bottom w:w="55" w:type="dxa"/>
           <w:right w:w="55" w:type="dxa"/>
         </w:tblCellMar>
@@ -2230,8 +2250,8 @@
         </w:numPr>
         <w:rPr/>
       </w:pPr>
-      <w:bookmarkStart w:id="74" w:name="__RefHeading___Toc10507_949312794"/>
-      <w:bookmarkEnd w:id="74"/>
+      <w:bookmarkStart w:id="78" w:name="__RefHeading___Toc10507_949312794"/>
+      <w:bookmarkEnd w:id="78"/>
       <w:r>
         <w:rPr/>
         <w:t>Overview 3rd party components/services/artifacts</w:t>
@@ -2250,7 +2270,7 @@
         </w:tblBorders>
         <w:tblCellMar>
           <w:top w:w="55" w:type="dxa"/>
-          <w:left w:w="-5" w:type="dxa"/>
+          <w:left w:w="0" w:type="dxa"/>
           <w:bottom w:w="55" w:type="dxa"/>
           <w:right w:w="55" w:type="dxa"/>
         </w:tblCellMar>
@@ -2604,8 +2624,8 @@
         </w:numPr>
         <w:rPr/>
       </w:pPr>
-      <w:bookmarkStart w:id="75" w:name="__RefHeading___Toc125_693472701"/>
-      <w:bookmarkEnd w:id="75"/>
+      <w:bookmarkStart w:id="79" w:name="__RefHeading___Toc125_693472701"/>
+      <w:bookmarkEnd w:id="79"/>
       <w:r>
         <w:rPr/>
         <w:t>Obligations resulting from the use of 3</w:t>
@@ -2802,8 +2822,8 @@
         </w:numPr>
         <w:rPr/>
       </w:pPr>
-      <w:bookmarkStart w:id="76" w:name="__RefHeading___Toc135_693472701"/>
-      <w:bookmarkEnd w:id="76"/>
+      <w:bookmarkStart w:id="80" w:name="__RefHeading___Toc135_693472701"/>
+      <w:bookmarkEnd w:id="80"/>
       <w:r>
         <w:rPr/>
         <w:t>Organisation Obligations</w:t>
@@ -2827,7 +2847,7 @@
     </w:p>
     <w:tbl>
       <w:tblPr>
-        <w:tblW w:w="9975" w:type="dxa"/>
+        <w:tblW w:w="9972" w:type="dxa"/>
         <w:jc w:val="left"/>
         <w:tblInd w:w="-71" w:type="dxa"/>
         <w:tblBorders>
@@ -2838,21 +2858,23 @@
         </w:tblBorders>
         <w:tblCellMar>
           <w:top w:w="55" w:type="dxa"/>
-          <w:left w:w="-5" w:type="dxa"/>
+          <w:left w:w="0" w:type="dxa"/>
           <w:bottom w:w="55" w:type="dxa"/>
           <w:right w:w="55" w:type="dxa"/>
         </w:tblCellMar>
       </w:tblPr>
       <w:tblGrid>
-        <w:gridCol w:w="3369"/>
-        <w:gridCol w:w="3304"/>
-        <w:gridCol w:w="3302"/>
+        <w:gridCol w:w="3237"/>
+        <w:gridCol w:w="1925"/>
+        <w:gridCol w:w="1636"/>
+        <w:gridCol w:w="1138"/>
+        <w:gridCol w:w="2036"/>
       </w:tblGrid>
       <w:tr>
         <w:trPr/>
         <w:tc>
           <w:tcPr>
-            <w:tcW w:w="3369" w:type="dxa"/>
+            <w:tcW w:w="3237" w:type="dxa"/>
             <w:tcBorders>
               <w:top w:val="single" w:sz="4" w:space="0" w:color="000001"/>
               <w:left w:val="single" w:sz="4" w:space="0" w:color="000001"/>
@@ -2893,7 +2915,7 @@
         </w:tc>
         <w:tc>
           <w:tcPr>
-            <w:tcW w:w="3304" w:type="dxa"/>
+            <w:tcW w:w="1925" w:type="dxa"/>
             <w:tcBorders>
               <w:top w:val="single" w:sz="4" w:space="0" w:color="000001"/>
               <w:left w:val="single" w:sz="4" w:space="0" w:color="000001"/>
@@ -2904,38 +2926,80 @@
           </w:tcPr>
           <w:p>
             <w:pPr>
-              <w:pStyle w:val="TextBody"/>
+              <w:pStyle w:val="TableContents"/>
               <w:numPr>
                 <w:ilvl w:val="0"/>
                 <w:numId w:val="0"/>
               </w:numPr>
-              <w:spacing w:before="0" w:after="140"/>
               <w:ind w:left="0" w:hanging="0"/>
               <w:jc w:val="left"/>
               <w:rPr/>
             </w:pPr>
             <w:r>
-              <w:rPr>
-                <w:b w:val="false"/>
-                <w:bCs w:val="false"/>
-                <w:i w:val="false"/>
-                <w:iCs w:val="false"/>
-                <w:strike w:val="false"/>
-                <w:dstrike w:val="false"/>
-                <w:outline w:val="false"/>
-                <w:shadow w:val="false"/>
-                <w:color w:val="000000"/>
-                <w:sz w:val="24"/>
-                <w:szCs w:val="24"/>
-                <w:u w:val="none"/>
-              </w:rPr>
-              <w:t>Fulfilled</w:t>
+              <w:rPr/>
+              <w:t>Status</w:t>
             </w:r>
           </w:p>
         </w:tc>
         <w:tc>
           <w:tcPr>
-            <w:tcW w:w="3302" w:type="dxa"/>
+            <w:tcW w:w="1636" w:type="dxa"/>
+            <w:tcBorders>
+              <w:top w:val="single" w:sz="4" w:space="0" w:color="000001"/>
+              <w:left w:val="single" w:sz="4" w:space="0" w:color="000001"/>
+              <w:bottom w:val="single" w:sz="4" w:space="0" w:color="000001"/>
+              <w:insideH w:val="single" w:sz="4" w:space="0" w:color="000001"/>
+            </w:tcBorders>
+            <w:shd w:fill="FFFFFF" w:val="clear"/>
+          </w:tcPr>
+          <w:p>
+            <w:pPr>
+              <w:pStyle w:val="TableContents"/>
+              <w:numPr>
+                <w:ilvl w:val="0"/>
+                <w:numId w:val="0"/>
+              </w:numPr>
+              <w:ind w:left="0" w:hanging="0"/>
+              <w:jc w:val="left"/>
+              <w:rPr/>
+            </w:pPr>
+            <w:r>
+              <w:rPr/>
+              <w:t>Type</w:t>
+            </w:r>
+          </w:p>
+        </w:tc>
+        <w:tc>
+          <w:tcPr>
+            <w:tcW w:w="1138" w:type="dxa"/>
+            <w:tcBorders>
+              <w:top w:val="single" w:sz="4" w:space="0" w:color="000001"/>
+              <w:left w:val="single" w:sz="4" w:space="0" w:color="000001"/>
+              <w:bottom w:val="single" w:sz="4" w:space="0" w:color="000001"/>
+              <w:insideH w:val="single" w:sz="4" w:space="0" w:color="000001"/>
+            </w:tcBorders>
+            <w:shd w:fill="FFFFFF" w:val="clear"/>
+          </w:tcPr>
+          <w:p>
+            <w:pPr>
+              <w:pStyle w:val="TableContents"/>
+              <w:numPr>
+                <w:ilvl w:val="0"/>
+                <w:numId w:val="0"/>
+              </w:numPr>
+              <w:ind w:left="0" w:hanging="0"/>
+              <w:jc w:val="left"/>
+              <w:rPr/>
+            </w:pPr>
+            <w:r>
+              <w:rPr/>
+              <w:t>Id</w:t>
+            </w:r>
+          </w:p>
+        </w:tc>
+        <w:tc>
+          <w:tcPr>
+            <w:tcW w:w="2036" w:type="dxa"/>
             <w:tcBorders>
               <w:top w:val="single" w:sz="4" w:space="0" w:color="000001"/>
               <w:left w:val="single" w:sz="4" w:space="0" w:color="000001"/>
@@ -2948,19 +3012,18 @@
           </w:tcPr>
           <w:p>
             <w:pPr>
-              <w:pStyle w:val="TextBody"/>
+              <w:pStyle w:val="TableContents"/>
               <w:numPr>
                 <w:ilvl w:val="0"/>
                 <w:numId w:val="0"/>
               </w:numPr>
-              <w:spacing w:before="0" w:after="140"/>
               <w:ind w:left="0" w:hanging="0"/>
               <w:jc w:val="left"/>
               <w:rPr/>
             </w:pPr>
             <w:r>
               <w:rPr/>
-              <w:t>Comments</w:t>
+              <w:t>Comment</w:t>
             </w:r>
           </w:p>
         </w:tc>
@@ -2975,8 +3038,8 @@
         </w:numPr>
         <w:rPr/>
       </w:pPr>
-      <w:bookmarkStart w:id="77" w:name="__RefHeading___Toc1646_1437965342"/>
-      <w:bookmarkEnd w:id="77"/>
+      <w:bookmarkStart w:id="81" w:name="__RefHeading___Toc1646_1437965342"/>
+      <w:bookmarkEnd w:id="81"/>
       <w:r>
         <w:rPr/>
         <w:t>Project/Product Obligations</w:t>
@@ -2999,7 +3062,7 @@
     </w:p>
     <w:tbl>
       <w:tblPr>
-        <w:tblW w:w="9975" w:type="dxa"/>
+        <w:tblW w:w="9972" w:type="dxa"/>
         <w:jc w:val="left"/>
         <w:tblInd w:w="-71" w:type="dxa"/>
         <w:tblBorders>
@@ -3010,21 +3073,23 @@
         </w:tblBorders>
         <w:tblCellMar>
           <w:top w:w="55" w:type="dxa"/>
-          <w:left w:w="-5" w:type="dxa"/>
+          <w:left w:w="0" w:type="dxa"/>
           <w:bottom w:w="55" w:type="dxa"/>
           <w:right w:w="55" w:type="dxa"/>
         </w:tblCellMar>
       </w:tblPr>
       <w:tblGrid>
-        <w:gridCol w:w="3369"/>
-        <w:gridCol w:w="3304"/>
-        <w:gridCol w:w="3302"/>
+        <w:gridCol w:w="3237"/>
+        <w:gridCol w:w="1925"/>
+        <w:gridCol w:w="1636"/>
+        <w:gridCol w:w="1138"/>
+        <w:gridCol w:w="2036"/>
       </w:tblGrid>
       <w:tr>
         <w:trPr/>
         <w:tc>
           <w:tcPr>
-            <w:tcW w:w="3369" w:type="dxa"/>
+            <w:tcW w:w="3237" w:type="dxa"/>
             <w:tcBorders>
               <w:top w:val="single" w:sz="4" w:space="0" w:color="000001"/>
               <w:left w:val="single" w:sz="4" w:space="0" w:color="000001"/>
@@ -3065,7 +3130,7 @@
         </w:tc>
         <w:tc>
           <w:tcPr>
-            <w:tcW w:w="3304" w:type="dxa"/>
+            <w:tcW w:w="1925" w:type="dxa"/>
             <w:tcBorders>
               <w:top w:val="single" w:sz="4" w:space="0" w:color="000001"/>
               <w:left w:val="single" w:sz="4" w:space="0" w:color="000001"/>
@@ -3076,12 +3141,271 @@
           </w:tcPr>
           <w:p>
             <w:pPr>
-              <w:pStyle w:val="TextBody"/>
+              <w:pStyle w:val="TableContents"/>
               <w:numPr>
                 <w:ilvl w:val="0"/>
                 <w:numId w:val="0"/>
               </w:numPr>
-              <w:spacing w:before="0" w:after="140"/>
+              <w:ind w:left="0" w:hanging="0"/>
+              <w:jc w:val="left"/>
+              <w:rPr/>
+            </w:pPr>
+            <w:r>
+              <w:rPr/>
+              <w:t>Status</w:t>
+            </w:r>
+          </w:p>
+        </w:tc>
+        <w:tc>
+          <w:tcPr>
+            <w:tcW w:w="1636" w:type="dxa"/>
+            <w:tcBorders>
+              <w:top w:val="single" w:sz="4" w:space="0" w:color="000001"/>
+              <w:left w:val="single" w:sz="4" w:space="0" w:color="000001"/>
+              <w:bottom w:val="single" w:sz="4" w:space="0" w:color="000001"/>
+              <w:insideH w:val="single" w:sz="4" w:space="0" w:color="000001"/>
+            </w:tcBorders>
+            <w:shd w:fill="FFFFFF" w:val="clear"/>
+          </w:tcPr>
+          <w:p>
+            <w:pPr>
+              <w:pStyle w:val="TableContents"/>
+              <w:numPr>
+                <w:ilvl w:val="0"/>
+                <w:numId w:val="0"/>
+              </w:numPr>
+              <w:ind w:left="0" w:hanging="0"/>
+              <w:jc w:val="left"/>
+              <w:rPr/>
+            </w:pPr>
+            <w:r>
+              <w:rPr/>
+              <w:t>Type</w:t>
+            </w:r>
+          </w:p>
+        </w:tc>
+        <w:tc>
+          <w:tcPr>
+            <w:tcW w:w="1138" w:type="dxa"/>
+            <w:tcBorders>
+              <w:top w:val="single" w:sz="4" w:space="0" w:color="000001"/>
+              <w:left w:val="single" w:sz="4" w:space="0" w:color="000001"/>
+              <w:bottom w:val="single" w:sz="4" w:space="0" w:color="000001"/>
+              <w:insideH w:val="single" w:sz="4" w:space="0" w:color="000001"/>
+            </w:tcBorders>
+            <w:shd w:fill="FFFFFF" w:val="clear"/>
+          </w:tcPr>
+          <w:p>
+            <w:pPr>
+              <w:pStyle w:val="TableContents"/>
+              <w:numPr>
+                <w:ilvl w:val="0"/>
+                <w:numId w:val="0"/>
+              </w:numPr>
+              <w:ind w:left="0" w:hanging="0"/>
+              <w:jc w:val="left"/>
+              <w:rPr/>
+            </w:pPr>
+            <w:r>
+              <w:rPr/>
+              <w:t>Id</w:t>
+            </w:r>
+          </w:p>
+        </w:tc>
+        <w:tc>
+          <w:tcPr>
+            <w:tcW w:w="2036" w:type="dxa"/>
+            <w:tcBorders>
+              <w:top w:val="single" w:sz="4" w:space="0" w:color="000001"/>
+              <w:left w:val="single" w:sz="4" w:space="0" w:color="000001"/>
+              <w:bottom w:val="single" w:sz="4" w:space="0" w:color="000001"/>
+              <w:right w:val="single" w:sz="4" w:space="0" w:color="000001"/>
+              <w:insideH w:val="single" w:sz="4" w:space="0" w:color="000001"/>
+              <w:insideV w:val="single" w:sz="4" w:space="0" w:color="000001"/>
+            </w:tcBorders>
+            <w:shd w:fill="FFFFFF" w:val="clear"/>
+          </w:tcPr>
+          <w:p>
+            <w:pPr>
+              <w:pStyle w:val="TableContents"/>
+              <w:numPr>
+                <w:ilvl w:val="0"/>
+                <w:numId w:val="0"/>
+              </w:numPr>
+              <w:ind w:left="0" w:hanging="0"/>
+              <w:jc w:val="left"/>
+              <w:rPr/>
+            </w:pPr>
+            <w:r>
+              <w:rPr/>
+              <w:t>Comment</w:t>
+            </w:r>
+          </w:p>
+        </w:tc>
+      </w:tr>
+    </w:tbl>
+    <w:p>
+      <w:pPr>
+        <w:pStyle w:val="Heading2"/>
+        <w:numPr>
+          <w:ilvl w:val="1"/>
+          <w:numId w:val="2"/>
+        </w:numPr>
+        <w:rPr/>
+      </w:pPr>
+      <w:bookmarkStart w:id="82" w:name="__RefHeading___Toc137_693472701"/>
+      <w:bookmarkEnd w:id="82"/>
+      <w:r>
+        <w:rPr/>
+        <w:t>Component Obligations</w:t>
+      </w:r>
+    </w:p>
+    <w:p>
+      <w:pPr>
+        <w:pStyle w:val="Normal"/>
+        <w:numPr>
+          <w:ilvl w:val="0"/>
+          <w:numId w:val="0"/>
+        </w:numPr>
+        <w:ind w:left="0" w:hanging="0"/>
+        <w:rPr/>
+      </w:pPr>
+      <w:r>
+        <w:rPr>
+          <w:rFonts w:ascii="Arial" w:hAnsi="Arial"/>
+          <w:b w:val="false"/>
+          <w:i w:val="false"/>
+          <w:caps w:val="false"/>
+          <w:smallCaps w:val="false"/>
+          <w:strike w:val="false"/>
+          <w:dstrike w:val="false"/>
+          <w:color w:val="000000"/>
+          <w:sz w:val="24"/>
+          <w:u w:val="none"/>
+          <w:effect w:val="none"/>
+        </w:rPr>
+        <w:t xml:space="preserve">Most of the integrated components are licensed under </w:t>
+      </w:r>
+      <w:bookmarkStart w:id="83" w:name="__DdeLink__424_4144078424"/>
+      <w:r>
+        <w:rPr>
+          <w:rFonts w:ascii="Arial" w:hAnsi="Arial"/>
+          <w:b w:val="false"/>
+          <w:i w:val="false"/>
+          <w:caps w:val="false"/>
+          <w:smallCaps w:val="false"/>
+          <w:strike w:val="false"/>
+          <w:dstrike w:val="false"/>
+          <w:color w:val="000000"/>
+          <w:sz w:val="24"/>
+          <w:u w:val="none"/>
+          <w:effect w:val="none"/>
+        </w:rPr>
+        <w:t>$list_comma_sep_licenses_above_threshold</w:t>
+      </w:r>
+      <w:bookmarkEnd w:id="83"/>
+      <w:r>
+        <w:rPr>
+          <w:rFonts w:ascii="Arial" w:hAnsi="Arial"/>
+          <w:b w:val="false"/>
+          <w:i w:val="false"/>
+          <w:caps w:val="false"/>
+          <w:smallCaps w:val="false"/>
+          <w:strike w:val="false"/>
+          <w:dstrike w:val="false"/>
+          <w:color w:val="000000"/>
+          <w:sz w:val="24"/>
+          <w:u w:val="none"/>
+          <w:effect w:val="none"/>
+        </w:rPr>
+        <w:t>. To keep the clearing report clearly arranged these additional obligations are listed here.</w:t>
+      </w:r>
+    </w:p>
+    <w:p>
+      <w:pPr>
+        <w:pStyle w:val="Normal"/>
+        <w:numPr>
+          <w:ilvl w:val="0"/>
+          <w:numId w:val="0"/>
+        </w:numPr>
+        <w:ind w:left="0" w:hanging="0"/>
+        <w:rPr>
+          <w:rFonts w:ascii="Arial" w:hAnsi="Arial"/>
+          <w:b w:val="false"/>
+          <w:b w:val="false"/>
+          <w:i w:val="false"/>
+          <w:i w:val="false"/>
+          <w:caps w:val="false"/>
+          <w:smallCaps w:val="false"/>
+          <w:strike w:val="false"/>
+          <w:dstrike w:val="false"/>
+          <w:color w:val="000000"/>
+          <w:sz w:val="24"/>
+          <w:u w:val="none"/>
+          <w:effect w:val="none"/>
+        </w:rPr>
+      </w:pPr>
+      <w:r>
+        <w:rPr>
+          <w:rFonts w:ascii="Arial" w:hAnsi="Arial"/>
+          <w:b w:val="false"/>
+          <w:i w:val="false"/>
+          <w:caps w:val="false"/>
+          <w:smallCaps w:val="false"/>
+          <w:strike w:val="false"/>
+          <w:dstrike w:val="false"/>
+          <w:color w:val="000000"/>
+          <w:sz w:val="24"/>
+          <w:u w:val="none"/>
+          <w:effect w:val="none"/>
+        </w:rPr>
+      </w:r>
+    </w:p>
+    <w:tbl>
+      <w:tblPr>
+        <w:tblW w:w="9972" w:type="dxa"/>
+        <w:jc w:val="left"/>
+        <w:tblInd w:w="-71" w:type="dxa"/>
+        <w:tblBorders>
+          <w:top w:val="single" w:sz="4" w:space="0" w:color="000001"/>
+          <w:left w:val="single" w:sz="4" w:space="0" w:color="000001"/>
+          <w:bottom w:val="single" w:sz="4" w:space="0" w:color="000001"/>
+          <w:insideH w:val="single" w:sz="4" w:space="0" w:color="000001"/>
+        </w:tblBorders>
+        <w:tblCellMar>
+          <w:top w:w="55" w:type="dxa"/>
+          <w:left w:w="0" w:type="dxa"/>
+          <w:bottom w:w="55" w:type="dxa"/>
+          <w:right w:w="55" w:type="dxa"/>
+        </w:tblCellMar>
+      </w:tblPr>
+      <w:tblGrid>
+        <w:gridCol w:w="3237"/>
+        <w:gridCol w:w="1925"/>
+        <w:gridCol w:w="1636"/>
+        <w:gridCol w:w="1138"/>
+        <w:gridCol w:w="2036"/>
+      </w:tblGrid>
+      <w:tr>
+        <w:trPr/>
+        <w:tc>
+          <w:tcPr>
+            <w:tcW w:w="3237" w:type="dxa"/>
+            <w:tcBorders>
+              <w:top w:val="single" w:sz="4" w:space="0" w:color="000001"/>
+              <w:left w:val="single" w:sz="4" w:space="0" w:color="000001"/>
+              <w:bottom w:val="single" w:sz="4" w:space="0" w:color="000001"/>
+              <w:insideH w:val="single" w:sz="4" w:space="0" w:color="000001"/>
+            </w:tcBorders>
+            <w:shd w:fill="FFFFFF" w:val="clear"/>
+          </w:tcPr>
+          <w:p>
+            <w:pPr>
+              <w:pStyle w:val="TableContents"/>
+              <w:numPr>
+                <w:ilvl w:val="0"/>
+                <w:numId w:val="0"/>
+              </w:numPr>
               <w:ind w:left="0" w:hanging="0"/>
               <w:jc w:val="left"/>
               <w:rPr/>
@@ -3101,13 +3425,97 @@
                 <w:szCs w:val="24"/>
                 <w:u w:val="none"/>
               </w:rPr>
-              <w:t>Fulfilled</w:t>
+              <w:t>Obligation</w:t>
             </w:r>
           </w:p>
         </w:tc>
         <w:tc>
           <w:tcPr>
-            <w:tcW w:w="3302" w:type="dxa"/>
+            <w:tcW w:w="1925" w:type="dxa"/>
+            <w:tcBorders>
+              <w:top w:val="single" w:sz="4" w:space="0" w:color="000001"/>
+              <w:left w:val="single" w:sz="4" w:space="0" w:color="000001"/>
+              <w:bottom w:val="single" w:sz="4" w:space="0" w:color="000001"/>
+              <w:insideH w:val="single" w:sz="4" w:space="0" w:color="000001"/>
+            </w:tcBorders>
+            <w:shd w:fill="FFFFFF" w:val="clear"/>
+          </w:tcPr>
+          <w:p>
+            <w:pPr>
+              <w:pStyle w:val="TableContents"/>
+              <w:numPr>
+                <w:ilvl w:val="0"/>
+                <w:numId w:val="0"/>
+              </w:numPr>
+              <w:ind w:left="0" w:hanging="0"/>
+              <w:jc w:val="left"/>
+              <w:rPr/>
+            </w:pPr>
+            <w:r>
+              <w:rPr/>
+              <w:t>Status</w:t>
+            </w:r>
+          </w:p>
+        </w:tc>
+        <w:tc>
+          <w:tcPr>
+            <w:tcW w:w="1636" w:type="dxa"/>
+            <w:tcBorders>
+              <w:top w:val="single" w:sz="4" w:space="0" w:color="000001"/>
+              <w:left w:val="single" w:sz="4" w:space="0" w:color="000001"/>
+              <w:bottom w:val="single" w:sz="4" w:space="0" w:color="000001"/>
+              <w:insideH w:val="single" w:sz="4" w:space="0" w:color="000001"/>
+            </w:tcBorders>
+            <w:shd w:fill="FFFFFF" w:val="clear"/>
+          </w:tcPr>
+          <w:p>
+            <w:pPr>
+              <w:pStyle w:val="TableContents"/>
+              <w:numPr>
+                <w:ilvl w:val="0"/>
+                <w:numId w:val="0"/>
+              </w:numPr>
+              <w:ind w:left="0" w:hanging="0"/>
+              <w:jc w:val="left"/>
+              <w:rPr/>
+            </w:pPr>
+            <w:r>
+              <w:rPr/>
+              <w:t>Type</w:t>
+            </w:r>
+          </w:p>
+        </w:tc>
+        <w:tc>
+          <w:tcPr>
+            <w:tcW w:w="1138" w:type="dxa"/>
+            <w:tcBorders>
+              <w:top w:val="single" w:sz="4" w:space="0" w:color="000001"/>
+              <w:left w:val="single" w:sz="4" w:space="0" w:color="000001"/>
+              <w:bottom w:val="single" w:sz="4" w:space="0" w:color="000001"/>
+              <w:insideH w:val="single" w:sz="4" w:space="0" w:color="000001"/>
+            </w:tcBorders>
+            <w:shd w:fill="FFFFFF" w:val="clear"/>
+          </w:tcPr>
+          <w:p>
+            <w:pPr>
+              <w:pStyle w:val="TableContents"/>
+              <w:numPr>
+                <w:ilvl w:val="0"/>
+                <w:numId w:val="0"/>
+              </w:numPr>
+              <w:ind w:left="0" w:hanging="0"/>
+              <w:jc w:val="left"/>
+              <w:rPr/>
+            </w:pPr>
+            <w:r>
+              <w:rPr/>
+              <w:t>Id</w:t>
+            </w:r>
+          </w:p>
+        </w:tc>
+        <w:tc>
+          <w:tcPr>
+            <w:tcW w:w="2036" w:type="dxa"/>
             <w:tcBorders>
               <w:top w:val="single" w:sz="4" w:space="0" w:color="000001"/>
               <w:left w:val="single" w:sz="4" w:space="0" w:color="000001"/>
@@ -3120,115 +3528,23 @@
           </w:tcPr>
           <w:p>
             <w:pPr>
-              <w:pStyle w:val="TextBody"/>
+              <w:pStyle w:val="TableContents"/>
               <w:numPr>
                 <w:ilvl w:val="0"/>
                 <w:numId w:val="0"/>
               </w:numPr>
-              <w:spacing w:before="0" w:after="140"/>
               <w:ind w:left="0" w:hanging="0"/>
               <w:jc w:val="left"/>
               <w:rPr/>
             </w:pPr>
             <w:r>
               <w:rPr/>
-              <w:t>Comments</w:t>
+              <w:t>Comment</w:t>
             </w:r>
           </w:p>
         </w:tc>
       </w:tr>
     </w:tbl>
-    <w:p>
-      <w:pPr>
-        <w:pStyle w:val="Normal"/>
-        <w:numPr>
-          <w:ilvl w:val="0"/>
-          <w:numId w:val="0"/>
-        </w:numPr>
-        <w:ind w:left="0" w:hanging="0"/>
-        <w:rPr/>
-      </w:pPr>
-      <w:r>
-        <w:rPr/>
-      </w:r>
-    </w:p>
-    <w:p>
-      <w:pPr>
-        <w:pStyle w:val="Heading2"/>
-        <w:numPr>
-          <w:ilvl w:val="1"/>
-          <w:numId w:val="2"/>
-        </w:numPr>
-        <w:rPr/>
-      </w:pPr>
-      <w:bookmarkStart w:id="78" w:name="__RefHeading___Toc137_693472701"/>
-      <w:bookmarkEnd w:id="78"/>
-      <w:r>
-        <w:rPr/>
-        <w:t>Component Obligations</w:t>
-      </w:r>
-    </w:p>
-    <w:p>
-      <w:pPr>
-        <w:pStyle w:val="Normal"/>
-        <w:numPr>
-          <w:ilvl w:val="0"/>
-          <w:numId w:val="0"/>
-        </w:numPr>
-        <w:ind w:left="0" w:hanging="0"/>
-        <w:rPr/>
-      </w:pPr>
-      <w:r>
-        <w:rPr>
-          <w:rFonts w:ascii="Arial" w:hAnsi="Arial"/>
-          <w:b w:val="false"/>
-          <w:i w:val="false"/>
-          <w:caps w:val="false"/>
-          <w:smallCaps w:val="false"/>
-          <w:strike w:val="false"/>
-          <w:dstrike w:val="false"/>
-          <w:color w:val="000000"/>
-          <w:sz w:val="24"/>
-          <w:u w:val="none"/>
-          <w:effect w:val="none"/>
-        </w:rPr>
-        <w:t xml:space="preserve">Most of the integrated components are licensed under </w:t>
-      </w:r>
-      <w:bookmarkStart w:id="79" w:name="__DdeLink__424_4144078424"/>
-      <w:r>
-        <w:rPr>
-          <w:rFonts w:ascii="Arial" w:hAnsi="Arial"/>
-          <w:b w:val="false"/>
-          <w:i w:val="false"/>
-          <w:caps w:val="false"/>
-          <w:smallCaps w:val="false"/>
-          <w:strike w:val="false"/>
-          <w:dstrike w:val="false"/>
-          <w:color w:val="000000"/>
-          <w:sz w:val="24"/>
-          <w:u w:val="none"/>
-          <w:effect w:val="none"/>
-        </w:rPr>
-        <w:t>$list_comma_sep_licenses_above_threshold</w:t>
-      </w:r>
-      <w:bookmarkEnd w:id="79"/>
-      <w:r>
-        <w:rPr>
-          <w:rFonts w:ascii="Arial" w:hAnsi="Arial"/>
-          <w:b w:val="false"/>
-          <w:i w:val="false"/>
-          <w:caps w:val="false"/>
-          <w:smallCaps w:val="false"/>
-          <w:strike w:val="false"/>
-          <w:dstrike w:val="false"/>
-          <w:color w:val="000000"/>
-          <w:sz w:val="24"/>
-          <w:u w:val="none"/>
-          <w:effect w:val="none"/>
-        </w:rPr>
-        <w:t>. To keep the clearing report clearly arranged these additional obligations are listed here.</w:t>
-      </w:r>
-    </w:p>
     <w:p>
       <w:pPr>
         <w:pStyle w:val="Normal"/>
@@ -3256,7 +3572,7 @@
         </w:tblBorders>
         <w:tblCellMar>
           <w:top w:w="55" w:type="dxa"/>
-          <w:left w:w="-5" w:type="dxa"/>
+          <w:left w:w="0" w:type="dxa"/>
           <w:bottom w:w="55" w:type="dxa"/>
           <w:right w:w="55" w:type="dxa"/>
         </w:tblCellMar>
@@ -3455,13 +3771,10 @@
     </w:tbl>
     <w:p>
       <w:pPr>
-        <w:pStyle w:val="TextBody"/>
-        <w:numPr>
-          <w:ilvl w:val="0"/>
-          <w:numId w:val="0"/>
-        </w:numPr>
-        <w:spacing w:before="0" w:after="140"/>
-        <w:ind w:left="0" w:hanging="0"/>
+        <w:pStyle w:val="Normal"/>
+        <w:bidi w:val="0"/>
+        <w:spacing w:lineRule="auto" w:line="288" w:before="0" w:after="0"/>
+        <w:jc w:val="left"/>
         <w:rPr/>
       </w:pPr>
       <w:r>
@@ -3477,208 +3790,11 @@
         </w:numPr>
         <w:rPr/>
       </w:pPr>
-      <w:bookmarkStart w:id="80" w:name="__RefHeading___Toc10509_949312794"/>
-      <w:bookmarkEnd w:id="80"/>
-      <w:r>
-        <w:rPr/>
-        <w:t>Readme_OSS</w:t>
-      </w:r>
-    </w:p>
-    <w:p>
-      <w:pPr>
-        <w:pStyle w:val="TextBody"/>
-        <w:numPr>
-          <w:ilvl w:val="0"/>
-          <w:numId w:val="0"/>
-        </w:numPr>
-        <w:ind w:left="0" w:hanging="0"/>
-        <w:rPr>
-          <w:rFonts w:ascii="Abyssinica SIL" w:hAnsi="Abyssinica SIL"/>
-        </w:rPr>
-      </w:pPr>
-      <w:r>
-        <w:rPr>
-          <w:rFonts w:ascii="Arial" w:hAnsi="Arial"/>
-          <w:b w:val="false"/>
-          <w:i w:val="false"/>
-          <w:caps w:val="false"/>
-          <w:smallCaps w:val="false"/>
-          <w:strike w:val="false"/>
-          <w:dstrike w:val="false"/>
-          <w:color w:val="000000"/>
-          <w:sz w:val="24"/>
-          <w:u w:val="none"/>
-          <w:effect w:val="none"/>
-        </w:rPr>
-        <w:t>$readme-OSS-text</w:t>
-      </w:r>
-    </w:p>
-    <w:p>
-      <w:pPr>
-        <w:pStyle w:val="Heading2"/>
-        <w:numPr>
-          <w:ilvl w:val="1"/>
-          <w:numId w:val="2"/>
-        </w:numPr>
-        <w:rPr/>
-      </w:pPr>
-      <w:bookmarkStart w:id="81" w:name="__RefHeading___Toc10511_949312794"/>
-      <w:bookmarkEnd w:id="81"/>
-      <w:r>
-        <w:rPr/>
-        <w:t>Build Instructions</w:t>
-      </w:r>
-    </w:p>
-    <w:p>
-      <w:pPr>
-        <w:pStyle w:val="Normal"/>
-        <w:numPr>
-          <w:ilvl w:val="0"/>
-          <w:numId w:val="0"/>
-        </w:numPr>
-        <w:ind w:left="0" w:hanging="0"/>
-        <w:rPr/>
-      </w:pPr>
-      <w:r>
-        <w:rPr>
-          <w:rFonts w:ascii="Arial" w:hAnsi="Arial"/>
-          <w:b w:val="false"/>
-          <w:i w:val="false"/>
-          <w:caps w:val="false"/>
-          <w:smallCaps w:val="false"/>
-          <w:strike w:val="false"/>
-          <w:dstrike w:val="false"/>
-          <w:color w:val="000000"/>
-          <w:sz w:val="24"/>
-          <w:u w:val="none"/>
-          <w:effect w:val="none"/>
-        </w:rPr>
-        <w:t>Not available</w:t>
-      </w:r>
-    </w:p>
-    <w:p>
-      <w:pPr>
-        <w:pStyle w:val="Heading2"/>
-        <w:numPr>
-          <w:ilvl w:val="1"/>
-          <w:numId w:val="2"/>
-        </w:numPr>
-        <w:rPr/>
-      </w:pPr>
-      <w:bookmarkStart w:id="82" w:name="__RefHeading___Toc10513_949312794"/>
-      <w:bookmarkEnd w:id="82"/>
-      <w:r>
-        <w:rPr/>
-        <w:t>Source Code Bundle</w:t>
-      </w:r>
-    </w:p>
-    <w:p>
-      <w:pPr>
-        <w:pStyle w:val="Normal"/>
-        <w:numPr>
-          <w:ilvl w:val="0"/>
-          <w:numId w:val="0"/>
-        </w:numPr>
-        <w:ind w:left="0" w:hanging="0"/>
-        <w:rPr/>
-      </w:pPr>
-      <w:bookmarkStart w:id="83" w:name="docs-internal-guid-b3678226-7fff-98d6-cb"/>
-      <w:bookmarkEnd w:id="83"/>
-      <w:r>
-        <w:rPr>
-          <w:rFonts w:ascii="Arial" w:hAnsi="Arial"/>
-          <w:b w:val="false"/>
-          <w:i w:val="false"/>
-          <w:caps w:val="false"/>
-          <w:smallCaps w:val="false"/>
-          <w:strike w:val="false"/>
-          <w:dstrike w:val="false"/>
-          <w:color w:val="000000"/>
-          <w:sz w:val="24"/>
-          <w:u w:val="none"/>
-          <w:effect w:val="none"/>
-        </w:rPr>
-        <w:t>At least the source code bundle of the packages which are licensed under a license that require making the source code available has to be generated.</w:t>
-      </w:r>
-    </w:p>
-    <w:p>
-      <w:pPr>
-        <w:pStyle w:val="TextBody"/>
-        <w:bidi w:val="0"/>
-        <w:spacing w:lineRule="auto" w:line="288" w:before="0" w:after="0"/>
-        <w:jc w:val="left"/>
-        <w:rPr>
-          <w:rFonts w:ascii="Arial" w:hAnsi="Arial"/>
-          <w:b w:val="false"/>
-          <w:b w:val="false"/>
-          <w:i w:val="false"/>
-          <w:i w:val="false"/>
-          <w:caps w:val="false"/>
-          <w:smallCaps w:val="false"/>
-          <w:strike w:val="false"/>
-          <w:dstrike w:val="false"/>
-          <w:color w:val="000000"/>
-          <w:sz w:val="24"/>
-          <w:u w:val="none"/>
-          <w:effect w:val="none"/>
-        </w:rPr>
-      </w:pPr>
-      <w:r>
-        <w:rPr>
-          <w:rFonts w:ascii="Arial" w:hAnsi="Arial"/>
-          <w:b w:val="false"/>
-          <w:i w:val="false"/>
-          <w:caps w:val="false"/>
-          <w:smallCaps w:val="false"/>
-          <w:strike w:val="false"/>
-          <w:dstrike w:val="false"/>
-          <w:color w:val="000000"/>
-          <w:sz w:val="24"/>
-          <w:u w:val="none"/>
-          <w:effect w:val="none"/>
-        </w:rPr>
-        <w:t>Please be aware that some source packages have to be manipulated before they are distributed, these are mainly those packages which contain “do not use” licensed files.</w:t>
-      </w:r>
-    </w:p>
-    <w:p>
-      <w:pPr>
-        <w:pStyle w:val="TextBody"/>
-        <w:bidi w:val="0"/>
-        <w:spacing w:lineRule="auto" w:line="288" w:before="0" w:after="0"/>
-        <w:jc w:val="left"/>
-        <w:rPr/>
-      </w:pPr>
-      <w:r>
-        <w:rPr>
-          <w:rFonts w:ascii="Arial" w:hAnsi="Arial"/>
-          <w:b w:val="false"/>
-          <w:i w:val="false"/>
-          <w:caps w:val="false"/>
-          <w:smallCaps w:val="false"/>
-          <w:strike w:val="false"/>
-          <w:dstrike w:val="false"/>
-          <w:color w:val="000000"/>
-          <w:sz w:val="24"/>
-          <w:u w:val="none"/>
-          <w:effect w:val="none"/>
-        </w:rPr>
-        <w:t>The Source Bundle can be generated via sw360 at any time.</w:t>
-      </w:r>
-    </w:p>
-    <w:p>
-      <w:pPr>
-        <w:pStyle w:val="Heading2"/>
-        <w:numPr>
-          <w:ilvl w:val="1"/>
-          <w:numId w:val="2"/>
-        </w:numPr>
-        <w:rPr/>
-      </w:pPr>
       <w:bookmarkStart w:id="84" w:name="__RefHeading___Toc10733_949312794"/>
       <w:bookmarkEnd w:id="84"/>
       <w:r>
         <w:rPr/>
-        <w:t>Linked Obligations</w:t>
+        <w:t>License Obligations</w:t>
       </w:r>
     </w:p>
     <w:tbl>
@@ -3694,7 +3810,7 @@
         </w:tblBorders>
         <w:tblCellMar>
           <w:top w:w="55" w:type="dxa"/>
-          <w:left w:w="-5" w:type="dxa"/>
+          <w:left w:w="0" w:type="dxa"/>
           <w:bottom w:w="55" w:type="dxa"/>
           <w:right w:w="55" w:type="dxa"/>
         </w:tblCellMar>
@@ -3703,9 +3819,9 @@
         <w:gridCol w:w="1661"/>
         <w:gridCol w:w="1662"/>
         <w:gridCol w:w="1663"/>
-        <w:gridCol w:w="1676"/>
+        <w:gridCol w:w="1678"/>
         <w:gridCol w:w="1662"/>
-        <w:gridCol w:w="1647"/>
+        <w:gridCol w:w="1645"/>
       </w:tblGrid>
       <w:tr>
         <w:trPr/>
@@ -3834,7 +3950,7 @@
         </w:tc>
         <w:tc>
           <w:tcPr>
-            <w:tcW w:w="1676" w:type="dxa"/>
+            <w:tcW w:w="1678" w:type="dxa"/>
             <w:tcBorders>
               <w:top w:val="single" w:sz="4" w:space="0" w:color="000001"/>
               <w:left w:val="single" w:sz="4" w:space="0" w:color="000001"/>
@@ -3890,7 +4006,7 @@
         </w:tc>
         <w:tc>
           <w:tcPr>
-            <w:tcW w:w="1647" w:type="dxa"/>
+            <w:tcW w:w="1645" w:type="dxa"/>
             <w:tcBorders>
               <w:top w:val="single" w:sz="4" w:space="0" w:color="000001"/>
               <w:left w:val="single" w:sz="4" w:space="0" w:color="000001"/>
@@ -3933,6 +4049,203 @@
       </w:pPr>
       <w:r>
         <w:rPr/>
+      </w:r>
+    </w:p>
+    <w:p>
+      <w:pPr>
+        <w:pStyle w:val="Heading2"/>
+        <w:numPr>
+          <w:ilvl w:val="1"/>
+          <w:numId w:val="2"/>
+        </w:numPr>
+        <w:rPr/>
+      </w:pPr>
+      <w:bookmarkStart w:id="85" w:name="__RefHeading___Toc10509_949312794"/>
+      <w:bookmarkEnd w:id="85"/>
+      <w:r>
+        <w:rPr/>
+        <w:t>Readme_OSS</w:t>
+      </w:r>
+    </w:p>
+    <w:p>
+      <w:pPr>
+        <w:pStyle w:val="TextBody"/>
+        <w:numPr>
+          <w:ilvl w:val="0"/>
+          <w:numId w:val="0"/>
+        </w:numPr>
+        <w:ind w:left="0" w:hanging="0"/>
+        <w:rPr>
+          <w:rFonts w:ascii="Abyssinica SIL" w:hAnsi="Abyssinica SIL"/>
+        </w:rPr>
+      </w:pPr>
+      <w:r>
+        <w:rPr>
+          <w:rFonts w:ascii="Arial" w:hAnsi="Arial"/>
+          <w:b w:val="false"/>
+          <w:i w:val="false"/>
+          <w:caps w:val="false"/>
+          <w:smallCaps w:val="false"/>
+          <w:strike w:val="false"/>
+          <w:dstrike w:val="false"/>
+          <w:color w:val="000000"/>
+          <w:sz w:val="24"/>
+          <w:u w:val="none"/>
+          <w:effect w:val="none"/>
+        </w:rPr>
+        <w:t>$readme-OSS-text</w:t>
+      </w:r>
+    </w:p>
+    <w:p>
+      <w:pPr>
+        <w:pStyle w:val="Heading2"/>
+        <w:numPr>
+          <w:ilvl w:val="1"/>
+          <w:numId w:val="2"/>
+        </w:numPr>
+        <w:rPr/>
+      </w:pPr>
+      <w:bookmarkStart w:id="86" w:name="__RefHeading___Toc10511_949312794"/>
+      <w:bookmarkEnd w:id="86"/>
+      <w:r>
+        <w:rPr/>
+        <w:t>Build Instructions</w:t>
+      </w:r>
+    </w:p>
+    <w:p>
+      <w:pPr>
+        <w:pStyle w:val="Normal"/>
+        <w:numPr>
+          <w:ilvl w:val="0"/>
+          <w:numId w:val="0"/>
+        </w:numPr>
+        <w:ind w:left="0" w:hanging="0"/>
+        <w:rPr/>
+      </w:pPr>
+      <w:r>
+        <w:rPr>
+          <w:rFonts w:ascii="Arial" w:hAnsi="Arial"/>
+          <w:b w:val="false"/>
+          <w:i w:val="false"/>
+          <w:caps w:val="false"/>
+          <w:smallCaps w:val="false"/>
+          <w:strike w:val="false"/>
+          <w:dstrike w:val="false"/>
+          <w:color w:val="000000"/>
+          <w:sz w:val="24"/>
+          <w:u w:val="none"/>
+          <w:effect w:val="none"/>
+        </w:rPr>
+        <w:t>Not available</w:t>
+      </w:r>
+    </w:p>
+    <w:p>
+      <w:pPr>
+        <w:pStyle w:val="Heading2"/>
+        <w:numPr>
+          <w:ilvl w:val="1"/>
+          <w:numId w:val="2"/>
+        </w:numPr>
+        <w:rPr/>
+      </w:pPr>
+      <w:bookmarkStart w:id="87" w:name="__RefHeading___Toc10513_949312794"/>
+      <w:bookmarkEnd w:id="87"/>
+      <w:r>
+        <w:rPr/>
+        <w:t>Source Code Bundle</w:t>
+      </w:r>
+    </w:p>
+    <w:p>
+      <w:pPr>
+        <w:pStyle w:val="Normal"/>
+        <w:numPr>
+          <w:ilvl w:val="0"/>
+          <w:numId w:val="0"/>
+        </w:numPr>
+        <w:ind w:left="0" w:hanging="0"/>
+        <w:rPr/>
+      </w:pPr>
+      <w:bookmarkStart w:id="88" w:name="docs-internal-guid-b3678226-7fff-98d6-cb"/>
+      <w:bookmarkEnd w:id="88"/>
+      <w:r>
+        <w:rPr>
+          <w:rFonts w:ascii="Arial" w:hAnsi="Arial"/>
+          <w:b w:val="false"/>
+          <w:i w:val="false"/>
+          <w:caps w:val="false"/>
+          <w:smallCaps w:val="false"/>
+          <w:strike w:val="false"/>
+          <w:dstrike w:val="false"/>
+          <w:color w:val="000000"/>
+          <w:sz w:val="24"/>
+          <w:u w:val="none"/>
+          <w:effect w:val="none"/>
+        </w:rPr>
+        <w:t>At least the source code bundle of the packages which are licensed under a license that require making the source code available has to be generated.</w:t>
+      </w:r>
+    </w:p>
+    <w:p>
+      <w:pPr>
+        <w:pStyle w:val="TextBody"/>
+        <w:bidi w:val="0"/>
+        <w:spacing w:lineRule="auto" w:line="288" w:before="0" w:after="0"/>
+        <w:jc w:val="left"/>
+        <w:rPr>
+          <w:rFonts w:ascii="Arial" w:hAnsi="Arial"/>
+          <w:b w:val="false"/>
+          <w:b w:val="false"/>
+          <w:i w:val="false"/>
+          <w:i w:val="false"/>
+          <w:caps w:val="false"/>
+          <w:smallCaps w:val="false"/>
+          <w:strike w:val="false"/>
+          <w:dstrike w:val="false"/>
+          <w:color w:val="000000"/>
+          <w:sz w:val="24"/>
+          <w:u w:val="none"/>
+          <w:effect w:val="none"/>
+        </w:rPr>
+      </w:pPr>
+      <w:r>
+        <w:rPr>
+          <w:rFonts w:ascii="Arial" w:hAnsi="Arial"/>
+          <w:b w:val="false"/>
+          <w:i w:val="false"/>
+          <w:caps w:val="false"/>
+          <w:smallCaps w:val="false"/>
+          <w:strike w:val="false"/>
+          <w:dstrike w:val="false"/>
+          <w:color w:val="000000"/>
+          <w:sz w:val="24"/>
+          <w:u w:val="none"/>
+          <w:effect w:val="none"/>
+        </w:rPr>
+        <w:t>Please be aware that some source packages have to be manipulated before they are distributed, these are mainly those packages which contain “do not use” licensed files.</w:t>
+      </w:r>
+    </w:p>
+    <w:p>
+      <w:pPr>
+        <w:pStyle w:val="TextBody"/>
+        <w:bidi w:val="0"/>
+        <w:spacing w:lineRule="auto" w:line="288" w:before="0" w:after="0"/>
+        <w:jc w:val="left"/>
+        <w:rPr/>
+      </w:pPr>
+      <w:r>
+        <w:rPr>
+          <w:rFonts w:ascii="Arial" w:hAnsi="Arial"/>
+          <w:b w:val="false"/>
+          <w:i w:val="false"/>
+          <w:caps w:val="false"/>
+          <w:smallCaps w:val="false"/>
+          <w:strike w:val="false"/>
+          <w:dstrike w:val="false"/>
+          <w:color w:val="000000"/>
+          <w:sz w:val="24"/>
+          <w:u w:val="none"/>
+          <w:effect w:val="none"/>
+        </w:rPr>
+        <w:t>The Source Bundle can be generated via sw360 at any time.</w:t>
       </w:r>
     </w:p>
     <w:sectPr>
@@ -8629,6 +8942,384 @@
       <w:rFonts w:cs="OpenSymbol"/>
     </w:rPr>
   </w:style>
+  <w:style w:type="character" w:styleId="ListLabel550">
+    <w:name w:val="ListLabel 550"/>
+    <w:qFormat/>
+    <w:rPr>
+      <w:rFonts w:cs="OpenSymbol"/>
+    </w:rPr>
+  </w:style>
+  <w:style w:type="character" w:styleId="ListLabel551">
+    <w:name w:val="ListLabel 551"/>
+    <w:qFormat/>
+    <w:rPr>
+      <w:rFonts w:cs="OpenSymbol"/>
+    </w:rPr>
+  </w:style>
+  <w:style w:type="character" w:styleId="ListLabel552">
+    <w:name w:val="ListLabel 552"/>
+    <w:qFormat/>
+    <w:rPr>
+      <w:rFonts w:cs="OpenSymbol"/>
+    </w:rPr>
+  </w:style>
+  <w:style w:type="character" w:styleId="ListLabel553">
+    <w:name w:val="ListLabel 553"/>
+    <w:qFormat/>
+    <w:rPr>
+      <w:rFonts w:cs="OpenSymbol"/>
+    </w:rPr>
+  </w:style>
+  <w:style w:type="character" w:styleId="ListLabel554">
+    <w:name w:val="ListLabel 554"/>
+    <w:qFormat/>
+    <w:rPr>
+      <w:rFonts w:cs="OpenSymbol"/>
+    </w:rPr>
+  </w:style>
+  <w:style w:type="character" w:styleId="ListLabel555">
+    <w:name w:val="ListLabel 555"/>
+    <w:qFormat/>
+    <w:rPr>
+      <w:rFonts w:cs="OpenSymbol"/>
+    </w:rPr>
+  </w:style>
+  <w:style w:type="character" w:styleId="ListLabel556">
+    <w:name w:val="ListLabel 556"/>
+    <w:qFormat/>
+    <w:rPr>
+      <w:rFonts w:cs="OpenSymbol"/>
+    </w:rPr>
+  </w:style>
+  <w:style w:type="character" w:styleId="ListLabel557">
+    <w:name w:val="ListLabel 557"/>
+    <w:qFormat/>
+    <w:rPr>
+      <w:rFonts w:cs="OpenSymbol"/>
+    </w:rPr>
+  </w:style>
+  <w:style w:type="character" w:styleId="ListLabel558">
+    <w:name w:val="ListLabel 558"/>
+    <w:qFormat/>
+    <w:rPr>
+      <w:rFonts w:cs="OpenSymbol"/>
+    </w:rPr>
+  </w:style>
+  <w:style w:type="character" w:styleId="ListLabel559">
+    <w:name w:val="ListLabel 559"/>
+    <w:qFormat/>
+    <w:rPr>
+      <w:rFonts w:cs="OpenSymbol"/>
+    </w:rPr>
+  </w:style>
+  <w:style w:type="character" w:styleId="ListLabel560">
+    <w:name w:val="ListLabel 560"/>
+    <w:qFormat/>
+    <w:rPr>
+      <w:rFonts w:cs="OpenSymbol"/>
+    </w:rPr>
+  </w:style>
+  <w:style w:type="character" w:styleId="ListLabel561">
+    <w:name w:val="ListLabel 561"/>
+    <w:qFormat/>
+    <w:rPr>
+      <w:rFonts w:cs="OpenSymbol"/>
+    </w:rPr>
+  </w:style>
+  <w:style w:type="character" w:styleId="ListLabel562">
+    <w:name w:val="ListLabel 562"/>
+    <w:qFormat/>
+    <w:rPr>
+      <w:rFonts w:cs="OpenSymbol"/>
+    </w:rPr>
+  </w:style>
+  <w:style w:type="character" w:styleId="ListLabel563">
+    <w:name w:val="ListLabel 563"/>
+    <w:qFormat/>
+    <w:rPr>
+      <w:rFonts w:cs="OpenSymbol"/>
+    </w:rPr>
+  </w:style>
+  <w:style w:type="character" w:styleId="ListLabel564">
+    <w:name w:val="ListLabel 564"/>
+    <w:qFormat/>
+    <w:rPr>
+      <w:rFonts w:cs="OpenSymbol"/>
+    </w:rPr>
+  </w:style>
+  <w:style w:type="character" w:styleId="ListLabel565">
+    <w:name w:val="ListLabel 565"/>
+    <w:qFormat/>
+    <w:rPr>
+      <w:rFonts w:cs="OpenSymbol"/>
+    </w:rPr>
+  </w:style>
+  <w:style w:type="character" w:styleId="ListLabel566">
+    <w:name w:val="ListLabel 566"/>
+    <w:qFormat/>
+    <w:rPr>
+      <w:rFonts w:cs="OpenSymbol"/>
+    </w:rPr>
+  </w:style>
+  <w:style w:type="character" w:styleId="ListLabel567">
+    <w:name w:val="ListLabel 567"/>
+    <w:qFormat/>
+    <w:rPr>
+      <w:rFonts w:cs="OpenSymbol"/>
+    </w:rPr>
+  </w:style>
+  <w:style w:type="character" w:styleId="ListLabel568">
+    <w:name w:val="ListLabel 568"/>
+    <w:qFormat/>
+    <w:rPr>
+      <w:rFonts w:cs="OpenSymbol"/>
+    </w:rPr>
+  </w:style>
+  <w:style w:type="character" w:styleId="ListLabel569">
+    <w:name w:val="ListLabel 569"/>
+    <w:qFormat/>
+    <w:rPr>
+      <w:rFonts w:cs="OpenSymbol"/>
+    </w:rPr>
+  </w:style>
+  <w:style w:type="character" w:styleId="ListLabel570">
+    <w:name w:val="ListLabel 570"/>
+    <w:qFormat/>
+    <w:rPr>
+      <w:rFonts w:cs="OpenSymbol"/>
+    </w:rPr>
+  </w:style>
+  <w:style w:type="character" w:styleId="ListLabel571">
+    <w:name w:val="ListLabel 571"/>
+    <w:qFormat/>
+    <w:rPr>
+      <w:rFonts w:cs="OpenSymbol"/>
+    </w:rPr>
+  </w:style>
+  <w:style w:type="character" w:styleId="ListLabel572">
+    <w:name w:val="ListLabel 572"/>
+    <w:qFormat/>
+    <w:rPr>
+      <w:rFonts w:cs="OpenSymbol"/>
+    </w:rPr>
+  </w:style>
+  <w:style w:type="character" w:styleId="ListLabel573">
+    <w:name w:val="ListLabel 573"/>
+    <w:qFormat/>
+    <w:rPr>
+      <w:rFonts w:cs="OpenSymbol"/>
+    </w:rPr>
+  </w:style>
+  <w:style w:type="character" w:styleId="ListLabel574">
+    <w:name w:val="ListLabel 574"/>
+    <w:qFormat/>
+    <w:rPr>
+      <w:rFonts w:cs="OpenSymbol"/>
+    </w:rPr>
+  </w:style>
+  <w:style w:type="character" w:styleId="ListLabel575">
+    <w:name w:val="ListLabel 575"/>
+    <w:qFormat/>
+    <w:rPr>
+      <w:rFonts w:cs="OpenSymbol"/>
+    </w:rPr>
+  </w:style>
+  <w:style w:type="character" w:styleId="ListLabel576">
+    <w:name w:val="ListLabel 576"/>
+    <w:qFormat/>
+    <w:rPr>
+      <w:rFonts w:cs="OpenSymbol"/>
+    </w:rPr>
+  </w:style>
+  <w:style w:type="character" w:styleId="ListLabel577">
+    <w:name w:val="ListLabel 577"/>
+    <w:qFormat/>
+    <w:rPr>
+      <w:rFonts w:cs="OpenSymbol"/>
+    </w:rPr>
+  </w:style>
+  <w:style w:type="character" w:styleId="ListLabel578">
+    <w:name w:val="ListLabel 578"/>
+    <w:qFormat/>
+    <w:rPr>
+      <w:rFonts w:cs="OpenSymbol"/>
+    </w:rPr>
+  </w:style>
+  <w:style w:type="character" w:styleId="ListLabel579">
+    <w:name w:val="ListLabel 579"/>
+    <w:qFormat/>
+    <w:rPr>
+      <w:rFonts w:cs="OpenSymbol"/>
+    </w:rPr>
+  </w:style>
+  <w:style w:type="character" w:styleId="ListLabel580">
+    <w:name w:val="ListLabel 580"/>
+    <w:qFormat/>
+    <w:rPr>
+      <w:rFonts w:cs="OpenSymbol"/>
+    </w:rPr>
+  </w:style>
+  <w:style w:type="character" w:styleId="ListLabel581">
+    <w:name w:val="ListLabel 581"/>
+    <w:qFormat/>
+    <w:rPr>
+      <w:rFonts w:cs="OpenSymbol"/>
+    </w:rPr>
+  </w:style>
+  <w:style w:type="character" w:styleId="ListLabel582">
+    <w:name w:val="ListLabel 582"/>
+    <w:qFormat/>
+    <w:rPr>
+      <w:rFonts w:cs="OpenSymbol"/>
+    </w:rPr>
+  </w:style>
+  <w:style w:type="character" w:styleId="ListLabel583">
+    <w:name w:val="ListLabel 583"/>
+    <w:qFormat/>
+    <w:rPr>
+      <w:rFonts w:cs="OpenSymbol"/>
+    </w:rPr>
+  </w:style>
+  <w:style w:type="character" w:styleId="ListLabel584">
+    <w:name w:val="ListLabel 584"/>
+    <w:qFormat/>
+    <w:rPr>
+      <w:rFonts w:cs="OpenSymbol"/>
+    </w:rPr>
+  </w:style>
+  <w:style w:type="character" w:styleId="ListLabel585">
+    <w:name w:val="ListLabel 585"/>
+    <w:qFormat/>
+    <w:rPr>
+      <w:rFonts w:cs="OpenSymbol"/>
+    </w:rPr>
+  </w:style>
+  <w:style w:type="character" w:styleId="ListLabel586">
+    <w:name w:val="ListLabel 586"/>
+    <w:qFormat/>
+    <w:rPr>
+      <w:rFonts w:cs="OpenSymbol"/>
+    </w:rPr>
+  </w:style>
+  <w:style w:type="character" w:styleId="ListLabel587">
+    <w:name w:val="ListLabel 587"/>
+    <w:qFormat/>
+    <w:rPr>
+      <w:rFonts w:cs="OpenSymbol"/>
+    </w:rPr>
+  </w:style>
+  <w:style w:type="character" w:styleId="ListLabel588">
+    <w:name w:val="ListLabel 588"/>
+    <w:qFormat/>
+    <w:rPr>
+      <w:rFonts w:cs="OpenSymbol"/>
+    </w:rPr>
+  </w:style>
+  <w:style w:type="character" w:styleId="ListLabel589">
+    <w:name w:val="ListLabel 589"/>
+    <w:qFormat/>
+    <w:rPr>
+      <w:rFonts w:cs="OpenSymbol"/>
+    </w:rPr>
+  </w:style>
+  <w:style w:type="character" w:styleId="ListLabel590">
+    <w:name w:val="ListLabel 590"/>
+    <w:qFormat/>
+    <w:rPr>
+      <w:rFonts w:cs="OpenSymbol"/>
+    </w:rPr>
+  </w:style>
+  <w:style w:type="character" w:styleId="ListLabel591">
+    <w:name w:val="ListLabel 591"/>
+    <w:qFormat/>
+    <w:rPr>
+      <w:rFonts w:cs="OpenSymbol"/>
+    </w:rPr>
+  </w:style>
+  <w:style w:type="character" w:styleId="ListLabel592">
+    <w:name w:val="ListLabel 592"/>
+    <w:qFormat/>
+    <w:rPr>
+      <w:rFonts w:cs="OpenSymbol"/>
+    </w:rPr>
+  </w:style>
+  <w:style w:type="character" w:styleId="ListLabel593">
+    <w:name w:val="ListLabel 593"/>
+    <w:qFormat/>
+    <w:rPr>
+      <w:rFonts w:cs="OpenSymbol"/>
+    </w:rPr>
+  </w:style>
+  <w:style w:type="character" w:styleId="ListLabel594">
+    <w:name w:val="ListLabel 594"/>
+    <w:qFormat/>
+    <w:rPr>
+      <w:rFonts w:cs="OpenSymbol"/>
+    </w:rPr>
+  </w:style>
+  <w:style w:type="character" w:styleId="ListLabel595">
+    <w:name w:val="ListLabel 595"/>
+    <w:qFormat/>
+    <w:rPr>
+      <w:rFonts w:cs="OpenSymbol"/>
+    </w:rPr>
+  </w:style>
+  <w:style w:type="character" w:styleId="ListLabel596">
+    <w:name w:val="ListLabel 596"/>
+    <w:qFormat/>
+    <w:rPr>
+      <w:rFonts w:cs="OpenSymbol"/>
+    </w:rPr>
+  </w:style>
+  <w:style w:type="character" w:styleId="ListLabel597">
+    <w:name w:val="ListLabel 597"/>
+    <w:qFormat/>
+    <w:rPr>
+      <w:rFonts w:cs="OpenSymbol"/>
+    </w:rPr>
+  </w:style>
+  <w:style w:type="character" w:styleId="ListLabel598">
+    <w:name w:val="ListLabel 598"/>
+    <w:qFormat/>
+    <w:rPr>
+      <w:rFonts w:cs="OpenSymbol"/>
+    </w:rPr>
+  </w:style>
+  <w:style w:type="character" w:styleId="ListLabel599">
+    <w:name w:val="ListLabel 599"/>
+    <w:qFormat/>
+    <w:rPr>
+      <w:rFonts w:cs="OpenSymbol"/>
+    </w:rPr>
+  </w:style>
+  <w:style w:type="character" w:styleId="ListLabel600">
+    <w:name w:val="ListLabel 600"/>
+    <w:qFormat/>
+    <w:rPr>
+      <w:rFonts w:cs="OpenSymbol"/>
+    </w:rPr>
+  </w:style>
+  <w:style w:type="character" w:styleId="ListLabel601">
+    <w:name w:val="ListLabel 601"/>
+    <w:qFormat/>
+    <w:rPr>
+      <w:rFonts w:cs="OpenSymbol"/>
+    </w:rPr>
+  </w:style>
+  <w:style w:type="character" w:styleId="ListLabel602">
+    <w:name w:val="ListLabel 602"/>
+    <w:qFormat/>
+    <w:rPr>
+      <w:rFonts w:cs="OpenSymbol"/>
+    </w:rPr>
+  </w:style>
+  <w:style w:type="character" w:styleId="ListLabel603">
+    <w:name w:val="ListLabel 603"/>
+    <w:qFormat/>
+    <w:rPr>
+      <w:rFonts w:cs="OpenSymbol"/>
+    </w:rPr>
+  </w:style>
   <w:style w:type="paragraph" w:styleId="Heading">
     <w:name w:val="Heading"/>
     <w:basedOn w:val="Normal"/>

</xml_diff>

<commit_message>
feat(ClearingReport): Added hyperlink to release document in project clearing report   * Changed Font Style (Arial) and Font Size (9) for table content
Signed-off-by: Jaideep Palit <jaideep.palit@siemens.com>
</commit_message>
<xml_diff>
--- a/backend/src/src-licenseinfo/src/main/resources/templateReport.docx
+++ b/backend/src/src-licenseinfo/src/main/resources/templateReport.docx
@@ -383,7 +383,7 @@
             </w:r>
             <w:r>
               <w:rPr/>
-              <w:t>2020-10-15</w:t>
+              <w:t>2020-11-18</w:t>
             </w:r>
             <w:r>
               <w:rPr/>
@@ -627,33 +627,34 @@
               <w:rPr/>
               <w:fldChar w:fldCharType="separate"/>
             </w:r>
-            <w:bookmarkStart w:id="1" w:name="__Fieldmark__100_3619457584"/>
-            <w:bookmarkStart w:id="2" w:name="__Fieldmark__720_2814866261"/>
-            <w:bookmarkStart w:id="3" w:name="__Fieldmark__37_2936216607"/>
-            <w:bookmarkStart w:id="4" w:name="__Fieldmark__43_4144078424"/>
-            <w:bookmarkStart w:id="5" w:name="__Fieldmark__10084_949312794"/>
-            <w:bookmarkStart w:id="6" w:name="__Fieldmark__55_2113331590"/>
-            <w:bookmarkStart w:id="7" w:name="__Fieldmark__61_650581868"/>
-            <w:bookmarkStart w:id="8" w:name="__Fieldmark__67_1155022725"/>
-            <w:bookmarkStart w:id="9" w:name="__Fieldmark__73_164176574"/>
-            <w:bookmarkStart w:id="10" w:name="__Fieldmark__79_1437965342"/>
-            <w:bookmarkStart w:id="11" w:name="__Fieldmark__85_1993503595"/>
-            <w:bookmarkStart w:id="12" w:name="__Fieldmark__91_203110558"/>
-            <w:bookmarkStart w:id="13" w:name="__Fieldmark__430_2376387130"/>
+            <w:bookmarkStart w:id="1" w:name="__Fieldmark__103_1481242313"/>
+            <w:bookmarkStart w:id="2" w:name="__Fieldmark__100_3619457584"/>
+            <w:bookmarkStart w:id="3" w:name="__Fieldmark__1432_2863671213"/>
+            <w:bookmarkStart w:id="4" w:name="__Fieldmark__51_2965678557"/>
+            <w:bookmarkStart w:id="5" w:name="__Fieldmark__52_1217755145"/>
+            <w:bookmarkStart w:id="6" w:name="__Fieldmark__58_1753231960"/>
+            <w:bookmarkStart w:id="7" w:name="__Fieldmark__64_16384841"/>
+            <w:bookmarkStart w:id="8" w:name="__Fieldmark__70_1926051911"/>
+            <w:bookmarkStart w:id="9" w:name="__Fieldmark__76_1309928450"/>
+            <w:bookmarkStart w:id="10" w:name="__Fieldmark__82_329950323"/>
+            <w:bookmarkStart w:id="11" w:name="__Fieldmark__88_832989810"/>
+            <w:bookmarkStart w:id="12" w:name="__Fieldmark__94_1969839272"/>
+            <w:bookmarkStart w:id="13" w:name="__Fieldmark__202_693472701"/>
             <w:bookmarkStart w:id="14" w:name="__Fieldmark__34_467579353"/>
-            <w:bookmarkStart w:id="15" w:name="__Fieldmark__202_693472701"/>
-            <w:bookmarkStart w:id="16" w:name="__Fieldmark__94_1969839272"/>
-            <w:bookmarkStart w:id="17" w:name="__Fieldmark__88_832989810"/>
-            <w:bookmarkStart w:id="18" w:name="__Fieldmark__82_329950323"/>
-            <w:bookmarkStart w:id="19" w:name="__Fieldmark__76_1309928450"/>
-            <w:bookmarkStart w:id="20" w:name="__Fieldmark__70_1926051911"/>
-            <w:bookmarkStart w:id="21" w:name="__Fieldmark__64_16384841"/>
-            <w:bookmarkStart w:id="22" w:name="__Fieldmark__58_1753231960"/>
-            <w:bookmarkStart w:id="23" w:name="__Fieldmark__52_1217755145"/>
-            <w:bookmarkStart w:id="24" w:name="__Fieldmark__51_2965678557"/>
-            <w:bookmarkStart w:id="25" w:name="__Fieldmark__1432_2863671213"/>
-            <w:bookmarkStart w:id="26" w:name="__Fieldmark__100_3619457584"/>
-            <w:bookmarkStart w:id="27" w:name="__Fieldmark__100_3619457584"/>
+            <w:bookmarkStart w:id="15" w:name="__Fieldmark__430_2376387130"/>
+            <w:bookmarkStart w:id="16" w:name="__Fieldmark__91_203110558"/>
+            <w:bookmarkStart w:id="17" w:name="__Fieldmark__85_1993503595"/>
+            <w:bookmarkStart w:id="18" w:name="__Fieldmark__79_1437965342"/>
+            <w:bookmarkStart w:id="19" w:name="__Fieldmark__73_164176574"/>
+            <w:bookmarkStart w:id="20" w:name="__Fieldmark__67_1155022725"/>
+            <w:bookmarkStart w:id="21" w:name="__Fieldmark__61_650581868"/>
+            <w:bookmarkStart w:id="22" w:name="__Fieldmark__55_2113331590"/>
+            <w:bookmarkStart w:id="23" w:name="__Fieldmark__10084_949312794"/>
+            <w:bookmarkStart w:id="24" w:name="__Fieldmark__43_4144078424"/>
+            <w:bookmarkStart w:id="25" w:name="__Fieldmark__37_2936216607"/>
+            <w:bookmarkStart w:id="26" w:name="__Fieldmark__720_2814866261"/>
+            <w:bookmarkStart w:id="27" w:name="__Fieldmark__103_1481242313"/>
+            <w:bookmarkStart w:id="28" w:name="__Fieldmark__103_1481242313"/>
             <w:bookmarkEnd w:id="2"/>
             <w:bookmarkEnd w:id="3"/>
             <w:bookmarkEnd w:id="4"/>
@@ -678,7 +679,8 @@
             <w:bookmarkEnd w:id="23"/>
             <w:bookmarkEnd w:id="24"/>
             <w:bookmarkEnd w:id="25"/>
-            <w:bookmarkEnd w:id="27"/>
+            <w:bookmarkEnd w:id="26"/>
+            <w:bookmarkEnd w:id="28"/>
             <w:r>
               <w:rPr/>
             </w:r>
@@ -714,45 +716,45 @@
               <w:rPr/>
               <w:fldChar w:fldCharType="separate"/>
             </w:r>
-            <w:bookmarkStart w:id="28" w:name="__Fieldmark__210_3619457584"/>
-            <w:bookmarkStart w:id="29" w:name="__Fieldmark__827_2814866261"/>
-            <w:bookmarkStart w:id="30" w:name="__Fieldmark__168_1437965342"/>
-            <w:bookmarkStart w:id="31" w:name="__Fieldmark__156_164176574"/>
-            <w:bookmarkStart w:id="32" w:name="__Fieldmark__144_1155022725"/>
-            <w:bookmarkStart w:id="33" w:name="__Fieldmark__132_650581868"/>
-            <w:bookmarkStart w:id="34" w:name="__Fieldmark__120_2113331590"/>
-            <w:bookmarkStart w:id="35" w:name="__Fieldmark__10143_949312794"/>
-            <w:bookmarkStart w:id="36" w:name="__Fieldmark__240_693472701"/>
-            <w:bookmarkStart w:id="37" w:name="__Fieldmark__38_2683092876"/>
-            <w:bookmarkStart w:id="38" w:name="__Fieldmark__84_2119690868"/>
-            <w:bookmarkStart w:id="39" w:name="__Fieldmark__122_4282271555"/>
-            <w:bookmarkStart w:id="40" w:name="__Fieldmark__1482_2863671213"/>
-            <w:bookmarkStart w:id="41" w:name="__Fieldmark__451_2806362936"/>
-            <w:bookmarkStart w:id="42" w:name="__Fieldmark__70_1861443027"/>
-            <w:bookmarkStart w:id="43" w:name="__Fieldmark__64_459903821"/>
-            <w:bookmarkStart w:id="44" w:name="__Fieldmark__56_4120416817"/>
-            <w:bookmarkStart w:id="45" w:name="__Fieldmark__192_203110558"/>
-            <w:bookmarkStart w:id="46" w:name="__Fieldmark__78_467579353"/>
+            <w:bookmarkStart w:id="29" w:name="__Fieldmark__216_1481242313"/>
+            <w:bookmarkStart w:id="30" w:name="__Fieldmark__210_3619457584"/>
+            <w:bookmarkStart w:id="31" w:name="__Fieldmark__138_16384841"/>
+            <w:bookmarkStart w:id="32" w:name="__Fieldmark__180_1993503595"/>
+            <w:bookmarkStart w:id="33" w:name="__Fieldmark__84_2936216607"/>
+            <w:bookmarkStart w:id="34" w:name="__Fieldmark__198_1969839272"/>
+            <w:bookmarkStart w:id="35" w:name="__Fieldmark__186_832989810"/>
+            <w:bookmarkStart w:id="36" w:name="__Fieldmark__174_329950323"/>
+            <w:bookmarkStart w:id="37" w:name="__Fieldmark__162_1309928450"/>
+            <w:bookmarkStart w:id="38" w:name="__Fieldmark__150_1926051911"/>
+            <w:bookmarkStart w:id="39" w:name="__Fieldmark__126_1753231960"/>
+            <w:bookmarkStart w:id="40" w:name="__Fieldmark__114_1217755145"/>
+            <w:bookmarkStart w:id="41" w:name="__Fieldmark__107_2965678557"/>
+            <w:bookmarkStart w:id="42" w:name="__Fieldmark__121_11373989334"/>
+            <w:bookmarkStart w:id="43" w:name="__Fieldmark__96_4144078424"/>
+            <w:bookmarkStart w:id="44" w:name="__Fieldmark__90_3681762000"/>
+            <w:bookmarkStart w:id="45" w:name="__Fieldmark__471_2376387130"/>
+            <w:bookmarkStart w:id="46" w:name="__Fieldmark__78_111612999"/>
             <w:bookmarkStart w:id="47" w:name="__Fieldmark__569_2806362936"/>
-            <w:bookmarkStart w:id="48" w:name="__Fieldmark__78_111612999"/>
-            <w:bookmarkStart w:id="49" w:name="__Fieldmark__471_2376387130"/>
-            <w:bookmarkStart w:id="50" w:name="__Fieldmark__90_3681762000"/>
-            <w:bookmarkStart w:id="51" w:name="__Fieldmark__96_4144078424"/>
-            <w:bookmarkStart w:id="52" w:name="__Fieldmark__121_11373989334"/>
-            <w:bookmarkStart w:id="53" w:name="__Fieldmark__107_2965678557"/>
-            <w:bookmarkStart w:id="54" w:name="__Fieldmark__114_1217755145"/>
-            <w:bookmarkStart w:id="55" w:name="__Fieldmark__126_1753231960"/>
-            <w:bookmarkStart w:id="56" w:name="__Fieldmark__150_1926051911"/>
-            <w:bookmarkStart w:id="57" w:name="__Fieldmark__162_1309928450"/>
-            <w:bookmarkStart w:id="58" w:name="__Fieldmark__174_329950323"/>
-            <w:bookmarkStart w:id="59" w:name="__Fieldmark__186_832989810"/>
-            <w:bookmarkStart w:id="60" w:name="__Fieldmark__198_1969839272"/>
-            <w:bookmarkStart w:id="61" w:name="__Fieldmark__84_2936216607"/>
-            <w:bookmarkStart w:id="62" w:name="__Fieldmark__180_1993503595"/>
-            <w:bookmarkStart w:id="63" w:name="__Fieldmark__138_16384841"/>
-            <w:bookmarkStart w:id="64" w:name="__Fieldmark__210_3619457584"/>
-            <w:bookmarkStart w:id="65" w:name="__Fieldmark__210_3619457584"/>
-            <w:bookmarkEnd w:id="29"/>
+            <w:bookmarkStart w:id="48" w:name="__Fieldmark__78_467579353"/>
+            <w:bookmarkStart w:id="49" w:name="__Fieldmark__192_203110558"/>
+            <w:bookmarkStart w:id="50" w:name="__Fieldmark__56_4120416817"/>
+            <w:bookmarkStart w:id="51" w:name="__Fieldmark__64_459903821"/>
+            <w:bookmarkStart w:id="52" w:name="__Fieldmark__70_1861443027"/>
+            <w:bookmarkStart w:id="53" w:name="__Fieldmark__451_2806362936"/>
+            <w:bookmarkStart w:id="54" w:name="__Fieldmark__1482_2863671213"/>
+            <w:bookmarkStart w:id="55" w:name="__Fieldmark__122_4282271555"/>
+            <w:bookmarkStart w:id="56" w:name="__Fieldmark__84_2119690868"/>
+            <w:bookmarkStart w:id="57" w:name="__Fieldmark__38_2683092876"/>
+            <w:bookmarkStart w:id="58" w:name="__Fieldmark__240_693472701"/>
+            <w:bookmarkStart w:id="59" w:name="__Fieldmark__10143_949312794"/>
+            <w:bookmarkStart w:id="60" w:name="__Fieldmark__120_2113331590"/>
+            <w:bookmarkStart w:id="61" w:name="__Fieldmark__132_650581868"/>
+            <w:bookmarkStart w:id="62" w:name="__Fieldmark__144_1155022725"/>
+            <w:bookmarkStart w:id="63" w:name="__Fieldmark__156_164176574"/>
+            <w:bookmarkStart w:id="64" w:name="__Fieldmark__168_1437965342"/>
+            <w:bookmarkStart w:id="65" w:name="__Fieldmark__827_2814866261"/>
+            <w:bookmarkStart w:id="66" w:name="__Fieldmark__216_1481242313"/>
+            <w:bookmarkStart w:id="67" w:name="__Fieldmark__216_1481242313"/>
             <w:bookmarkEnd w:id="30"/>
             <w:bookmarkEnd w:id="31"/>
             <w:bookmarkEnd w:id="32"/>
@@ -787,7 +789,9 @@
             <w:bookmarkEnd w:id="61"/>
             <w:bookmarkEnd w:id="62"/>
             <w:bookmarkEnd w:id="63"/>
+            <w:bookmarkEnd w:id="64"/>
             <w:bookmarkEnd w:id="65"/>
+            <w:bookmarkEnd w:id="67"/>
             <w:r>
               <w:rPr/>
             </w:r>
@@ -1250,19 +1254,7 @@
           <w:rPr>
             <w:rStyle w:val="IndexLink"/>
           </w:rPr>
-          <w:t>3.4Li</w:t>
-        </w:r>
-        <w:r>
-          <w:rPr>
-            <w:rStyle w:val="IndexLink"/>
-          </w:rPr>
-          <w:t>cense</w:t>
-        </w:r>
-        <w:r>
-          <w:rPr>
-            <w:rStyle w:val="IndexLink"/>
-          </w:rPr>
-          <w:t xml:space="preserve"> Obligations</w:t>
+          <w:t>3.4License Obligations</w:t>
           <w:tab/>
           <w:t>4</w:t>
         </w:r>
@@ -1355,8 +1347,8 @@
         </w:numPr>
         <w:rPr/>
       </w:pPr>
-      <w:bookmarkStart w:id="66" w:name="__RefHeading___Toc105_693472701"/>
-      <w:bookmarkEnd w:id="66"/>
+      <w:bookmarkStart w:id="68" w:name="__RefHeading___Toc105_693472701"/>
+      <w:bookmarkEnd w:id="68"/>
       <w:r>
         <w:rPr/>
         <w:t>Conclusions</w:t>
@@ -1371,8 +1363,8 @@
         </w:numPr>
         <w:rPr/>
       </w:pPr>
-      <w:bookmarkStart w:id="67" w:name="__RefHeading___Toc107_693472701"/>
-      <w:bookmarkEnd w:id="67"/>
+      <w:bookmarkStart w:id="69" w:name="__RefHeading___Toc107_693472701"/>
+      <w:bookmarkEnd w:id="69"/>
       <w:r>
         <w:rPr/>
         <w:t>Summary</w:t>
@@ -1402,8 +1394,8 @@
         </w:numPr>
         <w:rPr/>
       </w:pPr>
-      <w:bookmarkStart w:id="68" w:name="__RefHeading___Toc109_693472701"/>
-      <w:bookmarkEnd w:id="68"/>
+      <w:bookmarkStart w:id="70" w:name="__RefHeading___Toc109_693472701"/>
+      <w:bookmarkEnd w:id="70"/>
       <w:r>
         <w:rPr/>
         <w:t>Issues not considered</w:t>
@@ -1508,8 +1500,8 @@
         </w:numPr>
         <w:rPr/>
       </w:pPr>
-      <w:bookmarkStart w:id="69" w:name="__RefHeading___Toc113_693472701"/>
-      <w:bookmarkEnd w:id="69"/>
+      <w:bookmarkStart w:id="71" w:name="__RefHeading___Toc113_693472701"/>
+      <w:bookmarkEnd w:id="71"/>
       <w:r>
         <w:rPr/>
         <w:t>Remaining Risks</w:t>
@@ -1524,8 +1516,8 @@
         </w:numPr>
         <w:rPr/>
       </w:pPr>
-      <w:bookmarkStart w:id="70" w:name="__RefHeading___Toc115_693472701"/>
-      <w:bookmarkEnd w:id="70"/>
+      <w:bookmarkStart w:id="72" w:name="__RefHeading___Toc115_693472701"/>
+      <w:bookmarkEnd w:id="72"/>
       <w:r>
         <w:rPr/>
         <w:t>General risks relating to OSS</w:t>
@@ -1656,8 +1648,8 @@
         </w:numPr>
         <w:rPr/>
       </w:pPr>
-      <w:bookmarkStart w:id="71" w:name="__RefHeading___Toc117_693472701"/>
-      <w:bookmarkEnd w:id="71"/>
+      <w:bookmarkStart w:id="73" w:name="__RefHeading___Toc117_693472701"/>
+      <w:bookmarkEnd w:id="73"/>
       <w:r>
         <w:rPr/>
         <w:t>Special risks relating to OSS</w:t>
@@ -1675,22 +1667,22 @@
           <w:insideH w:val="single" w:sz="4" w:space="0" w:color="000001"/>
         </w:tblBorders>
         <w:tblCellMar>
-          <w:top w:w="55" w:type="dxa"/>
-          <w:left w:w="0" w:type="dxa"/>
-          <w:bottom w:w="55" w:type="dxa"/>
-          <w:right w:w="55" w:type="dxa"/>
+          <w:top w:w="57" w:type="dxa"/>
+          <w:left w:w="52" w:type="dxa"/>
+          <w:bottom w:w="57" w:type="dxa"/>
+          <w:right w:w="57" w:type="dxa"/>
         </w:tblCellMar>
       </w:tblPr>
       <w:tblGrid>
-        <w:gridCol w:w="2582"/>
+        <w:gridCol w:w="2581"/>
         <w:gridCol w:w="2432"/>
-        <w:gridCol w:w="4958"/>
+        <w:gridCol w:w="4959"/>
       </w:tblGrid>
       <w:tr>
         <w:trPr/>
         <w:tc>
           <w:tcPr>
-            <w:tcW w:w="2582" w:type="dxa"/>
+            <w:tcW w:w="2581" w:type="dxa"/>
             <w:tcBorders>
               <w:top w:val="single" w:sz="4" w:space="0" w:color="000001"/>
               <w:left w:val="single" w:sz="4" w:space="0" w:color="000001"/>
@@ -1704,37 +1696,48 @@
               <w:pStyle w:val="TableContents"/>
               <w:jc w:val="left"/>
               <w:rPr>
-                <w:rFonts w:ascii="Liberation Serif" w:hAnsi="Liberation Serif"/>
+                <w:rFonts w:ascii="Arial" w:hAnsi="Arial" w:eastAsia="Droid Sans Fallback" w:cs="Noto Sans Devanagari"/>
                 <w:b w:val="false"/>
                 <w:b w:val="false"/>
                 <w:bCs w:val="false"/>
                 <w:i w:val="false"/>
                 <w:i w:val="false"/>
                 <w:iCs w:val="false"/>
+                <w:caps w:val="false"/>
+                <w:smallCaps w:val="false"/>
                 <w:strike w:val="false"/>
                 <w:dstrike w:val="false"/>
                 <w:outline w:val="false"/>
                 <w:shadow w:val="false"/>
                 <w:color w:val="000000"/>
-                <w:sz w:val="24"/>
-                <w:szCs w:val="24"/>
+                <w:kern w:val="0"/>
+                <w:sz w:val="22"/>
+                <w:szCs w:val="22"/>
                 <w:u w:val="none"/>
+                <w:effect w:val="none"/>
+                <w:lang w:val="en-US" w:eastAsia="zh-CN" w:bidi="hi-IN"/>
               </w:rPr>
             </w:pPr>
             <w:r>
               <w:rPr>
+                <w:rFonts w:eastAsia="Droid Sans Fallback" w:cs="Noto Sans Devanagari" w:ascii="Arial" w:hAnsi="Arial"/>
                 <w:b w:val="false"/>
                 <w:bCs w:val="false"/>
                 <w:i w:val="false"/>
                 <w:iCs w:val="false"/>
+                <w:caps w:val="false"/>
+                <w:smallCaps w:val="false"/>
                 <w:strike w:val="false"/>
                 <w:dstrike w:val="false"/>
                 <w:outline w:val="false"/>
                 <w:shadow w:val="false"/>
                 <w:color w:val="000000"/>
-                <w:sz w:val="24"/>
-                <w:szCs w:val="24"/>
+                <w:kern w:val="0"/>
+                <w:sz w:val="22"/>
+                <w:szCs w:val="22"/>
                 <w:u w:val="none"/>
+                <w:effect w:val="none"/>
+                <w:lang w:val="en-US" w:eastAsia="zh-CN" w:bidi="hi-IN"/>
               </w:rPr>
               <w:t>Obligation</w:t>
             </w:r>
@@ -1756,37 +1759,48 @@
               <w:pStyle w:val="TableContents"/>
               <w:jc w:val="left"/>
               <w:rPr>
-                <w:rFonts w:ascii="Liberation Serif" w:hAnsi="Liberation Serif"/>
+                <w:rFonts w:ascii="Arial" w:hAnsi="Arial" w:eastAsia="Droid Sans Fallback" w:cs="Noto Sans Devanagari"/>
                 <w:b w:val="false"/>
                 <w:b w:val="false"/>
                 <w:bCs w:val="false"/>
                 <w:i w:val="false"/>
                 <w:i w:val="false"/>
                 <w:iCs w:val="false"/>
+                <w:caps w:val="false"/>
+                <w:smallCaps w:val="false"/>
                 <w:strike w:val="false"/>
                 <w:dstrike w:val="false"/>
                 <w:outline w:val="false"/>
                 <w:shadow w:val="false"/>
                 <w:color w:val="000000"/>
-                <w:sz w:val="24"/>
-                <w:szCs w:val="24"/>
+                <w:kern w:val="0"/>
+                <w:sz w:val="22"/>
+                <w:szCs w:val="22"/>
                 <w:u w:val="none"/>
+                <w:effect w:val="none"/>
+                <w:lang w:val="en-US" w:eastAsia="zh-CN" w:bidi="hi-IN"/>
               </w:rPr>
             </w:pPr>
             <w:r>
               <w:rPr>
+                <w:rFonts w:eastAsia="Droid Sans Fallback" w:cs="Noto Sans Devanagari" w:ascii="Arial" w:hAnsi="Arial"/>
                 <w:b w:val="false"/>
                 <w:bCs w:val="false"/>
                 <w:i w:val="false"/>
                 <w:iCs w:val="false"/>
+                <w:caps w:val="false"/>
+                <w:smallCaps w:val="false"/>
                 <w:strike w:val="false"/>
                 <w:dstrike w:val="false"/>
                 <w:outline w:val="false"/>
                 <w:shadow w:val="false"/>
                 <w:color w:val="000000"/>
-                <w:sz w:val="24"/>
-                <w:szCs w:val="24"/>
+                <w:kern w:val="0"/>
+                <w:sz w:val="22"/>
+                <w:szCs w:val="22"/>
                 <w:u w:val="none"/>
+                <w:effect w:val="none"/>
+                <w:lang w:val="en-US" w:eastAsia="zh-CN" w:bidi="hi-IN"/>
               </w:rPr>
               <w:t>License</w:t>
             </w:r>
@@ -1794,7 +1808,7 @@
         </w:tc>
         <w:tc>
           <w:tcPr>
-            <w:tcW w:w="4958" w:type="dxa"/>
+            <w:tcW w:w="4959" w:type="dxa"/>
             <w:tcBorders>
               <w:top w:val="single" w:sz="4" w:space="0" w:color="000001"/>
               <w:left w:val="single" w:sz="4" w:space="0" w:color="000001"/>
@@ -1829,18 +1843,24 @@
             </w:pPr>
             <w:r>
               <w:rPr>
+                <w:rFonts w:eastAsia="Droid Sans Fallback" w:cs="Noto Sans Devanagari" w:ascii="Arial" w:hAnsi="Arial"/>
                 <w:b w:val="false"/>
                 <w:bCs w:val="false"/>
                 <w:i w:val="false"/>
                 <w:iCs w:val="false"/>
+                <w:caps w:val="false"/>
+                <w:smallCaps w:val="false"/>
                 <w:strike w:val="false"/>
                 <w:dstrike w:val="false"/>
                 <w:outline w:val="false"/>
                 <w:shadow w:val="false"/>
                 <w:color w:val="000000"/>
-                <w:sz w:val="24"/>
-                <w:szCs w:val="24"/>
+                <w:kern w:val="0"/>
+                <w:sz w:val="22"/>
+                <w:szCs w:val="22"/>
                 <w:u w:val="none"/>
+                <w:effect w:val="none"/>
+                <w:lang w:val="en-US" w:eastAsia="zh-CN" w:bidi="hi-IN"/>
               </w:rPr>
               <w:t>License section reference and short Description</w:t>
             </w:r>
@@ -1867,8 +1887,8 @@
         </w:numPr>
         <w:rPr/>
       </w:pPr>
-      <w:bookmarkStart w:id="72" w:name="__RefHeading___Toc119_693472701"/>
-      <w:bookmarkEnd w:id="72"/>
+      <w:bookmarkStart w:id="74" w:name="__RefHeading___Toc119_693472701"/>
+      <w:bookmarkEnd w:id="74"/>
       <w:r>
         <w:rPr/>
         <w:t>General risks relating to commercial 3rd party software</w:t>
@@ -1893,8 +1913,8 @@
         </w:numPr>
         <w:rPr/>
       </w:pPr>
-      <w:bookmarkStart w:id="73" w:name="__RefHeading___Toc121_693472701"/>
-      <w:bookmarkEnd w:id="73"/>
+      <w:bookmarkStart w:id="75" w:name="__RefHeading___Toc121_693472701"/>
+      <w:bookmarkEnd w:id="75"/>
       <w:r>
         <w:rPr/>
         <w:t>Specific risks relating to commercial 3rd party software</w:t>
@@ -1919,8 +1939,8 @@
         </w:numPr>
         <w:rPr/>
       </w:pPr>
-      <w:bookmarkStart w:id="74" w:name="__RefHeading___Toc123_693472701"/>
-      <w:bookmarkEnd w:id="74"/>
+      <w:bookmarkStart w:id="76" w:name="__RefHeading___Toc123_693472701"/>
+      <w:bookmarkEnd w:id="76"/>
       <w:r>
         <w:rPr/>
         <w:t>Product Overview</w:t>
@@ -1935,8 +1955,8 @@
         </w:numPr>
         <w:rPr/>
       </w:pPr>
-      <w:bookmarkStart w:id="75" w:name="__RefHeading___Toc127_693472701"/>
-      <w:bookmarkEnd w:id="75"/>
+      <w:bookmarkStart w:id="77" w:name="__RefHeading___Toc127_693472701"/>
+      <w:bookmarkEnd w:id="77"/>
       <w:r>
         <w:rPr/>
         <w:t>Product description</w:t>
@@ -1961,8 +1981,8 @@
         </w:numPr>
         <w:rPr/>
       </w:pPr>
-      <w:bookmarkStart w:id="76" w:name="__RefHeading___Toc129_693472701"/>
-      <w:bookmarkEnd w:id="76"/>
+      <w:bookmarkStart w:id="78" w:name="__RefHeading___Toc129_693472701"/>
+      <w:bookmarkEnd w:id="78"/>
       <w:r>
         <w:rPr/>
         <w:t>Delivery channels</w:t>
@@ -1987,8 +2007,8 @@
         </w:numPr>
         <w:rPr/>
       </w:pPr>
-      <w:bookmarkStart w:id="77" w:name="__RefHeading___Toc131_693472701"/>
-      <w:bookmarkEnd w:id="77"/>
+      <w:bookmarkStart w:id="79" w:name="__RefHeading___Toc131_693472701"/>
+      <w:bookmarkEnd w:id="79"/>
       <w:r>
         <w:rPr/>
         <w:t>Development details</w:t>
@@ -2006,10 +2026,10 @@
           <w:insideH w:val="single" w:sz="4" w:space="0" w:color="000001"/>
         </w:tblBorders>
         <w:tblCellMar>
-          <w:top w:w="55" w:type="dxa"/>
-          <w:left w:w="0" w:type="dxa"/>
-          <w:bottom w:w="55" w:type="dxa"/>
-          <w:right w:w="55" w:type="dxa"/>
+          <w:top w:w="57" w:type="dxa"/>
+          <w:left w:w="52" w:type="dxa"/>
+          <w:bottom w:w="57" w:type="dxa"/>
+          <w:right w:w="57" w:type="dxa"/>
         </w:tblCellMar>
       </w:tblPr>
       <w:tblGrid>
@@ -2055,18 +2075,24 @@
             </w:pPr>
             <w:r>
               <w:rPr>
+                <w:rFonts w:eastAsia="Droid Sans Fallback" w:cs="Noto Sans Devanagari" w:ascii="Arial" w:hAnsi="Arial"/>
                 <w:b w:val="false"/>
                 <w:bCs w:val="false"/>
                 <w:i w:val="false"/>
                 <w:iCs w:val="false"/>
+                <w:caps w:val="false"/>
+                <w:smallCaps w:val="false"/>
                 <w:strike w:val="false"/>
                 <w:dstrike w:val="false"/>
                 <w:outline w:val="false"/>
                 <w:shadow w:val="false"/>
                 <w:color w:val="000000"/>
-                <w:sz w:val="24"/>
-                <w:szCs w:val="24"/>
+                <w:kern w:val="0"/>
+                <w:sz w:val="22"/>
+                <w:szCs w:val="22"/>
                 <w:u w:val="none"/>
+                <w:effect w:val="none"/>
+                <w:lang w:val="en-US" w:eastAsia="zh-CN" w:bidi="hi-IN"/>
               </w:rPr>
               <w:t>Component Name</w:t>
             </w:r>
@@ -2088,37 +2114,48 @@
               <w:pStyle w:val="TableContents"/>
               <w:jc w:val="left"/>
               <w:rPr>
-                <w:rFonts w:ascii="Liberation Serif" w:hAnsi="Liberation Serif"/>
+                <w:rFonts w:ascii="Arial" w:hAnsi="Arial" w:eastAsia="Droid Sans Fallback" w:cs="Noto Sans Devanagari"/>
                 <w:b w:val="false"/>
                 <w:b w:val="false"/>
                 <w:bCs w:val="false"/>
                 <w:i w:val="false"/>
                 <w:i w:val="false"/>
                 <w:iCs w:val="false"/>
+                <w:caps w:val="false"/>
+                <w:smallCaps w:val="false"/>
                 <w:strike w:val="false"/>
                 <w:dstrike w:val="false"/>
                 <w:outline w:val="false"/>
                 <w:shadow w:val="false"/>
                 <w:color w:val="000000"/>
-                <w:sz w:val="24"/>
-                <w:szCs w:val="24"/>
+                <w:kern w:val="0"/>
+                <w:sz w:val="22"/>
+                <w:szCs w:val="22"/>
                 <w:u w:val="none"/>
+                <w:effect w:val="none"/>
+                <w:lang w:val="en-US" w:eastAsia="zh-CN" w:bidi="hi-IN"/>
               </w:rPr>
             </w:pPr>
             <w:r>
               <w:rPr>
+                <w:rFonts w:eastAsia="Droid Sans Fallback" w:cs="Noto Sans Devanagari" w:ascii="Arial" w:hAnsi="Arial"/>
                 <w:b w:val="false"/>
                 <w:bCs w:val="false"/>
                 <w:i w:val="false"/>
                 <w:iCs w:val="false"/>
+                <w:caps w:val="false"/>
+                <w:smallCaps w:val="false"/>
                 <w:strike w:val="false"/>
                 <w:dstrike w:val="false"/>
                 <w:outline w:val="false"/>
                 <w:shadow w:val="false"/>
                 <w:color w:val="000000"/>
-                <w:sz w:val="24"/>
-                <w:szCs w:val="24"/>
+                <w:kern w:val="0"/>
+                <w:sz w:val="22"/>
+                <w:szCs w:val="22"/>
                 <w:u w:val="none"/>
+                <w:effect w:val="none"/>
+                <w:lang w:val="en-US" w:eastAsia="zh-CN" w:bidi="hi-IN"/>
               </w:rPr>
               <w:t>OS</w:t>
             </w:r>
@@ -2140,37 +2177,48 @@
               <w:pStyle w:val="TableContents"/>
               <w:jc w:val="left"/>
               <w:rPr>
-                <w:rFonts w:ascii="Liberation Serif" w:hAnsi="Liberation Serif"/>
+                <w:rFonts w:ascii="Arial" w:hAnsi="Arial" w:eastAsia="Droid Sans Fallback" w:cs="Noto Sans Devanagari"/>
                 <w:b w:val="false"/>
                 <w:b w:val="false"/>
                 <w:bCs w:val="false"/>
                 <w:i w:val="false"/>
                 <w:i w:val="false"/>
                 <w:iCs w:val="false"/>
+                <w:caps w:val="false"/>
+                <w:smallCaps w:val="false"/>
                 <w:strike w:val="false"/>
                 <w:dstrike w:val="false"/>
                 <w:outline w:val="false"/>
                 <w:shadow w:val="false"/>
                 <w:color w:val="000000"/>
-                <w:sz w:val="24"/>
-                <w:szCs w:val="24"/>
+                <w:kern w:val="0"/>
+                <w:sz w:val="22"/>
+                <w:szCs w:val="22"/>
                 <w:u w:val="none"/>
+                <w:effect w:val="none"/>
+                <w:lang w:val="en-US" w:eastAsia="zh-CN" w:bidi="hi-IN"/>
               </w:rPr>
             </w:pPr>
             <w:r>
               <w:rPr>
+                <w:rFonts w:eastAsia="Droid Sans Fallback" w:cs="Noto Sans Devanagari" w:ascii="Arial" w:hAnsi="Arial"/>
                 <w:b w:val="false"/>
                 <w:bCs w:val="false"/>
                 <w:i w:val="false"/>
                 <w:iCs w:val="false"/>
+                <w:caps w:val="false"/>
+                <w:smallCaps w:val="false"/>
                 <w:strike w:val="false"/>
                 <w:dstrike w:val="false"/>
                 <w:outline w:val="false"/>
                 <w:shadow w:val="false"/>
                 <w:color w:val="000000"/>
-                <w:sz w:val="24"/>
-                <w:szCs w:val="24"/>
+                <w:kern w:val="0"/>
+                <w:sz w:val="22"/>
+                <w:szCs w:val="22"/>
                 <w:u w:val="none"/>
+                <w:effect w:val="none"/>
+                <w:lang w:val="en-US" w:eastAsia="zh-CN" w:bidi="hi-IN"/>
               </w:rPr>
               <w:t>Language</w:t>
             </w:r>
@@ -2194,37 +2242,48 @@
               <w:pStyle w:val="TableContents"/>
               <w:jc w:val="left"/>
               <w:rPr>
-                <w:rFonts w:ascii="Liberation Serif" w:hAnsi="Liberation Serif"/>
+                <w:rFonts w:ascii="Arial" w:hAnsi="Arial" w:eastAsia="Droid Sans Fallback" w:cs="Noto Sans Devanagari"/>
                 <w:b w:val="false"/>
                 <w:b w:val="false"/>
                 <w:bCs w:val="false"/>
                 <w:i w:val="false"/>
                 <w:i w:val="false"/>
                 <w:iCs w:val="false"/>
+                <w:caps w:val="false"/>
+                <w:smallCaps w:val="false"/>
                 <w:strike w:val="false"/>
                 <w:dstrike w:val="false"/>
                 <w:outline w:val="false"/>
                 <w:shadow w:val="false"/>
                 <w:color w:val="000000"/>
-                <w:sz w:val="24"/>
-                <w:szCs w:val="24"/>
+                <w:kern w:val="0"/>
+                <w:sz w:val="22"/>
+                <w:szCs w:val="22"/>
                 <w:u w:val="none"/>
+                <w:effect w:val="none"/>
+                <w:lang w:val="en-US" w:eastAsia="zh-CN" w:bidi="hi-IN"/>
               </w:rPr>
             </w:pPr>
             <w:r>
               <w:rPr>
+                <w:rFonts w:eastAsia="Droid Sans Fallback" w:cs="Noto Sans Devanagari" w:ascii="Arial" w:hAnsi="Arial"/>
                 <w:b w:val="false"/>
                 <w:bCs w:val="false"/>
                 <w:i w:val="false"/>
                 <w:iCs w:val="false"/>
+                <w:caps w:val="false"/>
+                <w:smallCaps w:val="false"/>
                 <w:strike w:val="false"/>
                 <w:dstrike w:val="false"/>
                 <w:outline w:val="false"/>
                 <w:shadow w:val="false"/>
                 <w:color w:val="000000"/>
-                <w:sz w:val="24"/>
-                <w:szCs w:val="24"/>
+                <w:kern w:val="0"/>
+                <w:sz w:val="22"/>
+                <w:szCs w:val="22"/>
                 <w:u w:val="none"/>
+                <w:effect w:val="none"/>
+                <w:lang w:val="en-US" w:eastAsia="zh-CN" w:bidi="hi-IN"/>
               </w:rPr>
               <w:t>Platforms</w:t>
             </w:r>
@@ -2250,8 +2309,8 @@
         </w:numPr>
         <w:rPr/>
       </w:pPr>
-      <w:bookmarkStart w:id="78" w:name="__RefHeading___Toc10507_949312794"/>
-      <w:bookmarkEnd w:id="78"/>
+      <w:bookmarkStart w:id="80" w:name="__RefHeading___Toc10507_949312794"/>
+      <w:bookmarkEnd w:id="80"/>
       <w:r>
         <w:rPr/>
         <w:t>Overview 3rd party components/services/artifacts</w:t>
@@ -2269,10 +2328,10 @@
           <w:insideH w:val="single" w:sz="4" w:space="0" w:color="000001"/>
         </w:tblBorders>
         <w:tblCellMar>
-          <w:top w:w="55" w:type="dxa"/>
-          <w:left w:w="0" w:type="dxa"/>
-          <w:bottom w:w="55" w:type="dxa"/>
-          <w:right w:w="55" w:type="dxa"/>
+          <w:top w:w="57" w:type="dxa"/>
+          <w:left w:w="52" w:type="dxa"/>
+          <w:bottom w:w="57" w:type="dxa"/>
+          <w:right w:w="57" w:type="dxa"/>
         </w:tblCellMar>
       </w:tblPr>
       <w:tblGrid>
@@ -2321,18 +2380,24 @@
             </w:pPr>
             <w:r>
               <w:rPr>
+                <w:rFonts w:eastAsia="Droid Sans Fallback" w:cs="Noto Sans Devanagari" w:ascii="Arial" w:hAnsi="Arial"/>
                 <w:b w:val="false"/>
                 <w:bCs w:val="false"/>
                 <w:i w:val="false"/>
                 <w:iCs w:val="false"/>
+                <w:caps w:val="false"/>
+                <w:smallCaps w:val="false"/>
                 <w:strike w:val="false"/>
                 <w:dstrike w:val="false"/>
                 <w:outline w:val="false"/>
                 <w:shadow w:val="false"/>
                 <w:color w:val="000000"/>
-                <w:sz w:val="24"/>
-                <w:szCs w:val="24"/>
+                <w:kern w:val="0"/>
+                <w:sz w:val="22"/>
+                <w:szCs w:val="22"/>
                 <w:u w:val="none"/>
+                <w:effect w:val="none"/>
+                <w:lang w:val="en-US" w:eastAsia="zh-CN" w:bidi="hi-IN"/>
               </w:rPr>
               <w:t>Component Name</w:t>
             </w:r>
@@ -2354,37 +2419,48 @@
               <w:pStyle w:val="TableContents"/>
               <w:jc w:val="left"/>
               <w:rPr>
-                <w:rFonts w:ascii="Liberation Serif" w:hAnsi="Liberation Serif"/>
+                <w:rFonts w:ascii="Arial" w:hAnsi="Arial" w:eastAsia="Droid Sans Fallback" w:cs="Noto Sans Devanagari"/>
                 <w:b w:val="false"/>
                 <w:b w:val="false"/>
                 <w:bCs w:val="false"/>
                 <w:i w:val="false"/>
                 <w:i w:val="false"/>
                 <w:iCs w:val="false"/>
+                <w:caps w:val="false"/>
+                <w:smallCaps w:val="false"/>
                 <w:strike w:val="false"/>
                 <w:dstrike w:val="false"/>
                 <w:outline w:val="false"/>
                 <w:shadow w:val="false"/>
                 <w:color w:val="000000"/>
-                <w:sz w:val="24"/>
-                <w:szCs w:val="24"/>
+                <w:kern w:val="0"/>
+                <w:sz w:val="22"/>
+                <w:szCs w:val="22"/>
                 <w:u w:val="none"/>
+                <w:effect w:val="none"/>
+                <w:lang w:val="en-US" w:eastAsia="zh-CN" w:bidi="hi-IN"/>
               </w:rPr>
             </w:pPr>
             <w:r>
               <w:rPr>
+                <w:rFonts w:eastAsia="Droid Sans Fallback" w:cs="Noto Sans Devanagari" w:ascii="Arial" w:hAnsi="Arial"/>
                 <w:b w:val="false"/>
                 <w:bCs w:val="false"/>
                 <w:i w:val="false"/>
                 <w:iCs w:val="false"/>
+                <w:caps w:val="false"/>
+                <w:smallCaps w:val="false"/>
                 <w:strike w:val="false"/>
                 <w:dstrike w:val="false"/>
                 <w:outline w:val="false"/>
                 <w:shadow w:val="false"/>
                 <w:color w:val="000000"/>
-                <w:sz w:val="24"/>
-                <w:szCs w:val="24"/>
+                <w:kern w:val="0"/>
+                <w:sz w:val="22"/>
+                <w:szCs w:val="22"/>
                 <w:u w:val="none"/>
+                <w:effect w:val="none"/>
+                <w:lang w:val="en-US" w:eastAsia="zh-CN" w:bidi="hi-IN"/>
               </w:rPr>
               <w:t>Release</w:t>
             </w:r>
@@ -2426,18 +2502,24 @@
             </w:pPr>
             <w:r>
               <w:rPr>
+                <w:rFonts w:eastAsia="Droid Sans Fallback" w:cs="Noto Sans Devanagari" w:ascii="Arial" w:hAnsi="Arial"/>
                 <w:b w:val="false"/>
                 <w:bCs w:val="false"/>
                 <w:i w:val="false"/>
                 <w:iCs w:val="false"/>
+                <w:caps w:val="false"/>
+                <w:smallCaps w:val="false"/>
                 <w:strike w:val="false"/>
                 <w:dstrike w:val="false"/>
                 <w:outline w:val="false"/>
                 <w:shadow w:val="false"/>
                 <w:color w:val="000000"/>
-                <w:sz w:val="24"/>
-                <w:szCs w:val="24"/>
+                <w:kern w:val="0"/>
+                <w:sz w:val="22"/>
+                <w:szCs w:val="22"/>
                 <w:u w:val="none"/>
+                <w:effect w:val="none"/>
+                <w:lang w:val="en-US" w:eastAsia="zh-CN" w:bidi="hi-IN"/>
               </w:rPr>
               <w:t>Sha1 Hash sw360</w:t>
             </w:r>
@@ -2479,18 +2561,24 @@
             </w:pPr>
             <w:r>
               <w:rPr>
+                <w:rFonts w:eastAsia="Droid Sans Fallback" w:cs="Noto Sans Devanagari" w:ascii="Arial" w:hAnsi="Arial"/>
                 <w:b w:val="false"/>
                 <w:bCs w:val="false"/>
                 <w:i w:val="false"/>
                 <w:iCs w:val="false"/>
+                <w:caps w:val="false"/>
+                <w:smallCaps w:val="false"/>
                 <w:strike w:val="false"/>
                 <w:dstrike w:val="false"/>
                 <w:outline w:val="false"/>
                 <w:shadow w:val="false"/>
                 <w:color w:val="000000"/>
-                <w:sz w:val="24"/>
-                <w:szCs w:val="24"/>
+                <w:kern w:val="0"/>
+                <w:sz w:val="22"/>
+                <w:szCs w:val="22"/>
                 <w:u w:val="none"/>
+                <w:effect w:val="none"/>
+                <w:lang w:val="en-US" w:eastAsia="zh-CN" w:bidi="hi-IN"/>
               </w:rPr>
               <w:t>Source Code Artifact</w:t>
             </w:r>
@@ -2513,37 +2601,48 @@
               <w:spacing w:before="0" w:after="140"/>
               <w:jc w:val="left"/>
               <w:rPr>
-                <w:rFonts w:ascii="Liberation Serif" w:hAnsi="Liberation Serif"/>
+                <w:rFonts w:ascii="Arial" w:hAnsi="Arial" w:eastAsia="Droid Sans Fallback" w:cs="Noto Sans Devanagari"/>
                 <w:b w:val="false"/>
                 <w:b w:val="false"/>
                 <w:bCs w:val="false"/>
                 <w:i w:val="false"/>
                 <w:i w:val="false"/>
                 <w:iCs w:val="false"/>
+                <w:caps w:val="false"/>
+                <w:smallCaps w:val="false"/>
                 <w:strike w:val="false"/>
                 <w:dstrike w:val="false"/>
                 <w:outline w:val="false"/>
                 <w:shadow w:val="false"/>
                 <w:color w:val="000000"/>
-                <w:sz w:val="24"/>
-                <w:szCs w:val="24"/>
+                <w:kern w:val="0"/>
+                <w:sz w:val="22"/>
+                <w:szCs w:val="22"/>
                 <w:u w:val="none"/>
+                <w:effect w:val="none"/>
+                <w:lang w:val="en-US" w:eastAsia="zh-CN" w:bidi="hi-IN"/>
               </w:rPr>
             </w:pPr>
             <w:r>
               <w:rPr>
+                <w:rFonts w:eastAsia="Droid Sans Fallback" w:cs="Noto Sans Devanagari" w:ascii="Arial" w:hAnsi="Arial"/>
                 <w:b w:val="false"/>
                 <w:bCs w:val="false"/>
                 <w:i w:val="false"/>
                 <w:iCs w:val="false"/>
+                <w:caps w:val="false"/>
+                <w:smallCaps w:val="false"/>
                 <w:strike w:val="false"/>
                 <w:dstrike w:val="false"/>
                 <w:outline w:val="false"/>
                 <w:shadow w:val="false"/>
                 <w:color w:val="000000"/>
-                <w:sz w:val="24"/>
-                <w:szCs w:val="24"/>
+                <w:kern w:val="0"/>
+                <w:sz w:val="22"/>
+                <w:szCs w:val="22"/>
                 <w:u w:val="none"/>
+                <w:effect w:val="none"/>
+                <w:lang w:val="en-US" w:eastAsia="zh-CN" w:bidi="hi-IN"/>
               </w:rPr>
               <w:t>Type</w:t>
             </w:r>
@@ -2587,18 +2686,24 @@
             </w:pPr>
             <w:r>
               <w:rPr>
+                <w:rFonts w:eastAsia="Droid Sans Fallback" w:cs="Noto Sans Devanagari" w:ascii="Arial" w:hAnsi="Arial"/>
                 <w:b w:val="false"/>
                 <w:bCs w:val="false"/>
                 <w:i w:val="false"/>
                 <w:iCs w:val="false"/>
+                <w:caps w:val="false"/>
+                <w:smallCaps w:val="false"/>
                 <w:strike w:val="false"/>
                 <w:dstrike w:val="false"/>
                 <w:outline w:val="false"/>
                 <w:shadow w:val="false"/>
                 <w:color w:val="000000"/>
-                <w:sz w:val="24"/>
-                <w:szCs w:val="24"/>
+                <w:kern w:val="0"/>
+                <w:sz w:val="22"/>
+                <w:szCs w:val="22"/>
                 <w:u w:val="none"/>
+                <w:effect w:val="none"/>
+                <w:lang w:val="en-US" w:eastAsia="zh-CN" w:bidi="hi-IN"/>
               </w:rPr>
               <w:t>Main License</w:t>
             </w:r>
@@ -2624,8 +2729,8 @@
         </w:numPr>
         <w:rPr/>
       </w:pPr>
-      <w:bookmarkStart w:id="79" w:name="__RefHeading___Toc125_693472701"/>
-      <w:bookmarkEnd w:id="79"/>
+      <w:bookmarkStart w:id="81" w:name="__RefHeading___Toc125_693472701"/>
+      <w:bookmarkEnd w:id="81"/>
       <w:r>
         <w:rPr/>
         <w:t>Obligations resulting from the use of 3</w:t>
@@ -2822,8 +2927,8 @@
         </w:numPr>
         <w:rPr/>
       </w:pPr>
-      <w:bookmarkStart w:id="80" w:name="__RefHeading___Toc135_693472701"/>
-      <w:bookmarkEnd w:id="80"/>
+      <w:bookmarkStart w:id="82" w:name="__RefHeading___Toc135_693472701"/>
+      <w:bookmarkEnd w:id="82"/>
       <w:r>
         <w:rPr/>
         <w:t>Organisation Obligations</w:t>
@@ -2857,24 +2962,24 @@
           <w:insideH w:val="single" w:sz="4" w:space="0" w:color="000001"/>
         </w:tblBorders>
         <w:tblCellMar>
-          <w:top w:w="55" w:type="dxa"/>
-          <w:left w:w="0" w:type="dxa"/>
-          <w:bottom w:w="55" w:type="dxa"/>
-          <w:right w:w="55" w:type="dxa"/>
+          <w:top w:w="57" w:type="dxa"/>
+          <w:left w:w="52" w:type="dxa"/>
+          <w:bottom w:w="57" w:type="dxa"/>
+          <w:right w:w="57" w:type="dxa"/>
         </w:tblCellMar>
       </w:tblPr>
       <w:tblGrid>
-        <w:gridCol w:w="3237"/>
+        <w:gridCol w:w="3236"/>
         <w:gridCol w:w="1925"/>
         <w:gridCol w:w="1636"/>
         <w:gridCol w:w="1138"/>
-        <w:gridCol w:w="2036"/>
+        <w:gridCol w:w="2037"/>
       </w:tblGrid>
       <w:tr>
         <w:trPr/>
         <w:tc>
           <w:tcPr>
-            <w:tcW w:w="3237" w:type="dxa"/>
+            <w:tcW w:w="3236" w:type="dxa"/>
             <w:tcBorders>
               <w:top w:val="single" w:sz="4" w:space="0" w:color="000001"/>
               <w:left w:val="single" w:sz="4" w:space="0" w:color="000001"/>
@@ -2892,22 +2997,49 @@
               </w:numPr>
               <w:ind w:left="0" w:hanging="0"/>
               <w:jc w:val="left"/>
-              <w:rPr/>
-            </w:pPr>
-            <w:r>
               <w:rPr>
+                <w:rFonts w:ascii="Arial" w:hAnsi="Arial" w:eastAsia="Droid Sans Fallback" w:cs="Noto Sans Devanagari"/>
+                <w:b w:val="false"/>
                 <w:b w:val="false"/>
                 <w:bCs w:val="false"/>
                 <w:i w:val="false"/>
+                <w:i w:val="false"/>
                 <w:iCs w:val="false"/>
+                <w:caps w:val="false"/>
+                <w:smallCaps w:val="false"/>
                 <w:strike w:val="false"/>
                 <w:dstrike w:val="false"/>
                 <w:outline w:val="false"/>
                 <w:shadow w:val="false"/>
                 <w:color w:val="000000"/>
-                <w:sz w:val="24"/>
-                <w:szCs w:val="24"/>
+                <w:kern w:val="0"/>
+                <w:sz w:val="22"/>
+                <w:szCs w:val="22"/>
                 <w:u w:val="none"/>
+                <w:effect w:val="none"/>
+                <w:lang w:val="en-US" w:eastAsia="zh-CN" w:bidi="hi-IN"/>
+              </w:rPr>
+            </w:pPr>
+            <w:r>
+              <w:rPr>
+                <w:rFonts w:eastAsia="Droid Sans Fallback" w:cs="Noto Sans Devanagari" w:ascii="Arial" w:hAnsi="Arial"/>
+                <w:b w:val="false"/>
+                <w:bCs w:val="false"/>
+                <w:i w:val="false"/>
+                <w:iCs w:val="false"/>
+                <w:caps w:val="false"/>
+                <w:smallCaps w:val="false"/>
+                <w:strike w:val="false"/>
+                <w:dstrike w:val="false"/>
+                <w:outline w:val="false"/>
+                <w:shadow w:val="false"/>
+                <w:color w:val="000000"/>
+                <w:kern w:val="0"/>
+                <w:sz w:val="22"/>
+                <w:szCs w:val="22"/>
+                <w:u w:val="none"/>
+                <w:effect w:val="none"/>
+                <w:lang w:val="en-US" w:eastAsia="zh-CN" w:bidi="hi-IN"/>
               </w:rPr>
               <w:t>Obligation</w:t>
             </w:r>
@@ -2933,10 +3065,50 @@
               </w:numPr>
               <w:ind w:left="0" w:hanging="0"/>
               <w:jc w:val="left"/>
-              <w:rPr/>
+              <w:rPr>
+                <w:rFonts w:ascii="Arial" w:hAnsi="Arial" w:eastAsia="Droid Sans Fallback" w:cs="Noto Sans Devanagari"/>
+                <w:b w:val="false"/>
+                <w:b w:val="false"/>
+                <w:bCs w:val="false"/>
+                <w:i w:val="false"/>
+                <w:i w:val="false"/>
+                <w:iCs w:val="false"/>
+                <w:caps w:val="false"/>
+                <w:smallCaps w:val="false"/>
+                <w:strike w:val="false"/>
+                <w:dstrike w:val="false"/>
+                <w:outline w:val="false"/>
+                <w:shadow w:val="false"/>
+                <w:color w:val="000000"/>
+                <w:kern w:val="0"/>
+                <w:sz w:val="22"/>
+                <w:szCs w:val="22"/>
+                <w:u w:val="none"/>
+                <w:effect w:val="none"/>
+                <w:lang w:val="en-US" w:eastAsia="zh-CN" w:bidi="hi-IN"/>
+              </w:rPr>
             </w:pPr>
             <w:r>
-              <w:rPr/>
+              <w:rPr>
+                <w:rFonts w:eastAsia="Droid Sans Fallback" w:cs="Noto Sans Devanagari" w:ascii="Arial" w:hAnsi="Arial"/>
+                <w:b w:val="false"/>
+                <w:bCs w:val="false"/>
+                <w:i w:val="false"/>
+                <w:iCs w:val="false"/>
+                <w:caps w:val="false"/>
+                <w:smallCaps w:val="false"/>
+                <w:strike w:val="false"/>
+                <w:dstrike w:val="false"/>
+                <w:outline w:val="false"/>
+                <w:shadow w:val="false"/>
+                <w:color w:val="000000"/>
+                <w:kern w:val="0"/>
+                <w:sz w:val="22"/>
+                <w:szCs w:val="22"/>
+                <w:u w:val="none"/>
+                <w:effect w:val="none"/>
+                <w:lang w:val="en-US" w:eastAsia="zh-CN" w:bidi="hi-IN"/>
+              </w:rPr>
               <w:t>Status</w:t>
             </w:r>
           </w:p>
@@ -2961,10 +3133,50 @@
               </w:numPr>
               <w:ind w:left="0" w:hanging="0"/>
               <w:jc w:val="left"/>
-              <w:rPr/>
+              <w:rPr>
+                <w:rFonts w:ascii="Arial" w:hAnsi="Arial" w:eastAsia="Droid Sans Fallback" w:cs="Noto Sans Devanagari"/>
+                <w:b w:val="false"/>
+                <w:b w:val="false"/>
+                <w:bCs w:val="false"/>
+                <w:i w:val="false"/>
+                <w:i w:val="false"/>
+                <w:iCs w:val="false"/>
+                <w:caps w:val="false"/>
+                <w:smallCaps w:val="false"/>
+                <w:strike w:val="false"/>
+                <w:dstrike w:val="false"/>
+                <w:outline w:val="false"/>
+                <w:shadow w:val="false"/>
+                <w:color w:val="000000"/>
+                <w:kern w:val="0"/>
+                <w:sz w:val="22"/>
+                <w:szCs w:val="22"/>
+                <w:u w:val="none"/>
+                <w:effect w:val="none"/>
+                <w:lang w:val="en-US" w:eastAsia="zh-CN" w:bidi="hi-IN"/>
+              </w:rPr>
             </w:pPr>
             <w:r>
-              <w:rPr/>
+              <w:rPr>
+                <w:rFonts w:eastAsia="Droid Sans Fallback" w:cs="Noto Sans Devanagari" w:ascii="Arial" w:hAnsi="Arial"/>
+                <w:b w:val="false"/>
+                <w:bCs w:val="false"/>
+                <w:i w:val="false"/>
+                <w:iCs w:val="false"/>
+                <w:caps w:val="false"/>
+                <w:smallCaps w:val="false"/>
+                <w:strike w:val="false"/>
+                <w:dstrike w:val="false"/>
+                <w:outline w:val="false"/>
+                <w:shadow w:val="false"/>
+                <w:color w:val="000000"/>
+                <w:kern w:val="0"/>
+                <w:sz w:val="22"/>
+                <w:szCs w:val="22"/>
+                <w:u w:val="none"/>
+                <w:effect w:val="none"/>
+                <w:lang w:val="en-US" w:eastAsia="zh-CN" w:bidi="hi-IN"/>
+              </w:rPr>
               <w:t>Type</w:t>
             </w:r>
           </w:p>
@@ -2989,17 +3201,57 @@
               </w:numPr>
               <w:ind w:left="0" w:hanging="0"/>
               <w:jc w:val="left"/>
-              <w:rPr/>
+              <w:rPr>
+                <w:rFonts w:ascii="Arial" w:hAnsi="Arial" w:eastAsia="Droid Sans Fallback" w:cs="Noto Sans Devanagari"/>
+                <w:b w:val="false"/>
+                <w:b w:val="false"/>
+                <w:bCs w:val="false"/>
+                <w:i w:val="false"/>
+                <w:i w:val="false"/>
+                <w:iCs w:val="false"/>
+                <w:caps w:val="false"/>
+                <w:smallCaps w:val="false"/>
+                <w:strike w:val="false"/>
+                <w:dstrike w:val="false"/>
+                <w:outline w:val="false"/>
+                <w:shadow w:val="false"/>
+                <w:color w:val="000000"/>
+                <w:kern w:val="0"/>
+                <w:sz w:val="22"/>
+                <w:szCs w:val="22"/>
+                <w:u w:val="none"/>
+                <w:effect w:val="none"/>
+                <w:lang w:val="en-US" w:eastAsia="zh-CN" w:bidi="hi-IN"/>
+              </w:rPr>
             </w:pPr>
             <w:r>
-              <w:rPr/>
+              <w:rPr>
+                <w:rFonts w:eastAsia="Droid Sans Fallback" w:cs="Noto Sans Devanagari" w:ascii="Arial" w:hAnsi="Arial"/>
+                <w:b w:val="false"/>
+                <w:bCs w:val="false"/>
+                <w:i w:val="false"/>
+                <w:iCs w:val="false"/>
+                <w:caps w:val="false"/>
+                <w:smallCaps w:val="false"/>
+                <w:strike w:val="false"/>
+                <w:dstrike w:val="false"/>
+                <w:outline w:val="false"/>
+                <w:shadow w:val="false"/>
+                <w:color w:val="000000"/>
+                <w:kern w:val="0"/>
+                <w:sz w:val="22"/>
+                <w:szCs w:val="22"/>
+                <w:u w:val="none"/>
+                <w:effect w:val="none"/>
+                <w:lang w:val="en-US" w:eastAsia="zh-CN" w:bidi="hi-IN"/>
+              </w:rPr>
               <w:t>Id</w:t>
             </w:r>
           </w:p>
         </w:tc>
         <w:tc>
           <w:tcPr>
-            <w:tcW w:w="2036" w:type="dxa"/>
+            <w:tcW w:w="2037" w:type="dxa"/>
             <w:tcBorders>
               <w:top w:val="single" w:sz="4" w:space="0" w:color="000001"/>
               <w:left w:val="single" w:sz="4" w:space="0" w:color="000001"/>
@@ -3019,10 +3271,50 @@
               </w:numPr>
               <w:ind w:left="0" w:hanging="0"/>
               <w:jc w:val="left"/>
-              <w:rPr/>
+              <w:rPr>
+                <w:rFonts w:ascii="Arial" w:hAnsi="Arial" w:eastAsia="Droid Sans Fallback" w:cs="Noto Sans Devanagari"/>
+                <w:b w:val="false"/>
+                <w:b w:val="false"/>
+                <w:bCs w:val="false"/>
+                <w:i w:val="false"/>
+                <w:i w:val="false"/>
+                <w:iCs w:val="false"/>
+                <w:caps w:val="false"/>
+                <w:smallCaps w:val="false"/>
+                <w:strike w:val="false"/>
+                <w:dstrike w:val="false"/>
+                <w:outline w:val="false"/>
+                <w:shadow w:val="false"/>
+                <w:color w:val="000000"/>
+                <w:kern w:val="0"/>
+                <w:sz w:val="22"/>
+                <w:szCs w:val="22"/>
+                <w:u w:val="none"/>
+                <w:effect w:val="none"/>
+                <w:lang w:val="en-US" w:eastAsia="zh-CN" w:bidi="hi-IN"/>
+              </w:rPr>
             </w:pPr>
             <w:r>
-              <w:rPr/>
+              <w:rPr>
+                <w:rFonts w:eastAsia="Droid Sans Fallback" w:cs="Noto Sans Devanagari" w:ascii="Arial" w:hAnsi="Arial"/>
+                <w:b w:val="false"/>
+                <w:bCs w:val="false"/>
+                <w:i w:val="false"/>
+                <w:iCs w:val="false"/>
+                <w:caps w:val="false"/>
+                <w:smallCaps w:val="false"/>
+                <w:strike w:val="false"/>
+                <w:dstrike w:val="false"/>
+                <w:outline w:val="false"/>
+                <w:shadow w:val="false"/>
+                <w:color w:val="000000"/>
+                <w:kern w:val="0"/>
+                <w:sz w:val="22"/>
+                <w:szCs w:val="22"/>
+                <w:u w:val="none"/>
+                <w:effect w:val="none"/>
+                <w:lang w:val="en-US" w:eastAsia="zh-CN" w:bidi="hi-IN"/>
+              </w:rPr>
               <w:t>Comment</w:t>
             </w:r>
           </w:p>
@@ -3038,8 +3330,8 @@
         </w:numPr>
         <w:rPr/>
       </w:pPr>
-      <w:bookmarkStart w:id="81" w:name="__RefHeading___Toc1646_1437965342"/>
-      <w:bookmarkEnd w:id="81"/>
+      <w:bookmarkStart w:id="83" w:name="__RefHeading___Toc1646_1437965342"/>
+      <w:bookmarkEnd w:id="83"/>
       <w:r>
         <w:rPr/>
         <w:t>Project/Product Obligations</w:t>
@@ -3072,24 +3364,24 @@
           <w:insideH w:val="single" w:sz="4" w:space="0" w:color="000001"/>
         </w:tblBorders>
         <w:tblCellMar>
-          <w:top w:w="55" w:type="dxa"/>
-          <w:left w:w="0" w:type="dxa"/>
-          <w:bottom w:w="55" w:type="dxa"/>
-          <w:right w:w="55" w:type="dxa"/>
+          <w:top w:w="57" w:type="dxa"/>
+          <w:left w:w="52" w:type="dxa"/>
+          <w:bottom w:w="57" w:type="dxa"/>
+          <w:right w:w="57" w:type="dxa"/>
         </w:tblCellMar>
       </w:tblPr>
       <w:tblGrid>
-        <w:gridCol w:w="3237"/>
+        <w:gridCol w:w="3236"/>
         <w:gridCol w:w="1925"/>
         <w:gridCol w:w="1636"/>
         <w:gridCol w:w="1138"/>
-        <w:gridCol w:w="2036"/>
+        <w:gridCol w:w="2037"/>
       </w:tblGrid>
       <w:tr>
         <w:trPr/>
         <w:tc>
           <w:tcPr>
-            <w:tcW w:w="3237" w:type="dxa"/>
+            <w:tcW w:w="3236" w:type="dxa"/>
             <w:tcBorders>
               <w:top w:val="single" w:sz="4" w:space="0" w:color="000001"/>
               <w:left w:val="single" w:sz="4" w:space="0" w:color="000001"/>
@@ -3107,22 +3399,49 @@
               </w:numPr>
               <w:ind w:left="0" w:hanging="0"/>
               <w:jc w:val="left"/>
-              <w:rPr/>
-            </w:pPr>
-            <w:r>
               <w:rPr>
+                <w:rFonts w:ascii="Arial" w:hAnsi="Arial" w:eastAsia="Droid Sans Fallback" w:cs="Noto Sans Devanagari"/>
+                <w:b w:val="false"/>
                 <w:b w:val="false"/>
                 <w:bCs w:val="false"/>
                 <w:i w:val="false"/>
+                <w:i w:val="false"/>
                 <w:iCs w:val="false"/>
+                <w:caps w:val="false"/>
+                <w:smallCaps w:val="false"/>
                 <w:strike w:val="false"/>
                 <w:dstrike w:val="false"/>
                 <w:outline w:val="false"/>
                 <w:shadow w:val="false"/>
                 <w:color w:val="000000"/>
-                <w:sz w:val="24"/>
-                <w:szCs w:val="24"/>
+                <w:kern w:val="0"/>
+                <w:sz w:val="22"/>
+                <w:szCs w:val="22"/>
                 <w:u w:val="none"/>
+                <w:effect w:val="none"/>
+                <w:lang w:val="en-US" w:eastAsia="zh-CN" w:bidi="hi-IN"/>
+              </w:rPr>
+            </w:pPr>
+            <w:r>
+              <w:rPr>
+                <w:rFonts w:eastAsia="Droid Sans Fallback" w:cs="Noto Sans Devanagari" w:ascii="Arial" w:hAnsi="Arial"/>
+                <w:b w:val="false"/>
+                <w:bCs w:val="false"/>
+                <w:i w:val="false"/>
+                <w:iCs w:val="false"/>
+                <w:caps w:val="false"/>
+                <w:smallCaps w:val="false"/>
+                <w:strike w:val="false"/>
+                <w:dstrike w:val="false"/>
+                <w:outline w:val="false"/>
+                <w:shadow w:val="false"/>
+                <w:color w:val="000000"/>
+                <w:kern w:val="0"/>
+                <w:sz w:val="22"/>
+                <w:szCs w:val="22"/>
+                <w:u w:val="none"/>
+                <w:effect w:val="none"/>
+                <w:lang w:val="en-US" w:eastAsia="zh-CN" w:bidi="hi-IN"/>
               </w:rPr>
               <w:t>Obligation</w:t>
             </w:r>
@@ -3148,10 +3467,50 @@
               </w:numPr>
               <w:ind w:left="0" w:hanging="0"/>
               <w:jc w:val="left"/>
-              <w:rPr/>
+              <w:rPr>
+                <w:rFonts w:ascii="Arial" w:hAnsi="Arial" w:eastAsia="Droid Sans Fallback" w:cs="Noto Sans Devanagari"/>
+                <w:b w:val="false"/>
+                <w:b w:val="false"/>
+                <w:bCs w:val="false"/>
+                <w:i w:val="false"/>
+                <w:i w:val="false"/>
+                <w:iCs w:val="false"/>
+                <w:caps w:val="false"/>
+                <w:smallCaps w:val="false"/>
+                <w:strike w:val="false"/>
+                <w:dstrike w:val="false"/>
+                <w:outline w:val="false"/>
+                <w:shadow w:val="false"/>
+                <w:color w:val="000000"/>
+                <w:kern w:val="0"/>
+                <w:sz w:val="22"/>
+                <w:szCs w:val="22"/>
+                <w:u w:val="none"/>
+                <w:effect w:val="none"/>
+                <w:lang w:val="en-US" w:eastAsia="zh-CN" w:bidi="hi-IN"/>
+              </w:rPr>
             </w:pPr>
             <w:r>
-              <w:rPr/>
+              <w:rPr>
+                <w:rFonts w:eastAsia="Droid Sans Fallback" w:cs="Noto Sans Devanagari" w:ascii="Arial" w:hAnsi="Arial"/>
+                <w:b w:val="false"/>
+                <w:bCs w:val="false"/>
+                <w:i w:val="false"/>
+                <w:iCs w:val="false"/>
+                <w:caps w:val="false"/>
+                <w:smallCaps w:val="false"/>
+                <w:strike w:val="false"/>
+                <w:dstrike w:val="false"/>
+                <w:outline w:val="false"/>
+                <w:shadow w:val="false"/>
+                <w:color w:val="000000"/>
+                <w:kern w:val="0"/>
+                <w:sz w:val="22"/>
+                <w:szCs w:val="22"/>
+                <w:u w:val="none"/>
+                <w:effect w:val="none"/>
+                <w:lang w:val="en-US" w:eastAsia="zh-CN" w:bidi="hi-IN"/>
+              </w:rPr>
               <w:t>Status</w:t>
             </w:r>
           </w:p>
@@ -3176,10 +3535,50 @@
               </w:numPr>
               <w:ind w:left="0" w:hanging="0"/>
               <w:jc w:val="left"/>
-              <w:rPr/>
+              <w:rPr>
+                <w:rFonts w:ascii="Arial" w:hAnsi="Arial" w:eastAsia="Droid Sans Fallback" w:cs="Noto Sans Devanagari"/>
+                <w:b w:val="false"/>
+                <w:b w:val="false"/>
+                <w:bCs w:val="false"/>
+                <w:i w:val="false"/>
+                <w:i w:val="false"/>
+                <w:iCs w:val="false"/>
+                <w:caps w:val="false"/>
+                <w:smallCaps w:val="false"/>
+                <w:strike w:val="false"/>
+                <w:dstrike w:val="false"/>
+                <w:outline w:val="false"/>
+                <w:shadow w:val="false"/>
+                <w:color w:val="000000"/>
+                <w:kern w:val="0"/>
+                <w:sz w:val="22"/>
+                <w:szCs w:val="22"/>
+                <w:u w:val="none"/>
+                <w:effect w:val="none"/>
+                <w:lang w:val="en-US" w:eastAsia="zh-CN" w:bidi="hi-IN"/>
+              </w:rPr>
             </w:pPr>
             <w:r>
-              <w:rPr/>
+              <w:rPr>
+                <w:rFonts w:eastAsia="Droid Sans Fallback" w:cs="Noto Sans Devanagari" w:ascii="Arial" w:hAnsi="Arial"/>
+                <w:b w:val="false"/>
+                <w:bCs w:val="false"/>
+                <w:i w:val="false"/>
+                <w:iCs w:val="false"/>
+                <w:caps w:val="false"/>
+                <w:smallCaps w:val="false"/>
+                <w:strike w:val="false"/>
+                <w:dstrike w:val="false"/>
+                <w:outline w:val="false"/>
+                <w:shadow w:val="false"/>
+                <w:color w:val="000000"/>
+                <w:kern w:val="0"/>
+                <w:sz w:val="22"/>
+                <w:szCs w:val="22"/>
+                <w:u w:val="none"/>
+                <w:effect w:val="none"/>
+                <w:lang w:val="en-US" w:eastAsia="zh-CN" w:bidi="hi-IN"/>
+              </w:rPr>
               <w:t>Type</w:t>
             </w:r>
           </w:p>
@@ -3204,17 +3603,57 @@
               </w:numPr>
               <w:ind w:left="0" w:hanging="0"/>
               <w:jc w:val="left"/>
-              <w:rPr/>
+              <w:rPr>
+                <w:rFonts w:ascii="Arial" w:hAnsi="Arial" w:eastAsia="Droid Sans Fallback" w:cs="Noto Sans Devanagari"/>
+                <w:b w:val="false"/>
+                <w:b w:val="false"/>
+                <w:bCs w:val="false"/>
+                <w:i w:val="false"/>
+                <w:i w:val="false"/>
+                <w:iCs w:val="false"/>
+                <w:caps w:val="false"/>
+                <w:smallCaps w:val="false"/>
+                <w:strike w:val="false"/>
+                <w:dstrike w:val="false"/>
+                <w:outline w:val="false"/>
+                <w:shadow w:val="false"/>
+                <w:color w:val="000000"/>
+                <w:kern w:val="0"/>
+                <w:sz w:val="22"/>
+                <w:szCs w:val="22"/>
+                <w:u w:val="none"/>
+                <w:effect w:val="none"/>
+                <w:lang w:val="en-US" w:eastAsia="zh-CN" w:bidi="hi-IN"/>
+              </w:rPr>
             </w:pPr>
             <w:r>
-              <w:rPr/>
+              <w:rPr>
+                <w:rFonts w:eastAsia="Droid Sans Fallback" w:cs="Noto Sans Devanagari" w:ascii="Arial" w:hAnsi="Arial"/>
+                <w:b w:val="false"/>
+                <w:bCs w:val="false"/>
+                <w:i w:val="false"/>
+                <w:iCs w:val="false"/>
+                <w:caps w:val="false"/>
+                <w:smallCaps w:val="false"/>
+                <w:strike w:val="false"/>
+                <w:dstrike w:val="false"/>
+                <w:outline w:val="false"/>
+                <w:shadow w:val="false"/>
+                <w:color w:val="000000"/>
+                <w:kern w:val="0"/>
+                <w:sz w:val="22"/>
+                <w:szCs w:val="22"/>
+                <w:u w:val="none"/>
+                <w:effect w:val="none"/>
+                <w:lang w:val="en-US" w:eastAsia="zh-CN" w:bidi="hi-IN"/>
+              </w:rPr>
               <w:t>Id</w:t>
             </w:r>
           </w:p>
         </w:tc>
         <w:tc>
           <w:tcPr>
-            <w:tcW w:w="2036" w:type="dxa"/>
+            <w:tcW w:w="2037" w:type="dxa"/>
             <w:tcBorders>
               <w:top w:val="single" w:sz="4" w:space="0" w:color="000001"/>
               <w:left w:val="single" w:sz="4" w:space="0" w:color="000001"/>
@@ -3234,10 +3673,50 @@
               </w:numPr>
               <w:ind w:left="0" w:hanging="0"/>
               <w:jc w:val="left"/>
-              <w:rPr/>
+              <w:rPr>
+                <w:rFonts w:ascii="Arial" w:hAnsi="Arial" w:eastAsia="Droid Sans Fallback" w:cs="Noto Sans Devanagari"/>
+                <w:b w:val="false"/>
+                <w:b w:val="false"/>
+                <w:bCs w:val="false"/>
+                <w:i w:val="false"/>
+                <w:i w:val="false"/>
+                <w:iCs w:val="false"/>
+                <w:caps w:val="false"/>
+                <w:smallCaps w:val="false"/>
+                <w:strike w:val="false"/>
+                <w:dstrike w:val="false"/>
+                <w:outline w:val="false"/>
+                <w:shadow w:val="false"/>
+                <w:color w:val="000000"/>
+                <w:kern w:val="0"/>
+                <w:sz w:val="22"/>
+                <w:szCs w:val="22"/>
+                <w:u w:val="none"/>
+                <w:effect w:val="none"/>
+                <w:lang w:val="en-US" w:eastAsia="zh-CN" w:bidi="hi-IN"/>
+              </w:rPr>
             </w:pPr>
             <w:r>
-              <w:rPr/>
+              <w:rPr>
+                <w:rFonts w:eastAsia="Droid Sans Fallback" w:cs="Noto Sans Devanagari" w:ascii="Arial" w:hAnsi="Arial"/>
+                <w:b w:val="false"/>
+                <w:bCs w:val="false"/>
+                <w:i w:val="false"/>
+                <w:iCs w:val="false"/>
+                <w:caps w:val="false"/>
+                <w:smallCaps w:val="false"/>
+                <w:strike w:val="false"/>
+                <w:dstrike w:val="false"/>
+                <w:outline w:val="false"/>
+                <w:shadow w:val="false"/>
+                <w:color w:val="000000"/>
+                <w:kern w:val="0"/>
+                <w:sz w:val="22"/>
+                <w:szCs w:val="22"/>
+                <w:u w:val="none"/>
+                <w:effect w:val="none"/>
+                <w:lang w:val="en-US" w:eastAsia="zh-CN" w:bidi="hi-IN"/>
+              </w:rPr>
               <w:t>Comment</w:t>
             </w:r>
           </w:p>
@@ -3253,8 +3732,8 @@
         </w:numPr>
         <w:rPr/>
       </w:pPr>
-      <w:bookmarkStart w:id="82" w:name="__RefHeading___Toc137_693472701"/>
-      <w:bookmarkEnd w:id="82"/>
+      <w:bookmarkStart w:id="84" w:name="__RefHeading___Toc137_693472701"/>
+      <w:bookmarkEnd w:id="84"/>
       <w:r>
         <w:rPr/>
         <w:t>Component Obligations</w:t>
@@ -3286,7 +3765,7 @@
         </w:rPr>
         <w:t xml:space="preserve">Most of the integrated components are licensed under </w:t>
       </w:r>
-      <w:bookmarkStart w:id="83" w:name="__DdeLink__424_4144078424"/>
+      <w:bookmarkStart w:id="85" w:name="__DdeLink__424_4144078424"/>
       <w:r>
         <w:rPr>
           <w:rFonts w:ascii="Arial" w:hAnsi="Arial"/>
@@ -3303,7 +3782,7 @@
         </w:rPr>
         <w:t>$list_comma_sep_licenses_above_threshold</w:t>
       </w:r>
-      <w:bookmarkEnd w:id="83"/>
+      <w:bookmarkEnd w:id="85"/>
       <w:r>
         <w:rPr>
           <w:rFonts w:ascii="Arial" w:hAnsi="Arial"/>
@@ -3373,24 +3852,24 @@
           <w:insideH w:val="single" w:sz="4" w:space="0" w:color="000001"/>
         </w:tblBorders>
         <w:tblCellMar>
-          <w:top w:w="55" w:type="dxa"/>
-          <w:left w:w="0" w:type="dxa"/>
-          <w:bottom w:w="55" w:type="dxa"/>
-          <w:right w:w="55" w:type="dxa"/>
+          <w:top w:w="57" w:type="dxa"/>
+          <w:left w:w="52" w:type="dxa"/>
+          <w:bottom w:w="57" w:type="dxa"/>
+          <w:right w:w="57" w:type="dxa"/>
         </w:tblCellMar>
       </w:tblPr>
       <w:tblGrid>
-        <w:gridCol w:w="3237"/>
+        <w:gridCol w:w="3236"/>
         <w:gridCol w:w="1925"/>
         <w:gridCol w:w="1636"/>
         <w:gridCol w:w="1138"/>
-        <w:gridCol w:w="2036"/>
+        <w:gridCol w:w="2037"/>
       </w:tblGrid>
       <w:tr>
         <w:trPr/>
         <w:tc>
           <w:tcPr>
-            <w:tcW w:w="3237" w:type="dxa"/>
+            <w:tcW w:w="3236" w:type="dxa"/>
             <w:tcBorders>
               <w:top w:val="single" w:sz="4" w:space="0" w:color="000001"/>
               <w:left w:val="single" w:sz="4" w:space="0" w:color="000001"/>
@@ -3408,22 +3887,49 @@
               </w:numPr>
               <w:ind w:left="0" w:hanging="0"/>
               <w:jc w:val="left"/>
-              <w:rPr/>
-            </w:pPr>
-            <w:r>
               <w:rPr>
+                <w:rFonts w:ascii="Arial" w:hAnsi="Arial" w:eastAsia="Droid Sans Fallback" w:cs="Noto Sans Devanagari"/>
+                <w:b w:val="false"/>
                 <w:b w:val="false"/>
                 <w:bCs w:val="false"/>
                 <w:i w:val="false"/>
+                <w:i w:val="false"/>
                 <w:iCs w:val="false"/>
+                <w:caps w:val="false"/>
+                <w:smallCaps w:val="false"/>
                 <w:strike w:val="false"/>
                 <w:dstrike w:val="false"/>
                 <w:outline w:val="false"/>
                 <w:shadow w:val="false"/>
                 <w:color w:val="000000"/>
-                <w:sz w:val="24"/>
-                <w:szCs w:val="24"/>
+                <w:kern w:val="0"/>
+                <w:sz w:val="22"/>
+                <w:szCs w:val="22"/>
                 <w:u w:val="none"/>
+                <w:effect w:val="none"/>
+                <w:lang w:val="en-US" w:eastAsia="zh-CN" w:bidi="hi-IN"/>
+              </w:rPr>
+            </w:pPr>
+            <w:r>
+              <w:rPr>
+                <w:rFonts w:eastAsia="Droid Sans Fallback" w:cs="Noto Sans Devanagari" w:ascii="Arial" w:hAnsi="Arial"/>
+                <w:b w:val="false"/>
+                <w:bCs w:val="false"/>
+                <w:i w:val="false"/>
+                <w:iCs w:val="false"/>
+                <w:caps w:val="false"/>
+                <w:smallCaps w:val="false"/>
+                <w:strike w:val="false"/>
+                <w:dstrike w:val="false"/>
+                <w:outline w:val="false"/>
+                <w:shadow w:val="false"/>
+                <w:color w:val="000000"/>
+                <w:kern w:val="0"/>
+                <w:sz w:val="22"/>
+                <w:szCs w:val="22"/>
+                <w:u w:val="none"/>
+                <w:effect w:val="none"/>
+                <w:lang w:val="en-US" w:eastAsia="zh-CN" w:bidi="hi-IN"/>
               </w:rPr>
               <w:t>Obligation</w:t>
             </w:r>
@@ -3449,10 +3955,50 @@
               </w:numPr>
               <w:ind w:left="0" w:hanging="0"/>
               <w:jc w:val="left"/>
-              <w:rPr/>
+              <w:rPr>
+                <w:rFonts w:ascii="Arial" w:hAnsi="Arial" w:eastAsia="Droid Sans Fallback" w:cs="Noto Sans Devanagari"/>
+                <w:b w:val="false"/>
+                <w:b w:val="false"/>
+                <w:bCs w:val="false"/>
+                <w:i w:val="false"/>
+                <w:i w:val="false"/>
+                <w:iCs w:val="false"/>
+                <w:caps w:val="false"/>
+                <w:smallCaps w:val="false"/>
+                <w:strike w:val="false"/>
+                <w:dstrike w:val="false"/>
+                <w:outline w:val="false"/>
+                <w:shadow w:val="false"/>
+                <w:color w:val="000000"/>
+                <w:kern w:val="0"/>
+                <w:sz w:val="22"/>
+                <w:szCs w:val="22"/>
+                <w:u w:val="none"/>
+                <w:effect w:val="none"/>
+                <w:lang w:val="en-US" w:eastAsia="zh-CN" w:bidi="hi-IN"/>
+              </w:rPr>
             </w:pPr>
             <w:r>
-              <w:rPr/>
+              <w:rPr>
+                <w:rFonts w:eastAsia="Droid Sans Fallback" w:cs="Noto Sans Devanagari" w:ascii="Arial" w:hAnsi="Arial"/>
+                <w:b w:val="false"/>
+                <w:bCs w:val="false"/>
+                <w:i w:val="false"/>
+                <w:iCs w:val="false"/>
+                <w:caps w:val="false"/>
+                <w:smallCaps w:val="false"/>
+                <w:strike w:val="false"/>
+                <w:dstrike w:val="false"/>
+                <w:outline w:val="false"/>
+                <w:shadow w:val="false"/>
+                <w:color w:val="000000"/>
+                <w:kern w:val="0"/>
+                <w:sz w:val="22"/>
+                <w:szCs w:val="22"/>
+                <w:u w:val="none"/>
+                <w:effect w:val="none"/>
+                <w:lang w:val="en-US" w:eastAsia="zh-CN" w:bidi="hi-IN"/>
+              </w:rPr>
               <w:t>Status</w:t>
             </w:r>
           </w:p>
@@ -3477,10 +4023,50 @@
               </w:numPr>
               <w:ind w:left="0" w:hanging="0"/>
               <w:jc w:val="left"/>
-              <w:rPr/>
+              <w:rPr>
+                <w:rFonts w:ascii="Arial" w:hAnsi="Arial" w:eastAsia="Droid Sans Fallback" w:cs="Noto Sans Devanagari"/>
+                <w:b w:val="false"/>
+                <w:b w:val="false"/>
+                <w:bCs w:val="false"/>
+                <w:i w:val="false"/>
+                <w:i w:val="false"/>
+                <w:iCs w:val="false"/>
+                <w:caps w:val="false"/>
+                <w:smallCaps w:val="false"/>
+                <w:strike w:val="false"/>
+                <w:dstrike w:val="false"/>
+                <w:outline w:val="false"/>
+                <w:shadow w:val="false"/>
+                <w:color w:val="000000"/>
+                <w:kern w:val="0"/>
+                <w:sz w:val="22"/>
+                <w:szCs w:val="22"/>
+                <w:u w:val="none"/>
+                <w:effect w:val="none"/>
+                <w:lang w:val="en-US" w:eastAsia="zh-CN" w:bidi="hi-IN"/>
+              </w:rPr>
             </w:pPr>
             <w:r>
-              <w:rPr/>
+              <w:rPr>
+                <w:rFonts w:eastAsia="Droid Sans Fallback" w:cs="Noto Sans Devanagari" w:ascii="Arial" w:hAnsi="Arial"/>
+                <w:b w:val="false"/>
+                <w:bCs w:val="false"/>
+                <w:i w:val="false"/>
+                <w:iCs w:val="false"/>
+                <w:caps w:val="false"/>
+                <w:smallCaps w:val="false"/>
+                <w:strike w:val="false"/>
+                <w:dstrike w:val="false"/>
+                <w:outline w:val="false"/>
+                <w:shadow w:val="false"/>
+                <w:color w:val="000000"/>
+                <w:kern w:val="0"/>
+                <w:sz w:val="22"/>
+                <w:szCs w:val="22"/>
+                <w:u w:val="none"/>
+                <w:effect w:val="none"/>
+                <w:lang w:val="en-US" w:eastAsia="zh-CN" w:bidi="hi-IN"/>
+              </w:rPr>
               <w:t>Type</w:t>
             </w:r>
           </w:p>
@@ -3505,17 +4091,57 @@
               </w:numPr>
               <w:ind w:left="0" w:hanging="0"/>
               <w:jc w:val="left"/>
-              <w:rPr/>
+              <w:rPr>
+                <w:rFonts w:ascii="Arial" w:hAnsi="Arial" w:eastAsia="Droid Sans Fallback" w:cs="Noto Sans Devanagari"/>
+                <w:b w:val="false"/>
+                <w:b w:val="false"/>
+                <w:bCs w:val="false"/>
+                <w:i w:val="false"/>
+                <w:i w:val="false"/>
+                <w:iCs w:val="false"/>
+                <w:caps w:val="false"/>
+                <w:smallCaps w:val="false"/>
+                <w:strike w:val="false"/>
+                <w:dstrike w:val="false"/>
+                <w:outline w:val="false"/>
+                <w:shadow w:val="false"/>
+                <w:color w:val="000000"/>
+                <w:kern w:val="0"/>
+                <w:sz w:val="22"/>
+                <w:szCs w:val="22"/>
+                <w:u w:val="none"/>
+                <w:effect w:val="none"/>
+                <w:lang w:val="en-US" w:eastAsia="zh-CN" w:bidi="hi-IN"/>
+              </w:rPr>
             </w:pPr>
             <w:r>
-              <w:rPr/>
+              <w:rPr>
+                <w:rFonts w:eastAsia="Droid Sans Fallback" w:cs="Noto Sans Devanagari" w:ascii="Arial" w:hAnsi="Arial"/>
+                <w:b w:val="false"/>
+                <w:bCs w:val="false"/>
+                <w:i w:val="false"/>
+                <w:iCs w:val="false"/>
+                <w:caps w:val="false"/>
+                <w:smallCaps w:val="false"/>
+                <w:strike w:val="false"/>
+                <w:dstrike w:val="false"/>
+                <w:outline w:val="false"/>
+                <w:shadow w:val="false"/>
+                <w:color w:val="000000"/>
+                <w:kern w:val="0"/>
+                <w:sz w:val="22"/>
+                <w:szCs w:val="22"/>
+                <w:u w:val="none"/>
+                <w:effect w:val="none"/>
+                <w:lang w:val="en-US" w:eastAsia="zh-CN" w:bidi="hi-IN"/>
+              </w:rPr>
               <w:t>Id</w:t>
             </w:r>
           </w:p>
         </w:tc>
         <w:tc>
           <w:tcPr>
-            <w:tcW w:w="2036" w:type="dxa"/>
+            <w:tcW w:w="2037" w:type="dxa"/>
             <w:tcBorders>
               <w:top w:val="single" w:sz="4" w:space="0" w:color="000001"/>
               <w:left w:val="single" w:sz="4" w:space="0" w:color="000001"/>
@@ -3535,10 +4161,50 @@
               </w:numPr>
               <w:ind w:left="0" w:hanging="0"/>
               <w:jc w:val="left"/>
-              <w:rPr/>
+              <w:rPr>
+                <w:rFonts w:ascii="Arial" w:hAnsi="Arial" w:eastAsia="Droid Sans Fallback" w:cs="Noto Sans Devanagari"/>
+                <w:b w:val="false"/>
+                <w:b w:val="false"/>
+                <w:bCs w:val="false"/>
+                <w:i w:val="false"/>
+                <w:i w:val="false"/>
+                <w:iCs w:val="false"/>
+                <w:caps w:val="false"/>
+                <w:smallCaps w:val="false"/>
+                <w:strike w:val="false"/>
+                <w:dstrike w:val="false"/>
+                <w:outline w:val="false"/>
+                <w:shadow w:val="false"/>
+                <w:color w:val="000000"/>
+                <w:kern w:val="0"/>
+                <w:sz w:val="22"/>
+                <w:szCs w:val="22"/>
+                <w:u w:val="none"/>
+                <w:effect w:val="none"/>
+                <w:lang w:val="en-US" w:eastAsia="zh-CN" w:bidi="hi-IN"/>
+              </w:rPr>
             </w:pPr>
             <w:r>
-              <w:rPr/>
+              <w:rPr>
+                <w:rFonts w:eastAsia="Droid Sans Fallback" w:cs="Noto Sans Devanagari" w:ascii="Arial" w:hAnsi="Arial"/>
+                <w:b w:val="false"/>
+                <w:bCs w:val="false"/>
+                <w:i w:val="false"/>
+                <w:iCs w:val="false"/>
+                <w:caps w:val="false"/>
+                <w:smallCaps w:val="false"/>
+                <w:strike w:val="false"/>
+                <w:dstrike w:val="false"/>
+                <w:outline w:val="false"/>
+                <w:shadow w:val="false"/>
+                <w:color w:val="000000"/>
+                <w:kern w:val="0"/>
+                <w:sz w:val="22"/>
+                <w:szCs w:val="22"/>
+                <w:u w:val="none"/>
+                <w:effect w:val="none"/>
+                <w:lang w:val="en-US" w:eastAsia="zh-CN" w:bidi="hi-IN"/>
+              </w:rPr>
               <w:t>Comment</w:t>
             </w:r>
           </w:p>
@@ -3571,10 +4237,10 @@
           <w:insideH w:val="single" w:sz="4" w:space="0" w:color="000001"/>
         </w:tblBorders>
         <w:tblCellMar>
-          <w:top w:w="55" w:type="dxa"/>
-          <w:left w:w="0" w:type="dxa"/>
-          <w:bottom w:w="55" w:type="dxa"/>
-          <w:right w:w="55" w:type="dxa"/>
+          <w:top w:w="57" w:type="dxa"/>
+          <w:left w:w="52" w:type="dxa"/>
+          <w:bottom w:w="57" w:type="dxa"/>
+          <w:right w:w="57" w:type="dxa"/>
         </w:tblCellMar>
       </w:tblPr>
       <w:tblGrid>
@@ -3606,22 +4272,49 @@
               </w:numPr>
               <w:ind w:left="0" w:hanging="0"/>
               <w:jc w:val="left"/>
-              <w:rPr/>
-            </w:pPr>
-            <w:r>
               <w:rPr>
+                <w:rFonts w:ascii="Arial" w:hAnsi="Arial" w:eastAsia="Droid Sans Fallback" w:cs="Noto Sans Devanagari"/>
+                <w:b w:val="false"/>
                 <w:b w:val="false"/>
                 <w:bCs w:val="false"/>
                 <w:i w:val="false"/>
+                <w:i w:val="false"/>
                 <w:iCs w:val="false"/>
+                <w:caps w:val="false"/>
+                <w:smallCaps w:val="false"/>
                 <w:strike w:val="false"/>
                 <w:dstrike w:val="false"/>
                 <w:outline w:val="false"/>
                 <w:shadow w:val="false"/>
                 <w:color w:val="000000"/>
-                <w:sz w:val="24"/>
-                <w:szCs w:val="24"/>
+                <w:kern w:val="0"/>
+                <w:sz w:val="22"/>
+                <w:szCs w:val="22"/>
                 <w:u w:val="none"/>
+                <w:effect w:val="none"/>
+                <w:lang w:val="en-US" w:eastAsia="zh-CN" w:bidi="hi-IN"/>
+              </w:rPr>
+            </w:pPr>
+            <w:r>
+              <w:rPr>
+                <w:rFonts w:eastAsia="Droid Sans Fallback" w:cs="Noto Sans Devanagari" w:ascii="Arial" w:hAnsi="Arial"/>
+                <w:b w:val="false"/>
+                <w:bCs w:val="false"/>
+                <w:i w:val="false"/>
+                <w:iCs w:val="false"/>
+                <w:caps w:val="false"/>
+                <w:smallCaps w:val="false"/>
+                <w:strike w:val="false"/>
+                <w:dstrike w:val="false"/>
+                <w:outline w:val="false"/>
+                <w:shadow w:val="false"/>
+                <w:color w:val="000000"/>
+                <w:kern w:val="0"/>
+                <w:sz w:val="22"/>
+                <w:szCs w:val="22"/>
+                <w:u w:val="none"/>
+                <w:effect w:val="none"/>
+                <w:lang w:val="en-US" w:eastAsia="zh-CN" w:bidi="hi-IN"/>
               </w:rPr>
               <w:t>Obligation</w:t>
             </w:r>
@@ -3647,22 +4340,49 @@
               </w:numPr>
               <w:ind w:left="0" w:hanging="0"/>
               <w:jc w:val="left"/>
-              <w:rPr/>
-            </w:pPr>
-            <w:r>
               <w:rPr>
+                <w:rFonts w:ascii="Arial" w:hAnsi="Arial" w:eastAsia="Droid Sans Fallback" w:cs="Noto Sans Devanagari"/>
+                <w:b w:val="false"/>
                 <w:b w:val="false"/>
                 <w:bCs w:val="false"/>
                 <w:i w:val="false"/>
+                <w:i w:val="false"/>
                 <w:iCs w:val="false"/>
+                <w:caps w:val="false"/>
+                <w:smallCaps w:val="false"/>
                 <w:strike w:val="false"/>
                 <w:dstrike w:val="false"/>
                 <w:outline w:val="false"/>
                 <w:shadow w:val="false"/>
                 <w:color w:val="000000"/>
-                <w:sz w:val="24"/>
-                <w:szCs w:val="24"/>
+                <w:kern w:val="0"/>
+                <w:sz w:val="22"/>
+                <w:szCs w:val="22"/>
                 <w:u w:val="none"/>
+                <w:effect w:val="none"/>
+                <w:lang w:val="en-US" w:eastAsia="zh-CN" w:bidi="hi-IN"/>
+              </w:rPr>
+            </w:pPr>
+            <w:r>
+              <w:rPr>
+                <w:rFonts w:eastAsia="Droid Sans Fallback" w:cs="Noto Sans Devanagari" w:ascii="Arial" w:hAnsi="Arial"/>
+                <w:b w:val="false"/>
+                <w:bCs w:val="false"/>
+                <w:i w:val="false"/>
+                <w:iCs w:val="false"/>
+                <w:caps w:val="false"/>
+                <w:smallCaps w:val="false"/>
+                <w:strike w:val="false"/>
+                <w:dstrike w:val="false"/>
+                <w:outline w:val="false"/>
+                <w:shadow w:val="false"/>
+                <w:color w:val="000000"/>
+                <w:kern w:val="0"/>
+                <w:sz w:val="22"/>
+                <w:szCs w:val="22"/>
+                <w:u w:val="none"/>
+                <w:effect w:val="none"/>
+                <w:lang w:val="en-US" w:eastAsia="zh-CN" w:bidi="hi-IN"/>
               </w:rPr>
               <w:t>License</w:t>
             </w:r>
@@ -3688,22 +4408,49 @@
               </w:numPr>
               <w:ind w:left="0" w:hanging="0"/>
               <w:jc w:val="left"/>
-              <w:rPr/>
-            </w:pPr>
-            <w:r>
               <w:rPr>
+                <w:rFonts w:ascii="Arial" w:hAnsi="Arial" w:eastAsia="Droid Sans Fallback" w:cs="Noto Sans Devanagari"/>
+                <w:b w:val="false"/>
                 <w:b w:val="false"/>
                 <w:bCs w:val="false"/>
                 <w:i w:val="false"/>
+                <w:i w:val="false"/>
                 <w:iCs w:val="false"/>
+                <w:caps w:val="false"/>
+                <w:smallCaps w:val="false"/>
                 <w:strike w:val="false"/>
                 <w:dstrike w:val="false"/>
                 <w:outline w:val="false"/>
                 <w:shadow w:val="false"/>
                 <w:color w:val="000000"/>
-                <w:sz w:val="24"/>
-                <w:szCs w:val="24"/>
+                <w:kern w:val="0"/>
+                <w:sz w:val="22"/>
+                <w:szCs w:val="22"/>
                 <w:u w:val="none"/>
+                <w:effect w:val="none"/>
+                <w:lang w:val="en-US" w:eastAsia="zh-CN" w:bidi="hi-IN"/>
+              </w:rPr>
+            </w:pPr>
+            <w:r>
+              <w:rPr>
+                <w:rFonts w:eastAsia="Droid Sans Fallback" w:cs="Noto Sans Devanagari" w:ascii="Arial" w:hAnsi="Arial"/>
+                <w:b w:val="false"/>
+                <w:bCs w:val="false"/>
+                <w:i w:val="false"/>
+                <w:iCs w:val="false"/>
+                <w:caps w:val="false"/>
+                <w:smallCaps w:val="false"/>
+                <w:strike w:val="false"/>
+                <w:dstrike w:val="false"/>
+                <w:outline w:val="false"/>
+                <w:shadow w:val="false"/>
+                <w:color w:val="000000"/>
+                <w:kern w:val="0"/>
+                <w:sz w:val="22"/>
+                <w:szCs w:val="22"/>
+                <w:u w:val="none"/>
+                <w:effect w:val="none"/>
+                <w:lang w:val="en-US" w:eastAsia="zh-CN" w:bidi="hi-IN"/>
               </w:rPr>
               <w:t>License section reference and short description</w:t>
             </w:r>
@@ -3729,10 +4476,50 @@
               </w:numPr>
               <w:ind w:left="0" w:hanging="0"/>
               <w:jc w:val="left"/>
-              <w:rPr/>
+              <w:rPr>
+                <w:rFonts w:ascii="Arial" w:hAnsi="Arial" w:eastAsia="Droid Sans Fallback" w:cs="Noto Sans Devanagari"/>
+                <w:b w:val="false"/>
+                <w:b w:val="false"/>
+                <w:bCs w:val="false"/>
+                <w:i w:val="false"/>
+                <w:i w:val="false"/>
+                <w:iCs w:val="false"/>
+                <w:caps w:val="false"/>
+                <w:smallCaps w:val="false"/>
+                <w:strike w:val="false"/>
+                <w:dstrike w:val="false"/>
+                <w:outline w:val="false"/>
+                <w:shadow w:val="false"/>
+                <w:color w:val="000000"/>
+                <w:kern w:val="0"/>
+                <w:sz w:val="22"/>
+                <w:szCs w:val="22"/>
+                <w:u w:val="none"/>
+                <w:effect w:val="none"/>
+                <w:lang w:val="en-US" w:eastAsia="zh-CN" w:bidi="hi-IN"/>
+              </w:rPr>
             </w:pPr>
             <w:r>
-              <w:rPr/>
+              <w:rPr>
+                <w:rFonts w:eastAsia="Droid Sans Fallback" w:cs="Noto Sans Devanagari" w:ascii="Arial" w:hAnsi="Arial"/>
+                <w:b w:val="false"/>
+                <w:bCs w:val="false"/>
+                <w:i w:val="false"/>
+                <w:iCs w:val="false"/>
+                <w:caps w:val="false"/>
+                <w:smallCaps w:val="false"/>
+                <w:strike w:val="false"/>
+                <w:dstrike w:val="false"/>
+                <w:outline w:val="false"/>
+                <w:shadow w:val="false"/>
+                <w:color w:val="000000"/>
+                <w:kern w:val="0"/>
+                <w:sz w:val="22"/>
+                <w:szCs w:val="22"/>
+                <w:u w:val="none"/>
+                <w:effect w:val="none"/>
+                <w:lang w:val="en-US" w:eastAsia="zh-CN" w:bidi="hi-IN"/>
+              </w:rPr>
               <w:t>Fulfilled</w:t>
             </w:r>
           </w:p>
@@ -3759,10 +4546,50 @@
               </w:numPr>
               <w:ind w:left="0" w:hanging="0"/>
               <w:jc w:val="left"/>
-              <w:rPr/>
+              <w:rPr>
+                <w:rFonts w:ascii="Arial" w:hAnsi="Arial" w:eastAsia="Droid Sans Fallback" w:cs="Noto Sans Devanagari"/>
+                <w:b w:val="false"/>
+                <w:b w:val="false"/>
+                <w:bCs w:val="false"/>
+                <w:i w:val="false"/>
+                <w:i w:val="false"/>
+                <w:iCs w:val="false"/>
+                <w:caps w:val="false"/>
+                <w:smallCaps w:val="false"/>
+                <w:strike w:val="false"/>
+                <w:dstrike w:val="false"/>
+                <w:outline w:val="false"/>
+                <w:shadow w:val="false"/>
+                <w:color w:val="000000"/>
+                <w:kern w:val="0"/>
+                <w:sz w:val="22"/>
+                <w:szCs w:val="22"/>
+                <w:u w:val="none"/>
+                <w:effect w:val="none"/>
+                <w:lang w:val="en-US" w:eastAsia="zh-CN" w:bidi="hi-IN"/>
+              </w:rPr>
             </w:pPr>
             <w:r>
-              <w:rPr/>
+              <w:rPr>
+                <w:rFonts w:eastAsia="Droid Sans Fallback" w:cs="Noto Sans Devanagari" w:ascii="Arial" w:hAnsi="Arial"/>
+                <w:b w:val="false"/>
+                <w:bCs w:val="false"/>
+                <w:i w:val="false"/>
+                <w:iCs w:val="false"/>
+                <w:caps w:val="false"/>
+                <w:smallCaps w:val="false"/>
+                <w:strike w:val="false"/>
+                <w:dstrike w:val="false"/>
+                <w:outline w:val="false"/>
+                <w:shadow w:val="false"/>
+                <w:color w:val="000000"/>
+                <w:kern w:val="0"/>
+                <w:sz w:val="22"/>
+                <w:szCs w:val="22"/>
+                <w:u w:val="none"/>
+                <w:effect w:val="none"/>
+                <w:lang w:val="en-US" w:eastAsia="zh-CN" w:bidi="hi-IN"/>
+              </w:rPr>
               <w:t>Comments</w:t>
             </w:r>
           </w:p>
@@ -3790,8 +4617,8 @@
         </w:numPr>
         <w:rPr/>
       </w:pPr>
-      <w:bookmarkStart w:id="84" w:name="__RefHeading___Toc10733_949312794"/>
-      <w:bookmarkEnd w:id="84"/>
+      <w:bookmarkStart w:id="86" w:name="__RefHeading___Toc10733_949312794"/>
+      <w:bookmarkEnd w:id="86"/>
       <w:r>
         <w:rPr/>
         <w:t>License Obligations</w:t>
@@ -3809,19 +4636,19 @@
           <w:insideH w:val="single" w:sz="4" w:space="0" w:color="000001"/>
         </w:tblBorders>
         <w:tblCellMar>
-          <w:top w:w="55" w:type="dxa"/>
-          <w:left w:w="0" w:type="dxa"/>
-          <w:bottom w:w="55" w:type="dxa"/>
-          <w:right w:w="55" w:type="dxa"/>
+          <w:top w:w="57" w:type="dxa"/>
+          <w:left w:w="52" w:type="dxa"/>
+          <w:bottom w:w="57" w:type="dxa"/>
+          <w:right w:w="57" w:type="dxa"/>
         </w:tblCellMar>
       </w:tblPr>
       <w:tblGrid>
         <w:gridCol w:w="1661"/>
         <w:gridCol w:w="1662"/>
         <w:gridCol w:w="1663"/>
-        <w:gridCol w:w="1678"/>
+        <w:gridCol w:w="1679"/>
         <w:gridCol w:w="1662"/>
-        <w:gridCol w:w="1645"/>
+        <w:gridCol w:w="1644"/>
       </w:tblGrid>
       <w:tr>
         <w:trPr/>
@@ -3845,22 +4672,45 @@
               </w:numPr>
               <w:ind w:left="0" w:hanging="0"/>
               <w:jc w:val="left"/>
-              <w:rPr/>
+              <w:rPr>
+                <w:rFonts w:ascii="Arial" w:hAnsi="Arial" w:eastAsia="Droid Sans Fallback" w:cs="Noto Sans Devanagari"/>
+                <w:b w:val="false"/>
+                <w:b w:val="false"/>
+                <w:i w:val="false"/>
+                <w:i w:val="false"/>
+                <w:caps w:val="false"/>
+                <w:smallCaps w:val="false"/>
+                <w:strike w:val="false"/>
+                <w:dstrike w:val="false"/>
+                <w:color w:val="000000"/>
+                <w:kern w:val="0"/>
+                <w:sz w:val="22"/>
+                <w:szCs w:val="22"/>
+                <w:u w:val="none"/>
+                <w:effect w:val="none"/>
+                <w:lang w:val="en-US" w:eastAsia="zh-CN" w:bidi="hi-IN"/>
+              </w:rPr>
             </w:pPr>
             <w:r>
               <w:rPr>
+                <w:rFonts w:eastAsia="Droid Sans Fallback" w:cs="Noto Sans Devanagari" w:ascii="Arial" w:hAnsi="Arial"/>
                 <w:b w:val="false"/>
                 <w:bCs w:val="false"/>
                 <w:i w:val="false"/>
                 <w:iCs w:val="false"/>
+                <w:caps w:val="false"/>
+                <w:smallCaps w:val="false"/>
                 <w:strike w:val="false"/>
                 <w:dstrike w:val="false"/>
                 <w:outline w:val="false"/>
                 <w:shadow w:val="false"/>
                 <w:color w:val="000000"/>
-                <w:sz w:val="24"/>
-                <w:szCs w:val="24"/>
+                <w:kern w:val="0"/>
+                <w:sz w:val="22"/>
+                <w:szCs w:val="22"/>
                 <w:u w:val="none"/>
+                <w:effect w:val="none"/>
+                <w:lang w:val="en-US" w:eastAsia="zh-CN" w:bidi="hi-IN"/>
               </w:rPr>
               <w:t>Obligation</w:t>
             </w:r>
@@ -3886,22 +4736,49 @@
               </w:numPr>
               <w:ind w:left="0" w:hanging="0"/>
               <w:jc w:val="left"/>
-              <w:rPr/>
-            </w:pPr>
-            <w:r>
               <w:rPr>
+                <w:rFonts w:ascii="Arial" w:hAnsi="Arial" w:eastAsia="Droid Sans Fallback" w:cs="Noto Sans Devanagari"/>
+                <w:b w:val="false"/>
                 <w:b w:val="false"/>
                 <w:bCs w:val="false"/>
                 <w:i w:val="false"/>
+                <w:i w:val="false"/>
                 <w:iCs w:val="false"/>
+                <w:caps w:val="false"/>
+                <w:smallCaps w:val="false"/>
                 <w:strike w:val="false"/>
                 <w:dstrike w:val="false"/>
                 <w:outline w:val="false"/>
                 <w:shadow w:val="false"/>
                 <w:color w:val="000000"/>
-                <w:sz w:val="24"/>
-                <w:szCs w:val="24"/>
+                <w:kern w:val="0"/>
+                <w:sz w:val="22"/>
+                <w:szCs w:val="22"/>
                 <w:u w:val="none"/>
+                <w:effect w:val="none"/>
+                <w:lang w:val="en-US" w:eastAsia="zh-CN" w:bidi="hi-IN"/>
+              </w:rPr>
+            </w:pPr>
+            <w:r>
+              <w:rPr>
+                <w:rFonts w:eastAsia="Droid Sans Fallback" w:cs="Noto Sans Devanagari" w:ascii="Arial" w:hAnsi="Arial"/>
+                <w:b w:val="false"/>
+                <w:bCs w:val="false"/>
+                <w:i w:val="false"/>
+                <w:iCs w:val="false"/>
+                <w:caps w:val="false"/>
+                <w:smallCaps w:val="false"/>
+                <w:strike w:val="false"/>
+                <w:dstrike w:val="false"/>
+                <w:outline w:val="false"/>
+                <w:shadow w:val="false"/>
+                <w:color w:val="000000"/>
+                <w:kern w:val="0"/>
+                <w:sz w:val="22"/>
+                <w:szCs w:val="22"/>
+                <w:u w:val="none"/>
+                <w:effect w:val="none"/>
+                <w:lang w:val="en-US" w:eastAsia="zh-CN" w:bidi="hi-IN"/>
               </w:rPr>
               <w:t>License</w:t>
             </w:r>
@@ -3927,22 +4804,49 @@
               </w:numPr>
               <w:ind w:left="0" w:hanging="0"/>
               <w:jc w:val="left"/>
-              <w:rPr/>
-            </w:pPr>
-            <w:r>
               <w:rPr>
+                <w:rFonts w:ascii="Arial" w:hAnsi="Arial" w:eastAsia="Droid Sans Fallback" w:cs="Noto Sans Devanagari"/>
+                <w:b w:val="false"/>
                 <w:b w:val="false"/>
                 <w:bCs w:val="false"/>
                 <w:i w:val="false"/>
+                <w:i w:val="false"/>
                 <w:iCs w:val="false"/>
+                <w:caps w:val="false"/>
+                <w:smallCaps w:val="false"/>
                 <w:strike w:val="false"/>
                 <w:dstrike w:val="false"/>
                 <w:outline w:val="false"/>
                 <w:shadow w:val="false"/>
                 <w:color w:val="000000"/>
-                <w:sz w:val="24"/>
-                <w:szCs w:val="24"/>
+                <w:kern w:val="0"/>
+                <w:sz w:val="22"/>
+                <w:szCs w:val="22"/>
                 <w:u w:val="none"/>
+                <w:effect w:val="none"/>
+                <w:lang w:val="en-US" w:eastAsia="zh-CN" w:bidi="hi-IN"/>
+              </w:rPr>
+            </w:pPr>
+            <w:r>
+              <w:rPr>
+                <w:rFonts w:eastAsia="Droid Sans Fallback" w:cs="Noto Sans Devanagari" w:ascii="Arial" w:hAnsi="Arial"/>
+                <w:b w:val="false"/>
+                <w:bCs w:val="false"/>
+                <w:i w:val="false"/>
+                <w:iCs w:val="false"/>
+                <w:caps w:val="false"/>
+                <w:smallCaps w:val="false"/>
+                <w:strike w:val="false"/>
+                <w:dstrike w:val="false"/>
+                <w:outline w:val="false"/>
+                <w:shadow w:val="false"/>
+                <w:color w:val="000000"/>
+                <w:kern w:val="0"/>
+                <w:sz w:val="22"/>
+                <w:szCs w:val="22"/>
+                <w:u w:val="none"/>
+                <w:effect w:val="none"/>
+                <w:lang w:val="en-US" w:eastAsia="zh-CN" w:bidi="hi-IN"/>
               </w:rPr>
               <w:t>Release</w:t>
             </w:r>
@@ -3950,7 +4854,7 @@
         </w:tc>
         <w:tc>
           <w:tcPr>
-            <w:tcW w:w="1678" w:type="dxa"/>
+            <w:tcW w:w="1679" w:type="dxa"/>
             <w:tcBorders>
               <w:top w:val="single" w:sz="4" w:space="0" w:color="000001"/>
               <w:left w:val="single" w:sz="4" w:space="0" w:color="000001"/>
@@ -3968,10 +4872,50 @@
               </w:numPr>
               <w:ind w:left="0" w:hanging="0"/>
               <w:jc w:val="left"/>
-              <w:rPr/>
+              <w:rPr>
+                <w:rFonts w:ascii="Arial" w:hAnsi="Arial" w:eastAsia="Droid Sans Fallback" w:cs="Noto Sans Devanagari"/>
+                <w:b w:val="false"/>
+                <w:b w:val="false"/>
+                <w:bCs w:val="false"/>
+                <w:i w:val="false"/>
+                <w:i w:val="false"/>
+                <w:iCs w:val="false"/>
+                <w:caps w:val="false"/>
+                <w:smallCaps w:val="false"/>
+                <w:strike w:val="false"/>
+                <w:dstrike w:val="false"/>
+                <w:outline w:val="false"/>
+                <w:shadow w:val="false"/>
+                <w:color w:val="000000"/>
+                <w:kern w:val="0"/>
+                <w:sz w:val="22"/>
+                <w:szCs w:val="22"/>
+                <w:u w:val="none"/>
+                <w:effect w:val="none"/>
+                <w:lang w:val="en-US" w:eastAsia="zh-CN" w:bidi="hi-IN"/>
+              </w:rPr>
             </w:pPr>
             <w:r>
-              <w:rPr/>
+              <w:rPr>
+                <w:rFonts w:eastAsia="Droid Sans Fallback" w:cs="Noto Sans Devanagari" w:ascii="Arial" w:hAnsi="Arial"/>
+                <w:b w:val="false"/>
+                <w:bCs w:val="false"/>
+                <w:i w:val="false"/>
+                <w:iCs w:val="false"/>
+                <w:caps w:val="false"/>
+                <w:smallCaps w:val="false"/>
+                <w:strike w:val="false"/>
+                <w:dstrike w:val="false"/>
+                <w:outline w:val="false"/>
+                <w:shadow w:val="false"/>
+                <w:color w:val="000000"/>
+                <w:kern w:val="0"/>
+                <w:sz w:val="22"/>
+                <w:szCs w:val="22"/>
+                <w:u w:val="none"/>
+                <w:effect w:val="none"/>
+                <w:lang w:val="en-US" w:eastAsia="zh-CN" w:bidi="hi-IN"/>
+              </w:rPr>
               <w:t>Status</w:t>
             </w:r>
           </w:p>
@@ -3996,17 +4940,57 @@
               </w:numPr>
               <w:ind w:left="0" w:hanging="0"/>
               <w:jc w:val="left"/>
-              <w:rPr/>
+              <w:rPr>
+                <w:rFonts w:ascii="Arial" w:hAnsi="Arial" w:eastAsia="Droid Sans Fallback" w:cs="Noto Sans Devanagari"/>
+                <w:b w:val="false"/>
+                <w:b w:val="false"/>
+                <w:bCs w:val="false"/>
+                <w:i w:val="false"/>
+                <w:i w:val="false"/>
+                <w:iCs w:val="false"/>
+                <w:caps w:val="false"/>
+                <w:smallCaps w:val="false"/>
+                <w:strike w:val="false"/>
+                <w:dstrike w:val="false"/>
+                <w:outline w:val="false"/>
+                <w:shadow w:val="false"/>
+                <w:color w:val="000000"/>
+                <w:kern w:val="0"/>
+                <w:sz w:val="22"/>
+                <w:szCs w:val="22"/>
+                <w:u w:val="none"/>
+                <w:effect w:val="none"/>
+                <w:lang w:val="en-US" w:eastAsia="zh-CN" w:bidi="hi-IN"/>
+              </w:rPr>
             </w:pPr>
             <w:r>
-              <w:rPr/>
+              <w:rPr>
+                <w:rFonts w:eastAsia="Droid Sans Fallback" w:cs="Noto Sans Devanagari" w:ascii="Arial" w:hAnsi="Arial"/>
+                <w:b w:val="false"/>
+                <w:bCs w:val="false"/>
+                <w:i w:val="false"/>
+                <w:iCs w:val="false"/>
+                <w:caps w:val="false"/>
+                <w:smallCaps w:val="false"/>
+                <w:strike w:val="false"/>
+                <w:dstrike w:val="false"/>
+                <w:outline w:val="false"/>
+                <w:shadow w:val="false"/>
+                <w:color w:val="000000"/>
+                <w:kern w:val="0"/>
+                <w:sz w:val="22"/>
+                <w:szCs w:val="22"/>
+                <w:u w:val="none"/>
+                <w:effect w:val="none"/>
+                <w:lang w:val="en-US" w:eastAsia="zh-CN" w:bidi="hi-IN"/>
+              </w:rPr>
               <w:t>Type</w:t>
             </w:r>
           </w:p>
         </w:tc>
         <w:tc>
           <w:tcPr>
-            <w:tcW w:w="1645" w:type="dxa"/>
+            <w:tcW w:w="1644" w:type="dxa"/>
             <w:tcBorders>
               <w:top w:val="single" w:sz="4" w:space="0" w:color="000001"/>
               <w:left w:val="single" w:sz="4" w:space="0" w:color="000001"/>
@@ -4026,10 +5010,50 @@
               </w:numPr>
               <w:ind w:left="0" w:hanging="0"/>
               <w:jc w:val="left"/>
-              <w:rPr/>
+              <w:rPr>
+                <w:rFonts w:ascii="Arial" w:hAnsi="Arial" w:eastAsia="Droid Sans Fallback" w:cs="Noto Sans Devanagari"/>
+                <w:b w:val="false"/>
+                <w:b w:val="false"/>
+                <w:bCs w:val="false"/>
+                <w:i w:val="false"/>
+                <w:i w:val="false"/>
+                <w:iCs w:val="false"/>
+                <w:caps w:val="false"/>
+                <w:smallCaps w:val="false"/>
+                <w:strike w:val="false"/>
+                <w:dstrike w:val="false"/>
+                <w:outline w:val="false"/>
+                <w:shadow w:val="false"/>
+                <w:color w:val="000000"/>
+                <w:kern w:val="0"/>
+                <w:sz w:val="22"/>
+                <w:szCs w:val="22"/>
+                <w:u w:val="none"/>
+                <w:effect w:val="none"/>
+                <w:lang w:val="en-US" w:eastAsia="zh-CN" w:bidi="hi-IN"/>
+              </w:rPr>
             </w:pPr>
             <w:r>
-              <w:rPr/>
+              <w:rPr>
+                <w:rFonts w:eastAsia="Droid Sans Fallback" w:cs="Noto Sans Devanagari" w:ascii="Arial" w:hAnsi="Arial"/>
+                <w:b w:val="false"/>
+                <w:bCs w:val="false"/>
+                <w:i w:val="false"/>
+                <w:iCs w:val="false"/>
+                <w:caps w:val="false"/>
+                <w:smallCaps w:val="false"/>
+                <w:strike w:val="false"/>
+                <w:dstrike w:val="false"/>
+                <w:outline w:val="false"/>
+                <w:shadow w:val="false"/>
+                <w:color w:val="000000"/>
+                <w:kern w:val="0"/>
+                <w:sz w:val="22"/>
+                <w:szCs w:val="22"/>
+                <w:u w:val="none"/>
+                <w:effect w:val="none"/>
+                <w:lang w:val="en-US" w:eastAsia="zh-CN" w:bidi="hi-IN"/>
+              </w:rPr>
               <w:t>Comment</w:t>
             </w:r>
           </w:p>
@@ -4060,8 +5084,8 @@
         </w:numPr>
         <w:rPr/>
       </w:pPr>
-      <w:bookmarkStart w:id="85" w:name="__RefHeading___Toc10509_949312794"/>
-      <w:bookmarkEnd w:id="85"/>
+      <w:bookmarkStart w:id="87" w:name="__RefHeading___Toc10509_949312794"/>
+      <w:bookmarkEnd w:id="87"/>
       <w:r>
         <w:rPr/>
         <w:t>Readme_OSS</w:t>
@@ -4105,8 +5129,8 @@
         </w:numPr>
         <w:rPr/>
       </w:pPr>
-      <w:bookmarkStart w:id="86" w:name="__RefHeading___Toc10511_949312794"/>
-      <w:bookmarkEnd w:id="86"/>
+      <w:bookmarkStart w:id="88" w:name="__RefHeading___Toc10511_949312794"/>
+      <w:bookmarkEnd w:id="88"/>
       <w:r>
         <w:rPr/>
         <w:t>Build Instructions</w:t>
@@ -4148,8 +5172,8 @@
         </w:numPr>
         <w:rPr/>
       </w:pPr>
-      <w:bookmarkStart w:id="87" w:name="__RefHeading___Toc10513_949312794"/>
-      <w:bookmarkEnd w:id="87"/>
+      <w:bookmarkStart w:id="89" w:name="__RefHeading___Toc10513_949312794"/>
+      <w:bookmarkEnd w:id="89"/>
       <w:r>
         <w:rPr/>
         <w:t>Source Code Bundle</w:t>
@@ -4165,8 +5189,8 @@
         <w:ind w:left="0" w:hanging="0"/>
         <w:rPr/>
       </w:pPr>
-      <w:bookmarkStart w:id="88" w:name="docs-internal-guid-b3678226-7fff-98d6-cb"/>
-      <w:bookmarkEnd w:id="88"/>
+      <w:bookmarkStart w:id="90" w:name="docs-internal-guid-b3678226-7fff-98d6-cb"/>
+      <w:bookmarkEnd w:id="90"/>
       <w:r>
         <w:rPr>
           <w:rFonts w:ascii="Arial" w:hAnsi="Arial"/>
@@ -9320,6 +10344,195 @@
       <w:rFonts w:cs="OpenSymbol"/>
     </w:rPr>
   </w:style>
+  <w:style w:type="character" w:styleId="ListLabel604">
+    <w:name w:val="ListLabel 604"/>
+    <w:qFormat/>
+    <w:rPr>
+      <w:rFonts w:cs="OpenSymbol"/>
+    </w:rPr>
+  </w:style>
+  <w:style w:type="character" w:styleId="ListLabel605">
+    <w:name w:val="ListLabel 605"/>
+    <w:qFormat/>
+    <w:rPr>
+      <w:rFonts w:cs="OpenSymbol"/>
+    </w:rPr>
+  </w:style>
+  <w:style w:type="character" w:styleId="ListLabel606">
+    <w:name w:val="ListLabel 606"/>
+    <w:qFormat/>
+    <w:rPr>
+      <w:rFonts w:cs="OpenSymbol"/>
+    </w:rPr>
+  </w:style>
+  <w:style w:type="character" w:styleId="ListLabel607">
+    <w:name w:val="ListLabel 607"/>
+    <w:qFormat/>
+    <w:rPr>
+      <w:rFonts w:cs="OpenSymbol"/>
+    </w:rPr>
+  </w:style>
+  <w:style w:type="character" w:styleId="ListLabel608">
+    <w:name w:val="ListLabel 608"/>
+    <w:qFormat/>
+    <w:rPr>
+      <w:rFonts w:cs="OpenSymbol"/>
+    </w:rPr>
+  </w:style>
+  <w:style w:type="character" w:styleId="ListLabel609">
+    <w:name w:val="ListLabel 609"/>
+    <w:qFormat/>
+    <w:rPr>
+      <w:rFonts w:cs="OpenSymbol"/>
+    </w:rPr>
+  </w:style>
+  <w:style w:type="character" w:styleId="ListLabel610">
+    <w:name w:val="ListLabel 610"/>
+    <w:qFormat/>
+    <w:rPr>
+      <w:rFonts w:cs="OpenSymbol"/>
+    </w:rPr>
+  </w:style>
+  <w:style w:type="character" w:styleId="ListLabel611">
+    <w:name w:val="ListLabel 611"/>
+    <w:qFormat/>
+    <w:rPr>
+      <w:rFonts w:cs="OpenSymbol"/>
+    </w:rPr>
+  </w:style>
+  <w:style w:type="character" w:styleId="ListLabel612">
+    <w:name w:val="ListLabel 612"/>
+    <w:qFormat/>
+    <w:rPr>
+      <w:rFonts w:cs="OpenSymbol"/>
+    </w:rPr>
+  </w:style>
+  <w:style w:type="character" w:styleId="ListLabel613">
+    <w:name w:val="ListLabel 613"/>
+    <w:qFormat/>
+    <w:rPr>
+      <w:rFonts w:cs="OpenSymbol"/>
+    </w:rPr>
+  </w:style>
+  <w:style w:type="character" w:styleId="ListLabel614">
+    <w:name w:val="ListLabel 614"/>
+    <w:qFormat/>
+    <w:rPr>
+      <w:rFonts w:cs="OpenSymbol"/>
+    </w:rPr>
+  </w:style>
+  <w:style w:type="character" w:styleId="ListLabel615">
+    <w:name w:val="ListLabel 615"/>
+    <w:qFormat/>
+    <w:rPr>
+      <w:rFonts w:cs="OpenSymbol"/>
+    </w:rPr>
+  </w:style>
+  <w:style w:type="character" w:styleId="ListLabel616">
+    <w:name w:val="ListLabel 616"/>
+    <w:qFormat/>
+    <w:rPr>
+      <w:rFonts w:cs="OpenSymbol"/>
+    </w:rPr>
+  </w:style>
+  <w:style w:type="character" w:styleId="ListLabel617">
+    <w:name w:val="ListLabel 617"/>
+    <w:qFormat/>
+    <w:rPr>
+      <w:rFonts w:cs="OpenSymbol"/>
+    </w:rPr>
+  </w:style>
+  <w:style w:type="character" w:styleId="ListLabel618">
+    <w:name w:val="ListLabel 618"/>
+    <w:qFormat/>
+    <w:rPr>
+      <w:rFonts w:cs="OpenSymbol"/>
+    </w:rPr>
+  </w:style>
+  <w:style w:type="character" w:styleId="ListLabel619">
+    <w:name w:val="ListLabel 619"/>
+    <w:qFormat/>
+    <w:rPr>
+      <w:rFonts w:cs="OpenSymbol"/>
+    </w:rPr>
+  </w:style>
+  <w:style w:type="character" w:styleId="ListLabel620">
+    <w:name w:val="ListLabel 620"/>
+    <w:qFormat/>
+    <w:rPr>
+      <w:rFonts w:cs="OpenSymbol"/>
+    </w:rPr>
+  </w:style>
+  <w:style w:type="character" w:styleId="ListLabel621">
+    <w:name w:val="ListLabel 621"/>
+    <w:qFormat/>
+    <w:rPr>
+      <w:rFonts w:cs="OpenSymbol"/>
+    </w:rPr>
+  </w:style>
+  <w:style w:type="character" w:styleId="ListLabel622">
+    <w:name w:val="ListLabel 622"/>
+    <w:qFormat/>
+    <w:rPr>
+      <w:rFonts w:cs="OpenSymbol"/>
+    </w:rPr>
+  </w:style>
+  <w:style w:type="character" w:styleId="ListLabel623">
+    <w:name w:val="ListLabel 623"/>
+    <w:qFormat/>
+    <w:rPr>
+      <w:rFonts w:cs="OpenSymbol"/>
+    </w:rPr>
+  </w:style>
+  <w:style w:type="character" w:styleId="ListLabel624">
+    <w:name w:val="ListLabel 624"/>
+    <w:qFormat/>
+    <w:rPr>
+      <w:rFonts w:cs="OpenSymbol"/>
+    </w:rPr>
+  </w:style>
+  <w:style w:type="character" w:styleId="ListLabel625">
+    <w:name w:val="ListLabel 625"/>
+    <w:qFormat/>
+    <w:rPr>
+      <w:rFonts w:cs="OpenSymbol"/>
+    </w:rPr>
+  </w:style>
+  <w:style w:type="character" w:styleId="ListLabel626">
+    <w:name w:val="ListLabel 626"/>
+    <w:qFormat/>
+    <w:rPr>
+      <w:rFonts w:cs="OpenSymbol"/>
+    </w:rPr>
+  </w:style>
+  <w:style w:type="character" w:styleId="ListLabel627">
+    <w:name w:val="ListLabel 627"/>
+    <w:qFormat/>
+    <w:rPr>
+      <w:rFonts w:cs="OpenSymbol"/>
+    </w:rPr>
+  </w:style>
+  <w:style w:type="character" w:styleId="ListLabel628">
+    <w:name w:val="ListLabel 628"/>
+    <w:qFormat/>
+    <w:rPr>
+      <w:rFonts w:cs="OpenSymbol"/>
+    </w:rPr>
+  </w:style>
+  <w:style w:type="character" w:styleId="ListLabel629">
+    <w:name w:val="ListLabel 629"/>
+    <w:qFormat/>
+    <w:rPr>
+      <w:rFonts w:cs="OpenSymbol"/>
+    </w:rPr>
+  </w:style>
+  <w:style w:type="character" w:styleId="ListLabel630">
+    <w:name w:val="ListLabel 630"/>
+    <w:qFormat/>
+    <w:rPr>
+      <w:rFonts w:cs="OpenSymbol"/>
+    </w:rPr>
+  </w:style>
   <w:style w:type="paragraph" w:styleId="Heading">
     <w:name w:val="Heading"/>
     <w:basedOn w:val="Normal"/>

</xml_diff>